<commit_message>
Update on 17 April
</commit_message>
<xml_diff>
--- a/aws_base.docx
+++ b/aws_base.docx
@@ -4,7 +4,7 @@
   <w:body>
     <w:p>
       <w:pPr>
-        <w:pStyle w:val="Heading2"/>
+        <w:pStyle w:val="Heading1"/>
       </w:pPr>
       <w:r>
         <w:t>Introduction to Cloud Computing</w:t>
@@ -930,6 +930,1132 @@
       </w:r>
     </w:p>
     <w:p>
+      <w:pPr>
+        <w:ind w:left="357" w:hanging="357"/>
+      </w:pPr>
+      <w:r>
+        <w:br w:type="page"/>
+      </w:r>
+    </w:p>
+    <w:p>
+      <w:pPr>
+        <w:pStyle w:val="Heading1"/>
+      </w:pPr>
+      <w:r>
+        <w:lastRenderedPageBreak/>
+        <w:t>AWS Certified Cloud Practitioner</w:t>
+      </w:r>
+    </w:p>
+    <w:p>
+      <w:pPr>
+        <w:pStyle w:val="Heading2"/>
+      </w:pPr>
+      <w:r>
+        <w:t>MODULE 1: INTRODUCTION TO AMAZON WEB SERVICES</w:t>
+      </w:r>
+    </w:p>
+    <w:p>
+      <w:pPr>
+        <w:pStyle w:val="ListParagraph"/>
+        <w:numPr>
+          <w:ilvl w:val="0"/>
+          <w:numId w:val="17"/>
+        </w:numPr>
+        <w:rPr>
+          <w:lang w:eastAsia="en-US"/>
+        </w:rPr>
+      </w:pPr>
+      <w:r>
+        <w:rPr>
+          <w:lang w:eastAsia="en-US"/>
+        </w:rPr>
+        <w:t>Summarize the benefits of AWS.</w:t>
+      </w:r>
+    </w:p>
+    <w:p>
+      <w:pPr>
+        <w:pStyle w:val="ListParagraph"/>
+        <w:numPr>
+          <w:ilvl w:val="0"/>
+          <w:numId w:val="17"/>
+        </w:numPr>
+        <w:rPr>
+          <w:lang w:eastAsia="en-US"/>
+        </w:rPr>
+      </w:pPr>
+      <w:r>
+        <w:rPr>
+          <w:lang w:eastAsia="en-US"/>
+        </w:rPr>
+        <w:t>Describe differences between on-demand delivery and cloud deployments.</w:t>
+      </w:r>
+    </w:p>
+    <w:p>
+      <w:pPr>
+        <w:pStyle w:val="ListParagraph"/>
+        <w:numPr>
+          <w:ilvl w:val="0"/>
+          <w:numId w:val="17"/>
+        </w:numPr>
+        <w:rPr>
+          <w:lang w:eastAsia="en-US"/>
+        </w:rPr>
+      </w:pPr>
+      <w:r>
+        <w:rPr>
+          <w:lang w:eastAsia="en-US"/>
+        </w:rPr>
+        <w:t>Summarize the pay-as-you-go pricing model.</w:t>
+      </w:r>
+    </w:p>
+    <w:p>
+      <w:pPr>
+        <w:rPr>
+          <w:lang w:eastAsia="en-US"/>
+        </w:rPr>
+      </w:pPr>
+    </w:p>
+    <w:p>
+      <w:pPr>
+        <w:pStyle w:val="User-Defined1"/>
+        <w:numPr>
+          <w:ilvl w:val="0"/>
+          <w:numId w:val="16"/>
+        </w:numPr>
+        <w:rPr>
+          <w:lang w:eastAsia="en-US"/>
+        </w:rPr>
+      </w:pPr>
+      <w:r>
+        <w:rPr>
+          <w:lang w:eastAsia="en-US"/>
+        </w:rPr>
+        <w:t>Introduction</w:t>
+      </w:r>
+    </w:p>
+    <w:p>
+      <w:pPr>
+        <w:pStyle w:val="Heading3"/>
+        <w:rPr>
+          <w:lang w:eastAsia="en-US"/>
+        </w:rPr>
+      </w:pPr>
+      <w:r>
+        <w:rPr>
+          <w:lang w:eastAsia="en-US"/>
+        </w:rPr>
+        <w:t>What is a client-server model?</w:t>
+      </w:r>
+    </w:p>
+    <w:p>
+      <w:pPr>
+        <w:rPr>
+          <w:lang w:eastAsia="en-US"/>
+        </w:rPr>
+      </w:pPr>
+      <w:r>
+        <w:rPr>
+          <w:lang w:eastAsia="en-US"/>
+        </w:rPr>
+        <w:t xml:space="preserve">A client-server model </w:t>
+      </w:r>
+      <w:r>
+        <w:rPr>
+          <w:lang w:eastAsia="en-US"/>
+        </w:rPr>
+        <w:t>is a distributed application structure</w:t>
+      </w:r>
+      <w:r>
+        <w:rPr>
+          <w:lang w:eastAsia="en-US"/>
+        </w:rPr>
+        <w:t>. In that structure, requests or tasks are sent from client to server, where will handle those requests, tasks.</w:t>
+      </w:r>
+    </w:p>
+    <w:p>
+      <w:pPr>
+        <w:rPr>
+          <w:lang w:val="vi-VN"/>
+        </w:rPr>
+      </w:pPr>
+      <w:r>
+        <w:rPr>
+          <w:lang w:val="vi-VN" w:eastAsia="en-US"/>
+        </w:rPr>
+        <w:t>B</w:t>
+      </w:r>
+      <w:r>
+        <w:rPr>
+          <w:lang w:eastAsia="en-US"/>
+        </w:rPr>
+        <w:t xml:space="preserve">asic client-server </w:t>
+      </w:r>
+      <w:r>
+        <w:rPr>
+          <w:lang w:val="vi-VN" w:eastAsia="en-US"/>
+        </w:rPr>
+        <w:t xml:space="preserve">model: </w:t>
+      </w:r>
+      <w:r>
+        <w:rPr>
+          <w:lang w:val="vi-VN"/>
+        </w:rPr>
+        <w:t>user &gt; client (web browser) &gt; server (Amazon EC2)</w:t>
+      </w:r>
+    </w:p>
+    <w:p>
+      <w:pPr>
+        <w:pStyle w:val="Heading3"/>
+        <w:rPr>
+          <w:lang w:eastAsia="en-US"/>
+        </w:rPr>
+      </w:pPr>
+      <w:r>
+        <w:rPr>
+          <w:lang w:eastAsia="en-US"/>
+        </w:rPr>
+        <w:t>What is the first key value of AWS?</w:t>
+      </w:r>
+    </w:p>
+    <w:p>
+      <w:pPr>
+        <w:rPr>
+          <w:lang w:eastAsia="en-US"/>
+        </w:rPr>
+      </w:pPr>
+      <w:r>
+        <w:rPr>
+          <w:lang w:eastAsia="en-US"/>
+        </w:rPr>
+        <w:t>P</w:t>
+      </w:r>
+      <w:r>
+        <w:rPr>
+          <w:lang w:eastAsia="en-US"/>
+        </w:rPr>
+        <w:t>ay for what you need</w:t>
+      </w:r>
+      <w:r>
+        <w:rPr>
+          <w:lang w:eastAsia="en-US"/>
+        </w:rPr>
+        <w:t>.</w:t>
+      </w:r>
+    </w:p>
+    <w:p>
+      <w:pPr>
+        <w:pStyle w:val="ListParagraph"/>
+        <w:ind w:left="360"/>
+        <w:rPr>
+          <w:lang w:eastAsia="en-US"/>
+        </w:rPr>
+      </w:pPr>
+    </w:p>
+    <w:p>
+      <w:pPr>
+        <w:pStyle w:val="User-Defined1"/>
+        <w:rPr>
+          <w:lang w:eastAsia="en-US"/>
+        </w:rPr>
+      </w:pPr>
+      <w:r>
+        <w:rPr>
+          <w:lang w:eastAsia="en-US"/>
+        </w:rPr>
+        <w:t>Cloud computing</w:t>
+      </w:r>
+    </w:p>
+    <w:p>
+      <w:pPr>
+        <w:pStyle w:val="Heading3"/>
+        <w:rPr>
+          <w:lang w:eastAsia="en-US"/>
+        </w:rPr>
+      </w:pPr>
+      <w:r>
+        <w:rPr>
+          <w:lang w:eastAsia="en-US"/>
+        </w:rPr>
+        <w:t>What is cloud computing?</w:t>
+      </w:r>
+    </w:p>
+    <w:p>
+      <w:pPr>
+        <w:rPr>
+          <w:lang w:eastAsia="en-US"/>
+        </w:rPr>
+      </w:pPr>
+      <w:r>
+        <w:rPr>
+          <w:lang w:eastAsia="en-US"/>
+        </w:rPr>
+        <w:t>Cloud computing is the on-demand delivery of IT resources over the internet with pay-as-you-go pricing</w:t>
+      </w:r>
+      <w:r>
+        <w:rPr>
+          <w:lang w:eastAsia="en-US"/>
+        </w:rPr>
+        <w:t>.</w:t>
+      </w:r>
+    </w:p>
+    <w:p>
+      <w:pPr>
+        <w:rPr>
+          <w:lang w:eastAsia="en-US"/>
+        </w:rPr>
+      </w:pPr>
+    </w:p>
+    <w:p>
+      <w:pPr>
+        <w:pStyle w:val="Heading3"/>
+        <w:rPr>
+          <w:lang w:eastAsia="en-US"/>
+        </w:rPr>
+      </w:pPr>
+      <w:r>
+        <w:rPr>
+          <w:lang w:eastAsia="en-US"/>
+        </w:rPr>
+        <w:t>What is pay-as-you-go pricing model?</w:t>
+      </w:r>
+    </w:p>
+    <w:p>
+      <w:pPr>
+        <w:rPr>
+          <w:lang w:eastAsia="en-US"/>
+        </w:rPr>
+      </w:pPr>
+      <w:r>
+        <w:rPr>
+          <w:lang w:eastAsia="en-US"/>
+        </w:rPr>
+        <w:t>Pay-as-you-go pricing model is a cost model that y</w:t>
+      </w:r>
+      <w:r>
+        <w:rPr>
+          <w:lang w:eastAsia="en-US"/>
+        </w:rPr>
+        <w:t>ou pay only for the services</w:t>
+      </w:r>
+      <w:r>
+        <w:rPr>
+          <w:lang w:eastAsia="en-US"/>
+        </w:rPr>
+        <w:t xml:space="preserve"> that</w:t>
+      </w:r>
+      <w:r>
+        <w:rPr>
+          <w:lang w:eastAsia="en-US"/>
+        </w:rPr>
+        <w:t xml:space="preserve"> you need, for as long as you use them</w:t>
+      </w:r>
+      <w:r>
+        <w:rPr>
+          <w:lang w:eastAsia="en-US"/>
+        </w:rPr>
+        <w:t>.</w:t>
+      </w:r>
+    </w:p>
+    <w:p>
+      <w:pPr>
+        <w:rPr>
+          <w:lang w:eastAsia="en-US"/>
+        </w:rPr>
+      </w:pPr>
+    </w:p>
+    <w:p>
+      <w:pPr>
+        <w:rPr>
+          <w:b/>
+          <w:lang w:eastAsia="en-US"/>
+        </w:rPr>
+      </w:pPr>
+      <w:r>
+        <w:rPr>
+          <w:b/>
+          <w:lang w:eastAsia="en-US"/>
+        </w:rPr>
+        <w:t>How many depolyment models AWS Cloud offers? And what are they?</w:t>
+      </w:r>
+    </w:p>
+    <w:p>
+      <w:pPr>
+        <w:rPr>
+          <w:lang w:eastAsia="en-US"/>
+        </w:rPr>
+      </w:pPr>
+      <w:r>
+        <w:rPr>
+          <w:lang w:eastAsia="en-US"/>
+        </w:rPr>
+        <w:t>The AWS Cloud offers three cloud deployment models: cloud, hybrid, and on-premises.</w:t>
+      </w:r>
+    </w:p>
+    <w:p>
+      <w:pPr>
+        <w:rPr>
+          <w:b/>
+          <w:lang w:eastAsia="en-US"/>
+        </w:rPr>
+      </w:pPr>
+    </w:p>
+    <w:p>
+      <w:pPr>
+        <w:pStyle w:val="Heading3"/>
+        <w:rPr>
+          <w:lang w:eastAsia="en-US"/>
+        </w:rPr>
+      </w:pPr>
+      <w:r>
+        <w:rPr>
+          <w:lang w:eastAsia="en-US"/>
+        </w:rPr>
+        <w:lastRenderedPageBreak/>
+        <w:t>What is cloud-based deployment?</w:t>
+      </w:r>
+    </w:p>
+    <w:p>
+      <w:pPr>
+        <w:rPr>
+          <w:lang w:eastAsia="en-US"/>
+        </w:rPr>
+      </w:pPr>
+      <w:r>
+        <w:rPr>
+          <w:lang w:eastAsia="en-US"/>
+        </w:rPr>
+        <w:t xml:space="preserve">In this model, you: </w:t>
+      </w:r>
+      <w:r>
+        <w:rPr>
+          <w:b/>
+          <w:i/>
+          <w:lang w:eastAsia="en-US"/>
+        </w:rPr>
+        <w:t>run</w:t>
+      </w:r>
+      <w:r>
+        <w:rPr>
+          <w:lang w:eastAsia="en-US"/>
+        </w:rPr>
+        <w:t xml:space="preserve"> all parts of the application in the cloud, </w:t>
+      </w:r>
+      <w:r>
+        <w:rPr>
+          <w:b/>
+          <w:i/>
+          <w:lang w:eastAsia="en-US"/>
+        </w:rPr>
+        <w:t>migrate</w:t>
+      </w:r>
+      <w:r>
+        <w:rPr>
+          <w:lang w:eastAsia="en-US"/>
+        </w:rPr>
+        <w:t xml:space="preserve"> existing applications to the cloud, </w:t>
+      </w:r>
+      <w:r>
+        <w:rPr>
+          <w:b/>
+          <w:i/>
+          <w:lang w:eastAsia="en-US"/>
+        </w:rPr>
+        <w:t>design and build</w:t>
+      </w:r>
+      <w:r>
+        <w:rPr>
+          <w:lang w:eastAsia="en-US"/>
+        </w:rPr>
+        <w:t xml:space="preserve"> new applications in the cloud.</w:t>
+      </w:r>
+    </w:p>
+    <w:p>
+      <w:pPr>
+        <w:pStyle w:val="Heading3"/>
+        <w:rPr>
+          <w:lang w:eastAsia="en-US"/>
+        </w:rPr>
+      </w:pPr>
+      <w:r>
+        <w:rPr>
+          <w:lang w:eastAsia="en-US"/>
+        </w:rPr>
+        <w:t>What is on-premises cloud?</w:t>
+      </w:r>
+    </w:p>
+    <w:p>
+      <w:pPr>
+        <w:rPr>
+          <w:b/>
+          <w:lang w:eastAsia="en-US"/>
+        </w:rPr>
+      </w:pPr>
+      <w:r>
+        <w:rPr>
+          <w:lang w:eastAsia="en-US"/>
+        </w:rPr>
+        <w:t>On-premises deployment is also known as a private cloud deployment. In this model, resources are deployed on premises by using virtualization and resource management tools.</w:t>
+      </w:r>
+    </w:p>
+    <w:p>
+      <w:pPr>
+        <w:pStyle w:val="Heading3"/>
+        <w:rPr>
+          <w:lang w:eastAsia="en-US"/>
+        </w:rPr>
+      </w:pPr>
+      <w:r>
+        <w:rPr>
+          <w:lang w:eastAsia="en-US"/>
+        </w:rPr>
+        <w:t>What is hybrid deployment?</w:t>
+      </w:r>
+    </w:p>
+    <w:p>
+      <w:pPr>
+        <w:rPr>
+          <w:lang w:eastAsia="en-US"/>
+        </w:rPr>
+      </w:pPr>
+      <w:r>
+        <w:rPr>
+          <w:lang w:eastAsia="en-US"/>
+        </w:rPr>
+        <w:t>In a hybrid deployment, cloud-based resources are connected to on-premises infrastructure.</w:t>
+      </w:r>
+    </w:p>
+    <w:p>
+      <w:pPr>
+        <w:pStyle w:val="Heading3"/>
+        <w:rPr>
+          <w:lang w:val="vi-VN" w:eastAsia="en-US"/>
+        </w:rPr>
+      </w:pPr>
+      <w:r>
+        <w:rPr>
+          <w:lang w:val="vi-VN" w:eastAsia="en-US"/>
+        </w:rPr>
+        <w:t>Benefits of cloud computing</w:t>
+      </w:r>
+      <w:r>
+        <w:rPr>
+          <w:lang w:eastAsia="en-US"/>
+        </w:rPr>
+        <w:t>?</w:t>
+      </w:r>
+    </w:p>
+    <w:p>
+      <w:pPr>
+        <w:pStyle w:val="ListParagraph"/>
+        <w:numPr>
+          <w:ilvl w:val="0"/>
+          <w:numId w:val="4"/>
+        </w:numPr>
+        <w:rPr>
+          <w:lang w:val="vi-VN" w:eastAsia="en-US"/>
+        </w:rPr>
+      </w:pPr>
+      <w:r>
+        <w:rPr>
+          <w:lang w:val="vi-VN" w:eastAsia="en-US"/>
+        </w:rPr>
+        <w:t>Trade upfront expense for variable expense</w:t>
+      </w:r>
+    </w:p>
+    <w:p>
+      <w:pPr>
+        <w:pStyle w:val="ListParagraph"/>
+        <w:numPr>
+          <w:ilvl w:val="0"/>
+          <w:numId w:val="4"/>
+        </w:numPr>
+        <w:rPr>
+          <w:lang w:val="vi-VN" w:eastAsia="en-US"/>
+        </w:rPr>
+      </w:pPr>
+      <w:r>
+        <w:rPr>
+          <w:lang w:val="vi-VN" w:eastAsia="en-US"/>
+        </w:rPr>
+        <w:t>Stop spending money to run and maintain data centers</w:t>
+      </w:r>
+    </w:p>
+    <w:p>
+      <w:pPr>
+        <w:pStyle w:val="ListParagraph"/>
+        <w:numPr>
+          <w:ilvl w:val="0"/>
+          <w:numId w:val="4"/>
+        </w:numPr>
+        <w:rPr>
+          <w:lang w:val="vi-VN" w:eastAsia="en-US"/>
+        </w:rPr>
+      </w:pPr>
+      <w:r>
+        <w:rPr>
+          <w:lang w:val="vi-VN" w:eastAsia="en-US"/>
+        </w:rPr>
+        <w:t>Stop guessing capacity</w:t>
+      </w:r>
+    </w:p>
+    <w:p>
+      <w:pPr>
+        <w:pStyle w:val="ListParagraph"/>
+        <w:numPr>
+          <w:ilvl w:val="0"/>
+          <w:numId w:val="4"/>
+        </w:numPr>
+        <w:rPr>
+          <w:lang w:val="vi-VN" w:eastAsia="en-US"/>
+        </w:rPr>
+      </w:pPr>
+      <w:r>
+        <w:rPr>
+          <w:lang w:val="vi-VN" w:eastAsia="en-US"/>
+        </w:rPr>
+        <w:t>Benefit from massive economies of scale</w:t>
+      </w:r>
+    </w:p>
+    <w:p>
+      <w:pPr>
+        <w:pStyle w:val="ListParagraph"/>
+        <w:numPr>
+          <w:ilvl w:val="0"/>
+          <w:numId w:val="4"/>
+        </w:numPr>
+        <w:rPr>
+          <w:lang w:val="vi-VN" w:eastAsia="en-US"/>
+        </w:rPr>
+      </w:pPr>
+      <w:r>
+        <w:rPr>
+          <w:lang w:val="vi-VN" w:eastAsia="en-US"/>
+        </w:rPr>
+        <w:t>Increase speed and agility</w:t>
+      </w:r>
+    </w:p>
+    <w:p>
+      <w:pPr>
+        <w:pStyle w:val="ListParagraph"/>
+        <w:numPr>
+          <w:ilvl w:val="0"/>
+          <w:numId w:val="4"/>
+        </w:numPr>
+        <w:rPr>
+          <w:lang w:val="vi-VN" w:eastAsia="en-US"/>
+        </w:rPr>
+      </w:pPr>
+      <w:r>
+        <w:rPr>
+          <w:lang w:val="vi-VN" w:eastAsia="en-US"/>
+        </w:rPr>
+        <w:t>Go global in minutes</w:t>
+      </w:r>
+    </w:p>
+    <w:p>
+      <w:pPr>
+        <w:ind w:left="357" w:hanging="357"/>
+        <w:rPr>
+          <w:lang w:val="vi-VN" w:eastAsia="en-US"/>
+        </w:rPr>
+      </w:pPr>
+      <w:r>
+        <w:rPr>
+          <w:lang w:val="vi-VN" w:eastAsia="en-US"/>
+        </w:rPr>
+        <w:br w:type="page"/>
+      </w:r>
+    </w:p>
+    <w:p>
+      <w:pPr>
+        <w:pStyle w:val="Heading2"/>
+      </w:pPr>
+      <w:r>
+        <w:lastRenderedPageBreak/>
+        <w:t xml:space="preserve">MODULE 2: </w:t>
+      </w:r>
+      <w:r>
+        <w:rPr>
+          <w:rFonts w:hint="eastAsia"/>
+        </w:rPr>
+        <w:t>C</w:t>
+      </w:r>
+      <w:r>
+        <w:t>OMPUTE IN THE CLOUD</w:t>
+      </w:r>
+    </w:p>
+    <w:p>
+      <w:pPr>
+        <w:pStyle w:val="ListParagraph"/>
+        <w:numPr>
+          <w:ilvl w:val="0"/>
+          <w:numId w:val="21"/>
+        </w:numPr>
+      </w:pPr>
+      <w:r>
+        <w:t>Describe the benefits of Amazon EC2 at a basic level.</w:t>
+      </w:r>
+    </w:p>
+    <w:p>
+      <w:pPr>
+        <w:pStyle w:val="ListParagraph"/>
+        <w:numPr>
+          <w:ilvl w:val="0"/>
+          <w:numId w:val="21"/>
+        </w:numPr>
+      </w:pPr>
+      <w:r>
+        <w:t>Identify the different Amazon EC2 instance types.</w:t>
+      </w:r>
+    </w:p>
+    <w:p>
+      <w:pPr>
+        <w:pStyle w:val="ListParagraph"/>
+        <w:numPr>
+          <w:ilvl w:val="0"/>
+          <w:numId w:val="21"/>
+        </w:numPr>
+      </w:pPr>
+      <w:r>
+        <w:t>Differentiate between the various billing options for Amazon EC2.</w:t>
+      </w:r>
+    </w:p>
+    <w:p>
+      <w:pPr>
+        <w:pStyle w:val="ListParagraph"/>
+        <w:numPr>
+          <w:ilvl w:val="0"/>
+          <w:numId w:val="21"/>
+        </w:numPr>
+      </w:pPr>
+      <w:r>
+        <w:t>Summarize the benefits of Amazon EC2 Auto Scaling.</w:t>
+      </w:r>
+    </w:p>
+    <w:p>
+      <w:pPr>
+        <w:pStyle w:val="ListParagraph"/>
+        <w:numPr>
+          <w:ilvl w:val="0"/>
+          <w:numId w:val="21"/>
+        </w:numPr>
+      </w:pPr>
+      <w:r>
+        <w:t>Summarize the benefits of Elastic Load Balancing.</w:t>
+      </w:r>
+    </w:p>
+    <w:p>
+      <w:pPr>
+        <w:pStyle w:val="ListParagraph"/>
+        <w:numPr>
+          <w:ilvl w:val="0"/>
+          <w:numId w:val="21"/>
+        </w:numPr>
+      </w:pPr>
+      <w:r>
+        <w:t>Give an example of the uses for Elastic Load Balancing.</w:t>
+      </w:r>
+    </w:p>
+    <w:p>
+      <w:pPr>
+        <w:pStyle w:val="ListParagraph"/>
+        <w:numPr>
+          <w:ilvl w:val="0"/>
+          <w:numId w:val="21"/>
+        </w:numPr>
+      </w:pPr>
+      <w:r>
+        <w:t>Summarize the differences between Amazon Simple Notification Service (Amazon SNS) and Amazon Simple Queue Service (Amazon SQS).</w:t>
+      </w:r>
+    </w:p>
+    <w:p>
+      <w:pPr>
+        <w:pStyle w:val="ListParagraph"/>
+        <w:numPr>
+          <w:ilvl w:val="0"/>
+          <w:numId w:val="21"/>
+        </w:numPr>
+      </w:pPr>
+      <w:r>
+        <w:t>Summarize additional AWS compute options.</w:t>
+      </w:r>
+    </w:p>
+    <w:p/>
+    <w:p>
+      <w:pPr>
+        <w:pStyle w:val="User-Defined1"/>
+        <w:numPr>
+          <w:ilvl w:val="0"/>
+          <w:numId w:val="16"/>
+        </w:numPr>
+      </w:pPr>
+      <w:r>
+        <w:t>Module 2 introduction</w:t>
+      </w:r>
+    </w:p>
+    <w:p>
+      <w:pPr>
+        <w:pStyle w:val="Heading3"/>
+      </w:pPr>
+      <w:r>
+        <w:t>Basic structure about AWS?</w:t>
+      </w:r>
+    </w:p>
+    <w:p>
+      <w:r>
+        <w:t>EC2 allow users to use virtual machines of different configurations as per their requirement. It allows various configuration options, mapping of individual server, various pricing options, etc. We will discuss these in detail in AWS Products section.</w:t>
+      </w:r>
+    </w:p>
+    <w:p>
+      <w:pPr>
+        <w:pStyle w:val="Heading3"/>
+      </w:pPr>
+      <w:r>
+        <w:t>What is multitenancy?</w:t>
+      </w:r>
+    </w:p>
+    <w:p>
+      <w:r>
+        <w:t xml:space="preserve">Multitenancy is an </w:t>
+      </w:r>
+      <w:r>
+        <w:t>idea of sharing underlying hardware</w:t>
+      </w:r>
+      <w:r>
+        <w:t xml:space="preserve">. </w:t>
+      </w:r>
+      <w:r>
+        <w:t>EC2 runs on top of physical host machines managed by AWS using virtualization technology.</w:t>
+      </w:r>
+      <w:r>
+        <w:t xml:space="preserve"> And a hypervisor running on the host machine is responsible for sharing the underlying physical resources between the virtual machines.</w:t>
+      </w:r>
+    </w:p>
+    <w:p>
+      <w:pPr>
+        <w:pStyle w:val="Heading3"/>
+      </w:pPr>
+      <w:r>
+        <w:t>Describe the benefits of Amazon EC2 at a basic level?</w:t>
+      </w:r>
+    </w:p>
+    <w:p>
+      <w:r>
+        <w:t>You can provision and launch an Amazon EC2 instance within minutes.</w:t>
+      </w:r>
+    </w:p>
+    <w:p>
+      <w:pPr>
+        <w:pStyle w:val="ListParagraph"/>
+        <w:ind w:left="0"/>
+      </w:pPr>
+      <w:r>
+        <w:t>You can stop using it when you have finished running a workload.</w:t>
+      </w:r>
+    </w:p>
+    <w:p>
+      <w:pPr>
+        <w:pStyle w:val="ListParagraph"/>
+        <w:ind w:left="0"/>
+      </w:pPr>
+      <w:r>
+        <w:t>You pay only for the compute time you use when an instance is running, not when it is stopped or terminated.</w:t>
+      </w:r>
+    </w:p>
+    <w:p>
+      <w:pPr>
+        <w:pStyle w:val="ListParagraph"/>
+        <w:ind w:left="0"/>
+      </w:pPr>
+      <w:r>
+        <w:t>You can save costs by paying only for server capacity that you need or want.</w:t>
+      </w:r>
+    </w:p>
+    <w:p>
+      <w:pPr>
+        <w:pStyle w:val="Heading3"/>
+      </w:pPr>
+      <w:r>
+        <w:t>How Amazon EC2 works?</w:t>
+      </w:r>
+    </w:p>
+    <w:p>
+      <w:pPr>
+        <w:pStyle w:val="ListParagraph"/>
+        <w:ind w:left="0"/>
+      </w:pPr>
+      <w:r>
+        <w:t>Launch &gt; Connect &gt; Work</w:t>
+      </w:r>
+    </w:p>
+    <w:p>
+      <w:pPr>
+        <w:pStyle w:val="User-Defined1"/>
+      </w:pPr>
+      <w:r>
+        <w:t>Amazon EC2 instance types</w:t>
+      </w:r>
+    </w:p>
+    <w:p>
+      <w:pPr>
+        <w:pStyle w:val="Heading3"/>
+      </w:pPr>
+      <w:r>
+        <w:lastRenderedPageBreak/>
+        <w:t>Why do we need Amazon EC2 instance types?</w:t>
+      </w:r>
+    </w:p>
+    <w:p>
+      <w:r>
+        <w:t>Amazon EC2 instance types are optimized for different tasks. When selecting an instance type, consider the specific needs of your workloads and applications. This might include requirements for compute, memory, or storage capabilities.</w:t>
+      </w:r>
+    </w:p>
+    <w:p>
+      <w:pPr>
+        <w:pStyle w:val="Heading3"/>
+      </w:pPr>
+      <w:r>
+        <w:t>List Amazon EC2 instance types?</w:t>
+      </w:r>
+    </w:p>
+    <w:p>
+      <w:pPr>
+        <w:pStyle w:val="ListParagraph"/>
+        <w:ind w:left="0"/>
+      </w:pPr>
+      <w:r>
+        <w:t>General purpose instances</w:t>
+      </w:r>
+    </w:p>
+    <w:p>
+      <w:pPr>
+        <w:pStyle w:val="ListParagraph"/>
+        <w:ind w:left="0"/>
+      </w:pPr>
+      <w:r>
+        <w:t>Compute optimized instances</w:t>
+      </w:r>
+    </w:p>
+    <w:p>
+      <w:pPr>
+        <w:pStyle w:val="ListParagraph"/>
+        <w:ind w:left="0"/>
+      </w:pPr>
+      <w:r>
+        <w:t>Memory optimized instances</w:t>
+      </w:r>
+    </w:p>
+    <w:p>
+      <w:pPr>
+        <w:pStyle w:val="ListParagraph"/>
+        <w:ind w:left="0"/>
+      </w:pPr>
+      <w:r>
+        <w:t>Storage optimized instances</w:t>
+      </w:r>
+    </w:p>
+    <w:p>
+      <w:pPr>
+        <w:pStyle w:val="ListParagraph"/>
+        <w:ind w:left="0"/>
+      </w:pPr>
+      <w:r>
+        <w:t>Accelerated computing instances</w:t>
+      </w:r>
+    </w:p>
+    <w:p>
+      <w:pPr>
+        <w:pStyle w:val="User-Defined1"/>
+      </w:pPr>
+      <w:r>
+        <w:t>Amazon EC2 pricing</w:t>
+      </w:r>
+    </w:p>
+    <w:p>
+      <w:pPr>
+        <w:pStyle w:val="Heading3"/>
+      </w:pPr>
+      <w:r>
+        <w:t>List Amazon pricing options?</w:t>
+      </w:r>
+    </w:p>
+    <w:p>
+      <w:pPr>
+        <w:pStyle w:val="ListParagraph"/>
+        <w:ind w:left="0"/>
+      </w:pPr>
+      <w:r>
+        <w:t>On-Demand</w:t>
+      </w:r>
+    </w:p>
+    <w:p>
+      <w:pPr>
+        <w:pStyle w:val="ListParagraph"/>
+        <w:ind w:left="0"/>
+      </w:pPr>
+      <w:r>
+        <w:t>Amazon EC2 Savings Plans</w:t>
+      </w:r>
+    </w:p>
+    <w:p>
+      <w:pPr>
+        <w:pStyle w:val="ListParagraph"/>
+        <w:ind w:left="0"/>
+      </w:pPr>
+      <w:r>
+        <w:t>Reserved Instances</w:t>
+      </w:r>
+    </w:p>
+    <w:p>
+      <w:pPr>
+        <w:pStyle w:val="ListParagraph"/>
+        <w:ind w:left="0"/>
+      </w:pPr>
+      <w:r>
+        <w:t>Spot Instances</w:t>
+      </w:r>
+    </w:p>
+    <w:p>
+      <w:pPr>
+        <w:pStyle w:val="ListParagraph"/>
+        <w:ind w:left="0"/>
+      </w:pPr>
+      <w:r>
+        <w:t>Dedicated Hosts</w:t>
+      </w:r>
+    </w:p>
+    <w:p>
+      <w:pPr>
+        <w:pStyle w:val="User-Defined1"/>
+      </w:pPr>
+      <w:r>
+        <w:t>Scaling Amazon EC2</w:t>
+      </w:r>
+    </w:p>
+    <w:p>
+      <w:pPr>
+        <w:pStyle w:val="Heading3"/>
+      </w:pPr>
+      <w:r>
+        <w:t>What is Amazon EC2 Auto Scaling?</w:t>
+      </w:r>
+    </w:p>
+    <w:p>
+      <w:pPr>
+        <w:rPr>
+          <w:b/>
+        </w:rPr>
+      </w:pPr>
+      <w:r>
+        <w:t>A</w:t>
+      </w:r>
+      <w:r>
+        <w:t>mazon EC2 Auto Scaling. Adds instances based on demand and then decommissions instances when they are no longer needed. This means that every minute of the day, you always have the correct number of instances.</w:t>
+      </w:r>
+    </w:p>
+    <w:p>
+      <w:pPr>
+        <w:pStyle w:val="Heading3"/>
+      </w:pPr>
+      <w:r>
+        <w:t>What are approaches of Amazon EC2 Auto Scaling?</w:t>
+      </w:r>
+    </w:p>
+    <w:p>
+      <w:r>
+        <w:t>Within Amazon EC2 Auto Scaling, you can use two approaches: dynamic scaling and predictive scaling.</w:t>
+      </w:r>
+    </w:p>
+    <w:p>
+      <w:pPr>
+        <w:pStyle w:val="ListParagraph"/>
+        <w:numPr>
+          <w:ilvl w:val="0"/>
+          <w:numId w:val="4"/>
+        </w:numPr>
+      </w:pPr>
+      <w:r>
+        <w:t xml:space="preserve">Dynamic scaling responds to changing demand. </w:t>
+      </w:r>
+    </w:p>
+    <w:p>
+      <w:pPr>
+        <w:pStyle w:val="ListParagraph"/>
+        <w:numPr>
+          <w:ilvl w:val="0"/>
+          <w:numId w:val="4"/>
+        </w:numPr>
+      </w:pPr>
+      <w:r>
+        <w:t>Predictive scaling automatically schedules the right number of Amazon EC2 instances based on predicted demand.</w:t>
+      </w:r>
+    </w:p>
+    <w:p>
+      <w:pPr>
+        <w:pStyle w:val="User-Defined1"/>
+      </w:pPr>
+      <w:r>
+        <w:t>Directing traffic with Elastic Load Balancing</w:t>
+      </w:r>
+    </w:p>
+    <w:p>
+      <w:pPr>
+        <w:pStyle w:val="Heading3"/>
+      </w:pPr>
+      <w:r>
+        <w:lastRenderedPageBreak/>
+        <w:t>What is Elastic Load Balancing?</w:t>
+      </w:r>
+    </w:p>
+    <w:p>
+      <w:r>
+        <w:t>Elastic Load Balancing is the AWS service that automatically distributes incoming application traffic across multiple resources, such as Amazon EC2 instances.</w:t>
+      </w:r>
+    </w:p>
+    <w:p/>
+    <w:p>
+      <w:pPr>
+        <w:pStyle w:val="User-Defined1"/>
+      </w:pPr>
+      <w:r>
+        <w:t>Messaging and queuing</w:t>
+      </w:r>
+    </w:p>
+    <w:p>
+      <w:pPr>
+        <w:pStyle w:val="Heading3"/>
+      </w:pPr>
+      <w:r>
+        <w:t>What is Amazon Simple Notification Service (Amazon SNS)?</w:t>
+      </w:r>
+    </w:p>
+    <w:p>
+      <w:r>
+        <w:t>Amazon Simple Notification Service (Amazon SNS) is a publish/subscribe service. Using Amazon SNS topics, a publisher publishes messages to subscribers. This is similar to the coffee shop; the cashier provides coffee orders to the barista who makes the drinks.</w:t>
+      </w:r>
+    </w:p>
+    <w:p>
+      <w:r>
+        <w:t>In Amazon SNS, subscribers can be web servers, email addresses, AWS Lambda functions, or several other options.</w:t>
+      </w:r>
+    </w:p>
+    <w:p>
+      <w:pPr>
+        <w:pStyle w:val="Heading3"/>
+      </w:pPr>
+      <w:r>
+        <w:t>What is Amazon Simple Queue Service (Amazon SQS)?</w:t>
+      </w:r>
+    </w:p>
+    <w:p>
+      <w:r>
+        <w:t xml:space="preserve">Amazon Simple Queue Service (Amazon SQS) is a message queuing service. </w:t>
+      </w:r>
+    </w:p>
+    <w:p>
+      <w:r>
+        <w:t>Using Amazon SQS, you can send, store, and receive messages between software components, without losing messages or requiring other services to be available. In Amazon SQS, an application sends messages into a queue. A user or service retrieves a message from the queue, processes it, and then deletes it from the queue.</w:t>
+      </w:r>
       <w:bookmarkStart w:id="0" w:name="_GoBack"/>
       <w:bookmarkEnd w:id="0"/>
     </w:p>
@@ -1258,13 +2384,13 @@
   <w:abstractNum w:abstractNumId="6" w15:restartNumberingAfterBreak="0">
     <w:nsid w:val="1F5E0F51"/>
     <w:multiLevelType w:val="multilevel"/>
-    <w:tmpl w:val="F4A2B6FE"/>
+    <w:tmpl w:val="32F2E4BA"/>
     <w:lvl w:ilvl="0">
       <w:start w:val="1"/>
-      <w:numFmt w:val="upperRoman"/>
+      <w:numFmt w:val="decimal"/>
       <w:pStyle w:val="Heading2"/>
       <w:lvlText w:val="%1."/>
-      <w:lvlJc w:val="right"/>
+      <w:lvlJc w:val="left"/>
       <w:pPr>
         <w:ind w:left="360" w:hanging="360"/>
       </w:pPr>
@@ -1460,7 +2586,6 @@
     <w:lvl w:ilvl="0" w:tplc="C290AE9C">
       <w:start w:val="1"/>
       <w:numFmt w:val="decimal"/>
-      <w:pStyle w:val="Heading3"/>
       <w:lvlText w:val="%1."/>
       <w:lvlJc w:val="left"/>
       <w:pPr>
@@ -2220,13 +3345,13 @@
   <w:abstractNum w:abstractNumId="15" w15:restartNumberingAfterBreak="0">
     <w:nsid w:val="4EF833C8"/>
     <w:multiLevelType w:val="hybridMultilevel"/>
-    <w:tmpl w:val="FA228FBE"/>
-    <w:lvl w:ilvl="0" w:tplc="A442E962">
-      <w:start w:val="1"/>
-      <w:numFmt w:val="upperLetter"/>
+    <w:tmpl w:val="664E5C94"/>
+    <w:lvl w:ilvl="0" w:tplc="5A6421A0">
+      <w:start w:val="1"/>
+      <w:numFmt w:val="upperRoman"/>
       <w:pStyle w:val="Heading1"/>
       <w:lvlText w:val="%1."/>
-      <w:lvlJc w:val="left"/>
+      <w:lvlJc w:val="right"/>
       <w:pPr>
         <w:ind w:left="360" w:hanging="360"/>
       </w:pPr>
@@ -2722,6 +3847,12 @@
   </w:num>
   <w:num w:numId="23">
     <w:abstractNumId w:val="13"/>
+  </w:num>
+  <w:num w:numId="24">
+    <w:abstractNumId w:val="8"/>
+    <w:lvlOverride w:ilvl="0">
+      <w:startOverride w:val="1"/>
+    </w:lvlOverride>
   </w:num>
   <w:numIdMacAtCleanup w:val="16"/>
 </w:numbering>
@@ -3137,7 +4268,7 @@
     <w:link w:val="Heading1Char"/>
     <w:uiPriority w:val="9"/>
     <w:qFormat/>
-    <w:rsid w:val="00733F02"/>
+    <w:rsid w:val="00726A9A"/>
     <w:pPr>
       <w:keepNext/>
       <w:keepLines/>
@@ -3161,7 +4292,7 @@
     <w:uiPriority w:val="9"/>
     <w:unhideWhenUsed/>
     <w:qFormat/>
-    <w:rsid w:val="00733F02"/>
+    <w:rsid w:val="00726A9A"/>
     <w:pPr>
       <w:keepNext/>
       <w:keepLines/>
@@ -3173,7 +4304,6 @@
     </w:pPr>
     <w:rPr>
       <w:rFonts w:eastAsiaTheme="majorEastAsia" w:cstheme="majorBidi"/>
-      <w:b/>
       <w:szCs w:val="26"/>
       <w:lang w:eastAsia="en-US"/>
     </w:rPr>
@@ -3186,21 +4316,17 @@
     <w:uiPriority w:val="9"/>
     <w:unhideWhenUsed/>
     <w:qFormat/>
-    <w:rsid w:val="00224831"/>
+    <w:rsid w:val="00726A9A"/>
     <w:pPr>
       <w:keepNext/>
       <w:keepLines/>
-      <w:numPr>
-        <w:numId w:val="3"/>
-      </w:numPr>
       <w:spacing w:before="240" w:after="240"/>
-      <w:ind w:left="357" w:hanging="357"/>
       <w:outlineLvl w:val="2"/>
     </w:pPr>
     <w:rPr>
       <w:rFonts w:eastAsiaTheme="majorEastAsia" w:cstheme="majorBidi"/>
+      <w:b/>
       <w:szCs w:val="24"/>
-      <w:u w:val="single"/>
     </w:rPr>
   </w:style>
   <w:style w:type="paragraph" w:styleId="Heading4">
@@ -3256,10 +4382,9 @@
     <w:basedOn w:val="DefaultParagraphFont"/>
     <w:link w:val="Heading2"/>
     <w:uiPriority w:val="9"/>
-    <w:rsid w:val="00994C47"/>
+    <w:rsid w:val="00726A9A"/>
     <w:rPr>
       <w:rFonts w:asciiTheme="majorHAnsi" w:eastAsiaTheme="majorEastAsia" w:hAnsiTheme="majorHAnsi" w:cstheme="majorBidi"/>
-      <w:b/>
       <w:sz w:val="24"/>
       <w:szCs w:val="26"/>
       <w:lang w:eastAsia="en-US"/>
@@ -3283,12 +4408,12 @@
     <w:basedOn w:val="DefaultParagraphFont"/>
     <w:link w:val="Heading3"/>
     <w:uiPriority w:val="9"/>
-    <w:rsid w:val="00224831"/>
+    <w:rsid w:val="00726A9A"/>
     <w:rPr>
       <w:rFonts w:asciiTheme="majorHAnsi" w:eastAsiaTheme="majorEastAsia" w:hAnsiTheme="majorHAnsi" w:cstheme="majorBidi"/>
+      <w:b/>
       <w:sz w:val="24"/>
       <w:szCs w:val="24"/>
-      <w:u w:val="single"/>
     </w:rPr>
   </w:style>
   <w:style w:type="paragraph" w:styleId="Title">
@@ -3693,6 +4818,7 @@
     <w:rsid w:val="00A034F3"/>
     <w:rPr>
       <w:rFonts w:asciiTheme="majorHAnsi" w:eastAsiaTheme="majorEastAsia" w:hAnsiTheme="majorHAnsi" w:cstheme="majorBidi"/>
+      <w:b/>
       <w:i/>
       <w:sz w:val="24"/>
       <w:szCs w:val="24"/>
@@ -4040,7 +5166,7 @@
 </file>
 
 <file path=customXml/itemProps1.xml><?xml version="1.0" encoding="utf-8"?>
-<ds:datastoreItem xmlns:ds="http://schemas.openxmlformats.org/officeDocument/2006/customXml" ds:itemID="{BE03E6C0-E0F4-4A45-B178-6B3612890AFC}">
+<ds:datastoreItem xmlns:ds="http://schemas.openxmlformats.org/officeDocument/2006/customXml" ds:itemID="{442B1540-69F8-4C93-B91F-2B5387DFF937}">
   <ds:schemaRefs>
     <ds:schemaRef ds:uri="http://schemas.openxmlformats.org/officeDocument/2006/bibliography"/>
   </ds:schemaRefs>

</xml_diff>

<commit_message>
Update on 23 April
</commit_message>
<xml_diff>
--- a/aws_base.docx
+++ b/aws_base.docx
@@ -2553,10 +2553,13 @@
           <w:rFonts w:eastAsiaTheme="majorEastAsia" w:cstheme="majorBidi"/>
           <w:szCs w:val="26"/>
           <w:u w:val="single"/>
-          <w:lang w:eastAsia="en-US"/>
-        </w:rPr>
-      </w:pPr>
-      <w:r>
+          <w:lang w:val="vi-VN" w:eastAsia="en-US"/>
+        </w:rPr>
+      </w:pPr>
+      <w:r>
+        <w:rPr>
+          <w:lang w:val="vi-VN"/>
+        </w:rPr>
         <w:br w:type="page"/>
       </w:r>
     </w:p>
@@ -4312,7 +4315,6 @@
     <w:p>
       <w:pPr>
         <w:rPr>
-          <w:rFonts w:hint="eastAsia"/>
           <w:lang w:val="vi-VN"/>
         </w:rPr>
       </w:pPr>
@@ -4543,13 +4545,7 @@
         <w:rPr>
           <w:lang w:val="vi-VN"/>
         </w:rPr>
-        <w:t>loosely coupled architecture</w:t>
-      </w:r>
-      <w:r>
-        <w:rPr>
-          <w:lang w:val="vi-VN"/>
-        </w:rPr>
-        <w:t>.</w:t>
+        <w:t>loosely coupled architecture.</w:t>
       </w:r>
     </w:p>
     <w:p>
@@ -5782,7 +5778,6 @@
     <w:p>
       <w:pPr>
         <w:rPr>
-          <w:rFonts w:hint="eastAsia"/>
           <w:lang w:val="vi-VN"/>
         </w:rPr>
       </w:pPr>
@@ -6261,9 +6256,71 @@
     </w:p>
     <w:p>
       <w:pPr>
+        <w:rPr>
+          <w:lang w:val="vi-VN" w:eastAsia="en-US"/>
+        </w:rPr>
+      </w:pPr>
+      <w:r>
+        <w:rPr>
+          <w:noProof/>
+        </w:rPr>
+        <w:lastRenderedPageBreak/>
+        <w:drawing>
+          <wp:inline distT="0" distB="0" distL="0" distR="0" wp14:anchorId="5F45ACD5" wp14:editId="1322710B">
+            <wp:extent cx="5943600" cy="3886200"/>
+            <wp:effectExtent l="19050" t="19050" r="19050" b="19050"/>
+            <wp:docPr id="14" name="Picture 14" descr="https://cacoo.com/wp-app/uploads/2020/04/Kubernetes-Architecture-Diagram.png"/>
+            <wp:cNvGraphicFramePr>
+              <a:graphicFrameLocks xmlns:a="http://schemas.openxmlformats.org/drawingml/2006/main" noChangeAspect="1"/>
+            </wp:cNvGraphicFramePr>
+            <a:graphic xmlns:a="http://schemas.openxmlformats.org/drawingml/2006/main">
+              <a:graphicData uri="http://schemas.openxmlformats.org/drawingml/2006/picture">
+                <pic:pic xmlns:pic="http://schemas.openxmlformats.org/drawingml/2006/picture">
+                  <pic:nvPicPr>
+                    <pic:cNvPr id="0" name="Picture 6" descr="https://cacoo.com/wp-app/uploads/2020/04/Kubernetes-Architecture-Diagram.png"/>
+                    <pic:cNvPicPr>
+                      <a:picLocks noChangeAspect="1" noChangeArrowheads="1"/>
+                    </pic:cNvPicPr>
+                  </pic:nvPicPr>
+                  <pic:blipFill>
+                    <a:blip r:embed="rId18">
+                      <a:extLst>
+                        <a:ext uri="{28A0092B-C50C-407E-A947-70E740481C1C}">
+                          <a14:useLocalDpi xmlns:a14="http://schemas.microsoft.com/office/drawing/2010/main" val="0"/>
+                        </a:ext>
+                      </a:extLst>
+                    </a:blip>
+                    <a:srcRect/>
+                    <a:stretch>
+                      <a:fillRect/>
+                    </a:stretch>
+                  </pic:blipFill>
+                  <pic:spPr bwMode="auto">
+                    <a:xfrm>
+                      <a:off x="0" y="0"/>
+                      <a:ext cx="5943600" cy="3886200"/>
+                    </a:xfrm>
+                    <a:prstGeom prst="rect">
+                      <a:avLst/>
+                    </a:prstGeom>
+                    <a:noFill/>
+                    <a:ln>
+                      <a:solidFill>
+                        <a:schemeClr val="accent1"/>
+                      </a:solidFill>
+                    </a:ln>
+                  </pic:spPr>
+                </pic:pic>
+              </a:graphicData>
+            </a:graphic>
+          </wp:inline>
+        </w:drawing>
+      </w:r>
+    </w:p>
+    <w:p>
+      <w:pPr>
         <w:pStyle w:val="Heading3"/>
         <w:rPr>
-          <w:rFonts w:hint="eastAsia"/>
           <w:lang w:val="vi-VN"/>
         </w:rPr>
       </w:pPr>
@@ -6298,7 +6355,6 @@
         <w:rPr>
           <w:lang w:val="vi-VN" w:eastAsia="en-US"/>
         </w:rPr>
-        <w:lastRenderedPageBreak/>
         <w:t>Kubernetes</w:t>
       </w:r>
       <w:r>
@@ -6377,7 +6433,6 @@
           <w:numId w:val="4"/>
         </w:numPr>
         <w:rPr>
-          <w:rFonts w:hint="eastAsia"/>
           <w:lang w:val="vi-VN"/>
         </w:rPr>
       </w:pPr>
@@ -6441,7 +6496,7 @@
                     </pic:cNvPicPr>
                   </pic:nvPicPr>
                   <pic:blipFill>
-                    <a:blip r:embed="rId18">
+                    <a:blip r:embed="rId19">
                       <a:extLst>
                         <a:ext uri="{28A0092B-C50C-407E-A947-70E740481C1C}">
                           <a14:useLocalDpi xmlns:a14="http://schemas.microsoft.com/office/drawing/2010/main" val="0"/>
@@ -6529,7 +6584,7 @@
         <w:rPr>
           <w:lang w:val="vi-VN" w:eastAsia="en-US"/>
         </w:rPr>
-        <w:t xml:space="preserve"> hiệu suất cao, có khả năng mở rộng cao cho phép bạn chạy và mở rộng các ứng dụ</w:t>
+        <w:t xml:space="preserve"> hiệu suất cao, có khả năng mở rộng cho phép bạn chạy và mở rộng các ứng dụ</w:t>
       </w:r>
       <w:r>
         <w:rPr>
@@ -6682,7 +6737,21 @@
         <w:rPr>
           <w:lang w:val="vi-VN"/>
         </w:rPr>
-        <w:t>Quiz</w:t>
+        <w:t>Module 2 summary</w:t>
+      </w:r>
+    </w:p>
+    <w:p>
+      <w:pPr>
+        <w:pStyle w:val="Heading2"/>
+        <w:rPr>
+          <w:lang w:val="vi-VN"/>
+        </w:rPr>
+      </w:pPr>
+      <w:r>
+        <w:rPr>
+          <w:lang w:val="vi-VN"/>
+        </w:rPr>
+        <w:t>Module 2 quiz</w:t>
       </w:r>
     </w:p>
     <w:p>
@@ -6723,7 +6792,6 @@
         <w:rPr>
           <w:lang w:val="vi-VN" w:eastAsia="en-US"/>
         </w:rPr>
-        <w:lastRenderedPageBreak/>
         <w:t>What are the contract length options for Amazon EC2 Reserved Instances?</w:t>
       </w:r>
     </w:p>
@@ -6798,10 +6866,1842 @@
     </w:p>
     <w:p>
       <w:pPr>
+        <w:pStyle w:val="Heading2"/>
+        <w:rPr>
+          <w:lang w:val="vi-VN"/>
+        </w:rPr>
+      </w:pPr>
+      <w:r>
+        <w:rPr>
+          <w:lang w:val="vi-VN"/>
+        </w:rPr>
+        <w:t>Module 3 introduction</w:t>
+      </w:r>
+    </w:p>
+    <w:p>
+      <w:pPr>
+        <w:rPr>
+          <w:lang w:val="vi-VN"/>
+        </w:rPr>
+      </w:pPr>
+      <w:r>
+        <w:rPr>
+          <w:lang w:val="vi-VN"/>
+        </w:rPr>
+        <w:t>MỤC TIÊU HỌC PHẦN</w:t>
+      </w:r>
+    </w:p>
+    <w:p>
+      <w:pPr>
+        <w:pStyle w:val="ListParagraph"/>
+        <w:numPr>
+          <w:ilvl w:val="0"/>
+          <w:numId w:val="4"/>
+        </w:numPr>
+        <w:rPr>
+          <w:lang w:val="vi-VN"/>
+        </w:rPr>
+      </w:pPr>
+      <w:r>
+        <w:rPr>
+          <w:lang w:val="vi-VN"/>
+        </w:rPr>
+        <w:t xml:space="preserve">Tóm tắt các lợi ích của </w:t>
+      </w:r>
+      <w:r>
+        <w:rPr>
+          <w:lang w:val="vi-VN"/>
+        </w:rPr>
+        <w:t>AWS Global Infrastructure</w:t>
+      </w:r>
+      <w:r>
+        <w:rPr>
+          <w:lang w:val="vi-VN"/>
+        </w:rPr>
+        <w:t>.</w:t>
+      </w:r>
+    </w:p>
+    <w:p>
+      <w:pPr>
+        <w:pStyle w:val="ListParagraph"/>
+        <w:numPr>
+          <w:ilvl w:val="0"/>
+          <w:numId w:val="4"/>
+        </w:numPr>
+        <w:rPr>
+          <w:lang w:val="vi-VN"/>
+        </w:rPr>
+      </w:pPr>
+      <w:r>
+        <w:rPr>
+          <w:lang w:val="vi-VN"/>
+        </w:rPr>
+        <w:t xml:space="preserve">Mô tả khái niệm cơ bản về </w:t>
+      </w:r>
+      <w:r>
+        <w:rPr>
+          <w:lang w:val="vi-VN"/>
+        </w:rPr>
+        <w:t>Availability Zones</w:t>
+      </w:r>
+      <w:r>
+        <w:rPr>
+          <w:lang w:val="vi-VN"/>
+        </w:rPr>
+        <w:t>.</w:t>
+      </w:r>
+    </w:p>
+    <w:p>
+      <w:pPr>
+        <w:pStyle w:val="ListParagraph"/>
+        <w:numPr>
+          <w:ilvl w:val="0"/>
+          <w:numId w:val="4"/>
+        </w:numPr>
+        <w:rPr>
+          <w:lang w:val="vi-VN"/>
+        </w:rPr>
+      </w:pPr>
+      <w:r>
+        <w:rPr>
+          <w:lang w:val="vi-VN"/>
+        </w:rPr>
+        <w:t xml:space="preserve">Mô tả lợi ích của Amazon CloudFront và </w:t>
+      </w:r>
+      <w:r>
+        <w:rPr>
+          <w:lang w:val="vi-VN"/>
+        </w:rPr>
+        <w:t>edge locations</w:t>
+      </w:r>
+      <w:r>
+        <w:rPr>
+          <w:lang w:val="vi-VN"/>
+        </w:rPr>
+        <w:t>.</w:t>
+      </w:r>
+    </w:p>
+    <w:p>
+      <w:pPr>
+        <w:pStyle w:val="ListParagraph"/>
+        <w:numPr>
+          <w:ilvl w:val="0"/>
+          <w:numId w:val="4"/>
+        </w:numPr>
+        <w:rPr>
+          <w:lang w:val="vi-VN"/>
+        </w:rPr>
+      </w:pPr>
+      <w:r>
+        <w:rPr>
+          <w:lang w:val="vi-VN"/>
+        </w:rPr>
+        <w:t>So sánh các phương pháp khác nhau để cung cấp dịch vụ AWS.</w:t>
+      </w:r>
+    </w:p>
+    <w:p>
+      <w:pPr>
+        <w:pStyle w:val="Heading2"/>
+        <w:rPr>
+          <w:lang w:val="vi-VN"/>
+        </w:rPr>
+      </w:pPr>
+      <w:r>
+        <w:rPr>
+          <w:lang w:val="vi-VN"/>
+        </w:rPr>
+        <w:t>AWS global infrastructure</w:t>
+      </w:r>
+    </w:p>
+    <w:p>
+      <w:pPr>
+        <w:pStyle w:val="Heading3"/>
+        <w:rPr>
+          <w:lang w:val="vi-VN"/>
+        </w:rPr>
+      </w:pPr>
+      <w:r>
+        <w:rPr>
+          <w:lang w:val="vi-VN"/>
+        </w:rPr>
+        <w:t>WHAT IS AWS REGION?</w:t>
+      </w:r>
+    </w:p>
+    <w:p>
+      <w:pPr>
+        <w:rPr>
+          <w:lang w:val="vi-VN"/>
+        </w:rPr>
+      </w:pPr>
+      <w:r>
+        <w:rPr>
+          <w:lang w:val="vi-VN"/>
+        </w:rPr>
+        <w:t>Region: Là các vị trí địa lý trên thế giới, một region có thể chứa một hoặc nhiề</w:t>
+      </w:r>
+      <w:r>
+        <w:rPr>
+          <w:lang w:val="vi-VN"/>
+        </w:rPr>
+        <w:t>u Availability Zone</w:t>
+      </w:r>
+      <w:r>
+        <w:rPr>
+          <w:lang w:val="vi-VN"/>
+        </w:rPr>
+        <w:t>.</w:t>
+      </w:r>
+    </w:p>
+    <w:p>
+      <w:pPr>
+        <w:rPr>
+          <w:lang w:val="vi-VN"/>
+        </w:rPr>
+      </w:pPr>
+    </w:p>
+    <w:p>
+      <w:pPr>
+        <w:jc w:val="center"/>
+        <w:rPr>
+          <w:lang w:val="vi-VN"/>
+        </w:rPr>
+      </w:pPr>
+      <w:r>
+        <w:rPr>
+          <w:noProof/>
+        </w:rPr>
+        <w:drawing>
+          <wp:inline distT="0" distB="0" distL="0" distR="0" wp14:anchorId="1DB92D59" wp14:editId="22A520A5">
+            <wp:extent cx="3600000" cy="1846943"/>
+            <wp:effectExtent l="0" t="0" r="635" b="1270"/>
+            <wp:docPr id="15" name="Picture 15" descr="Phân biệt Region, Availability Zone và Edge Location trong AWS"/>
+            <wp:cNvGraphicFramePr>
+              <a:graphicFrameLocks xmlns:a="http://schemas.openxmlformats.org/drawingml/2006/main" noChangeAspect="1"/>
+            </wp:cNvGraphicFramePr>
+            <a:graphic xmlns:a="http://schemas.openxmlformats.org/drawingml/2006/main">
+              <a:graphicData uri="http://schemas.openxmlformats.org/drawingml/2006/picture">
+                <pic:pic xmlns:pic="http://schemas.openxmlformats.org/drawingml/2006/picture">
+                  <pic:nvPicPr>
+                    <pic:cNvPr id="0" name="Picture 8" descr="Phân biệt Region, Availability Zone và Edge Location trong AWS"/>
+                    <pic:cNvPicPr>
+                      <a:picLocks noChangeAspect="1" noChangeArrowheads="1"/>
+                    </pic:cNvPicPr>
+                  </pic:nvPicPr>
+                  <pic:blipFill>
+                    <a:blip r:embed="rId20">
+                      <a:extLst>
+                        <a:ext uri="{28A0092B-C50C-407E-A947-70E740481C1C}">
+                          <a14:useLocalDpi xmlns:a14="http://schemas.microsoft.com/office/drawing/2010/main" val="0"/>
+                        </a:ext>
+                      </a:extLst>
+                    </a:blip>
+                    <a:srcRect/>
+                    <a:stretch>
+                      <a:fillRect/>
+                    </a:stretch>
+                  </pic:blipFill>
+                  <pic:spPr bwMode="auto">
+                    <a:xfrm>
+                      <a:off x="0" y="0"/>
+                      <a:ext cx="3600000" cy="1846943"/>
+                    </a:xfrm>
+                    <a:prstGeom prst="rect">
+                      <a:avLst/>
+                    </a:prstGeom>
+                    <a:noFill/>
+                    <a:ln>
+                      <a:noFill/>
+                    </a:ln>
+                  </pic:spPr>
+                </pic:pic>
+              </a:graphicData>
+            </a:graphic>
+          </wp:inline>
+        </w:drawing>
+      </w:r>
+    </w:p>
+    <w:p>
+      <w:pPr>
+        <w:pStyle w:val="Heading3"/>
+        <w:rPr>
+          <w:lang w:val="vi-VN"/>
+        </w:rPr>
+      </w:pPr>
+      <w:r>
         <w:rPr>
           <w:rFonts w:hint="eastAsia"/>
-        </w:rPr>
-      </w:pPr>
+          <w:lang w:val="vi-VN"/>
+        </w:rPr>
+        <w:t>W</w:t>
+      </w:r>
+      <w:r>
+        <w:rPr>
+          <w:lang w:val="vi-VN"/>
+        </w:rPr>
+        <w:t>HAT IS AWS AVAILABILITY ZONE?</w:t>
+      </w:r>
+    </w:p>
+    <w:p>
+      <w:pPr>
+        <w:rPr>
+          <w:lang w:val="vi-VN"/>
+        </w:rPr>
+      </w:pPr>
+      <w:r>
+        <w:rPr>
+          <w:lang w:val="vi-VN"/>
+        </w:rPr>
+        <w:t>Availability Zone: Là một hoặc nhiều trung tâm dữ liệu - Data Center nơi lưu trữ dữ liệu vật lí, với hạ tầng đặc biệ</w:t>
+      </w:r>
+      <w:r>
+        <w:rPr>
+          <w:lang w:val="vi-VN"/>
+        </w:rPr>
+        <w:t>t</w:t>
+      </w:r>
+      <w:r>
+        <w:rPr>
+          <w:lang w:val="vi-VN"/>
+        </w:rPr>
+        <w:t>.</w:t>
+      </w:r>
+    </w:p>
+    <w:p>
+      <w:pPr>
+        <w:pStyle w:val="ListParagraph"/>
+        <w:numPr>
+          <w:ilvl w:val="0"/>
+          <w:numId w:val="4"/>
+        </w:numPr>
+        <w:rPr>
+          <w:lang w:val="vi-VN"/>
+        </w:rPr>
+      </w:pPr>
+      <w:r>
+        <w:rPr>
+          <w:lang w:val="vi-VN"/>
+        </w:rPr>
+        <w:t xml:space="preserve">Availability Zone được bảo vệ nghiêm ngặt và hỗ trợ bảo vệ dữ liệu ở nhiều Zone khác nhau trong một </w:t>
+      </w:r>
+      <w:r>
+        <w:rPr>
+          <w:lang w:val="vi-VN"/>
+        </w:rPr>
+        <w:t>vùng.</w:t>
+      </w:r>
+    </w:p>
+    <w:p>
+      <w:pPr>
+        <w:pStyle w:val="ListParagraph"/>
+        <w:numPr>
+          <w:ilvl w:val="0"/>
+          <w:numId w:val="4"/>
+        </w:numPr>
+        <w:rPr>
+          <w:lang w:val="vi-VN"/>
+        </w:rPr>
+      </w:pPr>
+      <w:r>
+        <w:rPr>
+          <w:lang w:val="vi-VN"/>
+        </w:rPr>
+        <w:t>Mục đích ra đời của AZ là để</w:t>
+      </w:r>
+      <w:r>
+        <w:rPr>
+          <w:lang w:val="vi-VN"/>
+        </w:rPr>
+        <w:t xml:space="preserve"> đảm bảo dữ liệu của bạn vẫn còn nguyên vẹn trong trường hợp xảy ra những sự cố, thiên tai không mong muốn.</w:t>
+      </w:r>
+    </w:p>
+    <w:p>
+      <w:pPr>
+        <w:pStyle w:val="Heading3"/>
+        <w:rPr>
+          <w:lang w:val="vi-VN"/>
+        </w:rPr>
+      </w:pPr>
+      <w:r>
+        <w:rPr>
+          <w:lang w:val="vi-VN"/>
+        </w:rPr>
+        <w:t xml:space="preserve"> </w:t>
+      </w:r>
+      <w:r>
+        <w:rPr>
+          <w:lang w:val="vi-VN"/>
+        </w:rPr>
+        <w:t xml:space="preserve">“EACH REGION </w:t>
+      </w:r>
+      <w:r>
+        <w:rPr>
+          <w:rFonts w:hint="eastAsia"/>
+          <w:lang w:val="vi-VN"/>
+        </w:rPr>
+        <w:t>I</w:t>
+      </w:r>
+      <w:r>
+        <w:rPr>
+          <w:lang w:val="vi-VN"/>
+        </w:rPr>
+        <w:t>S ISOLATED FROM EVERY OTHER REGION”, WHAT DOES IT MEAN?</w:t>
+      </w:r>
+    </w:p>
+    <w:p>
+      <w:pPr>
+        <w:rPr>
+          <w:lang w:val="vi-VN"/>
+        </w:rPr>
+      </w:pPr>
+      <w:r>
+        <w:rPr>
+          <w:lang w:val="vi-VN"/>
+        </w:rPr>
+        <w:t>T</w:t>
+      </w:r>
+      <w:r>
+        <w:rPr>
+          <w:lang w:val="vi-VN"/>
+        </w:rPr>
+        <w:t xml:space="preserve">uyệt đối không có dữ liệu nào đi vào hoặc ra khỏi môi trường của bạn trong </w:t>
+      </w:r>
+      <w:r>
+        <w:rPr>
+          <w:lang w:val="vi-VN"/>
+        </w:rPr>
+        <w:t xml:space="preserve">REGION </w:t>
+      </w:r>
+      <w:r>
+        <w:rPr>
+          <w:lang w:val="vi-VN"/>
+        </w:rPr>
+        <w:t>đó mà không được bạn cấp phép rõ ràng cho việc di chuyển dữ liệu đó.</w:t>
+      </w:r>
+    </w:p>
+    <w:p>
+      <w:pPr>
+        <w:pStyle w:val="ListParagraph"/>
+        <w:numPr>
+          <w:ilvl w:val="0"/>
+          <w:numId w:val="4"/>
+        </w:numPr>
+        <w:rPr>
+          <w:lang w:val="vi-VN"/>
+        </w:rPr>
+      </w:pPr>
+      <w:r>
+        <w:rPr>
+          <w:lang w:val="vi-VN"/>
+        </w:rPr>
+        <w:t xml:space="preserve">Ví dụ: bạn có thể có các yêu cầu của chính phủ </w:t>
+      </w:r>
+      <w:r>
+        <w:rPr>
+          <w:lang w:val="vi-VN"/>
+        </w:rPr>
+        <w:t>rằng,</w:t>
+      </w:r>
+      <w:r>
+        <w:rPr>
+          <w:lang w:val="vi-VN"/>
+        </w:rPr>
+        <w:t xml:space="preserve"> thông tin tài chính của bạn ở Frankfurt không thể rời khỏi Đứ</w:t>
+      </w:r>
+      <w:r>
+        <w:rPr>
+          <w:lang w:val="vi-VN"/>
+        </w:rPr>
+        <w:t>c</w:t>
+      </w:r>
+      <w:r>
+        <w:rPr>
+          <w:lang w:val="vi-VN"/>
+        </w:rPr>
+        <w:t xml:space="preserve">. Mọi dữ liệu được lưu trữ trong Khu vực Frankfurt sẽ không bao giờ </w:t>
+      </w:r>
+      <w:r>
+        <w:rPr>
+          <w:lang w:val="vi-VN"/>
+        </w:rPr>
+        <w:lastRenderedPageBreak/>
+        <w:t xml:space="preserve">rời khỏi Khu vực Frankfurt, trừ khi bạn yêu cầu </w:t>
+      </w:r>
+      <w:r>
+        <w:rPr>
+          <w:lang w:val="vi-VN"/>
+        </w:rPr>
+        <w:t xml:space="preserve">export </w:t>
+      </w:r>
+      <w:r>
+        <w:rPr>
+          <w:lang w:val="vi-VN"/>
+        </w:rPr>
+        <w:t>dữ liệu một cách rõ ràng, với thông tin xác thực và quyền phù hợp.</w:t>
+      </w:r>
+    </w:p>
+    <w:p>
+      <w:pPr>
+        <w:pStyle w:val="Heading3"/>
+        <w:rPr>
+          <w:rFonts w:hint="eastAsia"/>
+        </w:rPr>
+      </w:pPr>
+      <w:r>
+        <w:rPr>
+          <w:lang w:val="vi-VN"/>
+        </w:rPr>
+        <w:t>WHAT ARE BUSINESS FACTORS TO CHOOSE A REGION?</w:t>
+      </w:r>
+    </w:p>
+    <w:p>
+      <w:pPr>
+        <w:pStyle w:val="ListParagraph"/>
+        <w:numPr>
+          <w:ilvl w:val="0"/>
+          <w:numId w:val="4"/>
+        </w:numPr>
+        <w:rPr>
+          <w:lang w:val="vi-VN"/>
+        </w:rPr>
+      </w:pPr>
+      <w:r>
+        <w:rPr>
+          <w:lang w:val="vi-VN"/>
+        </w:rPr>
+        <w:t xml:space="preserve">Compliance - </w:t>
+      </w:r>
+      <w:r>
+        <w:rPr>
+          <w:lang w:val="vi-VN"/>
+        </w:rPr>
+        <w:t>Yêu Cầu Tuân Thủ</w:t>
+      </w:r>
+      <w:r>
+        <w:rPr>
+          <w:lang w:val="vi-VN"/>
+        </w:rPr>
+        <w:t>: Có nhiều trường hợp chính phủ sở tại yêu cầu dữ liệu chỉ được phép tồn tại và sử dụng bên trong lãnh thổ quốc gia đó mà thôi.</w:t>
+      </w:r>
+    </w:p>
+    <w:p>
+      <w:pPr>
+        <w:pStyle w:val="ListParagraph"/>
+        <w:numPr>
+          <w:ilvl w:val="0"/>
+          <w:numId w:val="4"/>
+        </w:numPr>
+        <w:rPr>
+          <w:lang w:val="vi-VN"/>
+        </w:rPr>
+      </w:pPr>
+      <w:r>
+        <w:rPr>
+          <w:lang w:val="vi-VN"/>
+        </w:rPr>
+        <w:t>Proximity - Độ Gần Gũi Với Khách Hàng : Việc đặt dữ liệu gần customer database rất quan trọng vì nó ảnh hưởng đến tốc độ và trải nghiệm của KH.</w:t>
+      </w:r>
+    </w:p>
+    <w:p>
+      <w:pPr>
+        <w:pStyle w:val="ListParagraph"/>
+        <w:numPr>
+          <w:ilvl w:val="0"/>
+          <w:numId w:val="4"/>
+        </w:numPr>
+        <w:rPr>
+          <w:lang w:val="vi-VN"/>
+        </w:rPr>
+      </w:pPr>
+      <w:r>
+        <w:rPr>
+          <w:lang w:val="vi-VN"/>
+        </w:rPr>
+        <w:t>Feature A</w:t>
+      </w:r>
+      <w:r>
+        <w:rPr>
+          <w:lang w:val="vi-VN"/>
+        </w:rPr>
+        <w:t>vailabil</w:t>
+      </w:r>
+      <w:r>
+        <w:rPr>
+          <w:lang w:val="vi-VN"/>
+        </w:rPr>
+        <w:t xml:space="preserve">ity - </w:t>
+      </w:r>
+      <w:r>
+        <w:rPr>
+          <w:lang w:val="vi-VN"/>
+        </w:rPr>
+        <w:t>Tính Năng Khả Dụng</w:t>
+      </w:r>
+      <w:r>
+        <w:rPr>
+          <w:lang w:val="vi-VN"/>
+        </w:rPr>
+        <w:t>:</w:t>
+      </w:r>
+      <w:r>
+        <w:rPr>
+          <w:lang w:val="vi-VN"/>
+        </w:rPr>
+        <w:t xml:space="preserve"> </w:t>
+      </w:r>
+      <w:r>
+        <w:rPr>
+          <w:rFonts w:hint="eastAsia"/>
+          <w:lang w:val="vi-VN"/>
+        </w:rPr>
+        <w:t>Đô</w:t>
+      </w:r>
+      <w:r>
+        <w:rPr>
+          <w:lang w:val="vi-VN"/>
+        </w:rPr>
+        <w:t xml:space="preserve">i khi </w:t>
+      </w:r>
+      <w:r>
+        <w:rPr>
+          <w:rFonts w:hint="eastAsia"/>
+          <w:lang w:val="vi-VN"/>
+        </w:rPr>
+        <w:t>Region</w:t>
+      </w:r>
+      <w:r>
+        <w:rPr>
+          <w:lang w:val="vi-VN"/>
+        </w:rPr>
+        <w:t xml:space="preserve"> gần nhất có thể không có tất cả các tính năng AWS bạn </w:t>
+      </w:r>
+      <w:r>
+        <w:rPr>
+          <w:lang w:val="vi-VN"/>
+        </w:rPr>
+        <w:t>muố</w:t>
+      </w:r>
+      <w:r>
+        <w:rPr>
+          <w:lang w:val="vi-VN"/>
+        </w:rPr>
+        <w:t>n.</w:t>
+      </w:r>
+    </w:p>
+    <w:p>
+      <w:pPr>
+        <w:pStyle w:val="ListParagraph"/>
+        <w:numPr>
+          <w:ilvl w:val="0"/>
+          <w:numId w:val="4"/>
+        </w:numPr>
+        <w:rPr>
+          <w:lang w:val="vi-VN"/>
+        </w:rPr>
+      </w:pPr>
+      <w:r>
+        <w:rPr>
+          <w:lang w:val="vi-VN"/>
+        </w:rPr>
+        <w:t>Pricing - Giá Cả : Mức chi phí các Region có thể khác nhau dù cùng 1 cấu hình. Điều này ảnh hưởng bởi nhiều yếu tố: ví dụ như thuế, chính sách, etc.</w:t>
+      </w:r>
+    </w:p>
+    <w:p>
+      <w:pPr>
+        <w:pStyle w:val="Heading3"/>
+        <w:rPr>
+          <w:lang w:val="vi-VN"/>
+        </w:rPr>
+      </w:pPr>
+      <w:r>
+        <w:rPr>
+          <w:lang w:val="vi-VN"/>
+        </w:rPr>
+        <w:t>MỐI QUAN HỆ GIỮA EC2 INSTANCE VÀ AWS AVAILABILITY ZONE?</w:t>
+      </w:r>
+    </w:p>
+    <w:p>
+      <w:pPr>
+        <w:rPr>
+          <w:lang w:val="vi-VN"/>
+        </w:rPr>
+      </w:pPr>
+      <w:r>
+        <w:rPr>
+          <w:lang w:val="vi-VN"/>
+        </w:rPr>
+        <w:t xml:space="preserve">Khi bạn khởi chạy </w:t>
+      </w:r>
+      <w:r>
+        <w:rPr>
+          <w:lang w:val="vi-VN"/>
+        </w:rPr>
+        <w:t xml:space="preserve">một </w:t>
+      </w:r>
+      <w:r>
+        <w:rPr>
+          <w:lang w:val="vi-VN"/>
+        </w:rPr>
+        <w:t>Amazon EC2</w:t>
+      </w:r>
+      <w:r>
+        <w:rPr>
+          <w:lang w:val="vi-VN"/>
+        </w:rPr>
+        <w:t xml:space="preserve"> instance</w:t>
+      </w:r>
+      <w:r>
+        <w:rPr>
+          <w:lang w:val="vi-VN"/>
+        </w:rPr>
+        <w:t>, nó sẽ khởi chạy một máy ảo trên phần cứng vật lý được cài đặt trong Availability Zone. Điều này có nghĩa là mỗi AWS</w:t>
+      </w:r>
+      <w:r>
+        <w:rPr>
+          <w:lang w:val="vi-VN"/>
+        </w:rPr>
+        <w:t xml:space="preserve"> Region</w:t>
+      </w:r>
+      <w:r>
+        <w:rPr>
+          <w:lang w:val="vi-VN"/>
+        </w:rPr>
+        <w:t xml:space="preserve"> bao gồm nhiều </w:t>
+      </w:r>
+      <w:r>
+        <w:rPr>
+          <w:lang w:val="vi-VN"/>
+        </w:rPr>
+        <w:t xml:space="preserve">Availability Zone </w:t>
+      </w:r>
+      <w:r>
+        <w:rPr>
+          <w:lang w:val="vi-VN"/>
+        </w:rPr>
+        <w:t>riêng biệ</w:t>
+      </w:r>
+      <w:r>
+        <w:rPr>
+          <w:lang w:val="vi-VN"/>
+        </w:rPr>
+        <w:t>t</w:t>
+      </w:r>
+      <w:r>
+        <w:rPr>
+          <w:lang w:val="vi-VN"/>
+        </w:rPr>
+        <w:t>.</w:t>
+      </w:r>
+    </w:p>
+    <w:p>
+      <w:pPr>
+        <w:pStyle w:val="Heading3"/>
+        <w:rPr>
+          <w:lang w:val="vi-VN"/>
+        </w:rPr>
+      </w:pPr>
+      <w:r>
+        <w:rPr>
+          <w:lang w:val="vi-VN"/>
+        </w:rPr>
+        <w:t xml:space="preserve">What is best practice about running EC2 </w:t>
+      </w:r>
+      <w:r>
+        <w:rPr>
+          <w:lang w:val="vi-VN"/>
+        </w:rPr>
+        <w:t>instances</w:t>
+      </w:r>
+      <w:r>
+        <w:rPr>
+          <w:lang w:val="vi-VN"/>
+        </w:rPr>
+        <w:t>?</w:t>
+      </w:r>
+    </w:p>
+    <w:p>
+      <w:pPr>
+        <w:rPr>
+          <w:lang w:val="vi-VN"/>
+        </w:rPr>
+      </w:pPr>
+      <w:r>
+        <w:rPr>
+          <w:lang w:val="vi-VN"/>
+        </w:rPr>
+        <w:t xml:space="preserve">Chúng </w:t>
+      </w:r>
+      <w:r>
+        <w:rPr>
+          <w:lang w:val="vi-VN"/>
+        </w:rPr>
+        <w:t xml:space="preserve">tôi luôn khuyên bạn chạy qua ít nhất </w:t>
+      </w:r>
+      <w:r>
+        <w:rPr>
+          <w:lang w:val="vi-VN"/>
+        </w:rPr>
+        <w:t xml:space="preserve">2 </w:t>
+      </w:r>
+      <w:r>
+        <w:rPr>
+          <w:lang w:val="vi-VN"/>
+        </w:rPr>
+        <w:t xml:space="preserve">Availability Zone </w:t>
+      </w:r>
+      <w:r>
+        <w:rPr>
+          <w:lang w:val="vi-VN"/>
+        </w:rPr>
+        <w:t xml:space="preserve">trong một </w:t>
+      </w:r>
+      <w:r>
+        <w:rPr>
+          <w:lang w:val="vi-VN"/>
+        </w:rPr>
+        <w:t>Region</w:t>
+      </w:r>
+      <w:r>
+        <w:rPr>
+          <w:lang w:val="vi-VN"/>
+        </w:rPr>
+        <w:t>. Điều này có nghĩa là triển khai dự phòng cơ sở hạ tầng của bạn ở hai AZ khác nhau.</w:t>
+      </w:r>
+    </w:p>
+    <w:p>
+      <w:pPr>
+        <w:jc w:val="center"/>
+        <w:rPr>
+          <w:lang w:val="vi-VN"/>
+        </w:rPr>
+      </w:pPr>
+      <w:r>
+        <w:rPr>
+          <w:noProof/>
+        </w:rPr>
+        <w:drawing>
+          <wp:inline distT="0" distB="0" distL="0" distR="0" wp14:anchorId="67CB9CEA" wp14:editId="3125CEC2">
+            <wp:extent cx="2160000" cy="2476151"/>
+            <wp:effectExtent l="0" t="0" r="0" b="635"/>
+            <wp:docPr id="17" name="Picture 17" descr="EC2 instances are deployed in the us-west-1a and us-west-1b Availability Zones."/>
+            <wp:cNvGraphicFramePr>
+              <a:graphicFrameLocks xmlns:a="http://schemas.openxmlformats.org/drawingml/2006/main" noChangeAspect="1"/>
+            </wp:cNvGraphicFramePr>
+            <a:graphic xmlns:a="http://schemas.openxmlformats.org/drawingml/2006/main">
+              <a:graphicData uri="http://schemas.openxmlformats.org/drawingml/2006/picture">
+                <pic:pic xmlns:pic="http://schemas.openxmlformats.org/drawingml/2006/picture">
+                  <pic:nvPicPr>
+                    <pic:cNvPr id="0" name="Picture 12" descr="EC2 instances are deployed in the us-west-1a and us-west-1b Availability Zones."/>
+                    <pic:cNvPicPr>
+                      <a:picLocks noChangeAspect="1" noChangeArrowheads="1"/>
+                    </pic:cNvPicPr>
+                  </pic:nvPicPr>
+                  <pic:blipFill>
+                    <a:blip r:embed="rId21" cstate="print">
+                      <a:extLst>
+                        <a:ext uri="{28A0092B-C50C-407E-A947-70E740481C1C}">
+                          <a14:useLocalDpi xmlns:a14="http://schemas.microsoft.com/office/drawing/2010/main" val="0"/>
+                        </a:ext>
+                      </a:extLst>
+                    </a:blip>
+                    <a:srcRect/>
+                    <a:stretch>
+                      <a:fillRect/>
+                    </a:stretch>
+                  </pic:blipFill>
+                  <pic:spPr bwMode="auto">
+                    <a:xfrm>
+                      <a:off x="0" y="0"/>
+                      <a:ext cx="2160000" cy="2476151"/>
+                    </a:xfrm>
+                    <a:prstGeom prst="rect">
+                      <a:avLst/>
+                    </a:prstGeom>
+                    <a:noFill/>
+                    <a:ln>
+                      <a:noFill/>
+                    </a:ln>
+                  </pic:spPr>
+                </pic:pic>
+              </a:graphicData>
+            </a:graphic>
+          </wp:inline>
+        </w:drawing>
+      </w:r>
+    </w:p>
+    <w:p>
+      <w:pPr>
+        <w:rPr>
+          <w:lang w:val="vi-VN"/>
+        </w:rPr>
+      </w:pPr>
+    </w:p>
+    <w:p>
+      <w:pPr>
+        <w:ind w:left="357" w:hanging="357"/>
+        <w:rPr>
+          <w:rFonts w:eastAsiaTheme="majorEastAsia" w:cstheme="majorBidi"/>
+          <w:szCs w:val="26"/>
+          <w:u w:val="single"/>
+          <w:lang w:val="vi-VN" w:eastAsia="en-US"/>
+        </w:rPr>
+      </w:pPr>
+      <w:r>
+        <w:rPr>
+          <w:lang w:val="vi-VN"/>
+        </w:rPr>
+        <w:br w:type="page"/>
+      </w:r>
+    </w:p>
+    <w:p>
+      <w:pPr>
+        <w:pStyle w:val="Heading2"/>
+        <w:rPr>
+          <w:lang w:val="vi-VN"/>
+        </w:rPr>
+      </w:pPr>
+      <w:r>
+        <w:rPr>
+          <w:lang w:val="vi-VN"/>
+        </w:rPr>
+        <w:lastRenderedPageBreak/>
+        <w:t>Edge locations</w:t>
+      </w:r>
+    </w:p>
+    <w:p>
+      <w:pPr>
+        <w:pStyle w:val="Heading3"/>
+        <w:rPr>
+          <w:lang w:val="vi-VN" w:eastAsia="en-US"/>
+        </w:rPr>
+      </w:pPr>
+      <w:r>
+        <w:rPr>
+          <w:lang w:val="vi-VN" w:eastAsia="en-US"/>
+        </w:rPr>
+        <w:t>What is CDN?</w:t>
+      </w:r>
+    </w:p>
+    <w:p>
+      <w:pPr>
+        <w:rPr>
+          <w:lang w:val="vi-VN" w:eastAsia="en-US"/>
+        </w:rPr>
+      </w:pPr>
+      <w:r>
+        <w:rPr>
+          <w:lang w:val="vi-VN" w:eastAsia="en-US"/>
+        </w:rPr>
+        <w:t>C</w:t>
+      </w:r>
+      <w:r>
+        <w:rPr>
+          <w:lang w:val="vi-VN" w:eastAsia="en-US"/>
+        </w:rPr>
+        <w:t>ontent delivery network (CDN) là một nhóm server đặt tại nhiều vị trái khác nhau để hỗ trợ nội dung được trải dài ở nhiều khu vực vị trí địa lý khác nhau.</w:t>
+      </w:r>
+    </w:p>
+    <w:p>
+      <w:pPr>
+        <w:pStyle w:val="ListParagraph"/>
+        <w:numPr>
+          <w:ilvl w:val="0"/>
+          <w:numId w:val="4"/>
+        </w:numPr>
+        <w:rPr>
+          <w:lang w:val="vi-VN" w:eastAsia="en-US"/>
+        </w:rPr>
+      </w:pPr>
+      <w:r>
+        <w:rPr>
+          <w:lang w:val="vi-VN" w:eastAsia="en-US"/>
+        </w:rPr>
+        <w:t>CDN cũng được gọi là “distribution networks”.  Ý tưởng là tạo được nhiều điểm truy cập (Point of Presence – PoPs) ngoài server gốc. Việc này giúp website quản lý tốt traffic hơn bằng cách xử lý nhanh hơn yêu cầu của khách, tăng trải nghiệm người dùng.</w:t>
+      </w:r>
+    </w:p>
+    <w:p>
+      <w:pPr>
+        <w:rPr>
+          <w:lang w:val="vi-VN" w:eastAsia="en-US"/>
+        </w:rPr>
+      </w:pPr>
+      <w:r>
+        <w:rPr>
+          <w:lang w:val="vi-VN" w:eastAsia="en-US"/>
+        </w:rPr>
+        <w:t xml:space="preserve">Content là </w:t>
+      </w:r>
+      <w:r>
+        <w:rPr>
+          <w:lang w:val="vi-VN" w:eastAsia="en-US"/>
+        </w:rPr>
+        <w:t>gì?</w:t>
+      </w:r>
+    </w:p>
+    <w:p>
+      <w:pPr>
+        <w:pStyle w:val="ListParagraph"/>
+        <w:numPr>
+          <w:ilvl w:val="0"/>
+          <w:numId w:val="4"/>
+        </w:numPr>
+        <w:rPr>
+          <w:lang w:val="vi-VN" w:eastAsia="en-US"/>
+        </w:rPr>
+      </w:pPr>
+      <w:r>
+        <w:rPr>
+          <w:lang w:val="vi-VN" w:eastAsia="en-US"/>
+        </w:rPr>
+        <w:t xml:space="preserve">Nó là những yếu tố chữ và hình của website: văn bản, ảnh, files audio, videos, </w:t>
+      </w:r>
+      <w:r>
+        <w:rPr>
+          <w:lang w:val="vi-VN" w:eastAsia="en-US"/>
+        </w:rPr>
+        <w:t>etc</w:t>
+      </w:r>
+      <w:r>
+        <w:rPr>
+          <w:lang w:val="vi-VN" w:eastAsia="en-US"/>
+        </w:rPr>
+        <w:t>.</w:t>
+      </w:r>
+      <w:r>
+        <w:rPr>
+          <w:lang w:val="vi-VN" w:eastAsia="en-US"/>
+        </w:rPr>
+        <w:t xml:space="preserve"> </w:t>
+      </w:r>
+      <w:r>
+        <w:rPr>
+          <w:lang w:val="vi-VN" w:eastAsia="en-US"/>
+        </w:rPr>
+        <w:t xml:space="preserve">Có 2 loại nội dung: động và tĩnh. </w:t>
+      </w:r>
+    </w:p>
+    <w:p>
+      <w:pPr>
+        <w:pStyle w:val="ListParagraph"/>
+        <w:numPr>
+          <w:ilvl w:val="0"/>
+          <w:numId w:val="4"/>
+        </w:numPr>
+        <w:rPr>
+          <w:lang w:val="vi-VN" w:eastAsia="en-US"/>
+        </w:rPr>
+      </w:pPr>
+      <w:r>
+        <w:rPr>
+          <w:lang w:val="vi-VN" w:eastAsia="en-US"/>
+        </w:rPr>
+        <w:t xml:space="preserve">Nội dung tĩnh là nội dung ban đầu (input) cũng chính là nội dung cuối cùng người khác nhìn thấy (output). </w:t>
+      </w:r>
+    </w:p>
+    <w:p>
+      <w:pPr>
+        <w:pStyle w:val="ListParagraph"/>
+        <w:numPr>
+          <w:ilvl w:val="1"/>
+          <w:numId w:val="4"/>
+        </w:numPr>
+        <w:rPr>
+          <w:lang w:val="vi-VN" w:eastAsia="en-US"/>
+        </w:rPr>
+      </w:pPr>
+      <w:r>
+        <w:rPr>
+          <w:lang w:val="vi-VN" w:eastAsia="en-US"/>
+        </w:rPr>
+        <w:t xml:space="preserve">Nó không thay đổi theo thời gian bởi tác động của người dùng. </w:t>
+      </w:r>
+    </w:p>
+    <w:p>
+      <w:pPr>
+        <w:pStyle w:val="ListParagraph"/>
+        <w:numPr>
+          <w:ilvl w:val="1"/>
+          <w:numId w:val="4"/>
+        </w:numPr>
+        <w:rPr>
+          <w:lang w:val="vi-VN" w:eastAsia="en-US"/>
+        </w:rPr>
+      </w:pPr>
+      <w:r>
+        <w:rPr>
+          <w:lang w:val="vi-VN" w:eastAsia="en-US"/>
+        </w:rPr>
+        <w:t xml:space="preserve">Server sẽ truyền cùng 1 dữ liệu đó cho mọi người. </w:t>
+      </w:r>
+    </w:p>
+    <w:p>
+      <w:pPr>
+        <w:pStyle w:val="ListParagraph"/>
+        <w:numPr>
+          <w:ilvl w:val="1"/>
+          <w:numId w:val="4"/>
+        </w:numPr>
+        <w:rPr>
+          <w:lang w:val="vi-VN" w:eastAsia="en-US"/>
+        </w:rPr>
+      </w:pPr>
+      <w:r>
+        <w:rPr>
+          <w:lang w:val="vi-VN" w:eastAsia="en-US"/>
+        </w:rPr>
+        <w:t>Quy trình là người dùng yêu cầu 1 file A từ web server, server sẽ trả lại file A đó.</w:t>
+      </w:r>
+    </w:p>
+    <w:p>
+      <w:pPr>
+        <w:pStyle w:val="ListParagraph"/>
+        <w:numPr>
+          <w:ilvl w:val="0"/>
+          <w:numId w:val="4"/>
+        </w:numPr>
+        <w:rPr>
+          <w:lang w:val="vi-VN" w:eastAsia="en-US"/>
+        </w:rPr>
+      </w:pPr>
+      <w:r>
+        <w:rPr>
+          <w:lang w:val="vi-VN" w:eastAsia="en-US"/>
+        </w:rPr>
+        <w:t xml:space="preserve">Nội dung động (Dynamic content) là nội dung sẽ thay đổi dựa vào dữ liệu đầu vào. Nó được cá nhân hóa trên từng trang, tùy thuộc vào dữ liệu nhập vào của người dùng. </w:t>
+      </w:r>
+    </w:p>
+    <w:p>
+      <w:pPr>
+        <w:pStyle w:val="ListParagraph"/>
+        <w:numPr>
+          <w:ilvl w:val="1"/>
+          <w:numId w:val="4"/>
+        </w:numPr>
+        <w:rPr>
+          <w:lang w:val="vi-VN" w:eastAsia="en-US"/>
+        </w:rPr>
+      </w:pPr>
+      <w:r>
+        <w:rPr>
+          <w:lang w:val="vi-VN" w:eastAsia="en-US"/>
+        </w:rPr>
+        <w:t xml:space="preserve">Ví dụ của nội dung động là trang sản phẩm chứa tên sản phẩm, mô tả sản phẩm, và giá, bao gồm hình ảnh. </w:t>
+      </w:r>
+    </w:p>
+    <w:p>
+      <w:pPr>
+        <w:pStyle w:val="ListParagraph"/>
+        <w:numPr>
+          <w:ilvl w:val="1"/>
+          <w:numId w:val="4"/>
+        </w:numPr>
+        <w:rPr>
+          <w:lang w:val="vi-VN" w:eastAsia="en-US"/>
+        </w:rPr>
+      </w:pPr>
+      <w:r>
+        <w:rPr>
+          <w:lang w:val="vi-VN" w:eastAsia="en-US"/>
+        </w:rPr>
+        <w:t>Ví dụ khác là trang web hiển thị mà tương tác trực tiếp với người dùng để gửi tới người dùng những thông tin liên quan.</w:t>
+      </w:r>
+    </w:p>
+    <w:p>
+      <w:pPr>
+        <w:pStyle w:val="Heading3"/>
+        <w:rPr>
+          <w:lang w:val="vi-VN" w:eastAsia="en-US"/>
+        </w:rPr>
+      </w:pPr>
+      <w:r>
+        <w:rPr>
+          <w:rFonts w:hint="cs"/>
+          <w:lang w:val="vi-VN" w:eastAsia="en-US"/>
+        </w:rPr>
+        <w:t>Ư</w:t>
+      </w:r>
+      <w:r>
+        <w:rPr>
+          <w:lang w:val="vi-VN" w:eastAsia="en-US"/>
+        </w:rPr>
+        <w:t>u điểm khi sử dụng CDN là gì?</w:t>
+      </w:r>
+    </w:p>
+    <w:p>
+      <w:pPr>
+        <w:pStyle w:val="ListParagraph"/>
+        <w:numPr>
+          <w:ilvl w:val="0"/>
+          <w:numId w:val="4"/>
+        </w:numPr>
+        <w:rPr>
+          <w:lang w:val="vi-VN" w:eastAsia="en-US"/>
+        </w:rPr>
+      </w:pPr>
+      <w:r>
+        <w:rPr>
+          <w:lang w:val="vi-VN" w:eastAsia="en-US"/>
+        </w:rPr>
+        <w:t>Giảm băng thông : CDN xử lý lượng lớn băng thông bằng cách chia nhỏ các điểm truy cập ra, vì vậy chi phí chính cho băng thông đến điểm truy cập chính giảm xuống, và vì vậy giá thành sẽ giảm đi.</w:t>
+      </w:r>
+    </w:p>
+    <w:p>
+      <w:pPr>
+        <w:pStyle w:val="ListParagraph"/>
+        <w:numPr>
+          <w:ilvl w:val="0"/>
+          <w:numId w:val="4"/>
+        </w:numPr>
+        <w:rPr>
+          <w:lang w:val="vi-VN" w:eastAsia="en-US"/>
+        </w:rPr>
+      </w:pPr>
+      <w:r>
+        <w:rPr>
+          <w:lang w:val="vi-VN" w:eastAsia="en-US"/>
+        </w:rPr>
+        <w:t>Tăng tốc độ</w:t>
+      </w:r>
+    </w:p>
+    <w:p>
+      <w:pPr>
+        <w:pStyle w:val="ListParagraph"/>
+        <w:numPr>
+          <w:ilvl w:val="0"/>
+          <w:numId w:val="4"/>
+        </w:numPr>
+        <w:rPr>
+          <w:lang w:val="vi-VN" w:eastAsia="en-US"/>
+        </w:rPr>
+      </w:pPr>
+      <w:r>
+        <w:rPr>
+          <w:lang w:val="vi-VN" w:eastAsia="en-US"/>
+        </w:rPr>
+        <w:t>Cải thiện bảo mật</w:t>
+      </w:r>
+    </w:p>
+    <w:p>
+      <w:pPr>
+        <w:pStyle w:val="ListParagraph"/>
+        <w:numPr>
+          <w:ilvl w:val="0"/>
+          <w:numId w:val="4"/>
+        </w:numPr>
+        <w:rPr>
+          <w:lang w:val="vi-VN" w:eastAsia="en-US"/>
+        </w:rPr>
+      </w:pPr>
+      <w:r>
+        <w:rPr>
+          <w:lang w:val="vi-VN" w:eastAsia="en-US"/>
+        </w:rPr>
+        <w:t>Cải thiện việc phân phối nội dung</w:t>
+      </w:r>
+    </w:p>
+    <w:p>
+      <w:pPr>
+        <w:pStyle w:val="Heading3"/>
+        <w:rPr>
+          <w:lang w:val="vi-VN" w:eastAsia="en-US"/>
+        </w:rPr>
+      </w:pPr>
+      <w:r>
+        <w:rPr>
+          <w:lang w:val="vi-VN" w:eastAsia="en-US"/>
+        </w:rPr>
+        <w:t xml:space="preserve">What is </w:t>
+      </w:r>
+      <w:r>
+        <w:rPr>
+          <w:lang w:val="vi-VN" w:eastAsia="en-US"/>
+        </w:rPr>
+        <w:t>Amazon CloudFront</w:t>
+      </w:r>
+      <w:r>
+        <w:rPr>
+          <w:lang w:val="vi-VN" w:eastAsia="en-US"/>
+        </w:rPr>
+        <w:t>?</w:t>
+      </w:r>
+    </w:p>
+    <w:p>
+      <w:pPr>
+        <w:rPr>
+          <w:lang w:val="vi-VN" w:eastAsia="en-US"/>
+        </w:rPr>
+      </w:pPr>
+      <w:r>
+        <w:rPr>
+          <w:lang w:val="vi-VN" w:eastAsia="en-US"/>
+        </w:rPr>
+        <w:t>Amazon CloudFront là CDN của Amazon.</w:t>
+      </w:r>
+      <w:r>
+        <w:rPr>
+          <w:lang w:val="vi-VN" w:eastAsia="en-US"/>
+        </w:rPr>
+        <w:t xml:space="preserve"> Đây là dịch vụ </w:t>
+      </w:r>
+      <w:r>
+        <w:rPr>
+          <w:lang w:val="vi-VN" w:eastAsia="en-US"/>
+        </w:rPr>
+        <w:t xml:space="preserve">giúp cung cấp dữ liệu, video, ứng dụng và API cho khách hàng trên khắp thế giới với độ trễ thấp và tốc độ truyền cao. </w:t>
+      </w:r>
+    </w:p>
+    <w:p>
+      <w:pPr>
+        <w:pStyle w:val="ListParagraph"/>
+        <w:numPr>
+          <w:ilvl w:val="0"/>
+          <w:numId w:val="4"/>
+        </w:numPr>
+        <w:rPr>
+          <w:lang w:val="vi-VN" w:eastAsia="en-US"/>
+        </w:rPr>
+      </w:pPr>
+      <w:r>
+        <w:rPr>
+          <w:lang w:val="vi-VN" w:eastAsia="en-US"/>
+        </w:rPr>
+        <w:t>Amazon CloudFront sử dụng những gì được gọi là địa điểm Edge, trên toàn thế giới, để giúp tăng tốc giao tiếp với người dùng, bất kể họ ở đâu.</w:t>
+      </w:r>
+    </w:p>
+    <w:p>
+      <w:pPr>
+        <w:pStyle w:val="Heading3"/>
+        <w:rPr>
+          <w:lang w:val="vi-VN"/>
+        </w:rPr>
+      </w:pPr>
+      <w:r>
+        <w:rPr>
+          <w:lang w:val="vi-VN"/>
+        </w:rPr>
+        <w:lastRenderedPageBreak/>
+        <w:t>WHAT IS EDGE LOCATION?</w:t>
+      </w:r>
+    </w:p>
+    <w:p>
+      <w:pPr>
+        <w:rPr>
+          <w:lang w:val="vi-VN"/>
+        </w:rPr>
+      </w:pPr>
+      <w:r>
+        <w:rPr>
+          <w:lang w:val="vi-VN"/>
+        </w:rPr>
+        <w:t>Edge Location: Là các vị trí trung gian, lưu trữ</w:t>
+      </w:r>
+      <w:r>
+        <w:rPr>
+          <w:lang w:val="vi-VN"/>
+        </w:rPr>
+        <w:t xml:space="preserve"> cached copy dữ liệ của bạn</w:t>
+      </w:r>
+      <w:r>
+        <w:rPr>
+          <w:lang w:val="vi-VN"/>
+        </w:rPr>
+        <w:t xml:space="preserve"> và nhận request từ người dùng, giúp tăng tốc cho việc xử lý thông tin cho hệ thống AWS. </w:t>
+      </w:r>
+    </w:p>
+    <w:p>
+      <w:pPr>
+        <w:pStyle w:val="ListParagraph"/>
+        <w:numPr>
+          <w:ilvl w:val="0"/>
+          <w:numId w:val="4"/>
+        </w:numPr>
+        <w:rPr>
+          <w:lang w:val="vi-VN"/>
+        </w:rPr>
+      </w:pPr>
+      <w:r>
+        <w:rPr>
+          <w:lang w:val="vi-VN"/>
+        </w:rPr>
+        <w:t>Bao gồm CloudFront, Amazon’s Content Delivery Network sẽ được nói rõ trong những bài viết sau.</w:t>
+      </w:r>
+    </w:p>
+    <w:p>
+      <w:pPr>
+        <w:pStyle w:val="ListParagraph"/>
+        <w:numPr>
+          <w:ilvl w:val="0"/>
+          <w:numId w:val="4"/>
+        </w:numPr>
+        <w:rPr>
+          <w:lang w:val="vi-VN"/>
+        </w:rPr>
+      </w:pPr>
+      <w:r>
+        <w:rPr>
+          <w:lang w:val="vi-VN"/>
+        </w:rPr>
+        <w:t>Edge Location dùng để giải quyết vấn đề đáp ứng thời gian truy cập với khoảng cách địa lí xa.</w:t>
+      </w:r>
+    </w:p>
+    <w:p>
+      <w:pPr>
+        <w:pStyle w:val="ListParagraph"/>
+        <w:numPr>
+          <w:ilvl w:val="0"/>
+          <w:numId w:val="4"/>
+        </w:numPr>
+        <w:rPr>
+          <w:lang w:val="vi-VN"/>
+        </w:rPr>
+      </w:pPr>
+      <w:r>
+        <w:rPr>
+          <w:lang w:val="vi-VN"/>
+        </w:rPr>
+        <w:t>Ví dụ :</w:t>
+      </w:r>
+    </w:p>
+    <w:p>
+      <w:pPr>
+        <w:pStyle w:val="ListParagraph"/>
+        <w:numPr>
+          <w:ilvl w:val="1"/>
+          <w:numId w:val="4"/>
+        </w:numPr>
+        <w:rPr>
+          <w:lang w:val="vi-VN"/>
+        </w:rPr>
+      </w:pPr>
+      <w:r>
+        <w:rPr>
+          <w:lang w:val="vi-VN"/>
+        </w:rPr>
+        <w:t>Máy chủ vật lý được đặt ở London, nhưng một User ở Úc muốn truy cập tới dữ liệu, sẽ gửi request tới London.</w:t>
+      </w:r>
+    </w:p>
+    <w:p>
+      <w:pPr>
+        <w:pStyle w:val="ListParagraph"/>
+        <w:numPr>
+          <w:ilvl w:val="1"/>
+          <w:numId w:val="4"/>
+        </w:numPr>
+        <w:rPr>
+          <w:lang w:val="vi-VN"/>
+        </w:rPr>
+      </w:pPr>
+      <w:r>
+        <w:rPr>
+          <w:lang w:val="vi-VN"/>
+        </w:rPr>
+        <w:t>Tuy nhiên cáp quang qua biển Đông gặp trục trặc nên việc truyền dữ liệu và phản hồi rất chậm, dẫn tới trải nghiệm người dùng giảm đi.</w:t>
+      </w:r>
+    </w:p>
+    <w:p>
+      <w:pPr>
+        <w:pStyle w:val="ListParagraph"/>
+        <w:numPr>
+          <w:ilvl w:val="1"/>
+          <w:numId w:val="4"/>
+        </w:numPr>
+        <w:rPr>
+          <w:lang w:val="vi-VN"/>
+        </w:rPr>
+      </w:pPr>
+      <w:r>
+        <w:rPr>
+          <w:rFonts w:hint="eastAsia"/>
+          <w:lang w:val="vi-VN"/>
+        </w:rPr>
+        <w:t>Đ</w:t>
+      </w:r>
+      <w:r>
+        <w:rPr>
+          <w:lang w:val="vi-VN"/>
+        </w:rPr>
+        <w:t>ể giải quyết vấn đề này, ta đặt một máy chủ khác ở Việt Nam, và mỗi lần User gửi yêu cầu, máy chủ Việt Nam sẽ thực hiện gửi request tới London, sau đó sẽ lưu cache lại dữ liệu này tại máy chủ Việt Nam.</w:t>
+      </w:r>
+    </w:p>
+    <w:p>
+      <w:pPr>
+        <w:pStyle w:val="ListParagraph"/>
+        <w:numPr>
+          <w:ilvl w:val="1"/>
+          <w:numId w:val="4"/>
+        </w:numPr>
+        <w:rPr>
+          <w:rFonts w:hint="eastAsia"/>
+          <w:lang w:val="vi-VN"/>
+        </w:rPr>
+      </w:pPr>
+      <w:r>
+        <w:rPr>
+          <w:lang w:val="vi-VN"/>
+        </w:rPr>
+        <w:t>Như vậy, sau mỗi lần truy cập, thì từ lần sau dữ liệu sẽ được cung cấp gần như là tức thì bởi máy chủ Việt Nam, thập chí là ngay lần đầu tiên bởi dữ liệu đó đã được request bởi một User khác trước đó.</w:t>
+      </w:r>
+    </w:p>
+    <w:p>
+      <w:pPr>
+        <w:rPr>
+          <w:lang w:val="vi-VN"/>
+        </w:rPr>
+      </w:pPr>
+      <w:r>
+        <w:rPr>
+          <w:noProof/>
+        </w:rPr>
+        <w:drawing>
+          <wp:inline distT="0" distB="0" distL="0" distR="0" wp14:anchorId="321667F5" wp14:editId="209EF70D">
+            <wp:extent cx="5943600" cy="3343825"/>
+            <wp:effectExtent l="0" t="0" r="0" b="9525"/>
+            <wp:docPr id="16" name="Picture 16" descr="AWS 2"/>
+            <wp:cNvGraphicFramePr>
+              <a:graphicFrameLocks xmlns:a="http://schemas.openxmlformats.org/drawingml/2006/main" noChangeAspect="1"/>
+            </wp:cNvGraphicFramePr>
+            <a:graphic xmlns:a="http://schemas.openxmlformats.org/drawingml/2006/main">
+              <a:graphicData uri="http://schemas.openxmlformats.org/drawingml/2006/picture">
+                <pic:pic xmlns:pic="http://schemas.openxmlformats.org/drawingml/2006/picture">
+                  <pic:nvPicPr>
+                    <pic:cNvPr id="0" name="Picture 10" descr="AWS 2"/>
+                    <pic:cNvPicPr>
+                      <a:picLocks noChangeAspect="1" noChangeArrowheads="1"/>
+                    </pic:cNvPicPr>
+                  </pic:nvPicPr>
+                  <pic:blipFill>
+                    <a:blip r:embed="rId22">
+                      <a:extLst>
+                        <a:ext uri="{28A0092B-C50C-407E-A947-70E740481C1C}">
+                          <a14:useLocalDpi xmlns:a14="http://schemas.microsoft.com/office/drawing/2010/main" val="0"/>
+                        </a:ext>
+                      </a:extLst>
+                    </a:blip>
+                    <a:srcRect/>
+                    <a:stretch>
+                      <a:fillRect/>
+                    </a:stretch>
+                  </pic:blipFill>
+                  <pic:spPr bwMode="auto">
+                    <a:xfrm>
+                      <a:off x="0" y="0"/>
+                      <a:ext cx="5943600" cy="3343825"/>
+                    </a:xfrm>
+                    <a:prstGeom prst="rect">
+                      <a:avLst/>
+                    </a:prstGeom>
+                    <a:noFill/>
+                    <a:ln>
+                      <a:noFill/>
+                    </a:ln>
+                  </pic:spPr>
+                </pic:pic>
+              </a:graphicData>
+            </a:graphic>
+          </wp:inline>
+        </w:drawing>
+      </w:r>
+    </w:p>
+    <w:p>
+      <w:pPr>
+        <w:pStyle w:val="Heading3"/>
+        <w:rPr>
+          <w:lang w:val="vi-VN" w:eastAsia="en-US"/>
+        </w:rPr>
+      </w:pPr>
+      <w:r>
+        <w:rPr>
+          <w:lang w:val="vi-VN" w:eastAsia="en-US"/>
+        </w:rPr>
+        <w:t>What is AWS Edge used for?</w:t>
+      </w:r>
+    </w:p>
+    <w:p>
+      <w:pPr>
+        <w:rPr>
+          <w:lang w:val="vi-VN" w:eastAsia="en-US"/>
+        </w:rPr>
+      </w:pPr>
+      <w:r>
+        <w:rPr>
+          <w:lang w:val="vi-VN" w:eastAsia="en-US"/>
+        </w:rPr>
+        <w:t xml:space="preserve">Được dùng để chạy các dịch vụ của AWS như : CloudFront, AWS Route </w:t>
+      </w:r>
+      <w:r>
+        <w:rPr>
+          <w:lang w:val="vi-VN" w:eastAsia="en-US"/>
+        </w:rPr>
+        <w:t>53, etc.</w:t>
+      </w:r>
+    </w:p>
+    <w:p>
+      <w:pPr>
+        <w:pStyle w:val="Heading3"/>
+        <w:rPr>
+          <w:lang w:val="vi-VN" w:eastAsia="en-US"/>
+        </w:rPr>
+      </w:pPr>
+      <w:r>
+        <w:rPr>
+          <w:lang w:val="vi-VN" w:eastAsia="en-US"/>
+        </w:rPr>
+        <w:lastRenderedPageBreak/>
+        <w:t xml:space="preserve">What is </w:t>
+      </w:r>
+      <w:r>
+        <w:rPr>
+          <w:lang w:val="vi-VN" w:eastAsia="en-US"/>
+        </w:rPr>
+        <w:t xml:space="preserve">AWS </w:t>
+      </w:r>
+      <w:r>
+        <w:rPr>
+          <w:lang w:val="vi-VN" w:eastAsia="en-US"/>
+        </w:rPr>
+        <w:t>Outposts?</w:t>
+      </w:r>
+    </w:p>
+    <w:p>
+      <w:pPr>
+        <w:rPr>
+          <w:lang w:val="vi-VN" w:eastAsia="en-US"/>
+        </w:rPr>
+      </w:pPr>
+      <w:r>
+        <w:rPr>
+          <w:lang w:val="vi-VN" w:eastAsia="en-US"/>
+        </w:rPr>
+        <w:t xml:space="preserve">Là một dịch vụ cho phép bạn cài đặt và vận hành một mini Region ngay trong data-center của </w:t>
+      </w:r>
+      <w:r>
+        <w:rPr>
+          <w:lang w:val="vi-VN" w:eastAsia="en-US"/>
+        </w:rPr>
+        <w:t>bạn.</w:t>
+      </w:r>
+    </w:p>
+    <w:p>
+      <w:pPr>
+        <w:pStyle w:val="ListParagraph"/>
+        <w:numPr>
+          <w:ilvl w:val="0"/>
+          <w:numId w:val="4"/>
+        </w:numPr>
+        <w:rPr>
+          <w:lang w:val="vi-VN" w:eastAsia="en-US"/>
+        </w:rPr>
+      </w:pPr>
+      <w:r>
+        <w:rPr>
+          <w:lang w:val="vi-VN" w:eastAsia="en-US"/>
+        </w:rPr>
+        <w:t xml:space="preserve">Công cụ </w:t>
+      </w:r>
+      <w:r>
+        <w:rPr>
+          <w:lang w:val="vi-VN" w:eastAsia="en-US"/>
+        </w:rPr>
+        <w:t>này</w:t>
+      </w:r>
+      <w:r>
+        <w:rPr>
+          <w:lang w:val="vi-VN" w:eastAsia="en-US"/>
+        </w:rPr>
+        <w:t xml:space="preserve"> do AWS sở hữu và vận hành, sử dụng 100% chức năng của AWS, nhưng </w:t>
+      </w:r>
+      <w:r>
+        <w:rPr>
+          <w:lang w:val="vi-VN" w:eastAsia="en-US"/>
+        </w:rPr>
+        <w:t xml:space="preserve">được đặt </w:t>
+      </w:r>
+      <w:r>
+        <w:rPr>
+          <w:lang w:val="vi-VN" w:eastAsia="en-US"/>
+        </w:rPr>
+        <w:t>cô lập trong tòa nhà của riêng bạn.</w:t>
+      </w:r>
+    </w:p>
+    <w:p>
+      <w:pPr>
+        <w:pStyle w:val="Heading3"/>
+        <w:rPr>
+          <w:lang w:val="vi-VN" w:eastAsia="en-US"/>
+        </w:rPr>
+      </w:pPr>
+      <w:r>
+        <w:rPr>
+          <w:lang w:val="vi-VN" w:eastAsia="en-US"/>
+        </w:rPr>
+        <w:t xml:space="preserve">AWS Outposts trông như thế </w:t>
+      </w:r>
+      <w:r>
+        <w:rPr>
+          <w:lang w:val="vi-VN" w:eastAsia="en-US"/>
+        </w:rPr>
+        <w:t>nào?</w:t>
+      </w:r>
+    </w:p>
+    <w:p>
+      <w:pPr>
+        <w:rPr>
+          <w:lang w:val="vi-VN" w:eastAsia="en-US"/>
+        </w:rPr>
+      </w:pPr>
+      <w:r>
+        <w:rPr>
+          <w:lang w:val="vi-VN" w:eastAsia="en-US"/>
+        </w:rPr>
+        <w:t>Nó có dạng rack 42U, sẵn sàng để được đưa vào vị trí định sẵn trong trung tâm dữ liệu của bạn. các chuyên gia của AWS sẽ có mặt tại trung tâm dữ liệu của bạn để hỗ trợ.</w:t>
+      </w:r>
+    </w:p>
+    <w:p>
+      <w:pPr>
+        <w:jc w:val="center"/>
+        <w:rPr>
+          <w:lang w:val="vi-VN" w:eastAsia="en-US"/>
+        </w:rPr>
+      </w:pPr>
+      <w:r>
+        <w:rPr>
+          <w:noProof/>
+        </w:rPr>
+        <w:drawing>
+          <wp:inline distT="0" distB="0" distL="0" distR="0" wp14:anchorId="1C7E7ED1" wp14:editId="055568A0">
+            <wp:extent cx="4320000" cy="2434950"/>
+            <wp:effectExtent l="0" t="0" r="4445" b="3810"/>
+            <wp:docPr id="18" name="Picture 18" descr="https://cdn-ssl-devio-img.classmethod.jp/wp-content/uploads/2020/09/Screen-Shot-2020-09-29-at-16.25.43-640x361.png"/>
+            <wp:cNvGraphicFramePr>
+              <a:graphicFrameLocks xmlns:a="http://schemas.openxmlformats.org/drawingml/2006/main" noChangeAspect="1"/>
+            </wp:cNvGraphicFramePr>
+            <a:graphic xmlns:a="http://schemas.openxmlformats.org/drawingml/2006/main">
+              <a:graphicData uri="http://schemas.openxmlformats.org/drawingml/2006/picture">
+                <pic:pic xmlns:pic="http://schemas.openxmlformats.org/drawingml/2006/picture">
+                  <pic:nvPicPr>
+                    <pic:cNvPr id="0" name="Picture 14" descr="https://cdn-ssl-devio-img.classmethod.jp/wp-content/uploads/2020/09/Screen-Shot-2020-09-29-at-16.25.43-640x361.png"/>
+                    <pic:cNvPicPr>
+                      <a:picLocks noChangeAspect="1" noChangeArrowheads="1"/>
+                    </pic:cNvPicPr>
+                  </pic:nvPicPr>
+                  <pic:blipFill>
+                    <a:blip r:embed="rId23">
+                      <a:extLst>
+                        <a:ext uri="{28A0092B-C50C-407E-A947-70E740481C1C}">
+                          <a14:useLocalDpi xmlns:a14="http://schemas.microsoft.com/office/drawing/2010/main" val="0"/>
+                        </a:ext>
+                      </a:extLst>
+                    </a:blip>
+                    <a:srcRect/>
+                    <a:stretch>
+                      <a:fillRect/>
+                    </a:stretch>
+                  </pic:blipFill>
+                  <pic:spPr bwMode="auto">
+                    <a:xfrm>
+                      <a:off x="0" y="0"/>
+                      <a:ext cx="4320000" cy="2434950"/>
+                    </a:xfrm>
+                    <a:prstGeom prst="rect">
+                      <a:avLst/>
+                    </a:prstGeom>
+                    <a:noFill/>
+                    <a:ln>
+                      <a:noFill/>
+                    </a:ln>
+                  </pic:spPr>
+                </pic:pic>
+              </a:graphicData>
+            </a:graphic>
+          </wp:inline>
+        </w:drawing>
+      </w:r>
+    </w:p>
+    <w:p>
+      <w:pPr>
+        <w:ind w:left="357" w:hanging="357"/>
+        <w:rPr>
+          <w:lang w:val="vi-VN" w:eastAsia="en-US"/>
+        </w:rPr>
+      </w:pPr>
+      <w:r>
+        <w:rPr>
+          <w:lang w:val="vi-VN" w:eastAsia="en-US"/>
+        </w:rPr>
+        <w:br w:type="page"/>
+      </w:r>
+    </w:p>
+    <w:p>
+      <w:pPr>
+        <w:pStyle w:val="Heading2"/>
+        <w:rPr>
+          <w:lang w:val="vi-VN"/>
+        </w:rPr>
+      </w:pPr>
+      <w:r>
+        <w:rPr>
+          <w:lang w:val="vi-VN"/>
+        </w:rPr>
+        <w:lastRenderedPageBreak/>
+        <w:t>How to provision AWS resources</w:t>
+      </w:r>
+    </w:p>
+    <w:p>
+      <w:pPr>
+        <w:rPr>
+          <w:lang w:val="vi-VN" w:eastAsia="en-US"/>
+        </w:rPr>
+      </w:pPr>
+      <w:r>
+        <w:rPr>
+          <w:lang w:val="vi-VN" w:eastAsia="en-US"/>
+        </w:rPr>
+        <w:t xml:space="preserve">Bối cảnh : </w:t>
+      </w:r>
+      <w:r>
+        <w:rPr>
+          <w:lang w:val="vi-VN" w:eastAsia="en-US"/>
+        </w:rPr>
+        <w:t xml:space="preserve">Chúng ta đã nói về một số tài nguyên AWS khác nhau cũng như cơ sở hạ tầng toàn cầu của AWS. Bạn có thể tự hỏi, làm thế nào để tôi thực sự tương tác với các dịch vụ này? </w:t>
+      </w:r>
+    </w:p>
+    <w:p>
+      <w:pPr>
+        <w:rPr>
+          <w:lang w:val="vi-VN" w:eastAsia="en-US"/>
+        </w:rPr>
+      </w:pPr>
+      <w:r>
+        <w:rPr>
+          <w:lang w:val="vi-VN" w:eastAsia="en-US"/>
+        </w:rPr>
+        <w:t xml:space="preserve">Và câu trả lời là các API. </w:t>
+      </w:r>
+    </w:p>
+    <w:p>
+      <w:pPr>
+        <w:rPr>
+          <w:lang w:val="vi-VN" w:eastAsia="en-US"/>
+        </w:rPr>
+      </w:pPr>
+      <w:r>
+        <w:rPr>
+          <w:lang w:val="vi-VN" w:eastAsia="en-US"/>
+        </w:rPr>
+        <w:t xml:space="preserve">Trong AWS, mọi thứ đều là lệnh gọi API. </w:t>
+      </w:r>
+    </w:p>
+    <w:p>
+      <w:pPr>
+        <w:rPr>
+          <w:lang w:val="vi-VN" w:eastAsia="en-US"/>
+        </w:rPr>
+      </w:pPr>
+      <w:r>
+        <w:rPr>
+          <w:lang w:val="vi-VN" w:eastAsia="en-US"/>
+        </w:rPr>
+        <w:t>API là một giao diện lập trình ứng dụng. Và điều đó có nghĩa là, có những cách được xác định trước để bạn tương tác với các dịch vụ AWS. Và bạn có thể gọi hoặc gọi các API này để cung cấp, định cấu hình và quản lý tài nguyên AWS của mình.</w:t>
+      </w:r>
       <w:bookmarkStart w:id="0" w:name="_GoBack"/>
       <w:bookmarkEnd w:id="0"/>
     </w:p>
@@ -9943,7 +11843,7 @@
 </file>
 
 <file path=customXml/itemProps1.xml><?xml version="1.0" encoding="utf-8"?>
-<ds:datastoreItem xmlns:ds="http://schemas.openxmlformats.org/officeDocument/2006/customXml" ds:itemID="{AE6C10BE-5ABB-4749-B899-E7A251856B25}">
+<ds:datastoreItem xmlns:ds="http://schemas.openxmlformats.org/officeDocument/2006/customXml" ds:itemID="{FA022188-7169-4FBF-9C7B-80932AC58EBB}">
   <ds:schemaRefs>
     <ds:schemaRef ds:uri="http://schemas.openxmlformats.org/officeDocument/2006/bibliography"/>
   </ds:schemaRefs>

</xml_diff>

<commit_message>
Update on 25 April: How to provision AWS resources
</commit_message>
<xml_diff>
--- a/aws_base.docx
+++ b/aws_base.docx
@@ -4472,7 +4472,19 @@
         <w:rPr>
           <w:lang w:val="vi-VN"/>
         </w:rPr>
-        <w:t xml:space="preserve"> - kiến trúc kết hợp chặt chẽ, là một kiểu thiết kế các ứng dụng giao tiếp trực tiếp với nhau.</w:t>
+        <w:t xml:space="preserve"> - kiến trúc kết hợp chặt chẽ, là một kiểu thiết kế ứng dụng</w:t>
+      </w:r>
+      <w:r>
+        <w:rPr>
+          <w:lang w:val="vi-VN"/>
+        </w:rPr>
+        <w:t xml:space="preserve"> từ các thành phần</w:t>
+      </w:r>
+      <w:r>
+        <w:rPr>
+          <w:lang w:val="vi-VN"/>
+        </w:rPr>
+        <w:t xml:space="preserve"> giao tiếp trực tiếp với nhau.</w:t>
       </w:r>
     </w:p>
     <w:p>
@@ -4800,12 +4812,22 @@
     </w:p>
     <w:p>
       <w:r>
-        <w:t>Amazon Simple Notification Service (Amazon SNS) is a publish/subscribe service. Using Amazon SNS topics, a publisher publishes messages to subscribers. This is similar to the coffee shop; the cashier provides coffee orders to the barista who makes the drinks.</w:t>
-      </w:r>
-    </w:p>
-    <w:p>
-      <w:r>
-        <w:t>In Amazon SNS, subscribers can be web servers, email addresses, AWS Lambda functions, or several other options.</w:t>
+        <w:t>Amazon Simple Notifi</w:t>
+      </w:r>
+      <w:r>
+        <w:t xml:space="preserve">cation Service (Amazon SNS) </w:t>
+      </w:r>
+      <w:r>
+        <w:rPr>
+          <w:lang w:val="vi-VN"/>
+        </w:rPr>
+        <w:t>là một dịch vụ dạng</w:t>
+      </w:r>
+      <w:r>
+        <w:t xml:space="preserve"> publish/subscribe</w:t>
+      </w:r>
+      <w:r>
+        <w:t xml:space="preserve">. </w:t>
       </w:r>
     </w:p>
     <w:p>
@@ -4844,62 +4866,43 @@
     </w:p>
     <w:p>
       <w:pPr>
-        <w:pStyle w:val="ListParagraph"/>
-        <w:numPr>
-          <w:ilvl w:val="0"/>
-          <w:numId w:val="4"/>
-        </w:numPr>
-        <w:rPr>
-          <w:lang w:val="vi-VN"/>
-        </w:rPr>
-      </w:pPr>
-      <w:r>
-        <w:rPr>
-          <w:lang w:val="vi-VN"/>
-        </w:rPr>
-        <w:t xml:space="preserve">Amazon thực hiện điều này thông qua mô hình </w:t>
-      </w:r>
-      <w:r>
-        <w:rPr>
-          <w:lang w:val="vi-VN"/>
-        </w:rPr>
-        <w:t xml:space="preserve">publish/subscribe </w:t>
-      </w:r>
-      <w:r>
-        <w:rPr>
-          <w:lang w:val="vi-VN"/>
-        </w:rPr>
-        <w:t xml:space="preserve">hay còn gọi là </w:t>
-      </w:r>
-      <w:r>
-        <w:rPr>
-          <w:lang w:val="vi-VN"/>
-        </w:rPr>
-        <w:t>pub/</w:t>
-      </w:r>
-      <w:r>
-        <w:rPr>
-          <w:lang w:val="vi-VN"/>
-        </w:rPr>
-        <w:t>sub.</w:t>
-      </w:r>
-    </w:p>
-    <w:p>
-      <w:pPr>
-        <w:pStyle w:val="ListParagraph"/>
-        <w:numPr>
-          <w:ilvl w:val="0"/>
-          <w:numId w:val="4"/>
-        </w:numPr>
-        <w:rPr>
-          <w:lang w:val="vi-VN"/>
-        </w:rPr>
-      </w:pPr>
-      <w:r>
-        <w:rPr>
-          <w:lang w:val="vi-VN"/>
-        </w:rPr>
-        <w:t>Amazon Simple Notification Service or SNS, is used for sending messages like emails, text messages, push notifications, or even HTTP requests. Once a message is published, it is sent to all of these subscribers.</w:t>
+        <w:pStyle w:val="Heading3"/>
+        <w:rPr>
+          <w:lang w:val="vi-VN"/>
+        </w:rPr>
+      </w:pPr>
+      <w:r>
+        <w:rPr>
+          <w:lang w:val="vi-VN"/>
+        </w:rPr>
+        <w:t>Amazon SNS có thể gửi những gì?</w:t>
+      </w:r>
+    </w:p>
+    <w:p>
+      <w:pPr>
+        <w:rPr>
+          <w:lang w:val="vi-VN"/>
+        </w:rPr>
+      </w:pPr>
+      <w:r>
+        <w:rPr>
+          <w:lang w:val="vi-VN"/>
+        </w:rPr>
+        <w:t>Được dùng để gửi : email, tin nhắn text, thông báo push và cả HTTP request.</w:t>
+      </w:r>
+    </w:p>
+    <w:p>
+      <w:pPr>
+        <w:rPr>
+          <w:rFonts w:hint="eastAsia"/>
+          <w:lang w:val="vi-VN"/>
+        </w:rPr>
+      </w:pPr>
+      <w:r>
+        <w:rPr>
+          <w:lang w:val="vi-VN"/>
+        </w:rPr>
+        <w:t>Một khi message được published, nó sẽ được gửi đến toàn bộ subcribers.</w:t>
       </w:r>
     </w:p>
     <w:p>
@@ -5113,26 +5116,26 @@
         <w:rPr>
           <w:lang w:val="vi-VN"/>
         </w:rPr>
+        <w:t>Giả sử rằng bạn có một ứng dụng với các thành phần được kết hợp chặt chẽ với nhau. Các thành phần này có thể bao gồm cơ sở dữ liệu, máy chủ, giao diện người dùng, logic nghiệp vụ, v.v. Loại kiến trúc này có thể được coi là một ứng dụng nguyên khố</w:t>
+      </w:r>
+      <w:r>
+        <w:rPr>
+          <w:lang w:val="vi-VN"/>
+        </w:rPr>
+        <w:t>i.</w:t>
+      </w:r>
+    </w:p>
+    <w:p>
+      <w:pPr>
+        <w:rPr>
+          <w:lang w:val="vi-VN"/>
+        </w:rPr>
+      </w:pPr>
+      <w:r>
+        <w:rPr>
+          <w:lang w:val="vi-VN"/>
+        </w:rPr>
         <w:lastRenderedPageBreak/>
-        <w:t>Giả sử rằng bạn có một ứng dụng với các thành phần được kết hợp chặt chẽ với nhau. Các thành phần này có thể bao gồm cơ sở dữ liệu, máy chủ, giao diện người dùng, logic nghiệp vụ, v.v. Loại kiến trúc này có thể được coi là một ứng dụng nguyên khố</w:t>
-      </w:r>
-      <w:r>
-        <w:rPr>
-          <w:lang w:val="vi-VN"/>
-        </w:rPr>
-        <w:t>i.</w:t>
-      </w:r>
-    </w:p>
-    <w:p>
-      <w:pPr>
-        <w:rPr>
-          <w:lang w:val="vi-VN"/>
-        </w:rPr>
-      </w:pPr>
-      <w:r>
-        <w:rPr>
-          <w:lang w:val="vi-VN"/>
-        </w:rPr>
         <w:t>Trong cách tiếp cận này đối với kiến trúc ứng dụng, nếu một thành phần duy nhất bị lỗi, các thành phần khác cũng không thành công và có thể toàn bộ ứng dụng bị lỗi.</w:t>
       </w:r>
     </w:p>
@@ -5255,6 +5258,12 @@
         </w:rPr>
         <w:t>Ví dụ về một ứng dụng sử dụng cách tiếp cận microservices của các thành phần được ghép nối lỏng lẻo</w:t>
       </w:r>
+      <w:r>
+        <w:rPr>
+          <w:lang w:val="vi-VN"/>
+        </w:rPr>
+        <w:t>.</w:t>
+      </w:r>
     </w:p>
     <w:p>
       <w:pPr>
@@ -5341,7 +5350,19 @@
         <w:rPr>
           <w:lang w:val="vi-VN" w:eastAsia="en-US"/>
         </w:rPr>
-        <w:t>Công việc cần làm khi  run applications trên EC2 instance?</w:t>
+        <w:t>Công việc cầ</w:t>
+      </w:r>
+      <w:r>
+        <w:rPr>
+          <w:lang w:val="vi-VN" w:eastAsia="en-US"/>
+        </w:rPr>
+        <w:t>n làm khi</w:t>
+      </w:r>
+      <w:r>
+        <w:rPr>
+          <w:lang w:val="vi-VN" w:eastAsia="en-US"/>
+        </w:rPr>
+        <w:t xml:space="preserve"> run applications trên EC2 instance?</w:t>
       </w:r>
     </w:p>
     <w:p>
@@ -5377,7 +5398,19 @@
         <w:rPr>
           <w:lang w:val="vi-VN"/>
         </w:rPr>
-        <w:t>Upload code của bạn</w:t>
+        <w:t xml:space="preserve">Kết nối và </w:t>
+      </w:r>
+      <w:r>
+        <w:rPr>
+          <w:lang w:val="vi-VN"/>
+        </w:rPr>
+        <w:t>u</w:t>
+      </w:r>
+      <w:r>
+        <w:rPr>
+          <w:lang w:val="vi-VN"/>
+        </w:rPr>
+        <w:t>pload code của bạn</w:t>
       </w:r>
     </w:p>
     <w:p>
@@ -5422,7 +5455,181 @@
         <w:rPr>
           <w:lang w:val="vi-VN" w:eastAsia="en-US"/>
         </w:rPr>
-        <w:t>Serverless</w:t>
+        <w:t>Serverless hay “Điện toán phi máy chủ” là loại hình thực thi điệ</w:t>
+      </w:r>
+      <w:r>
+        <w:rPr>
+          <w:lang w:val="vi-VN" w:eastAsia="en-US"/>
+        </w:rPr>
+        <w:t xml:space="preserve">n toán trên đám mây </w:t>
+      </w:r>
+      <w:r>
+        <w:rPr>
+          <w:lang w:val="vi-VN" w:eastAsia="en-US"/>
+        </w:rPr>
+        <w:t>mà trong đó các nhà cung cấp đám mây sẽ tự động quản lý việc phân bổ và cung cấp máy chủ.</w:t>
+      </w:r>
+    </w:p>
+    <w:p>
+      <w:pPr>
+        <w:pStyle w:val="ListParagraph"/>
+        <w:numPr>
+          <w:ilvl w:val="0"/>
+          <w:numId w:val="4"/>
+        </w:numPr>
+        <w:rPr>
+          <w:lang w:val="vi-VN" w:eastAsia="en-US"/>
+        </w:rPr>
+      </w:pPr>
+      <w:r>
+        <w:rPr>
+          <w:lang w:val="vi-VN" w:eastAsia="en-US"/>
+        </w:rPr>
+        <w:t>Tất cả những gì bạn cần làm là tập trung vào ứng dụng của mình và phần còn lại sẽ được lo.</w:t>
+      </w:r>
+      <w:r>
+        <w:rPr>
+          <w:lang w:val="vi-VN" w:eastAsia="en-US"/>
+        </w:rPr>
+        <w:t xml:space="preserve"> Việc quản lý, chăm sóc, mở rộng máy chủ do bên thứ 3 chịu trách nhiệm.</w:t>
+      </w:r>
+    </w:p>
+    <w:p>
+      <w:pPr>
+        <w:pStyle w:val="Heading3"/>
+        <w:rPr>
+          <w:lang w:val="vi-VN" w:eastAsia="en-US"/>
+        </w:rPr>
+      </w:pPr>
+      <w:r>
+        <w:rPr>
+          <w:lang w:val="vi-VN" w:eastAsia="en-US"/>
+        </w:rPr>
+        <w:t>Khi nào nên sử dụng Serverless</w:t>
+      </w:r>
+      <w:r>
+        <w:rPr>
+          <w:lang w:val="vi-VN" w:eastAsia="en-US"/>
+        </w:rPr>
+        <w:t>?</w:t>
+      </w:r>
+    </w:p>
+    <w:p>
+      <w:pPr>
+        <w:rPr>
+          <w:lang w:val="vi-VN" w:eastAsia="en-US"/>
+        </w:rPr>
+      </w:pPr>
+      <w:r>
+        <w:rPr>
+          <w:lang w:val="vi-VN" w:eastAsia="en-US"/>
+        </w:rPr>
+        <w:t>Các điều kiện phù hợp cho việc sử dụng dịch vụ</w:t>
+      </w:r>
+      <w:r>
+        <w:rPr>
+          <w:lang w:val="vi-VN" w:eastAsia="en-US"/>
+        </w:rPr>
+        <w:t xml:space="preserve"> serverless: </w:t>
+      </w:r>
+    </w:p>
+    <w:p>
+      <w:pPr>
+        <w:pStyle w:val="ListParagraph"/>
+        <w:numPr>
+          <w:ilvl w:val="0"/>
+          <w:numId w:val="4"/>
+        </w:numPr>
+        <w:rPr>
+          <w:lang w:val="vi-VN" w:eastAsia="en-US"/>
+        </w:rPr>
+      </w:pPr>
+      <w:r>
+        <w:rPr>
+          <w:lang w:val="vi-VN" w:eastAsia="en-US"/>
+        </w:rPr>
+        <w:t xml:space="preserve">Khi bạn ưu tiên cho các ứng dụng cần tính sẵn sàng nhưng lại không liên tục sử dụng chúng. </w:t>
+      </w:r>
+    </w:p>
+    <w:p>
+      <w:pPr>
+        <w:pStyle w:val="ListParagraph"/>
+        <w:numPr>
+          <w:ilvl w:val="0"/>
+          <w:numId w:val="4"/>
+        </w:numPr>
+        <w:rPr>
+          <w:lang w:val="vi-VN" w:eastAsia="en-US"/>
+        </w:rPr>
+      </w:pPr>
+      <w:r>
+        <w:rPr>
+          <w:lang w:val="vi-VN" w:eastAsia="en-US"/>
+        </w:rPr>
+        <w:t>Nếu bạn không muốn quản lý các vấn đề phát sinh.</w:t>
+      </w:r>
+    </w:p>
+    <w:p>
+      <w:pPr>
+        <w:pStyle w:val="ListParagraph"/>
+        <w:numPr>
+          <w:ilvl w:val="0"/>
+          <w:numId w:val="4"/>
+        </w:numPr>
+        <w:rPr>
+          <w:lang w:val="vi-VN" w:eastAsia="en-US"/>
+        </w:rPr>
+      </w:pPr>
+      <w:r>
+        <w:rPr>
+          <w:lang w:val="vi-VN" w:eastAsia="en-US"/>
+        </w:rPr>
+        <w:t>Tốc độ phát triển hay kiểm soát chi phí ở mức thấp là yêu cầu tối quan trọng.</w:t>
+      </w:r>
+    </w:p>
+    <w:p>
+      <w:pPr>
+        <w:pStyle w:val="Heading3"/>
+        <w:rPr>
+          <w:lang w:val="vi-VN" w:eastAsia="en-US"/>
+        </w:rPr>
+      </w:pPr>
+      <w:r>
+        <w:rPr>
+          <w:lang w:val="vi-VN" w:eastAsia="en-US"/>
+        </w:rPr>
+        <w:t>AWS Lambda</w:t>
+      </w:r>
+      <w:r>
+        <w:rPr>
+          <w:lang w:val="vi-VN" w:eastAsia="en-US"/>
+        </w:rPr>
+        <w:t xml:space="preserve"> là gì?</w:t>
+      </w:r>
+    </w:p>
+    <w:p>
+      <w:pPr>
+        <w:rPr>
+          <w:lang w:val="vi-VN"/>
+        </w:rPr>
+      </w:pPr>
+      <w:r>
+        <w:rPr>
+          <w:lang w:val="vi-VN" w:eastAsia="en-US"/>
+        </w:rPr>
+        <w:t xml:space="preserve">AWS Lambda là một dịch vụ cho phép bạn chạy mã mà không cần </w:t>
+      </w:r>
+      <w:r>
+        <w:rPr>
+          <w:lang w:val="vi-VN" w:eastAsia="en-US"/>
+        </w:rPr>
+        <w:t xml:space="preserve">chuẩn bị </w:t>
+      </w:r>
+      <w:r>
+        <w:rPr>
+          <w:lang w:val="vi-VN" w:eastAsia="en-US"/>
+        </w:rPr>
+        <w:t>hoặc quản lý máy chủ.</w:t>
       </w:r>
       <w:r>
         <w:rPr>
@@ -5434,101 +5641,13 @@
         <w:rPr>
           <w:lang w:val="vi-VN" w:eastAsia="en-US"/>
         </w:rPr>
-        <w:t>có nghĩa là bạn thực sự không thể nhìn thấy hoặc truy cập vào cơ sở hạ tầng hoặ</w:t>
-      </w:r>
-      <w:r>
-        <w:rPr>
-          <w:lang w:val="vi-VN" w:eastAsia="en-US"/>
-        </w:rPr>
-        <w:t xml:space="preserve">c </w:t>
-      </w:r>
-      <w:r>
-        <w:rPr>
-          <w:rFonts w:hint="eastAsia"/>
-          <w:lang w:val="vi-VN"/>
-        </w:rPr>
-        <w:t>in</w:t>
-      </w:r>
-      <w:r>
-        <w:rPr>
-          <w:lang w:val="vi-VN"/>
-        </w:rPr>
-        <w:t>stance</w:t>
-      </w:r>
-      <w:r>
-        <w:rPr>
-          <w:lang w:val="vi-VN" w:eastAsia="en-US"/>
-        </w:rPr>
-        <w:t xml:space="preserve"> </w:t>
-      </w:r>
-      <w:r>
-        <w:rPr>
-          <w:lang w:val="vi-VN" w:eastAsia="en-US"/>
-        </w:rPr>
-        <w:t xml:space="preserve">đang chạy </w:t>
-      </w:r>
-      <w:r>
-        <w:rPr>
-          <w:lang w:val="vi-VN" w:eastAsia="en-US"/>
-        </w:rPr>
-        <w:t>ứng dụng của bạn. Thay vào đó, tất cả việc quản lý môi trường cơ bản từ góc độ cung cấp, mở rộng quy mô, tính khả dụng cao và bảo trì đều được đảm nhậ</w:t>
-      </w:r>
-      <w:r>
-        <w:rPr>
-          <w:lang w:val="vi-VN" w:eastAsia="en-US"/>
-        </w:rPr>
-        <w:t>n bởi Amazon</w:t>
-      </w:r>
-      <w:r>
-        <w:rPr>
-          <w:lang w:val="vi-VN" w:eastAsia="en-US"/>
-        </w:rPr>
-        <w:t>. Tất cả những gì bạn cần làm là tập trung vào ứng dụng của mình và phần còn lại sẽ được lo.</w:t>
-      </w:r>
-    </w:p>
-    <w:p>
-      <w:pPr>
-        <w:pStyle w:val="Heading3"/>
-        <w:rPr>
-          <w:lang w:val="vi-VN" w:eastAsia="en-US"/>
-        </w:rPr>
-      </w:pPr>
-      <w:r>
-        <w:rPr>
-          <w:lang w:val="vi-VN" w:eastAsia="en-US"/>
-        </w:rPr>
-        <w:t>AWS Lambda</w:t>
-      </w:r>
-      <w:r>
-        <w:rPr>
-          <w:lang w:val="vi-VN" w:eastAsia="en-US"/>
-        </w:rPr>
-        <w:t xml:space="preserve"> là gì?</w:t>
-      </w:r>
-    </w:p>
-    <w:p>
-      <w:pPr>
-        <w:rPr>
-          <w:lang w:val="vi-VN"/>
-        </w:rPr>
-      </w:pPr>
-      <w:r>
-        <w:rPr>
-          <w:lang w:val="vi-VN" w:eastAsia="en-US"/>
-        </w:rPr>
-        <w:t xml:space="preserve">AWS Lambda là một dịch vụ cho phép bạn chạy mã mà không cần </w:t>
-      </w:r>
-      <w:r>
-        <w:rPr>
-          <w:lang w:val="vi-VN" w:eastAsia="en-US"/>
-        </w:rPr>
-        <w:t xml:space="preserve">chuẩn bị </w:t>
-      </w:r>
-      <w:r>
-        <w:rPr>
-          <w:lang w:val="vi-VN" w:eastAsia="en-US"/>
-        </w:rPr>
-        <w:t>hoặc quản lý máy chủ.</w:t>
+        <w:t>A</w:t>
+      </w:r>
+      <w:r>
+        <w:rPr>
+          <w:lang w:val="vi-VN" w:eastAsia="en-US"/>
+        </w:rPr>
+        <w:t>WS Lambda cũng cho phép bạn thiết lập để mã của bạn tự động kích hoạt từ các dịch vụ AWS khác.</w:t>
       </w:r>
     </w:p>
     <w:p>
@@ -5635,6 +5754,12 @@
         </w:rPr>
         <w:lastRenderedPageBreak/>
         <w:t>How AWS Lambda works</w:t>
+      </w:r>
+      <w:r>
+        <w:rPr>
+          <w:lang w:val="vi-VN" w:eastAsia="en-US"/>
+        </w:rPr>
+        <w:t>?</w:t>
       </w:r>
     </w:p>
     <w:p>
@@ -5819,7 +5944,55 @@
         <w:rPr>
           <w:lang w:val="vi-VN" w:eastAsia="en-US"/>
         </w:rPr>
-        <w:t xml:space="preserve">Lambda được thiết kế để chạy mã dưới 15 phút, do đó, đây không phải là quy trình chạy lâu như học sâu. Nó phù hợp hơn để xử lý nhanh chóng như phụ trợ web, xử lý yêu cầu hoặc dịch vụ xử lý báo cáo chi phí phụ trợ trong đó mỗi lệnh gọi mất chưa đến 15 phút </w:t>
+        <w:t>Lambda được thiết kế để chạy mã dướ</w:t>
+      </w:r>
+      <w:r>
+        <w:rPr>
+          <w:lang w:val="vi-VN" w:eastAsia="en-US"/>
+        </w:rPr>
+        <w:t>i 15 phút.</w:t>
+      </w:r>
+    </w:p>
+    <w:p>
+      <w:pPr>
+        <w:pStyle w:val="ListParagraph"/>
+        <w:numPr>
+          <w:ilvl w:val="0"/>
+          <w:numId w:val="4"/>
+        </w:numPr>
+        <w:rPr>
+          <w:lang w:val="vi-VN" w:eastAsia="en-US"/>
+        </w:rPr>
+      </w:pPr>
+      <w:r>
+        <w:rPr>
+          <w:lang w:val="vi-VN" w:eastAsia="en-US"/>
+        </w:rPr>
+        <w:t>D</w:t>
+      </w:r>
+      <w:r>
+        <w:rPr>
+          <w:lang w:val="vi-VN" w:eastAsia="en-US"/>
+        </w:rPr>
+        <w:t xml:space="preserve">o đó, đây không phải là quy trình chạy lâu như học sâu. </w:t>
+      </w:r>
+    </w:p>
+    <w:p>
+      <w:pPr>
+        <w:pStyle w:val="ListParagraph"/>
+        <w:numPr>
+          <w:ilvl w:val="0"/>
+          <w:numId w:val="4"/>
+        </w:numPr>
+        <w:rPr>
+          <w:lang w:val="vi-VN" w:eastAsia="en-US"/>
+        </w:rPr>
+      </w:pPr>
+      <w:r>
+        <w:rPr>
+          <w:lang w:val="vi-VN" w:eastAsia="en-US"/>
+        </w:rPr>
+        <w:t xml:space="preserve">Nó phù hợp hơn để xử lý nhanh chóng như phụ trợ web, xử lý yêu cầu hoặc dịch vụ xử lý báo cáo chi phí phụ trợ trong đó mỗi lệnh gọi mất chưa đến 15 phút </w:t>
       </w:r>
       <w:r>
         <w:rPr>
@@ -6054,7 +6227,19 @@
         <w:rPr>
           <w:lang w:val="vi-VN" w:eastAsia="en-US"/>
         </w:rPr>
-        <w:t>Công nghệ container hay đơn giản là container, là một cách đóng gói ứng dụng để nó có thể chạy với những tài nguyên của riêng nó và độc lập với các ứng dụng khác.</w:t>
+        <w:t xml:space="preserve">Công nghệ container hay đơn giản là container, là một cách đóng gói ứng dụng để nó có thể chạy với những tài nguyên của riêng nó và độc lập với các ứng dụng </w:t>
+      </w:r>
+      <w:r>
+        <w:rPr>
+          <w:lang w:val="vi-VN" w:eastAsia="en-US"/>
+        </w:rPr>
+        <w:t>và môi trường khác nhau</w:t>
+      </w:r>
+      <w:r>
+        <w:rPr>
+          <w:lang w:val="vi-VN" w:eastAsia="en-US"/>
+        </w:rPr>
+        <w:t>.</w:t>
       </w:r>
     </w:p>
     <w:p>
@@ -6083,20 +6268,120 @@
     </w:p>
     <w:p>
       <w:pPr>
-        <w:pStyle w:val="ListParagraph"/>
-        <w:numPr>
-          <w:ilvl w:val="0"/>
-          <w:numId w:val="4"/>
-        </w:numPr>
-        <w:rPr>
-          <w:lang w:val="vi-VN" w:eastAsia="en-US"/>
-        </w:rPr>
-      </w:pPr>
-      <w:r>
-        <w:rPr>
-          <w:lang w:val="vi-VN" w:eastAsia="en-US"/>
-        </w:rPr>
-        <w:t>Một container không chỉ có phần mềm mà còn có dependencies như thư viện, tập tin cấu hình, tất cả chúng được tích hợp như một container để tránh những khác biệt giữa các máy như hệ điều hành, phần cứng làm không tương thích phần mềm và gây lỗi. Container thường được triển khai như phần mềm trên máy chủ.</w:t>
+        <w:pStyle w:val="Heading3"/>
+        <w:rPr>
+          <w:lang w:val="vi-VN" w:eastAsia="en-US"/>
+        </w:rPr>
+      </w:pPr>
+      <w:r>
+        <w:rPr>
+          <w:lang w:val="vi-VN" w:eastAsia="en-US"/>
+        </w:rPr>
+        <w:t>Container bao gồm những gì?</w:t>
+      </w:r>
+    </w:p>
+    <w:p>
+      <w:pPr>
+        <w:rPr>
+          <w:rFonts w:hint="eastAsia"/>
+          <w:lang w:val="vi-VN"/>
+        </w:rPr>
+      </w:pPr>
+      <w:r>
+        <w:rPr>
+          <w:lang w:val="vi-VN" w:eastAsia="en-US"/>
+        </w:rPr>
+        <w:t xml:space="preserve">Về cơ bản, container bao gồm 2 phần : mã nguồn ứng dụng và các </w:t>
+      </w:r>
+      <w:r>
+        <w:rPr>
+          <w:lang w:val="vi-VN" w:eastAsia="en-US"/>
+        </w:rPr>
+        <w:t>de</w:t>
+      </w:r>
+      <w:r>
+        <w:rPr>
+          <w:lang w:val="vi-VN" w:eastAsia="en-US"/>
+        </w:rPr>
+        <w:t>pendencies.</w:t>
+      </w:r>
+    </w:p>
+    <w:p>
+      <w:pPr>
+        <w:pStyle w:val="ListParagraph"/>
+        <w:numPr>
+          <w:ilvl w:val="0"/>
+          <w:numId w:val="4"/>
+        </w:numPr>
+        <w:rPr>
+          <w:lang w:val="vi-VN" w:eastAsia="en-US"/>
+        </w:rPr>
+      </w:pPr>
+      <w:r>
+        <w:rPr>
+          <w:lang w:val="vi-VN" w:eastAsia="en-US"/>
+        </w:rPr>
+        <w:t>Dependencies có thể là</w:t>
+      </w:r>
+      <w:r>
+        <w:rPr>
+          <w:lang w:val="vi-VN" w:eastAsia="en-US"/>
+        </w:rPr>
+        <w:t xml:space="preserve"> thư viện, tập tin cấu hình,</w:t>
+      </w:r>
+      <w:r>
+        <w:rPr>
+          <w:lang w:val="vi-VN" w:eastAsia="en-US"/>
+        </w:rPr>
+        <w:t xml:space="preserve"> etc.</w:t>
+      </w:r>
+      <w:r>
+        <w:rPr>
+          <w:lang w:val="vi-VN" w:eastAsia="en-US"/>
+        </w:rPr>
+        <w:t xml:space="preserve"> </w:t>
+      </w:r>
+    </w:p>
+    <w:p>
+      <w:pPr>
+        <w:pStyle w:val="ListParagraph"/>
+        <w:numPr>
+          <w:ilvl w:val="0"/>
+          <w:numId w:val="4"/>
+        </w:numPr>
+        <w:rPr>
+          <w:lang w:val="vi-VN" w:eastAsia="en-US"/>
+        </w:rPr>
+      </w:pPr>
+      <w:r>
+        <w:rPr>
+          <w:lang w:val="vi-VN" w:eastAsia="en-US"/>
+        </w:rPr>
+        <w:t>T</w:t>
+      </w:r>
+      <w:r>
+        <w:rPr>
+          <w:lang w:val="vi-VN" w:eastAsia="en-US"/>
+        </w:rPr>
+        <w:t xml:space="preserve">ất cả chúng được tích hợp như một container để tránh những khác biệt giữa các máy như hệ điều hành, phần cứng làm không tương thích phần mềm và gây lỗi. </w:t>
+      </w:r>
+    </w:p>
+    <w:p>
+      <w:pPr>
+        <w:pStyle w:val="ListParagraph"/>
+        <w:numPr>
+          <w:ilvl w:val="0"/>
+          <w:numId w:val="4"/>
+        </w:numPr>
+        <w:rPr>
+          <w:lang w:val="vi-VN" w:eastAsia="en-US"/>
+        </w:rPr>
+      </w:pPr>
+      <w:r>
+        <w:rPr>
+          <w:lang w:val="vi-VN" w:eastAsia="en-US"/>
+        </w:rPr>
+        <w:t>Container thường được triển khai như phần mềm trên máy chủ.</w:t>
       </w:r>
     </w:p>
     <w:p>
@@ -6162,10 +6447,18 @@
     </w:p>
     <w:p>
       <w:pPr>
-        <w:rPr>
-          <w:lang w:val="vi-VN" w:eastAsia="en-US"/>
-        </w:rPr>
-      </w:pPr>
+        <w:pStyle w:val="Heading3"/>
+        <w:rPr>
+          <w:rFonts w:hint="eastAsia"/>
+          <w:lang w:val="vi-VN"/>
+        </w:rPr>
+      </w:pPr>
+      <w:r>
+        <w:rPr>
+          <w:lang w:val="vi-VN" w:eastAsia="en-US"/>
+        </w:rPr>
+        <w:t>So sánh container với máy ảo?</w:t>
+      </w:r>
     </w:p>
     <w:p>
       <w:pPr>
@@ -6190,6 +6483,18 @@
         </w:rPr>
         <w:t xml:space="preserve"> </w:t>
       </w:r>
+    </w:p>
+    <w:p>
+      <w:pPr>
+        <w:pStyle w:val="ListParagraph"/>
+        <w:numPr>
+          <w:ilvl w:val="0"/>
+          <w:numId w:val="4"/>
+        </w:numPr>
+        <w:rPr>
+          <w:lang w:val="vi-VN" w:eastAsia="en-US"/>
+        </w:rPr>
+      </w:pPr>
       <w:r>
         <w:rPr>
           <w:lang w:val="vi-VN" w:eastAsia="en-US"/>
@@ -6251,6 +6556,7 @@
         <w:rPr>
           <w:lang w:val="vi-VN" w:eastAsia="en-US"/>
         </w:rPr>
+        <w:lastRenderedPageBreak/>
         <w:t>Kubernetes hoạt động trên một nhóm những máy tính, các máy này có thể là vật lý hoặc máy ảo. Mỗi máy được là “node”, mỗi nhóm gồm nhiều máy gọi là “cluster”.</w:t>
       </w:r>
     </w:p>
@@ -6264,7 +6570,6 @@
         <w:rPr>
           <w:noProof/>
         </w:rPr>
-        <w:lastRenderedPageBreak/>
         <w:drawing>
           <wp:inline distT="0" distB="0" distL="0" distR="0" wp14:anchorId="5F45ACD5" wp14:editId="1322710B">
             <wp:extent cx="5943600" cy="3886200"/>
@@ -6333,21 +6638,73 @@
     </w:p>
     <w:p>
       <w:pPr>
-        <w:rPr>
-          <w:lang w:val="vi-VN" w:eastAsia="en-US"/>
-        </w:rPr>
-      </w:pPr>
-      <w:r>
-        <w:rPr>
-          <w:lang w:val="vi-VN" w:eastAsia="en-US"/>
-        </w:rPr>
-        <w:t>Docker is a software platform that enables you to build, test, and deploy applications quickly.</w:t>
-      </w:r>
-    </w:p>
-    <w:p>
-      <w:pPr>
         <w:pStyle w:val="Heading3"/>
         <w:rPr>
+          <w:rFonts w:eastAsiaTheme="minorEastAsia" w:cstheme="minorBidi" w:hint="eastAsia"/>
+          <w:b w:val="0"/>
+          <w:szCs w:val="22"/>
+          <w:lang w:val="vi-VN"/>
+        </w:rPr>
+      </w:pPr>
+      <w:r>
+        <w:rPr>
+          <w:rFonts w:eastAsiaTheme="minorEastAsia" w:cstheme="minorBidi"/>
+          <w:b w:val="0"/>
+          <w:szCs w:val="22"/>
+          <w:lang w:val="vi-VN" w:eastAsia="en-US"/>
+        </w:rPr>
+        <w:t>Docker là một nền tảng để</w:t>
+      </w:r>
+      <w:r>
+        <w:rPr>
+          <w:rFonts w:eastAsiaTheme="minorEastAsia" w:cstheme="minorBidi"/>
+          <w:b w:val="0"/>
+          <w:szCs w:val="22"/>
+          <w:lang w:val="vi-VN" w:eastAsia="en-US"/>
+        </w:rPr>
+        <w:t xml:space="preserve"> </w:t>
+      </w:r>
+      <w:r>
+        <w:rPr>
+          <w:rFonts w:eastAsiaTheme="minorEastAsia" w:cstheme="minorBidi"/>
+          <w:b w:val="0"/>
+          <w:szCs w:val="22"/>
+          <w:lang w:val="vi-VN" w:eastAsia="en-US"/>
+        </w:rPr>
+        <w:t>để</w:t>
+      </w:r>
+      <w:r>
+        <w:rPr>
+          <w:rFonts w:eastAsiaTheme="minorEastAsia" w:cstheme="minorBidi"/>
+          <w:b w:val="0"/>
+          <w:szCs w:val="22"/>
+          <w:lang w:val="vi-VN" w:eastAsia="en-US"/>
+        </w:rPr>
+        <w:t xml:space="preserve"> xây dựng, triền khai và vận hành</w:t>
+      </w:r>
+      <w:r>
+        <w:rPr>
+          <w:rFonts w:eastAsiaTheme="minorEastAsia" w:cstheme="minorBidi"/>
+          <w:b w:val="0"/>
+          <w:szCs w:val="22"/>
+          <w:lang w:val="vi-VN" w:eastAsia="en-US"/>
+        </w:rPr>
+        <w:t xml:space="preserve"> ứng dụng dễ dàng hơn bằng cách sử dụng các containers</w:t>
+      </w:r>
+      <w:r>
+        <w:rPr>
+          <w:rFonts w:eastAsiaTheme="minorEastAsia" w:cstheme="minorBidi" w:hint="eastAsia"/>
+          <w:b w:val="0"/>
+          <w:szCs w:val="22"/>
+          <w:lang w:val="vi-VN"/>
+        </w:rPr>
+        <w:t>.</w:t>
+      </w:r>
+    </w:p>
+    <w:p>
+      <w:pPr>
+        <w:pStyle w:val="Heading3"/>
+        <w:rPr>
           <w:lang w:val="vi-VN" w:eastAsia="en-US"/>
         </w:rPr>
       </w:pPr>
@@ -6478,6 +6835,7 @@
         <w:rPr>
           <w:noProof/>
         </w:rPr>
+        <w:lastRenderedPageBreak/>
         <w:drawing>
           <wp:inline distT="0" distB="0" distL="0" distR="0" wp14:anchorId="0A79DBB3" wp14:editId="5267DAD8">
             <wp:extent cx="4320000" cy="1938043"/>
@@ -6584,7 +6942,25 @@
         <w:rPr>
           <w:lang w:val="vi-VN" w:eastAsia="en-US"/>
         </w:rPr>
-        <w:t xml:space="preserve"> hiệu suất cao, có khả năng mở rộng cho phép bạn chạy và mở rộng các ứng dụ</w:t>
+        <w:t>,</w:t>
+      </w:r>
+      <w:r>
+        <w:rPr>
+          <w:lang w:val="vi-VN" w:eastAsia="en-US"/>
+        </w:rPr>
+        <w:t xml:space="preserve"> có khả năng mở rộng</w:t>
+      </w:r>
+      <w:r>
+        <w:rPr>
+          <w:lang w:val="vi-VN" w:eastAsia="en-US"/>
+        </w:rPr>
+        <w:t>,</w:t>
+      </w:r>
+      <w:r>
+        <w:rPr>
+          <w:lang w:val="vi-VN" w:eastAsia="en-US"/>
+        </w:rPr>
+        <w:t xml:space="preserve"> cho phép bạn chạy và mở rộng các ứng dụ</w:t>
       </w:r>
       <w:r>
         <w:rPr>
@@ -6660,7 +7036,13 @@
         <w:rPr>
           <w:lang w:val="vi-VN" w:eastAsia="en-US"/>
         </w:rPr>
-        <w:t>Amazon Elastic Kubernetes Service (Amazon EKS) là một dịch vụ được quản lý hoàn toàn mà bạn có thể sử dụng để chạy Kubernetes trên AWS.</w:t>
+        <w:t>Amazon Elastic Kubernetes Service (Amazon EKS) là một dịch vụ để khởi động, chạy và thay đổi quy mô các ứng dụng Kubernetes trong đám mây hoặc tại chỗ</w:t>
+      </w:r>
+      <w:r>
+        <w:rPr>
+          <w:lang w:val="vi-VN" w:eastAsia="en-US"/>
+        </w:rPr>
+        <w:t>.</w:t>
       </w:r>
     </w:p>
     <w:p>
@@ -6826,6 +7208,7 @@
         <w:pStyle w:val="Heading3"/>
       </w:pPr>
       <w:r>
+        <w:lastRenderedPageBreak/>
         <w:t>Which process is an example of Elastic Load Balancing?</w:t>
       </w:r>
     </w:p>
@@ -7037,7 +7420,19 @@
         <w:rPr>
           <w:lang w:val="vi-VN"/>
         </w:rPr>
-        <w:t>Region: Là các vị trí địa lý trên thế giới, một region có thể chứa một hoặc nhiề</w:t>
+        <w:t>Region: Là các vị trí địa lý trên thế giớ</w:t>
+      </w:r>
+      <w:r>
+        <w:rPr>
+          <w:lang w:val="vi-VN"/>
+        </w:rPr>
+        <w:t>i,</w:t>
+      </w:r>
+      <w:r>
+        <w:rPr>
+          <w:lang w:val="vi-VN"/>
+        </w:rPr>
+        <w:t xml:space="preserve"> chứa một hoặc nhiề</w:t>
       </w:r>
       <w:r>
         <w:rPr>
@@ -7151,7 +7546,31 @@
         <w:rPr>
           <w:lang w:val="vi-VN"/>
         </w:rPr>
-        <w:t>Availability Zone: Là một hoặc nhiều trung tâm dữ liệu - Data Center nơi lưu trữ dữ liệu vật lí, với hạ tầng đặc biệ</w:t>
+        <w:t>Availability Zone: Là một hoặc nhiề</w:t>
+      </w:r>
+      <w:r>
+        <w:rPr>
+          <w:lang w:val="vi-VN"/>
+        </w:rPr>
+        <w:t xml:space="preserve">u </w:t>
+      </w:r>
+      <w:r>
+        <w:rPr>
+          <w:lang w:val="vi-VN"/>
+        </w:rPr>
+        <w:t xml:space="preserve">Data Center </w:t>
+      </w:r>
+      <w:r>
+        <w:rPr>
+          <w:lang w:val="vi-VN"/>
+        </w:rPr>
+        <w:t xml:space="preserve">- </w:t>
+      </w:r>
+      <w:r>
+        <w:rPr>
+          <w:lang w:val="vi-VN"/>
+        </w:rPr>
+        <w:t>nơi lưu trữ dữ liệu vật lí, với hạ tầng đặc biệ</w:t>
       </w:r>
       <w:r>
         <w:rPr>
@@ -7342,130 +7761,127 @@
     <w:p>
       <w:pPr>
         <w:pStyle w:val="Heading3"/>
+      </w:pPr>
+      <w:r>
+        <w:rPr>
+          <w:lang w:val="vi-VN"/>
+        </w:rPr>
+        <w:t>WHAT ARE BUSINESS FACTORS TO CHOOSE A REGION?</w:t>
+      </w:r>
+    </w:p>
+    <w:p>
+      <w:pPr>
+        <w:pStyle w:val="ListParagraph"/>
+        <w:numPr>
+          <w:ilvl w:val="0"/>
+          <w:numId w:val="4"/>
+        </w:numPr>
+        <w:rPr>
+          <w:lang w:val="vi-VN"/>
+        </w:rPr>
+      </w:pPr>
+      <w:r>
+        <w:rPr>
+          <w:lang w:val="vi-VN"/>
+        </w:rPr>
+        <w:t xml:space="preserve">Compliance - </w:t>
+      </w:r>
+      <w:r>
+        <w:rPr>
+          <w:lang w:val="vi-VN"/>
+        </w:rPr>
+        <w:t>Yêu Cầu Tuân Thủ</w:t>
+      </w:r>
+      <w:r>
+        <w:rPr>
+          <w:lang w:val="vi-VN"/>
+        </w:rPr>
+        <w:t>: Có nhiều trường hợp chính phủ sở tại yêu cầu dữ liệu chỉ được phép tồn tại và sử dụng bên trong lãnh thổ quốc gia đó mà thôi.</w:t>
+      </w:r>
+    </w:p>
+    <w:p>
+      <w:pPr>
+        <w:pStyle w:val="ListParagraph"/>
+        <w:numPr>
+          <w:ilvl w:val="0"/>
+          <w:numId w:val="4"/>
+        </w:numPr>
+        <w:rPr>
+          <w:lang w:val="vi-VN"/>
+        </w:rPr>
+      </w:pPr>
+      <w:r>
+        <w:rPr>
+          <w:lang w:val="vi-VN"/>
+        </w:rPr>
+        <w:t>Proximity - Độ Gần Gũi Với Khách Hàng : Việc đặt dữ liệu gần customer database rất quan trọng vì nó ảnh hưởng đến tốc độ và trải nghiệm của KH.</w:t>
+      </w:r>
+    </w:p>
+    <w:p>
+      <w:pPr>
+        <w:pStyle w:val="ListParagraph"/>
+        <w:numPr>
+          <w:ilvl w:val="0"/>
+          <w:numId w:val="4"/>
+        </w:numPr>
+        <w:rPr>
+          <w:lang w:val="vi-VN"/>
+        </w:rPr>
+      </w:pPr>
+      <w:r>
+        <w:rPr>
+          <w:lang w:val="vi-VN"/>
+        </w:rPr>
+        <w:t>Feature A</w:t>
+      </w:r>
+      <w:r>
+        <w:rPr>
+          <w:lang w:val="vi-VN"/>
+        </w:rPr>
+        <w:t>vailabil</w:t>
+      </w:r>
+      <w:r>
+        <w:rPr>
+          <w:lang w:val="vi-VN"/>
+        </w:rPr>
+        <w:t xml:space="preserve">ity - </w:t>
+      </w:r>
+      <w:r>
+        <w:rPr>
+          <w:lang w:val="vi-VN"/>
+        </w:rPr>
+        <w:t>Tính Năng Khả Dụng</w:t>
+      </w:r>
+      <w:r>
+        <w:rPr>
+          <w:lang w:val="vi-VN"/>
+        </w:rPr>
+        <w:t>:</w:t>
+      </w:r>
+      <w:r>
+        <w:rPr>
+          <w:lang w:val="vi-VN"/>
+        </w:rPr>
+        <w:t xml:space="preserve"> </w:t>
+      </w:r>
+      <w:r>
         <w:rPr>
           <w:rFonts w:hint="eastAsia"/>
-        </w:rPr>
-      </w:pPr>
-      <w:r>
-        <w:rPr>
-          <w:lang w:val="vi-VN"/>
-        </w:rPr>
-        <w:t>WHAT ARE BUSINESS FACTORS TO CHOOSE A REGION?</w:t>
-      </w:r>
-    </w:p>
-    <w:p>
-      <w:pPr>
-        <w:pStyle w:val="ListParagraph"/>
-        <w:numPr>
-          <w:ilvl w:val="0"/>
-          <w:numId w:val="4"/>
-        </w:numPr>
-        <w:rPr>
-          <w:lang w:val="vi-VN"/>
-        </w:rPr>
-      </w:pPr>
-      <w:r>
-        <w:rPr>
-          <w:lang w:val="vi-VN"/>
-        </w:rPr>
-        <w:t xml:space="preserve">Compliance - </w:t>
-      </w:r>
-      <w:r>
-        <w:rPr>
-          <w:lang w:val="vi-VN"/>
-        </w:rPr>
-        <w:t>Yêu Cầu Tuân Thủ</w:t>
-      </w:r>
-      <w:r>
-        <w:rPr>
-          <w:lang w:val="vi-VN"/>
-        </w:rPr>
-        <w:t>: Có nhiều trường hợp chính phủ sở tại yêu cầu dữ liệu chỉ được phép tồn tại và sử dụng bên trong lãnh thổ quốc gia đó mà thôi.</w:t>
-      </w:r>
-    </w:p>
-    <w:p>
-      <w:pPr>
-        <w:pStyle w:val="ListParagraph"/>
-        <w:numPr>
-          <w:ilvl w:val="0"/>
-          <w:numId w:val="4"/>
-        </w:numPr>
-        <w:rPr>
-          <w:lang w:val="vi-VN"/>
-        </w:rPr>
-      </w:pPr>
-      <w:r>
-        <w:rPr>
-          <w:lang w:val="vi-VN"/>
-        </w:rPr>
-        <w:t>Proximity - Độ Gần Gũi Với Khách Hàng : Việc đặt dữ liệu gần customer database rất quan trọng vì nó ảnh hưởng đến tốc độ và trải nghiệm của KH.</w:t>
-      </w:r>
-    </w:p>
-    <w:p>
-      <w:pPr>
-        <w:pStyle w:val="ListParagraph"/>
-        <w:numPr>
-          <w:ilvl w:val="0"/>
-          <w:numId w:val="4"/>
-        </w:numPr>
-        <w:rPr>
-          <w:lang w:val="vi-VN"/>
-        </w:rPr>
-      </w:pPr>
-      <w:r>
-        <w:rPr>
-          <w:lang w:val="vi-VN"/>
-        </w:rPr>
-        <w:t>Feature A</w:t>
-      </w:r>
-      <w:r>
-        <w:rPr>
-          <w:lang w:val="vi-VN"/>
-        </w:rPr>
-        <w:t>vailabil</w:t>
-      </w:r>
-      <w:r>
-        <w:rPr>
-          <w:lang w:val="vi-VN"/>
-        </w:rPr>
-        <w:t xml:space="preserve">ity - </w:t>
-      </w:r>
-      <w:r>
-        <w:rPr>
-          <w:lang w:val="vi-VN"/>
-        </w:rPr>
-        <w:t>Tính Năng Khả Dụng</w:t>
-      </w:r>
-      <w:r>
-        <w:rPr>
-          <w:lang w:val="vi-VN"/>
-        </w:rPr>
-        <w:t>:</w:t>
-      </w:r>
-      <w:r>
-        <w:rPr>
-          <w:lang w:val="vi-VN"/>
-        </w:rPr>
-        <w:t xml:space="preserve"> </w:t>
+          <w:lang w:val="vi-VN"/>
+        </w:rPr>
+        <w:t>Đô</w:t>
+      </w:r>
+      <w:r>
+        <w:rPr>
+          <w:lang w:val="vi-VN"/>
+        </w:rPr>
+        <w:t xml:space="preserve">i khi </w:t>
       </w:r>
       <w:r>
         <w:rPr>
           <w:rFonts w:hint="eastAsia"/>
           <w:lang w:val="vi-VN"/>
         </w:rPr>
-        <w:t>Đô</w:t>
-      </w:r>
-      <w:r>
-        <w:rPr>
-          <w:lang w:val="vi-VN"/>
-        </w:rPr>
-        <w:t xml:space="preserve">i khi </w:t>
-      </w:r>
-      <w:r>
-        <w:rPr>
-          <w:rFonts w:hint="eastAsia"/>
-          <w:lang w:val="vi-VN"/>
-        </w:rPr>
         <w:t>Region</w:t>
       </w:r>
       <w:r>
@@ -7541,7 +7957,7 @@
         <w:rPr>
           <w:lang w:val="vi-VN"/>
         </w:rPr>
-        <w:t>Amazon EC2</w:t>
+        <w:t>EC2</w:t>
       </w:r>
       <w:r>
         <w:rPr>
@@ -7553,43 +7969,7 @@
         <w:rPr>
           <w:lang w:val="vi-VN"/>
         </w:rPr>
-        <w:t>, nó sẽ khởi chạy một máy ảo trên phần cứng vật lý được cài đặt trong Availability Zone. Điều này có nghĩa là mỗi AWS</w:t>
-      </w:r>
-      <w:r>
-        <w:rPr>
-          <w:lang w:val="vi-VN"/>
-        </w:rPr>
-        <w:t xml:space="preserve"> Region</w:t>
-      </w:r>
-      <w:r>
-        <w:rPr>
-          <w:lang w:val="vi-VN"/>
-        </w:rPr>
-        <w:t xml:space="preserve"> bao gồm nhiều </w:t>
-      </w:r>
-      <w:r>
-        <w:rPr>
-          <w:lang w:val="vi-VN"/>
-        </w:rPr>
-        <w:t xml:space="preserve">Availability Zone </w:t>
-      </w:r>
-      <w:r>
-        <w:rPr>
-          <w:lang w:val="vi-VN"/>
-        </w:rPr>
-        <w:t>riêng biệ</w:t>
-      </w:r>
-      <w:r>
-        <w:rPr>
-          <w:lang w:val="vi-VN"/>
-        </w:rPr>
-        <w:t>t</w:t>
-      </w:r>
-      <w:r>
-        <w:rPr>
-          <w:lang w:val="vi-VN"/>
-        </w:rPr>
-        <w:t>.</w:t>
+        <w:t xml:space="preserve">, nó sẽ khởi chạy một máy ảo trên phần cứng vật lý được cài đặt trong Availability Zone. </w:t>
       </w:r>
     </w:p>
     <w:p>
@@ -7634,7 +8014,19 @@
         <w:rPr>
           <w:lang w:val="vi-VN"/>
         </w:rPr>
-        <w:t xml:space="preserve">tôi luôn khuyên bạn chạy qua ít nhất </w:t>
+        <w:t xml:space="preserve">tôi luôn khuyên bạn </w:t>
+      </w:r>
+      <w:r>
+        <w:rPr>
+          <w:lang w:val="vi-VN"/>
+        </w:rPr>
+        <w:t>vận hành ứng dụng ở</w:t>
+      </w:r>
+      <w:r>
+        <w:rPr>
+          <w:lang w:val="vi-VN"/>
+        </w:rPr>
+        <w:t xml:space="preserve"> ít nhất </w:t>
       </w:r>
       <w:r>
         <w:rPr>
@@ -7797,7 +8189,31 @@
         <w:rPr>
           <w:lang w:val="vi-VN" w:eastAsia="en-US"/>
         </w:rPr>
-        <w:t>ontent delivery network (CDN) là một nhóm server đặt tại nhiều vị trái khác nhau để hỗ trợ nội dung được trải dài ở nhiều khu vực vị trí địa lý khác nhau.</w:t>
+        <w:t>ontent delivery network (CDN) là một nhóm server đặt tại nhiều vị trái khác nhau để hỗ trợ</w:t>
+      </w:r>
+      <w:r>
+        <w:rPr>
+          <w:lang w:val="vi-VN" w:eastAsia="en-US"/>
+        </w:rPr>
+        <w:t xml:space="preserve"> việc truyền tải</w:t>
+      </w:r>
+      <w:r>
+        <w:rPr>
+          <w:lang w:val="vi-VN" w:eastAsia="en-US"/>
+        </w:rPr>
+        <w:t xml:space="preserve"> nội dung </w:t>
+      </w:r>
+      <w:r>
+        <w:rPr>
+          <w:lang w:val="vi-VN" w:eastAsia="en-US"/>
+        </w:rPr>
+        <w:t xml:space="preserve">tới </w:t>
+      </w:r>
+      <w:r>
+        <w:rPr>
+          <w:lang w:val="vi-VN" w:eastAsia="en-US"/>
+        </w:rPr>
+        <w:t>nhiều khu vực vị trí địa lý khác nhau.</w:t>
       </w:r>
     </w:p>
     <w:p>
@@ -8061,6 +8477,12 @@
         </w:rPr>
         <w:t>Tăng tốc độ</w:t>
       </w:r>
+      <w:r>
+        <w:rPr>
+          <w:lang w:val="vi-VN" w:eastAsia="en-US"/>
+        </w:rPr>
+        <w:t xml:space="preserve"> truy cập nội dung</w:t>
+      </w:r>
     </w:p>
     <w:p>
       <w:pPr>
@@ -8164,7 +8586,19 @@
         <w:rPr>
           <w:lang w:val="vi-VN" w:eastAsia="en-US"/>
         </w:rPr>
-        <w:t>Amazon CloudFront sử dụng những gì được gọi là địa điểm Edge, trên toàn thế giới, để giúp tăng tốc giao tiếp với người dùng, bất kể họ ở đâu.</w:t>
+        <w:t>Amazon CloudFront sử dụng những gì được gọi là Edge</w:t>
+      </w:r>
+      <w:r>
+        <w:rPr>
+          <w:lang w:val="vi-VN" w:eastAsia="en-US"/>
+        </w:rPr>
+        <w:t xml:space="preserve"> Location</w:t>
+      </w:r>
+      <w:r>
+        <w:rPr>
+          <w:lang w:val="vi-VN" w:eastAsia="en-US"/>
+        </w:rPr>
+        <w:t>, trên toàn thế giới, để giúp tăng tốc giao tiếp với người dùng, bất kể họ ở đâu.</w:t>
       </w:r>
     </w:p>
     <w:p>
@@ -8192,13 +8626,37 @@
         <w:rPr>
           <w:lang w:val="vi-VN"/>
         </w:rPr>
-        <w:t>Edge Location: Là các vị trí trung gian, lưu trữ</w:t>
-      </w:r>
-      <w:r>
-        <w:rPr>
-          <w:lang w:val="vi-VN"/>
-        </w:rPr>
-        <w:t xml:space="preserve"> cached copy dữ liệ của bạn</w:t>
+        <w:t>Edge Location: Là vị trí</w:t>
+      </w:r>
+      <w:r>
+        <w:rPr>
+          <w:lang w:val="vi-VN"/>
+        </w:rPr>
+        <w:t xml:space="preserve"> server</w:t>
+      </w:r>
+      <w:r>
+        <w:rPr>
+          <w:lang w:val="vi-VN"/>
+        </w:rPr>
+        <w:t xml:space="preserve"> trung gian, lưu trữ</w:t>
+      </w:r>
+      <w:r>
+        <w:rPr>
+          <w:lang w:val="vi-VN"/>
+        </w:rPr>
+        <w:t xml:space="preserve"> cached copy dữ </w:t>
+      </w:r>
+      <w:r>
+        <w:rPr>
+          <w:lang w:val="vi-VN"/>
+        </w:rPr>
+        <w:t>liệu</w:t>
+      </w:r>
+      <w:r>
+        <w:rPr>
+          <w:lang w:val="vi-VN"/>
+        </w:rPr>
+        <w:t xml:space="preserve"> của bạn</w:t>
       </w:r>
       <w:r>
         <w:rPr>
@@ -8330,7 +8788,6 @@
           <w:numId w:val="4"/>
         </w:numPr>
         <w:rPr>
-          <w:rFonts w:hint="eastAsia"/>
           <w:lang w:val="vi-VN"/>
         </w:rPr>
       </w:pPr>
@@ -8507,7 +8964,25 @@
         <w:rPr>
           <w:lang w:val="vi-VN" w:eastAsia="en-US"/>
         </w:rPr>
-        <w:t xml:space="preserve"> do AWS sở hữu và vận hành, sử dụng 100% chức năng của AWS, nhưng </w:t>
+        <w:t xml:space="preserve"> do AWS sở hữu và vận hành, sử dụng</w:t>
+      </w:r>
+      <w:r>
+        <w:rPr>
+          <w:lang w:val="vi-VN" w:eastAsia="en-US"/>
+        </w:rPr>
+        <w:t xml:space="preserve"> được</w:t>
+      </w:r>
+      <w:r>
+        <w:rPr>
+          <w:lang w:val="vi-VN" w:eastAsia="en-US"/>
+        </w:rPr>
+        <w:t xml:space="preserve"> 100% tính</w:t>
+      </w:r>
+      <w:r>
+        <w:rPr>
+          <w:lang w:val="vi-VN" w:eastAsia="en-US"/>
+        </w:rPr>
+        <w:t xml:space="preserve"> năng của AWS, nhưng </w:t>
       </w:r>
       <w:r>
         <w:rPr>
@@ -8552,7 +9027,19 @@
         <w:rPr>
           <w:lang w:val="vi-VN" w:eastAsia="en-US"/>
         </w:rPr>
-        <w:t>Nó có dạng rack 42U, sẵn sàng để được đưa vào vị trí định sẵn trong trung tâm dữ liệu của bạn. các chuyên gia của AWS sẽ có mặt tại trung tâm dữ liệu của bạn để hỗ trợ.</w:t>
+        <w:t>Nó có dạng rack 42U, sẵn sàng để được đưa vào vị trí định sẵn trong trung tâm dữ liệu của bạ</w:t>
+      </w:r>
+      <w:r>
+        <w:rPr>
+          <w:lang w:val="vi-VN" w:eastAsia="en-US"/>
+        </w:rPr>
+        <w:t>n. C</w:t>
+      </w:r>
+      <w:r>
+        <w:rPr>
+          <w:lang w:val="vi-VN" w:eastAsia="en-US"/>
+        </w:rPr>
+        <w:t>ác chuyên gia của AWS sẽ có mặt tại trung tâm dữ liệu của bạn để hỗ trợ.</w:t>
       </w:r>
     </w:p>
     <w:p>
@@ -8618,7 +9105,6 @@
     </w:p>
     <w:p>
       <w:pPr>
-        <w:ind w:left="357" w:hanging="357"/>
         <w:rPr>
           <w:lang w:val="vi-VN" w:eastAsia="en-US"/>
         </w:rPr>
@@ -8666,15 +9152,35 @@
     </w:p>
     <w:p>
       <w:pPr>
-        <w:rPr>
-          <w:lang w:val="vi-VN" w:eastAsia="en-US"/>
-        </w:rPr>
-      </w:pPr>
-      <w:r>
-        <w:rPr>
-          <w:lang w:val="vi-VN" w:eastAsia="en-US"/>
-        </w:rPr>
-        <w:t xml:space="preserve">Và câu trả lời là các API. </w:t>
+        <w:pStyle w:val="Heading3"/>
+        <w:rPr>
+          <w:lang w:val="vi-VN" w:eastAsia="en-US"/>
+        </w:rPr>
+      </w:pPr>
+      <w:r>
+        <w:rPr>
+          <w:lang w:val="vi-VN" w:eastAsia="en-US"/>
+        </w:rPr>
+        <w:t>Làm sao để tương tác với các dịch vụ của AWS?</w:t>
+      </w:r>
+    </w:p>
+    <w:p>
+      <w:pPr>
+        <w:rPr>
+          <w:lang w:val="vi-VN" w:eastAsia="en-US"/>
+        </w:rPr>
+      </w:pPr>
+      <w:r>
+        <w:rPr>
+          <w:lang w:val="vi-VN" w:eastAsia="en-US"/>
+        </w:rPr>
+        <w:t>C</w:t>
+      </w:r>
+      <w:r>
+        <w:rPr>
+          <w:lang w:val="vi-VN" w:eastAsia="en-US"/>
+        </w:rPr>
+        <w:t xml:space="preserve">âu trả lời là các API. </w:t>
       </w:r>
     </w:p>
     <w:p>
@@ -8692,16 +9198,1125 @@
     </w:p>
     <w:p>
       <w:pPr>
-        <w:rPr>
-          <w:lang w:val="vi-VN" w:eastAsia="en-US"/>
-        </w:rPr>
-      </w:pPr>
-      <w:r>
-        <w:rPr>
-          <w:lang w:val="vi-VN" w:eastAsia="en-US"/>
-        </w:rPr>
-        <w:t>API là một giao diện lập trình ứng dụng. Và điều đó có nghĩa là, có những cách được xác định trước để bạn tương tác với các dịch vụ AWS. Và bạn có thể gọi hoặc gọi các API này để cung cấp, định cấu hình và quản lý tài nguyên AWS của mình.</w:t>
-      </w:r>
+        <w:pStyle w:val="Heading3"/>
+        <w:rPr>
+          <w:rFonts w:hint="eastAsia"/>
+          <w:lang w:val="vi-VN"/>
+        </w:rPr>
+      </w:pPr>
+      <w:r>
+        <w:rPr>
+          <w:lang w:val="vi-VN" w:eastAsia="en-US"/>
+        </w:rPr>
+        <w:t>API là gì?</w:t>
+      </w:r>
+    </w:p>
+    <w:p>
+      <w:pPr>
+        <w:rPr>
+          <w:lang w:val="vi-VN" w:eastAsia="en-US"/>
+        </w:rPr>
+      </w:pPr>
+      <w:r>
+        <w:rPr>
+          <w:lang w:val="vi-VN" w:eastAsia="en-US"/>
+        </w:rPr>
+        <w:t xml:space="preserve">API là một giao diện lập trình ứng dụng. </w:t>
+      </w:r>
+      <w:r>
+        <w:rPr>
+          <w:lang w:val="vi-VN" w:eastAsia="en-US"/>
+        </w:rPr>
+        <w:t>Là</w:t>
+      </w:r>
+      <w:r>
+        <w:rPr>
+          <w:lang w:val="vi-VN" w:eastAsia="en-US"/>
+        </w:rPr>
+        <w:t xml:space="preserve"> những cách được xác đị</w:t>
+      </w:r>
+      <w:r>
+        <w:rPr>
+          <w:lang w:val="vi-VN" w:eastAsia="en-US"/>
+        </w:rPr>
+        <w:t>nh sẵn</w:t>
+      </w:r>
+      <w:r>
+        <w:rPr>
+          <w:lang w:val="vi-VN" w:eastAsia="en-US"/>
+        </w:rPr>
+        <w:t xml:space="preserve"> để bạn tương tác với các dịch vụ AWS. </w:t>
+      </w:r>
+    </w:p>
+    <w:p>
+      <w:pPr>
+        <w:pStyle w:val="ListParagraph"/>
+        <w:numPr>
+          <w:ilvl w:val="0"/>
+          <w:numId w:val="4"/>
+        </w:numPr>
+        <w:rPr>
+          <w:lang w:val="vi-VN" w:eastAsia="en-US"/>
+        </w:rPr>
+      </w:pPr>
+      <w:r>
+        <w:rPr>
+          <w:lang w:val="vi-VN" w:eastAsia="en-US"/>
+        </w:rPr>
+        <w:t>Bạn g</w:t>
+      </w:r>
+      <w:r>
+        <w:rPr>
+          <w:lang w:val="vi-VN" w:eastAsia="en-US"/>
+        </w:rPr>
+        <w:t>ọi các API này để cung cấp, định cấu hình và quản lý tài nguyên AWS của mình.</w:t>
+      </w:r>
+    </w:p>
+    <w:p>
+      <w:pPr>
+        <w:pStyle w:val="ListParagraph"/>
+        <w:numPr>
+          <w:ilvl w:val="0"/>
+          <w:numId w:val="4"/>
+        </w:numPr>
+        <w:rPr>
+          <w:lang w:val="vi-VN" w:eastAsia="en-US"/>
+        </w:rPr>
+      </w:pPr>
+      <w:r>
+        <w:rPr>
+          <w:lang w:val="vi-VN" w:eastAsia="en-US"/>
+        </w:rPr>
+        <w:t>Ví dụ, khi bạn launch một EC2 Instance hay tạo ra 1 AWS Lambda function thì tức là bạn đang gọi các APIs khác nhau tới AWS.</w:t>
+      </w:r>
+    </w:p>
+    <w:p>
+      <w:pPr>
+        <w:pStyle w:val="Heading3"/>
+        <w:rPr>
+          <w:rFonts w:hint="eastAsia"/>
+          <w:lang w:val="vi-VN"/>
+        </w:rPr>
+      </w:pPr>
+      <w:r>
+        <w:rPr>
+          <w:lang w:val="vi-VN" w:eastAsia="en-US"/>
+        </w:rPr>
+        <w:t>Làm cách nào để gửi các AWS APIs?</w:t>
+      </w:r>
+    </w:p>
+    <w:p>
+      <w:pPr>
+        <w:rPr>
+          <w:lang w:val="vi-VN"/>
+        </w:rPr>
+      </w:pPr>
+      <w:r>
+        <w:rPr>
+          <w:lang w:val="vi-VN"/>
+        </w:rPr>
+        <w:t xml:space="preserve">Sử dụng các công cụ như </w:t>
+      </w:r>
+      <w:r>
+        <w:rPr>
+          <w:lang w:val="vi-VN"/>
+        </w:rPr>
+        <w:t>AWS Software Development Kits, AWS Clou</w:t>
+      </w:r>
+      <w:r>
+        <w:rPr>
+          <w:lang w:val="vi-VN"/>
+        </w:rPr>
+        <w:t>dFormation, etc.</w:t>
+      </w:r>
+    </w:p>
+    <w:p>
+      <w:pPr>
+        <w:pStyle w:val="Heading3"/>
+        <w:rPr>
+          <w:lang w:val="vi-VN"/>
+        </w:rPr>
+      </w:pPr>
+      <w:r>
+        <w:rPr>
+          <w:lang w:val="vi-VN"/>
+        </w:rPr>
+        <w:t>AWS Management Console</w:t>
+      </w:r>
+      <w:r>
+        <w:rPr>
+          <w:lang w:val="vi-VN"/>
+        </w:rPr>
+        <w:t xml:space="preserve"> là gì?</w:t>
+      </w:r>
+    </w:p>
+    <w:p>
+      <w:pPr>
+        <w:rPr>
+          <w:lang w:val="vi-VN"/>
+        </w:rPr>
+      </w:pPr>
+      <w:r>
+        <w:rPr>
+          <w:rFonts w:hint="eastAsia"/>
+          <w:lang w:val="vi-VN"/>
+        </w:rPr>
+        <w:t>Đâ</w:t>
+      </w:r>
+      <w:r>
+        <w:rPr>
+          <w:lang w:val="vi-VN"/>
+        </w:rPr>
+        <w:t xml:space="preserve">y là một trình quản lý ứng dụng dịch vụ Amazon Web Services </w:t>
+      </w:r>
+      <w:r>
+        <w:rPr>
+          <w:lang w:val="vi-VN"/>
+        </w:rPr>
+        <w:t>chạy trên</w:t>
+      </w:r>
+      <w:r>
+        <w:rPr>
+          <w:lang w:val="vi-VN"/>
+        </w:rPr>
+        <w:t xml:space="preserve"> web và mobile</w:t>
+      </w:r>
+      <w:r>
+        <w:rPr>
+          <w:lang w:val="vi-VN"/>
+        </w:rPr>
+        <w:t xml:space="preserve"> giúp bạn thao tác dễ dàng với AWS.</w:t>
+      </w:r>
+    </w:p>
+    <w:p>
+      <w:pPr>
+        <w:pStyle w:val="ListParagraph"/>
+        <w:numPr>
+          <w:ilvl w:val="0"/>
+          <w:numId w:val="4"/>
+        </w:numPr>
+        <w:rPr>
+          <w:lang w:val="vi-VN"/>
+        </w:rPr>
+      </w:pPr>
+      <w:r>
+        <w:rPr>
+          <w:lang w:val="vi-VN"/>
+        </w:rPr>
+        <w:t xml:space="preserve">Trình quản lý điều khiển dịch vụ AWS sẽ bao gồm danh sách các dịch vụ khác nhau để lựa chọn sử dụng. </w:t>
+      </w:r>
+    </w:p>
+    <w:p>
+      <w:pPr>
+        <w:pStyle w:val="ListParagraph"/>
+        <w:numPr>
+          <w:ilvl w:val="0"/>
+          <w:numId w:val="4"/>
+        </w:numPr>
+        <w:rPr>
+          <w:lang w:val="vi-VN"/>
+        </w:rPr>
+      </w:pPr>
+      <w:r>
+        <w:rPr>
+          <w:lang w:val="vi-VN"/>
+        </w:rPr>
+        <w:t>Nó cũng cung cấp tất cả các thông tin liên quan đến tài khoản của chúng ta như thanh toán, bảo mật thông tin,…</w:t>
+      </w:r>
+    </w:p>
+    <w:p>
+      <w:pPr>
+        <w:pStyle w:val="Heading3"/>
+        <w:rPr>
+          <w:lang w:val="vi-VN"/>
+        </w:rPr>
+      </w:pPr>
+      <w:r>
+        <w:rPr>
+          <w:lang w:val="vi-VN"/>
+        </w:rPr>
+        <w:t>AWS Command Line Interface</w:t>
+      </w:r>
+      <w:r>
+        <w:rPr>
+          <w:lang w:val="vi-VN"/>
+        </w:rPr>
+        <w:t xml:space="preserve"> là gì?</w:t>
+      </w:r>
+    </w:p>
+    <w:p>
+      <w:pPr>
+        <w:rPr>
+          <w:lang w:val="vi-VN"/>
+        </w:rPr>
+      </w:pPr>
+      <w:r>
+        <w:rPr>
+          <w:lang w:val="vi-VN"/>
+        </w:rPr>
+        <w:t>Là công cụ để quản lý các dịch vụ AWS của bạn thông qua giao diện dòng lệnh.</w:t>
+      </w:r>
+    </w:p>
+    <w:p>
+      <w:pPr>
+        <w:pStyle w:val="ListParagraph"/>
+        <w:numPr>
+          <w:ilvl w:val="0"/>
+          <w:numId w:val="4"/>
+        </w:numPr>
+        <w:rPr>
+          <w:lang w:val="vi-VN"/>
+        </w:rPr>
+      </w:pPr>
+      <w:r>
+        <w:rPr>
+          <w:lang w:val="vi-VN"/>
+        </w:rPr>
+        <w:t xml:space="preserve">CLI giúp bạn thực hiện lệnh gọi APIs từ terminal trên máy tính của mình. </w:t>
+      </w:r>
+    </w:p>
+    <w:p>
+      <w:pPr>
+        <w:pStyle w:val="ListParagraph"/>
+        <w:ind w:left="360"/>
+        <w:rPr>
+          <w:lang w:val="vi-VN"/>
+        </w:rPr>
+      </w:pPr>
+      <w:r>
+        <w:rPr>
+          <w:lang w:val="vi-VN"/>
+        </w:rPr>
+        <w:t>Ví dụ : bạn có thể viết và chạy command để launch một EC2 instance.</w:t>
+      </w:r>
+    </w:p>
+    <w:p>
+      <w:pPr>
+        <w:pStyle w:val="ListParagraph"/>
+        <w:numPr>
+          <w:ilvl w:val="0"/>
+          <w:numId w:val="4"/>
+        </w:numPr>
+        <w:rPr>
+          <w:lang w:val="vi-VN"/>
+        </w:rPr>
+      </w:pPr>
+      <w:r>
+        <w:rPr>
+          <w:lang w:val="vi-VN"/>
+        </w:rPr>
+        <w:t>Việc sử dụng CLI giúp bạn thể hiện các tác vụ click chuột với Management Console dưới dạng script và chạy lặp đi lặp lại.</w:t>
+      </w:r>
+    </w:p>
+    <w:p>
+      <w:pPr>
+        <w:pStyle w:val="Heading3"/>
+        <w:rPr>
+          <w:lang w:val="vi-VN"/>
+        </w:rPr>
+      </w:pPr>
+      <w:r>
+        <w:rPr>
+          <w:lang w:val="vi-VN"/>
+        </w:rPr>
+        <w:t>A</w:t>
+      </w:r>
+      <w:r>
+        <w:rPr>
+          <w:lang w:val="vi-VN"/>
+        </w:rPr>
+        <w:t xml:space="preserve">WS Software Development </w:t>
+      </w:r>
+      <w:r>
+        <w:rPr>
+          <w:lang w:val="vi-VN"/>
+        </w:rPr>
+        <w:t>Kits</w:t>
+      </w:r>
+      <w:r>
+        <w:rPr>
+          <w:lang w:val="vi-VN"/>
+        </w:rPr>
+        <w:t xml:space="preserve"> là gì</w:t>
+      </w:r>
+      <w:r>
+        <w:rPr>
+          <w:lang w:val="vi-VN"/>
+        </w:rPr>
+        <w:t>?</w:t>
+      </w:r>
+    </w:p>
+    <w:p>
+      <w:pPr>
+        <w:rPr>
+          <w:lang w:val="vi-VN"/>
+        </w:rPr>
+      </w:pPr>
+      <w:r>
+        <w:rPr>
+          <w:lang w:val="vi-VN"/>
+        </w:rPr>
+        <w:t>SDK – Software Development Kit là một tập hợp công cụ hỗ trợ cho việc phát triển phần mềm thông qua một nền tảng nào đó.</w:t>
+      </w:r>
+    </w:p>
+    <w:p>
+      <w:pPr>
+        <w:pStyle w:val="ListParagraph"/>
+        <w:numPr>
+          <w:ilvl w:val="0"/>
+          <w:numId w:val="4"/>
+        </w:numPr>
+        <w:rPr>
+          <w:lang w:val="vi-VN"/>
+        </w:rPr>
+      </w:pPr>
+      <w:r>
+        <w:rPr>
+          <w:lang w:val="vi-VN"/>
+        </w:rPr>
+        <w:lastRenderedPageBreak/>
+        <w:t xml:space="preserve">SDK cho phép bạn tương tác với các tài nguyên AWS thông qua các ngôn ngữ lập trình khác nhau. </w:t>
+      </w:r>
+    </w:p>
+    <w:p>
+      <w:pPr>
+        <w:pStyle w:val="ListParagraph"/>
+        <w:numPr>
+          <w:ilvl w:val="0"/>
+          <w:numId w:val="4"/>
+        </w:numPr>
+        <w:rPr>
+          <w:lang w:val="vi-VN"/>
+        </w:rPr>
+      </w:pPr>
+      <w:r>
+        <w:rPr>
+          <w:lang w:val="vi-VN"/>
+        </w:rPr>
+        <w:t>SDK</w:t>
+      </w:r>
+      <w:r>
+        <w:rPr>
+          <w:lang w:val="vi-VN"/>
+        </w:rPr>
+        <w:t xml:space="preserve"> giúp các nhà phát triển dễ dàng tạo các chương trình sử dụng AWS mà không cần sử dụng các API cấp thấp, cũng như tránh việc tạo tài nguyên thủ công mà ch</w:t>
+      </w:r>
+      <w:r>
+        <w:rPr>
+          <w:rFonts w:hint="eastAsia"/>
+          <w:lang w:val="vi-VN"/>
+        </w:rPr>
+        <w:t>ú</w:t>
+      </w:r>
+      <w:r>
+        <w:rPr>
+          <w:lang w:val="vi-VN"/>
+        </w:rPr>
+        <w:t xml:space="preserve">ng ta vừa nói đến. </w:t>
+      </w:r>
+    </w:p>
+    <w:p>
+      <w:pPr>
+        <w:pStyle w:val="Heading3"/>
+        <w:rPr>
+          <w:lang w:val="vi-VN"/>
+        </w:rPr>
+      </w:pPr>
+      <w:r>
+        <w:rPr>
+          <w:lang w:val="vi-VN"/>
+        </w:rPr>
+        <w:t>Kể tên các cách tương tác với các dịch vụ AWS đã biết?</w:t>
+      </w:r>
+    </w:p>
+    <w:p>
+      <w:pPr>
+        <w:pStyle w:val="ListParagraph"/>
+        <w:numPr>
+          <w:ilvl w:val="0"/>
+          <w:numId w:val="4"/>
+        </w:numPr>
+        <w:rPr>
+          <w:lang w:val="vi-VN"/>
+        </w:rPr>
+      </w:pPr>
+      <w:r>
+        <w:rPr>
+          <w:lang w:val="vi-VN"/>
+        </w:rPr>
+        <w:t>AWS Management Console</w:t>
+      </w:r>
+    </w:p>
+    <w:p>
+      <w:pPr>
+        <w:pStyle w:val="ListParagraph"/>
+        <w:numPr>
+          <w:ilvl w:val="0"/>
+          <w:numId w:val="4"/>
+        </w:numPr>
+        <w:rPr>
+          <w:lang w:val="vi-VN"/>
+        </w:rPr>
+      </w:pPr>
+      <w:r>
+        <w:rPr>
+          <w:lang w:val="vi-VN"/>
+        </w:rPr>
+        <w:t>AWS Command Line Interface</w:t>
+      </w:r>
+    </w:p>
+    <w:p>
+      <w:pPr>
+        <w:pStyle w:val="ListParagraph"/>
+        <w:numPr>
+          <w:ilvl w:val="0"/>
+          <w:numId w:val="4"/>
+        </w:numPr>
+        <w:rPr>
+          <w:lang w:val="vi-VN"/>
+        </w:rPr>
+      </w:pPr>
+      <w:r>
+        <w:rPr>
+          <w:lang w:val="vi-VN"/>
+        </w:rPr>
+        <w:t>AWS Software Development Kits</w:t>
+      </w:r>
+    </w:p>
+    <w:p>
+      <w:pPr>
+        <w:pStyle w:val="Heading3"/>
+        <w:rPr>
+          <w:lang w:val="vi-VN"/>
+        </w:rPr>
+      </w:pPr>
+      <w:r>
+        <w:rPr>
+          <w:lang w:val="vi-VN"/>
+        </w:rPr>
+        <w:t>AWS Elastic Beanstalk</w:t>
+      </w:r>
+      <w:r>
+        <w:rPr>
+          <w:lang w:val="vi-VN"/>
+        </w:rPr>
+        <w:t xml:space="preserve"> là gì?</w:t>
+      </w:r>
+    </w:p>
+    <w:p>
+      <w:pPr>
+        <w:rPr>
+          <w:lang w:val="vi-VN"/>
+        </w:rPr>
+      </w:pPr>
+      <w:r>
+        <w:rPr>
+          <w:lang w:val="vi-VN"/>
+        </w:rPr>
+        <w:t>Là một công cụ giúp bạn đơn giản hóa việc triển khai một ứng dụng.</w:t>
+      </w:r>
+      <w:r>
+        <w:rPr>
+          <w:lang w:val="vi-VN"/>
+        </w:rPr>
+        <w:t xml:space="preserve"> Tập trung hơn vào phần application, thay vì phần infrastructure.</w:t>
+      </w:r>
+    </w:p>
+    <w:p>
+      <w:pPr>
+        <w:pStyle w:val="ListParagraph"/>
+        <w:numPr>
+          <w:ilvl w:val="0"/>
+          <w:numId w:val="4"/>
+        </w:numPr>
+        <w:rPr>
+          <w:lang w:val="vi-VN"/>
+        </w:rPr>
+      </w:pPr>
+      <w:r>
+        <w:rPr>
+          <w:lang w:val="vi-VN"/>
+        </w:rPr>
+        <w:t>Thay vì phải tự mình build môi trường hay maintain hệ thống, Elastic Beanstalk sẽ giúp mình làm tất cả các công việc kể trên.</w:t>
+      </w:r>
+    </w:p>
+    <w:p>
+      <w:pPr>
+        <w:pStyle w:val="ListParagraph"/>
+        <w:numPr>
+          <w:ilvl w:val="0"/>
+          <w:numId w:val="4"/>
+        </w:numPr>
+        <w:rPr>
+          <w:lang w:val="vi-VN"/>
+        </w:rPr>
+      </w:pPr>
+      <w:r>
+        <w:rPr>
+          <w:lang w:val="vi-VN"/>
+        </w:rPr>
+        <w:t xml:space="preserve">Ví dụ : </w:t>
+      </w:r>
+      <w:r>
+        <w:rPr>
+          <w:lang w:val="vi-VN"/>
+        </w:rPr>
+        <w:t>Khi bạn muốn triển khai 1 ứng dụng của mình, bạn sẽ phải phân vân lựa chọn từng tiêu chí, chi tiết từ server, cân bằng tải, database, domain, mô hình kết nối ra sao, cách thức hoạt động, việc build môi trường hay việc deploy như thế nào cho đảm bảo được ứng dụng. Lại còn phải có người maintain hệ thống.</w:t>
+      </w:r>
+    </w:p>
+    <w:p>
+      <w:pPr>
+        <w:pStyle w:val="ListParagraph"/>
+        <w:numPr>
+          <w:ilvl w:val="0"/>
+          <w:numId w:val="4"/>
+        </w:numPr>
+        <w:rPr>
+          <w:lang w:val="vi-VN"/>
+        </w:rPr>
+      </w:pPr>
+      <w:r>
+        <w:rPr>
+          <w:lang w:val="vi-VN"/>
+        </w:rPr>
+        <w:t>Bạn chỉ cần cung cấp application code và cấu hình mong muốn, sau đó Elastic Beanstalk sẽ xây dựng môi trường cho bạn.</w:t>
+      </w:r>
+      <w:r>
+        <w:rPr>
+          <w:lang w:val="vi-VN"/>
+        </w:rPr>
+        <w:t xml:space="preserve"> Cấu hình môi trường đó còn được Beanstalk lưu lại nếu bạn muốn tái sự dụng.</w:t>
+      </w:r>
+    </w:p>
+    <w:p>
+      <w:pPr>
+        <w:pStyle w:val="Heading3"/>
+        <w:rPr>
+          <w:lang w:val="vi-VN"/>
+        </w:rPr>
+      </w:pPr>
+      <w:r>
+        <w:rPr>
+          <w:lang w:val="vi-VN"/>
+        </w:rPr>
+        <w:t xml:space="preserve">Các tác vụ chủ chốt mà </w:t>
+      </w:r>
+      <w:r>
+        <w:rPr>
+          <w:lang w:val="vi-VN"/>
+        </w:rPr>
+        <w:t>Elastic Beanstalk</w:t>
+      </w:r>
+      <w:r>
+        <w:rPr>
+          <w:lang w:val="vi-VN"/>
+        </w:rPr>
+        <w:t xml:space="preserve"> có thể thực hiện?</w:t>
+      </w:r>
+    </w:p>
+    <w:p>
+      <w:pPr>
+        <w:pStyle w:val="ListParagraph"/>
+        <w:numPr>
+          <w:ilvl w:val="0"/>
+          <w:numId w:val="4"/>
+        </w:numPr>
+        <w:rPr>
+          <w:lang w:val="vi-VN"/>
+        </w:rPr>
+      </w:pPr>
+      <w:r>
+        <w:rPr>
+          <w:lang w:val="vi-VN"/>
+        </w:rPr>
+        <w:t>Điều chỉnh</w:t>
+      </w:r>
+      <w:r>
+        <w:rPr>
+          <w:lang w:val="vi-VN"/>
+        </w:rPr>
+        <w:t xml:space="preserve"> capacity</w:t>
+      </w:r>
+    </w:p>
+    <w:p>
+      <w:pPr>
+        <w:pStyle w:val="ListParagraph"/>
+        <w:numPr>
+          <w:ilvl w:val="0"/>
+          <w:numId w:val="4"/>
+        </w:numPr>
+        <w:rPr>
+          <w:lang w:val="vi-VN"/>
+        </w:rPr>
+      </w:pPr>
+      <w:r>
+        <w:rPr>
+          <w:lang w:val="vi-VN"/>
+        </w:rPr>
+        <w:t>Cân bằng tải</w:t>
+      </w:r>
+    </w:p>
+    <w:p>
+      <w:pPr>
+        <w:pStyle w:val="ListParagraph"/>
+        <w:numPr>
+          <w:ilvl w:val="0"/>
+          <w:numId w:val="4"/>
+        </w:numPr>
+        <w:rPr>
+          <w:lang w:val="vi-VN"/>
+        </w:rPr>
+      </w:pPr>
+      <w:r>
+        <w:rPr>
+          <w:lang w:val="vi-VN"/>
+        </w:rPr>
+        <w:t>Tự động scale</w:t>
+      </w:r>
+    </w:p>
+    <w:p>
+      <w:pPr>
+        <w:pStyle w:val="ListParagraph"/>
+        <w:numPr>
+          <w:ilvl w:val="0"/>
+          <w:numId w:val="4"/>
+        </w:numPr>
+        <w:rPr>
+          <w:lang w:val="vi-VN"/>
+        </w:rPr>
+      </w:pPr>
+      <w:r>
+        <w:rPr>
+          <w:lang w:val="vi-VN"/>
+        </w:rPr>
+        <w:t>Theo dõi tình trạng ứng dụng</w:t>
+      </w:r>
+    </w:p>
+    <w:p>
+      <w:pPr>
+        <w:pStyle w:val="Heading3"/>
+        <w:rPr>
+          <w:lang w:val="vi-VN"/>
+        </w:rPr>
+      </w:pPr>
+      <w:r>
+        <w:rPr>
+          <w:lang w:val="vi-VN"/>
+        </w:rPr>
+        <w:t>Elastic Beanstalk hoạt động như thế nào?</w:t>
+      </w:r>
+    </w:p>
+    <w:p>
+      <w:pPr>
+        <w:rPr>
+          <w:lang w:val="vi-VN"/>
+        </w:rPr>
+      </w:pPr>
+      <w:r>
+        <w:rPr>
+          <w:lang w:val="vi-VN"/>
+        </w:rPr>
+        <w:t>Elastic Beanstalk sẽ tạo một ứng dụng (application), tải lên một phiên bản ứng dụng (version) dưới dạng một gói nguồn ứng dụng (file .zip hay .war) đến Elastic Beanstalk, và sau đó cung cấp một số thông tin về ứng dụng.</w:t>
+      </w:r>
+    </w:p>
+    <w:p>
+      <w:pPr>
+        <w:rPr>
+          <w:lang w:val="vi-VN"/>
+        </w:rPr>
+      </w:pPr>
+      <w:r>
+        <w:rPr>
+          <w:lang w:val="vi-VN"/>
+        </w:rPr>
+        <w:t>E</w:t>
+      </w:r>
+      <w:r>
+        <w:rPr>
+          <w:lang w:val="vi-VN"/>
+        </w:rPr>
+        <w:t>lastic Beanstalk tự động khởi chạy một môi trường và cấu hình các tài nguyên AWS cần thiết để chạy code của bạn. Sau khi môi trường (environment) của bạn được khởi chạy, bạn có thể quản lý môi trường của mình và triển khai các phiên bản ứng dụng mới.</w:t>
+      </w:r>
+    </w:p>
+    <w:p>
+      <w:pPr>
+        <w:rPr>
+          <w:lang w:val="vi-VN"/>
+        </w:rPr>
+      </w:pPr>
+      <w:r>
+        <w:rPr>
+          <w:noProof/>
+        </w:rPr>
+        <w:lastRenderedPageBreak/>
+        <w:drawing>
+          <wp:inline distT="0" distB="0" distL="0" distR="0" wp14:anchorId="6D6600F1" wp14:editId="2D64A491">
+            <wp:extent cx="5943600" cy="1620520"/>
+            <wp:effectExtent l="0" t="0" r="0" b="0"/>
+            <wp:docPr id="19" name="Picture 19"/>
+            <wp:cNvGraphicFramePr>
+              <a:graphicFrameLocks xmlns:a="http://schemas.openxmlformats.org/drawingml/2006/main" noChangeAspect="1"/>
+            </wp:cNvGraphicFramePr>
+            <a:graphic xmlns:a="http://schemas.openxmlformats.org/drawingml/2006/main">
+              <a:graphicData uri="http://schemas.openxmlformats.org/drawingml/2006/picture">
+                <pic:pic xmlns:pic="http://schemas.openxmlformats.org/drawingml/2006/picture">
+                  <pic:nvPicPr>
+                    <pic:cNvPr id="1" name=""/>
+                    <pic:cNvPicPr/>
+                  </pic:nvPicPr>
+                  <pic:blipFill>
+                    <a:blip r:embed="rId24"/>
+                    <a:stretch>
+                      <a:fillRect/>
+                    </a:stretch>
+                  </pic:blipFill>
+                  <pic:spPr>
+                    <a:xfrm>
+                      <a:off x="0" y="0"/>
+                      <a:ext cx="5943600" cy="1620520"/>
+                    </a:xfrm>
+                    <a:prstGeom prst="rect">
+                      <a:avLst/>
+                    </a:prstGeom>
+                  </pic:spPr>
+                </pic:pic>
+              </a:graphicData>
+            </a:graphic>
+          </wp:inline>
+        </w:drawing>
+      </w:r>
+    </w:p>
+    <w:p>
+      <w:pPr>
+        <w:pStyle w:val="Heading3"/>
+        <w:rPr>
+          <w:lang w:val="vi-VN"/>
+        </w:rPr>
+      </w:pPr>
+      <w:r>
+        <w:rPr>
+          <w:lang w:val="vi-VN"/>
+        </w:rPr>
+        <w:t>AWS CloudFormation</w:t>
+      </w:r>
+      <w:r>
+        <w:rPr>
+          <w:lang w:val="vi-VN"/>
+        </w:rPr>
+        <w:t xml:space="preserve"> là gì?</w:t>
+      </w:r>
+    </w:p>
+    <w:p>
+      <w:pPr>
+        <w:rPr>
+          <w:lang w:val="vi-VN"/>
+        </w:rPr>
+      </w:pPr>
+      <w:r>
+        <w:rPr>
+          <w:lang w:val="vi-VN"/>
+        </w:rPr>
+        <w:t>AWS CloudFormation là một dịch vụ hỗ trợ việc thiết lập các tài nguyên của Amazon Web Service, nhờ đó bạn chỉ cần bỏ ra ít thời gian để quản lý các tài nguyên đó và có thể tập trung vào phát triển ứng dụng chạy trên AWS.</w:t>
+      </w:r>
+    </w:p>
+    <w:p>
+      <w:pPr>
+        <w:pStyle w:val="ListParagraph"/>
+        <w:numPr>
+          <w:ilvl w:val="0"/>
+          <w:numId w:val="4"/>
+        </w:numPr>
+        <w:rPr>
+          <w:lang w:val="vi-VN"/>
+        </w:rPr>
+      </w:pPr>
+      <w:r>
+        <w:rPr>
+          <w:lang w:val="vi-VN"/>
+        </w:rPr>
+        <w:t>Bạn tạo ra một template mô tả tài nguyên AWS mà bạn muố</w:t>
+      </w:r>
+      <w:r>
+        <w:rPr>
+          <w:lang w:val="vi-VN"/>
+        </w:rPr>
+        <w:t>n (như là Amazon EC2 i</w:t>
+      </w:r>
+      <w:r>
+        <w:rPr>
+          <w:lang w:val="vi-VN"/>
+        </w:rPr>
+        <w:t xml:space="preserve">nstance hoặc Amazon RDS DB instance), và AWS CloudFormation xử lý việc cung cấp và thiết lập các tài nguyên đó giúp bạn. </w:t>
+      </w:r>
+    </w:p>
+    <w:p>
+      <w:pPr>
+        <w:pStyle w:val="ListParagraph"/>
+        <w:numPr>
+          <w:ilvl w:val="0"/>
+          <w:numId w:val="4"/>
+        </w:numPr>
+        <w:rPr>
+          <w:lang w:val="vi-VN"/>
+        </w:rPr>
+      </w:pPr>
+      <w:r>
+        <w:rPr>
+          <w:lang w:val="vi-VN"/>
+        </w:rPr>
+        <w:t>Bạn không cần thiết phải tạo, thiết lập từng tài nguyên một, cũng không cần phải quan tâm phần nào phụ thuộc vào phần nào, AWS Cloud Formation sẽ làm giúp bạn.</w:t>
+      </w:r>
+    </w:p>
+    <w:p>
+      <w:pPr>
+        <w:pStyle w:val="ListParagraph"/>
+        <w:numPr>
+          <w:ilvl w:val="0"/>
+          <w:numId w:val="4"/>
+        </w:numPr>
+        <w:rPr>
+          <w:lang w:val="vi-VN"/>
+        </w:rPr>
+      </w:pPr>
+      <w:r>
+        <w:rPr>
+          <w:lang w:val="vi-VN"/>
+        </w:rPr>
+        <w:t>CloudFormation hỗ trợ nhiều tài nguyên AWS khác nhau từ lưu trữ, cơ sở dữ liệu, phân tích, học máy, v.v.</w:t>
+      </w:r>
+    </w:p>
+    <w:p>
+      <w:pPr>
+        <w:pStyle w:val="Heading3"/>
+        <w:rPr>
+          <w:lang w:val="vi-VN"/>
+        </w:rPr>
+      </w:pPr>
+      <w:r>
+        <w:rPr>
+          <w:lang w:val="vi-VN"/>
+        </w:rPr>
+        <w:t>Template mô tả AWS resources bạn muốn dùng với AWS CloudFormation có định dạng gì?</w:t>
+      </w:r>
+    </w:p>
+    <w:p>
+      <w:pPr>
+        <w:rPr>
+          <w:lang w:val="vi-VN"/>
+        </w:rPr>
+      </w:pPr>
+      <w:r>
+        <w:rPr>
+          <w:lang w:val="vi-VN"/>
+        </w:rPr>
+        <w:t xml:space="preserve">File JSON hoặc </w:t>
+      </w:r>
+      <w:r>
+        <w:rPr>
+          <w:lang w:val="vi-VN"/>
+        </w:rPr>
+        <w:t>YAML.</w:t>
+      </w:r>
+    </w:p>
+    <w:p>
+      <w:pPr>
+        <w:pStyle w:val="Heading3"/>
+        <w:rPr>
+          <w:lang w:val="vi-VN"/>
+        </w:rPr>
+      </w:pPr>
+      <w:r>
+        <w:rPr>
+          <w:lang w:val="vi-VN"/>
+        </w:rPr>
+        <w:t>Tổng kết về các cách tương tác với dịch vụ của AWS?</w:t>
+      </w:r>
+    </w:p>
+    <w:p>
+      <w:pPr>
+        <w:pStyle w:val="ListParagraph"/>
+        <w:numPr>
+          <w:ilvl w:val="0"/>
+          <w:numId w:val="4"/>
+        </w:numPr>
+        <w:rPr>
+          <w:lang w:val="vi-VN"/>
+        </w:rPr>
+      </w:pPr>
+      <w:r>
+        <w:rPr>
+          <w:lang w:val="vi-VN"/>
+        </w:rPr>
+        <w:t>AWS Management Console là một công cụ thủ công.</w:t>
+      </w:r>
+    </w:p>
+    <w:p>
+      <w:pPr>
+        <w:pStyle w:val="ListParagraph"/>
+        <w:numPr>
+          <w:ilvl w:val="0"/>
+          <w:numId w:val="4"/>
+        </w:numPr>
+        <w:rPr>
+          <w:lang w:val="vi-VN"/>
+        </w:rPr>
+      </w:pPr>
+      <w:r>
+        <w:rPr>
+          <w:lang w:val="vi-VN"/>
+        </w:rPr>
+        <w:t xml:space="preserve">CLI để tạo </w:t>
+      </w:r>
+      <w:r>
+        <w:rPr>
+          <w:lang w:val="vi-VN"/>
+        </w:rPr>
+        <w:t>script</w:t>
+      </w:r>
+      <w:r>
+        <w:rPr>
+          <w:lang w:val="vi-VN"/>
+        </w:rPr>
+        <w:t xml:space="preserve"> cho các tương tác của bạn với AWS bằng thiết bị đầu cuối.</w:t>
+      </w:r>
+    </w:p>
+    <w:p>
+      <w:pPr>
+        <w:pStyle w:val="ListParagraph"/>
+        <w:numPr>
+          <w:ilvl w:val="0"/>
+          <w:numId w:val="4"/>
+        </w:numPr>
+        <w:rPr>
+          <w:lang w:val="vi-VN"/>
+        </w:rPr>
+      </w:pPr>
+      <w:r>
+        <w:rPr>
+          <w:lang w:val="vi-VN"/>
+        </w:rPr>
+        <w:t>SDK để viết chương trình tương tác với AWS cho bạn</w:t>
+      </w:r>
+      <w:r>
+        <w:rPr>
+          <w:lang w:val="vi-VN"/>
+        </w:rPr>
+        <w:t>.</w:t>
+      </w:r>
+    </w:p>
+    <w:p>
+      <w:pPr>
+        <w:pStyle w:val="ListParagraph"/>
+        <w:numPr>
+          <w:ilvl w:val="0"/>
+          <w:numId w:val="4"/>
+        </w:numPr>
+        <w:rPr>
+          <w:lang w:val="vi-VN"/>
+        </w:rPr>
+      </w:pPr>
+      <w:r>
+        <w:rPr>
+          <w:lang w:val="vi-VN"/>
+        </w:rPr>
+        <w:t xml:space="preserve">AWS Elastic Beanstalk </w:t>
+      </w:r>
+      <w:r>
+        <w:rPr>
+          <w:lang w:val="vi-VN"/>
+        </w:rPr>
+        <w:t xml:space="preserve">hay </w:t>
+      </w:r>
+      <w:r>
+        <w:rPr>
+          <w:lang w:val="vi-VN"/>
+        </w:rPr>
+        <w:t>AWS CloudFormation</w:t>
+      </w:r>
+      <w:r>
+        <w:rPr>
+          <w:lang w:val="vi-VN"/>
+        </w:rPr>
+        <w:t xml:space="preserve"> là các công cụ quản lý.</w:t>
+      </w:r>
+    </w:p>
+    <w:p>
+      <w:pPr>
+        <w:pStyle w:val="Heading2"/>
+        <w:rPr>
+          <w:lang w:val="vi-VN"/>
+        </w:rPr>
+      </w:pPr>
+      <w:r>
+        <w:rPr>
+          <w:lang w:val="vi-VN"/>
+        </w:rPr>
+        <w:t>Module 3 summary</w:t>
+      </w:r>
+    </w:p>
+    <w:p>
+      <w:pPr>
+        <w:pStyle w:val="Heading2"/>
+        <w:rPr>
+          <w:lang w:val="vi-VN"/>
+        </w:rPr>
+      </w:pPr>
+      <w:r>
+        <w:rPr>
+          <w:lang w:val="vi-VN"/>
+        </w:rPr>
+        <w:t>Module 3 quiz</w:t>
+      </w:r>
+    </w:p>
+    <w:p>
+      <w:pPr>
+        <w:ind w:left="357" w:hanging="357"/>
+        <w:rPr>
+          <w:lang w:val="vi-VN" w:eastAsia="en-US"/>
+        </w:rPr>
+      </w:pPr>
+      <w:r>
+        <w:rPr>
+          <w:lang w:val="vi-VN" w:eastAsia="en-US"/>
+        </w:rPr>
+        <w:br w:type="page"/>
+      </w:r>
+    </w:p>
+    <w:p>
+      <w:pPr>
+        <w:pStyle w:val="Heading1"/>
+        <w:rPr>
+          <w:rFonts w:hint="eastAsia"/>
+        </w:rPr>
+      </w:pPr>
+      <w:r>
+        <w:lastRenderedPageBreak/>
+        <w:t xml:space="preserve">MODULE 4: </w:t>
+      </w:r>
+      <w:r>
+        <w:t>NETWORKING</w:t>
+      </w:r>
+    </w:p>
+    <w:p>
+      <w:pPr>
+        <w:pStyle w:val="Heading2"/>
+        <w:rPr>
+          <w:lang w:val="vi-VN"/>
+        </w:rPr>
+      </w:pPr>
+      <w:r>
+        <w:rPr>
+          <w:lang w:val="vi-VN"/>
+        </w:rPr>
+        <w:t>Module 4 introduction</w:t>
+      </w:r>
+    </w:p>
+    <w:p>
+      <w:pPr>
+        <w:rPr>
+          <w:lang w:val="vi-VN" w:eastAsia="en-US"/>
+        </w:rPr>
+      </w:pPr>
       <w:bookmarkStart w:id="0" w:name="_GoBack"/>
       <w:bookmarkEnd w:id="0"/>
     </w:p>
@@ -11843,7 +13458,7 @@
 </file>
 
 <file path=customXml/itemProps1.xml><?xml version="1.0" encoding="utf-8"?>
-<ds:datastoreItem xmlns:ds="http://schemas.openxmlformats.org/officeDocument/2006/customXml" ds:itemID="{FA022188-7169-4FBF-9C7B-80932AC58EBB}">
+<ds:datastoreItem xmlns:ds="http://schemas.openxmlformats.org/officeDocument/2006/customXml" ds:itemID="{CEA44FBC-05D8-4CF3-8754-B6269CB7F7E1}">
   <ds:schemaRefs>
     <ds:schemaRef ds:uri="http://schemas.openxmlformats.org/officeDocument/2006/bibliography"/>
   </ds:schemaRefs>

</xml_diff>

<commit_message>
Global Networking (module 4/11)
</commit_message>
<xml_diff>
--- a/aws_base.docx
+++ b/aws_base.docx
@@ -9241,7 +9241,32 @@
         <w:rPr>
           <w:lang w:val="vi-VN" w:eastAsia="en-US"/>
         </w:rPr>
-        <w:t xml:space="preserve"> để bạn tương tác với các dịch vụ AWS. </w:t>
+        <w:t xml:space="preserve"> để bạn tương tác vớ</w:t>
+      </w:r>
+      <w:r>
+        <w:rPr>
+          <w:lang w:val="vi-VN" w:eastAsia="en-US"/>
+        </w:rPr>
+        <w:t xml:space="preserve">i các ứng dụng (ở đây là </w:t>
+      </w:r>
+      <w:r>
+        <w:rPr>
+          <w:rFonts w:hint="eastAsia"/>
+          <w:lang w:val="vi-VN"/>
+        </w:rPr>
+        <w:t>AWS</w:t>
+      </w:r>
+      <w:r>
+        <w:rPr>
+          <w:lang w:val="vi-VN" w:eastAsia="en-US"/>
+        </w:rPr>
+        <w:t>)</w:t>
+      </w:r>
+      <w:r>
+        <w:rPr>
+          <w:lang w:val="vi-VN" w:eastAsia="en-US"/>
+        </w:rPr>
+        <w:t xml:space="preserve">. </w:t>
       </w:r>
     </w:p>
     <w:p>
@@ -9310,7 +9335,19 @@
         <w:rPr>
           <w:lang w:val="vi-VN"/>
         </w:rPr>
-        <w:t xml:space="preserve">Sử dụng các công cụ như </w:t>
+        <w:t>Sử dụng các công cụ</w:t>
+      </w:r>
+      <w:r>
+        <w:rPr>
+          <w:lang w:val="vi-VN"/>
+        </w:rPr>
+        <w:t xml:space="preserve"> quản lý có sẵn của Amazon</w:t>
+      </w:r>
+      <w:r>
+        <w:rPr>
+          <w:lang w:val="vi-VN"/>
+        </w:rPr>
+        <w:t xml:space="preserve"> như </w:t>
       </w:r>
       <w:r>
         <w:rPr>
@@ -9398,7 +9435,13 @@
         <w:rPr>
           <w:lang w:val="vi-VN"/>
         </w:rPr>
-        <w:t xml:space="preserve">Trình quản lý điều khiển dịch vụ AWS sẽ bao gồm danh sách các dịch vụ khác nhau để lựa chọn sử dụng. </w:t>
+        <w:t>B</w:t>
+      </w:r>
+      <w:r>
+        <w:rPr>
+          <w:lang w:val="vi-VN"/>
+        </w:rPr>
+        <w:t xml:space="preserve">ao gồm danh sách các dịch vụ khác nhau để lựa chọn sử dụng. </w:t>
       </w:r>
     </w:p>
     <w:p>
@@ -10002,11 +10045,6 @@
       </w:r>
     </w:p>
     <w:p>
-      <w:pPr>
-        <w:rPr>
-          <w:lang w:val="vi-VN"/>
-        </w:rPr>
-      </w:pPr>
       <w:r>
         <w:rPr>
           <w:lang w:val="vi-VN"/>
@@ -10627,7 +10665,19 @@
         <w:rPr>
           <w:lang w:val="vi-VN" w:eastAsia="en-US"/>
         </w:rPr>
-        <w:t>Amazon Virtual Private Cloud (Amazon VPC) là dịch vụ cho phép bạn khởi chạy các tài nguyên AWS trong mạng ảo cô lập mà bạn xác định.</w:t>
+        <w:t>Amazon Virtual Private Cloud (Amazon VPC) là</w:t>
+      </w:r>
+      <w:r>
+        <w:rPr>
+          <w:lang w:val="vi-VN" w:eastAsia="en-US"/>
+        </w:rPr>
+        <w:t xml:space="preserve"> mạng ảo cô lập có chạy các tài nguyên AWS của riêng bạn</w:t>
+      </w:r>
+      <w:r>
+        <w:rPr>
+          <w:lang w:val="vi-VN" w:eastAsia="en-US"/>
+        </w:rPr>
+        <w:t>.</w:t>
       </w:r>
     </w:p>
     <w:p>
@@ -10771,7 +10821,6 @@
     <w:p>
       <w:pPr>
         <w:rPr>
-          <w:rFonts w:hint="eastAsia"/>
           <w:lang w:val="vi-VN"/>
         </w:rPr>
       </w:pPr>
@@ -10859,7 +10908,6 @@
           <w:numId w:val="4"/>
         </w:numPr>
         <w:rPr>
-          <w:rFonts w:hint="eastAsia"/>
           <w:lang w:val="vi-VN"/>
         </w:rPr>
       </w:pPr>
@@ -10961,6 +11009,38 @@
           <w:lang w:val="vi-VN"/>
         </w:rPr>
         <w:lastRenderedPageBreak/>
+        <w:t>Lý do ra đời của Subnet?</w:t>
+      </w:r>
+    </w:p>
+    <w:p>
+      <w:pPr>
+        <w:pStyle w:val="ListParagraph"/>
+        <w:numPr>
+          <w:ilvl w:val="0"/>
+          <w:numId w:val="4"/>
+        </w:numPr>
+        <w:rPr>
+          <w:lang w:val="vi-VN"/>
+        </w:rPr>
+      </w:pPr>
+      <w:r>
+        <w:rPr>
+          <w:lang w:val="vi-VN"/>
+        </w:rPr>
+        <w:t>Ta có thể nhóm các tài nguyên AWS thành nhóm riêng biệt dựa trên yêu cầu về bảo mật và nhu cầu vận hành.</w:t>
+      </w:r>
+    </w:p>
+    <w:p>
+      <w:pPr>
+        <w:pStyle w:val="Heading3"/>
+        <w:rPr>
+          <w:lang w:val="vi-VN"/>
+        </w:rPr>
+      </w:pPr>
+      <w:r>
+        <w:rPr>
+          <w:lang w:val="vi-VN"/>
+        </w:rPr>
         <w:t>Public Subnet là gì?</w:t>
       </w:r>
     </w:p>
@@ -10980,7 +11060,37 @@
         <w:rPr>
           <w:lang w:val="vi-VN"/>
         </w:rPr>
-        <w:t>à một mạng con được định tuyến tới Internet Gateway và một server ảo trong public subnet có thể giao tiếp được với Internet.</w:t>
+        <w:t>à server ảo trong public subnet có thể giao tiếp được với Internet.</w:t>
+      </w:r>
+    </w:p>
+    <w:p>
+      <w:pPr>
+        <w:pStyle w:val="ListParagraph"/>
+        <w:numPr>
+          <w:ilvl w:val="0"/>
+          <w:numId w:val="4"/>
+        </w:numPr>
+        <w:rPr>
+          <w:lang w:val="vi-VN"/>
+        </w:rPr>
+      </w:pPr>
+      <w:r>
+        <w:rPr>
+          <w:lang w:val="vi-VN"/>
+        </w:rPr>
+        <w:t>M</w:t>
+      </w:r>
+      <w:r>
+        <w:rPr>
+          <w:lang w:val="vi-VN"/>
+        </w:rPr>
+        <w:t>ột mạng con được định tuyến tớ</w:t>
+      </w:r>
+      <w:r>
+        <w:rPr>
+          <w:lang w:val="vi-VN"/>
+        </w:rPr>
+        <w:t>i Internet Gateway.</w:t>
       </w:r>
     </w:p>
     <w:p>
@@ -11013,7 +11123,19 @@
         <w:rPr>
           <w:lang w:val="vi-VN"/>
         </w:rPr>
-        <w:t xml:space="preserve">rivate subnet là một mạng con không được định tuyến tới Internet Gateway và không thể kết nối tới server trong private subnet từ Internet. </w:t>
+        <w:t xml:space="preserve">rivate subnet là một </w:t>
+      </w:r>
+      <w:r>
+        <w:rPr>
+          <w:lang w:val="vi-VN"/>
+        </w:rPr>
+        <w:t>server ảo nằm trong VPC và</w:t>
+      </w:r>
+      <w:r>
+        <w:rPr>
+          <w:lang w:val="vi-VN"/>
+        </w:rPr>
+        <w:t xml:space="preserve"> không thể kết nối từ Internet. </w:t>
       </w:r>
     </w:p>
     <w:p>
@@ -11036,6 +11158,30 @@
     </w:p>
     <w:p>
       <w:pPr>
+        <w:pStyle w:val="ListParagraph"/>
+        <w:numPr>
+          <w:ilvl w:val="0"/>
+          <w:numId w:val="4"/>
+        </w:numPr>
+        <w:rPr>
+          <w:lang w:val="vi-VN"/>
+        </w:rPr>
+      </w:pPr>
+      <w:r>
+        <w:rPr>
+          <w:lang w:val="vi-VN"/>
+        </w:rPr>
+        <w:t>không được định tuyến tớ</w:t>
+      </w:r>
+      <w:r>
+        <w:rPr>
+          <w:lang w:val="vi-VN"/>
+        </w:rPr>
+        <w:t>i Internet Gateway.</w:t>
+      </w:r>
+    </w:p>
+    <w:p>
+      <w:pPr>
         <w:pStyle w:val="Heading3"/>
         <w:rPr>
           <w:lang w:val="vi-VN"/>
@@ -11169,7 +11315,7 @@
         <w:rPr>
           <w:lang w:val="vi-VN"/>
         </w:rPr>
-        <w:t>Internet Gateway cho phép bạn tạo một subnet public có route kết nối ra Internet public. Tất cả Instance sẽ kết nối Internet public qua Gateway này.</w:t>
+        <w:t>Internet Gateway cho phép subnet public có route kết nối ra Internet public. Tất cả Instance sẽ kết nối Internet public qua Gateway này.</w:t>
       </w:r>
     </w:p>
     <w:p>
@@ -11212,6 +11358,7 @@
         <w:rPr>
           <w:noProof/>
         </w:rPr>
+        <w:lastRenderedPageBreak/>
         <w:drawing>
           <wp:inline distT="0" distB="0" distL="0" distR="0" wp14:anchorId="4AB3DA4A" wp14:editId="0DB92776">
             <wp:extent cx="5943600" cy="2776274"/>
@@ -11273,7 +11420,6 @@
         <w:rPr>
           <w:lang w:val="vi-VN"/>
         </w:rPr>
-        <w:lastRenderedPageBreak/>
         <w:t>Khi muốn thiết lập một kết nối VPN đã được mã hóa đến tài nguyên AWS internal thì ta cần làm gì?</w:t>
       </w:r>
     </w:p>
@@ -11464,6 +11610,7 @@
         <w:rPr>
           <w:lang w:val="vi-VN"/>
         </w:rPr>
+        <w:lastRenderedPageBreak/>
         <w:t xml:space="preserve">Lý do kỹ thuật duy nhất để sử dụng </w:t>
       </w:r>
       <w:r>
@@ -11527,7 +11674,19 @@
         <w:rPr>
           <w:lang w:val="vi-VN"/>
         </w:rPr>
-        <w:t>cho phép bạn thiết lập kết nối cáp quang hoàn toàn riêng tư, chuyên dụng từ trung tâm dữ liệu của bạn tới AWS.</w:t>
+        <w:t xml:space="preserve">cho phép bạn thiết lập kết nối cáp quang hoàn toàn riêng tư, chuyên dụng từ </w:t>
+      </w:r>
+      <w:r>
+        <w:rPr>
+          <w:lang w:val="vi-VN"/>
+        </w:rPr>
+        <w:t>data-center</w:t>
+      </w:r>
+      <w:r>
+        <w:rPr>
+          <w:lang w:val="vi-VN"/>
+        </w:rPr>
+        <w:t xml:space="preserve"> của bạn tới AWS.</w:t>
       </w:r>
     </w:p>
     <w:p>
@@ -11576,7 +11735,6 @@
         <w:rPr>
           <w:noProof/>
         </w:rPr>
-        <w:lastRenderedPageBreak/>
         <w:drawing>
           <wp:inline distT="0" distB="0" distL="0" distR="0" wp14:anchorId="7D4F68A9" wp14:editId="62076F78">
             <wp:extent cx="5943600" cy="2660469"/>
@@ -11873,7 +12031,31 @@
         <w:rPr>
           <w:lang w:val="vi-VN"/>
         </w:rPr>
-        <w:t>của subnet, nó sẽ được gắn vào subnet, mọi traffic đi vào hay ra subnet đều phải qua sự kiểm duyệt của Network ACL.</w:t>
+        <w:t>được gắn vào subnet,</w:t>
+      </w:r>
+      <w:r>
+        <w:rPr>
+          <w:lang w:val="vi-VN"/>
+        </w:rPr>
+        <w:t xml:space="preserve"> dùng để kiểm duyệt</w:t>
+      </w:r>
+      <w:r>
+        <w:rPr>
+          <w:lang w:val="vi-VN"/>
+        </w:rPr>
+        <w:t xml:space="preserve"> mọ</w:t>
+      </w:r>
+      <w:r>
+        <w:rPr>
+          <w:lang w:val="vi-VN"/>
+        </w:rPr>
+        <w:t>i traffic đi vào hay ra subnet</w:t>
+      </w:r>
+      <w:r>
+        <w:rPr>
+          <w:lang w:val="vi-VN"/>
+        </w:rPr>
+        <w:t>.</w:t>
       </w:r>
     </w:p>
     <w:p>
@@ -11945,7 +12127,13 @@
         <w:rPr>
           <w:lang w:val="vi-VN"/>
         </w:rPr>
-        <w:t xml:space="preserve">Mặc định chặn tất cả </w:t>
+        <w:t xml:space="preserve">Mặc định </w:t>
+      </w:r>
+      <w:r>
+        <w:rPr>
+          <w:lang w:val="vi-VN"/>
+        </w:rPr>
+        <w:t xml:space="preserve">CHẶN </w:t>
       </w:r>
       <w:r>
         <w:rPr>
@@ -12123,7 +12311,19 @@
         <w:rPr>
           <w:lang w:val="vi-VN"/>
         </w:rPr>
-        <w:t>Mặc định chỉ chặn traffic inbound.</w:t>
+        <w:t xml:space="preserve">Mặc định chỉ </w:t>
+      </w:r>
+      <w:r>
+        <w:rPr>
+          <w:lang w:val="vi-VN"/>
+        </w:rPr>
+        <w:t xml:space="preserve">CHẶN </w:t>
+      </w:r>
+      <w:r>
+        <w:rPr>
+          <w:lang w:val="vi-VN"/>
+        </w:rPr>
+        <w:t>traffic inbound.</w:t>
       </w:r>
     </w:p>
     <w:p>
@@ -12343,28 +12543,67 @@
       <w:pPr>
         <w:pStyle w:val="Heading3"/>
         <w:rPr>
+          <w:lang w:val="vi-VN"/>
+        </w:rPr>
+      </w:pPr>
+      <w:r>
+        <w:rPr>
+          <w:lang w:val="vi-VN"/>
+        </w:rPr>
+        <w:t>Lớp bảo mật nào mặc định chặn cả traffic inbound và outbound?</w:t>
+      </w:r>
+    </w:p>
+    <w:p>
+      <w:pPr>
+        <w:rPr>
+          <w:lang w:val="vi-VN"/>
+        </w:rPr>
+      </w:pPr>
+      <w:r>
+        <w:rPr>
+          <w:lang w:val="vi-VN"/>
+        </w:rPr>
+        <w:t>Network ACL</w:t>
+      </w:r>
+    </w:p>
+    <w:p>
+      <w:pPr>
+        <w:pStyle w:val="Heading3"/>
+        <w:rPr>
+          <w:lang w:val="vi-VN"/>
+        </w:rPr>
+      </w:pPr>
+      <w:r>
+        <w:rPr>
           <w:rFonts w:hint="eastAsia"/>
           <w:lang w:val="vi-VN"/>
         </w:rPr>
-      </w:pPr>
-      <w:r>
-        <w:rPr>
-          <w:lang w:val="vi-VN"/>
-        </w:rPr>
-        <w:t>Lớp bảo mật nào mặc định chặn cả traffic inbound và outbound?</w:t>
-      </w:r>
-    </w:p>
-    <w:p>
-      <w:pPr>
-        <w:rPr>
-          <w:lang w:val="vi-VN"/>
-        </w:rPr>
-      </w:pPr>
-      <w:r>
-        <w:rPr>
-          <w:lang w:val="vi-VN"/>
-        </w:rPr>
-        <w:t>Network ACL</w:t>
+        <w:t>P</w:t>
+      </w:r>
+      <w:r>
+        <w:rPr>
+          <w:lang w:val="vi-VN"/>
+        </w:rPr>
+        <w:t>acket là gì?</w:t>
+      </w:r>
+    </w:p>
+    <w:p>
+      <w:pPr>
+        <w:rPr>
+          <w:lang w:val="vi-VN"/>
+        </w:rPr>
+      </w:pPr>
+      <w:r>
+        <w:rPr>
+          <w:lang w:val="vi-VN"/>
+        </w:rPr>
+        <w:t>Packet</w:t>
+      </w:r>
+      <w:r>
+        <w:rPr>
+          <w:lang w:val="vi-VN"/>
+        </w:rPr>
+        <w:t xml:space="preserve"> là một đơn vị dữ liệu được gửi qua internet hoặc mạng.</w:t>
       </w:r>
     </w:p>
     <w:p>
@@ -12376,35 +12615,310 @@
       </w:pPr>
       <w:r>
         <w:rPr>
+          <w:lang w:val="vi-VN"/>
+        </w:rPr>
+        <w:t>Stateful packet filtering</w:t>
+      </w:r>
+      <w:r>
+        <w:rPr>
+          <w:lang w:val="vi-VN"/>
+        </w:rPr>
+        <w:t xml:space="preserve"> là gì?</w:t>
+      </w:r>
+    </w:p>
+    <w:p>
+      <w:pPr>
+        <w:rPr>
+          <w:lang w:val="vi-VN"/>
+        </w:rPr>
+      </w:pPr>
+      <w:r>
+        <w:rPr>
+          <w:lang w:val="vi-VN"/>
+        </w:rPr>
+        <w:t>Là hành động thực hiện bởi Security group</w:t>
+      </w:r>
+      <w:r>
+        <w:rPr>
+          <w:lang w:val="vi-VN"/>
+        </w:rPr>
+        <w:t xml:space="preserve">. </w:t>
+      </w:r>
+      <w:r>
+        <w:rPr>
+          <w:lang w:val="vi-VN"/>
+        </w:rPr>
+        <w:t xml:space="preserve">Chúng </w:t>
+      </w:r>
+      <w:r>
+        <w:rPr>
+          <w:lang w:val="vi-VN"/>
+        </w:rPr>
+        <w:t>nhớ các quyết định trước đó được thực hiện đối với các gói tin đến.</w:t>
+      </w:r>
+    </w:p>
+    <w:p>
+      <w:pPr>
+        <w:rPr>
+          <w:lang w:val="vi-VN"/>
+        </w:rPr>
+      </w:pPr>
+    </w:p>
+    <w:p>
+      <w:pPr>
+        <w:ind w:left="357" w:hanging="357"/>
+        <w:rPr>
+          <w:lang w:val="vi-VN"/>
+        </w:rPr>
+      </w:pPr>
+      <w:r>
+        <w:rPr>
+          <w:lang w:val="vi-VN"/>
+        </w:rPr>
+        <w:br w:type="page"/>
+      </w:r>
+    </w:p>
+    <w:p>
+      <w:pPr>
+        <w:pStyle w:val="Heading2"/>
+        <w:rPr>
+          <w:lang w:val="vi-VN"/>
+        </w:rPr>
+      </w:pPr>
+      <w:r>
+        <w:rPr>
+          <w:lang w:val="vi-VN"/>
+        </w:rPr>
+        <w:lastRenderedPageBreak/>
+        <w:t>Global networking</w:t>
+      </w:r>
+    </w:p>
+    <w:p>
+      <w:pPr>
+        <w:rPr>
+          <w:lang w:val="vi-VN"/>
+        </w:rPr>
+      </w:pPr>
+      <w:r>
+        <w:rPr>
+          <w:lang w:val="vi-VN"/>
+        </w:rPr>
+        <w:t xml:space="preserve">BỐI CẢNH : </w:t>
+      </w:r>
+      <w:r>
+        <w:rPr>
+          <w:lang w:val="vi-VN"/>
+        </w:rPr>
+        <w:t xml:space="preserve">Chúng </w:t>
+      </w:r>
+      <w:r>
+        <w:rPr>
+          <w:lang w:val="vi-VN"/>
+        </w:rPr>
+        <w:t xml:space="preserve">ta </w:t>
+      </w:r>
+      <w:r>
+        <w:rPr>
+          <w:lang w:val="vi-VN"/>
+        </w:rPr>
+        <w:t xml:space="preserve">đã nói rất nhiều về cách bạn tương tác với cơ sở hạ tầng AWS của mình. Nhưng làm thế nào để khách hàng của bạn tương tác với cơ sở hạ tầng AWS của bạn? </w:t>
+      </w:r>
+    </w:p>
+    <w:p>
+      <w:pPr>
+        <w:rPr>
+          <w:lang w:val="vi-VN"/>
+        </w:rPr>
+      </w:pPr>
+      <w:r>
+        <w:rPr>
+          <w:lang w:val="vi-VN"/>
+        </w:rPr>
+        <w:t>Chà, nếu bạn có một trang web được lưu trữ tại AWS, thì khách hàng thường nhập trang web của bạn vào trình duyệt của họ, nhấn Enter, một số điều kỳ diệu sẽ xảy ra và trang web sẽ mở ra.</w:t>
+      </w:r>
+    </w:p>
+    <w:p>
+      <w:pPr>
+        <w:pStyle w:val="Heading3"/>
+        <w:rPr>
+          <w:lang w:val="vi-VN"/>
+        </w:rPr>
+      </w:pPr>
+      <w:r>
+        <w:rPr>
           <w:rFonts w:hint="eastAsia"/>
           <w:lang w:val="vi-VN"/>
         </w:rPr>
-        <w:t>P</w:t>
-      </w:r>
-      <w:r>
-        <w:rPr>
-          <w:lang w:val="vi-VN"/>
-        </w:rPr>
-        <w:t>acket là gì?</w:t>
-      </w:r>
-    </w:p>
-    <w:p>
-      <w:pPr>
-        <w:rPr>
-          <w:lang w:val="vi-VN"/>
-        </w:rPr>
-      </w:pPr>
-      <w:r>
-        <w:rPr>
-          <w:lang w:val="vi-VN"/>
-        </w:rPr>
-        <w:t>Packet</w:t>
-      </w:r>
-      <w:r>
-        <w:rPr>
-          <w:lang w:val="vi-VN"/>
-        </w:rPr>
-        <w:t xml:space="preserve"> là một đơn vị dữ liệu được gửi qua internet hoặc mạng.</w:t>
+        <w:t>W</w:t>
+      </w:r>
+      <w:r>
+        <w:rPr>
+          <w:lang w:val="vi-VN"/>
+        </w:rPr>
+        <w:t>hat is DNS?</w:t>
+      </w:r>
+    </w:p>
+    <w:p>
+      <w:pPr>
+        <w:rPr>
+          <w:lang w:val="vi-VN"/>
+        </w:rPr>
+      </w:pPr>
+      <w:r>
+        <w:rPr>
+          <w:lang w:val="vi-VN"/>
+        </w:rPr>
+        <w:t xml:space="preserve">DNS (Domain Name System) </w:t>
+      </w:r>
+      <w:r>
+        <w:rPr>
+          <w:lang w:val="vi-VN"/>
+        </w:rPr>
+        <w:t xml:space="preserve">là </w:t>
+      </w:r>
+      <w:r>
+        <w:rPr>
+          <w:lang w:val="vi-VN"/>
+        </w:rPr>
+        <w:t xml:space="preserve">hệ thống phân giải tên </w:t>
+      </w:r>
+      <w:r>
+        <w:rPr>
+          <w:lang w:val="vi-VN"/>
+        </w:rPr>
+        <w:t xml:space="preserve">miền, </w:t>
+      </w:r>
+      <w:r>
+        <w:rPr>
+          <w:lang w:val="vi-VN"/>
+        </w:rPr>
+        <w:t>giúp biên dịch tên miề</w:t>
+      </w:r>
+      <w:r>
+        <w:rPr>
+          <w:lang w:val="vi-VN"/>
+        </w:rPr>
+        <w:t>n (hostname) thành các dãy số địa chỉ IP</w:t>
+      </w:r>
+      <w:r>
+        <w:rPr>
+          <w:lang w:val="vi-VN"/>
+        </w:rPr>
+        <w:t>, để máy tính có thể hiểu được.</w:t>
+      </w:r>
+    </w:p>
+    <w:p>
+      <w:pPr>
+        <w:pStyle w:val="ListParagraph"/>
+        <w:numPr>
+          <w:ilvl w:val="0"/>
+          <w:numId w:val="4"/>
+        </w:numPr>
+        <w:rPr>
+          <w:lang w:val="vi-VN"/>
+        </w:rPr>
+      </w:pPr>
+      <w:r>
+        <w:rPr>
+          <w:lang w:val="vi-VN"/>
+        </w:rPr>
+        <w:t>Hãy coi DNS như một dịch vụ dịch thuật. Nhưng thay vì dịch giữa các ngôn ngữ, tên trang web được dịch sang IP, hoặc Giao thức Internet, địa chỉ mà máy tính có thể đọc được.</w:t>
+      </w:r>
+    </w:p>
+    <w:p>
+      <w:pPr>
+        <w:pStyle w:val="ListParagraph"/>
+        <w:numPr>
+          <w:ilvl w:val="0"/>
+          <w:numId w:val="4"/>
+        </w:numPr>
+        <w:rPr>
+          <w:lang w:val="vi-VN"/>
+        </w:rPr>
+      </w:pPr>
+      <w:r>
+        <w:rPr>
+          <w:lang w:val="vi-VN"/>
+        </w:rPr>
+        <w:t xml:space="preserve">Ví dụ: khi chúng tôi nhập địa chỉ trang web vào trình duyệt của mình, nó sẽ liên hệ với </w:t>
+      </w:r>
+      <w:r>
+        <w:rPr>
+          <w:lang w:val="vi-VN"/>
+        </w:rPr>
+        <w:t>Route 53</w:t>
+      </w:r>
+      <w:r>
+        <w:rPr>
+          <w:lang w:val="vi-VN"/>
+        </w:rPr>
+        <w:t xml:space="preserve"> </w:t>
+      </w:r>
+      <w:r>
+        <w:rPr>
+          <w:lang w:val="vi-VN"/>
+        </w:rPr>
+        <w:t xml:space="preserve">để lấy địa chỉ IP của trang web, chẳng hạn như 192.1.1.1, sau đó định tuyến máy tính hoặc trình duyệt của bạn đến địa chỉ đó. </w:t>
+      </w:r>
+    </w:p>
+    <w:p>
+      <w:pPr>
+        <w:rPr>
+          <w:lang w:val="vi-VN"/>
+        </w:rPr>
+      </w:pPr>
+      <w:r>
+        <w:rPr>
+          <w:noProof/>
+        </w:rPr>
+        <w:drawing>
+          <wp:inline distT="0" distB="0" distL="0" distR="0" wp14:anchorId="0541920E" wp14:editId="50D7B958">
+            <wp:extent cx="5943600" cy="2225548"/>
+            <wp:effectExtent l="0" t="0" r="0" b="3810"/>
+            <wp:docPr id="23" name="Picture 23" descr="Process diagram of DNS resolution"/>
+            <wp:cNvGraphicFramePr>
+              <a:graphicFrameLocks xmlns:a="http://schemas.openxmlformats.org/drawingml/2006/main" noChangeAspect="1"/>
+            </wp:cNvGraphicFramePr>
+            <a:graphic xmlns:a="http://schemas.openxmlformats.org/drawingml/2006/main">
+              <a:graphicData uri="http://schemas.openxmlformats.org/drawingml/2006/picture">
+                <pic:pic xmlns:pic="http://schemas.openxmlformats.org/drawingml/2006/picture">
+                  <pic:nvPicPr>
+                    <pic:cNvPr id="0" name="Picture 1" descr="Process diagram of DNS resolution"/>
+                    <pic:cNvPicPr>
+                      <a:picLocks noChangeAspect="1" noChangeArrowheads="1"/>
+                    </pic:cNvPicPr>
+                  </pic:nvPicPr>
+                  <pic:blipFill>
+                    <a:blip r:embed="rId29" cstate="print">
+                      <a:extLst>
+                        <a:ext uri="{28A0092B-C50C-407E-A947-70E740481C1C}">
+                          <a14:useLocalDpi xmlns:a14="http://schemas.microsoft.com/office/drawing/2010/main" val="0"/>
+                        </a:ext>
+                      </a:extLst>
+                    </a:blip>
+                    <a:srcRect/>
+                    <a:stretch>
+                      <a:fillRect/>
+                    </a:stretch>
+                  </pic:blipFill>
+                  <pic:spPr bwMode="auto">
+                    <a:xfrm>
+                      <a:off x="0" y="0"/>
+                      <a:ext cx="5943600" cy="2225548"/>
+                    </a:xfrm>
+                    <a:prstGeom prst="rect">
+                      <a:avLst/>
+                    </a:prstGeom>
+                    <a:noFill/>
+                    <a:ln>
+                      <a:noFill/>
+                    </a:ln>
+                  </pic:spPr>
+                </pic:pic>
+              </a:graphicData>
+            </a:graphic>
+          </wp:inline>
+        </w:drawing>
       </w:r>
     </w:p>
     <w:p>
@@ -12418,7 +12932,75 @@
         <w:rPr>
           <w:lang w:val="vi-VN"/>
         </w:rPr>
-        <w:t>Stateful packet filtering</w:t>
+        <w:t>Giải thích cách hoạt động của dịch vụ DNS?</w:t>
+      </w:r>
+    </w:p>
+    <w:p>
+      <w:pPr>
+        <w:pStyle w:val="ListParagraph"/>
+        <w:numPr>
+          <w:ilvl w:val="0"/>
+          <w:numId w:val="4"/>
+        </w:numPr>
+        <w:rPr>
+          <w:lang w:val="vi-VN"/>
+        </w:rPr>
+      </w:pPr>
+      <w:r>
+        <w:rPr>
+          <w:lang w:val="vi-VN"/>
+        </w:rPr>
+        <w:t>Khi bạn nhập tên miền vào trình duyệt của mình, yêu cầu này sẽ được gửi đến trình phân giải DNS của khách hàng.</w:t>
+      </w:r>
+    </w:p>
+    <w:p>
+      <w:pPr>
+        <w:pStyle w:val="ListParagraph"/>
+        <w:numPr>
+          <w:ilvl w:val="0"/>
+          <w:numId w:val="4"/>
+        </w:numPr>
+        <w:rPr>
+          <w:lang w:val="vi-VN"/>
+        </w:rPr>
+      </w:pPr>
+      <w:r>
+        <w:rPr>
+          <w:lang w:val="vi-VN"/>
+        </w:rPr>
+        <w:t>Trình phân giải DNS của khách hàng yêu cầu máy chủ DNS của công ty cung cấp địa chỉ IP tương ứng với trang web của AnyCompany.</w:t>
+      </w:r>
+    </w:p>
+    <w:p>
+      <w:pPr>
+        <w:pStyle w:val="ListParagraph"/>
+        <w:numPr>
+          <w:ilvl w:val="0"/>
+          <w:numId w:val="4"/>
+        </w:numPr>
+        <w:rPr>
+          <w:lang w:val="vi-VN"/>
+        </w:rPr>
+      </w:pPr>
+      <w:r>
+        <w:rPr>
+          <w:lang w:val="vi-VN"/>
+        </w:rPr>
+        <w:t>Máy chủ DNS của công ty phản hồi bằng cách cung cấp địa chỉ IP cho trang web của AnyCompany, 192.0.2.0.</w:t>
+      </w:r>
+    </w:p>
+    <w:p>
+      <w:pPr>
+        <w:pStyle w:val="Heading3"/>
+        <w:rPr>
+          <w:lang w:val="vi-VN"/>
+        </w:rPr>
+      </w:pPr>
+      <w:r>
+        <w:rPr>
+          <w:lang w:val="vi-VN"/>
+        </w:rPr>
+        <w:t>Amazon Route 53</w:t>
       </w:r>
       <w:r>
         <w:rPr>
@@ -12437,27 +13019,351 @@
         <w:rPr>
           <w:lang w:val="vi-VN"/>
         </w:rPr>
-        <w:t xml:space="preserve">Security group thực hiện Stateful packet filtering. </w:t>
-      </w:r>
-      <w:r>
-        <w:rPr>
-          <w:lang w:val="vi-VN"/>
-        </w:rPr>
-        <w:t xml:space="preserve">Chúng </w:t>
-      </w:r>
-      <w:r>
-        <w:rPr>
-          <w:lang w:val="vi-VN"/>
-        </w:rPr>
-        <w:t>nhớ các quyết định trước đó được thực hiện đối với các gói tin đến.</w:t>
-      </w:r>
-    </w:p>
-    <w:p>
-      <w:pPr>
-        <w:rPr>
-          <w:lang w:val="vi-VN"/>
-        </w:rPr>
-      </w:pPr>
+        <w:t xml:space="preserve">Amazon Route 53 là một dịch vụ web DNS. </w:t>
+      </w:r>
+    </w:p>
+    <w:p>
+      <w:pPr>
+        <w:pStyle w:val="ListParagraph"/>
+        <w:numPr>
+          <w:ilvl w:val="0"/>
+          <w:numId w:val="4"/>
+        </w:numPr>
+        <w:rPr>
+          <w:lang w:val="vi-VN"/>
+        </w:rPr>
+      </w:pPr>
+      <w:r>
+        <w:rPr>
+          <w:lang w:val="vi-VN"/>
+        </w:rPr>
+        <w:lastRenderedPageBreak/>
+        <w:t>Nó cung cấp cho các nhà phát triển và doanh nghiệp một cách đáng tin cậy để định tuyến người dùng cuối đến các ứng dụng internet được lưu trữ trong AWS.</w:t>
+      </w:r>
+    </w:p>
+    <w:p>
+      <w:pPr>
+        <w:pStyle w:val="ListParagraph"/>
+        <w:numPr>
+          <w:ilvl w:val="0"/>
+          <w:numId w:val="4"/>
+        </w:numPr>
+        <w:rPr>
+          <w:lang w:val="vi-VN"/>
+        </w:rPr>
+      </w:pPr>
+      <w:r>
+        <w:rPr>
+          <w:lang w:val="vi-VN"/>
+        </w:rPr>
+        <w:t xml:space="preserve">Amazon Route 53 kết nối các </w:t>
+      </w:r>
+      <w:r>
+        <w:rPr>
+          <w:lang w:val="vi-VN"/>
+        </w:rPr>
+        <w:t>request</w:t>
+      </w:r>
+      <w:r>
+        <w:rPr>
+          <w:lang w:val="vi-VN"/>
+        </w:rPr>
+        <w:t xml:space="preserve"> của người dùng với cơ sở hạ tầng chạy trong AWS (chẳng hạn như các phiên bản Amazon EC2 và bộ cân bằng tải</w:t>
+      </w:r>
+      <w:r>
+        <w:rPr>
+          <w:lang w:val="vi-VN"/>
+        </w:rPr>
+        <w:t xml:space="preserve"> ELB</w:t>
+      </w:r>
+      <w:r>
+        <w:rPr>
+          <w:lang w:val="vi-VN"/>
+        </w:rPr>
+        <w:t>). Nó có thể định tuyến người dùng đến cơ sở hạ tầng bên ngoài AWS.</w:t>
+      </w:r>
+    </w:p>
+    <w:p>
+      <w:pPr>
+        <w:pStyle w:val="ListParagraph"/>
+        <w:numPr>
+          <w:ilvl w:val="0"/>
+          <w:numId w:val="4"/>
+        </w:numPr>
+        <w:rPr>
+          <w:lang w:val="vi-VN"/>
+        </w:rPr>
+      </w:pPr>
+      <w:r>
+        <w:rPr>
+          <w:lang w:val="vi-VN"/>
+        </w:rPr>
+        <w:t xml:space="preserve">Nếu chúng ta đi xa hơn, </w:t>
+      </w:r>
+      <w:r>
+        <w:rPr>
+          <w:lang w:val="vi-VN"/>
+        </w:rPr>
+        <w:t>Route 53</w:t>
+      </w:r>
+      <w:r>
+        <w:rPr>
+          <w:lang w:val="vi-VN"/>
+        </w:rPr>
+        <w:t xml:space="preserve"> có thể hướng lưu lượng truy cập đến các điểm cuối khác nhau bằng cách sử dụng một số chính sách định tuyến khác nhau, chẳng hạn như định tuyến dựa trên độ trễ, DNS vị trí địa lý, vị trí địa lý và vòng lặp có trọng số. </w:t>
+      </w:r>
+    </w:p>
+    <w:p>
+      <w:pPr>
+        <w:pStyle w:val="ListParagraph"/>
+        <w:ind w:left="360"/>
+        <w:rPr>
+          <w:lang w:val="vi-VN"/>
+        </w:rPr>
+      </w:pPr>
+      <w:r>
+        <w:rPr>
+          <w:lang w:val="vi-VN"/>
+        </w:rPr>
+        <w:t>Nếu chúng tôi sử dụng DNS định vị địa lý, điều đó có nghĩa là chúng tôi hướng lưu lượng truy cập dựa trên vị trí của khách hàng. Vì vậy, ví dụ như lưu lượng truy cập từ Bắc Mỹ được chuyển đến Vùng Oregon và giao thông ở Ireland được chuyển đến Vùng Dublin.</w:t>
+      </w:r>
+    </w:p>
+    <w:p>
+      <w:pPr>
+        <w:pStyle w:val="ListParagraph"/>
+        <w:numPr>
+          <w:ilvl w:val="0"/>
+          <w:numId w:val="4"/>
+        </w:numPr>
+        <w:rPr>
+          <w:lang w:val="vi-VN"/>
+        </w:rPr>
+      </w:pPr>
+      <w:r>
+        <w:rPr>
+          <w:lang w:val="vi-VN"/>
+        </w:rPr>
+        <w:t>Bạn thậm chí có thể sử dụng Route 53 để đăng ký tên miền, vì vậy bạn có thể mua và quản lý tên miền của riêng mình ngay trên AWS.</w:t>
+      </w:r>
+    </w:p>
+    <w:p>
+      <w:pPr>
+        <w:pStyle w:val="Heading3"/>
+        <w:rPr>
+          <w:lang w:val="vi-VN"/>
+        </w:rPr>
+      </w:pPr>
+      <w:r>
+        <w:rPr>
+          <w:lang w:val="vi-VN"/>
+        </w:rPr>
+        <w:t>How Amazon Route 53 and Amazon CloudFront deliver content</w:t>
+      </w:r>
+      <w:r>
+        <w:rPr>
+          <w:lang w:val="vi-VN"/>
+        </w:rPr>
+        <w:t>?</w:t>
+      </w:r>
+    </w:p>
+    <w:p>
+      <w:pPr>
+        <w:rPr>
+          <w:lang w:val="vi-VN"/>
+        </w:rPr>
+      </w:pPr>
+      <w:r>
+        <w:rPr>
+          <w:noProof/>
+        </w:rPr>
+        <w:drawing>
+          <wp:inline distT="0" distB="0" distL="0" distR="0" wp14:anchorId="3A6B90CD" wp14:editId="748814CE">
+            <wp:extent cx="5943600" cy="2590891"/>
+            <wp:effectExtent l="0" t="0" r="0" b="0"/>
+            <wp:docPr id="24" name="Picture 24" descr="Architecture diagram of Amazon Route 53 and Amazon CloudFront working together to deliver content from Amazon EC2 instances"/>
+            <wp:cNvGraphicFramePr>
+              <a:graphicFrameLocks xmlns:a="http://schemas.openxmlformats.org/drawingml/2006/main" noChangeAspect="1"/>
+            </wp:cNvGraphicFramePr>
+            <a:graphic xmlns:a="http://schemas.openxmlformats.org/drawingml/2006/main">
+              <a:graphicData uri="http://schemas.openxmlformats.org/drawingml/2006/picture">
+                <pic:pic xmlns:pic="http://schemas.openxmlformats.org/drawingml/2006/picture">
+                  <pic:nvPicPr>
+                    <pic:cNvPr id="0" name="Picture 3" descr="Architecture diagram of Amazon Route 53 and Amazon CloudFront working together to deliver content from Amazon EC2 instances"/>
+                    <pic:cNvPicPr>
+                      <a:picLocks noChangeAspect="1" noChangeArrowheads="1"/>
+                    </pic:cNvPicPr>
+                  </pic:nvPicPr>
+                  <pic:blipFill>
+                    <a:blip r:embed="rId30" cstate="print">
+                      <a:extLst>
+                        <a:ext uri="{28A0092B-C50C-407E-A947-70E740481C1C}">
+                          <a14:useLocalDpi xmlns:a14="http://schemas.microsoft.com/office/drawing/2010/main" val="0"/>
+                        </a:ext>
+                      </a:extLst>
+                    </a:blip>
+                    <a:srcRect/>
+                    <a:stretch>
+                      <a:fillRect/>
+                    </a:stretch>
+                  </pic:blipFill>
+                  <pic:spPr bwMode="auto">
+                    <a:xfrm>
+                      <a:off x="0" y="0"/>
+                      <a:ext cx="5943600" cy="2590891"/>
+                    </a:xfrm>
+                    <a:prstGeom prst="rect">
+                      <a:avLst/>
+                    </a:prstGeom>
+                    <a:noFill/>
+                    <a:ln>
+                      <a:noFill/>
+                    </a:ln>
+                  </pic:spPr>
+                </pic:pic>
+              </a:graphicData>
+            </a:graphic>
+          </wp:inline>
+        </w:drawing>
+      </w:r>
+    </w:p>
+    <w:p>
+      <w:pPr>
+        <w:rPr>
+          <w:lang w:val="vi-VN"/>
+        </w:rPr>
+      </w:pPr>
+      <w:r>
+        <w:rPr>
+          <w:lang w:val="vi-VN"/>
+        </w:rPr>
+        <w:t>Giả sử rằng ứng dụng của AnyCompany đang chạy trên một số phiên bản Amazon EC2. Các trường hợp này nằm trong nhóm Tự động mở rộng tỷ lệ gắn với Bộ cân bằng tải ứng dụng.</w:t>
+      </w:r>
+    </w:p>
+    <w:p>
+      <w:pPr>
+        <w:pStyle w:val="ListParagraph"/>
+        <w:numPr>
+          <w:ilvl w:val="0"/>
+          <w:numId w:val="4"/>
+        </w:numPr>
+        <w:rPr>
+          <w:lang w:val="vi-VN"/>
+        </w:rPr>
+      </w:pPr>
+      <w:r>
+        <w:rPr>
+          <w:lang w:val="vi-VN"/>
+        </w:rPr>
+        <w:t xml:space="preserve">B1 : </w:t>
+      </w:r>
+      <w:r>
+        <w:rPr>
+          <w:lang w:val="vi-VN"/>
+        </w:rPr>
+        <w:t>Một khách hàng yêu cầu dữ liệu từ ứng dụng bằng cách truy cập trang web của AnyCompany.</w:t>
+      </w:r>
+    </w:p>
+    <w:p>
+      <w:pPr>
+        <w:pStyle w:val="ListParagraph"/>
+        <w:numPr>
+          <w:ilvl w:val="0"/>
+          <w:numId w:val="4"/>
+        </w:numPr>
+        <w:rPr>
+          <w:lang w:val="vi-VN"/>
+        </w:rPr>
+      </w:pPr>
+      <w:r>
+        <w:rPr>
+          <w:lang w:val="vi-VN"/>
+        </w:rPr>
+        <w:t xml:space="preserve">B2 : </w:t>
+      </w:r>
+      <w:r>
+        <w:rPr>
+          <w:lang w:val="vi-VN"/>
+        </w:rPr>
+        <w:t>Amazon Route 53 sử dụng độ DNS</w:t>
+      </w:r>
+      <w:r>
+        <w:rPr>
+          <w:lang w:val="vi-VN"/>
+        </w:rPr>
+        <w:t xml:space="preserve"> </w:t>
+      </w:r>
+      <w:r>
+        <w:rPr>
+          <w:lang w:val="vi-VN"/>
+        </w:rPr>
+        <w:t xml:space="preserve">resolution </w:t>
+      </w:r>
+      <w:r>
+        <w:rPr>
+          <w:lang w:val="vi-VN"/>
+        </w:rPr>
+        <w:t>để xác định địa chỉ IP tương ứng của AnyCompany.com, 192.0.2.0. Thông tin này được gửi lại cho khách hàng.</w:t>
+      </w:r>
+    </w:p>
+    <w:p>
+      <w:pPr>
+        <w:pStyle w:val="ListParagraph"/>
+        <w:numPr>
+          <w:ilvl w:val="0"/>
+          <w:numId w:val="4"/>
+        </w:numPr>
+        <w:rPr>
+          <w:lang w:val="vi-VN"/>
+        </w:rPr>
+      </w:pPr>
+      <w:r>
+        <w:rPr>
+          <w:lang w:val="vi-VN"/>
+        </w:rPr>
+        <w:t xml:space="preserve">B3 : </w:t>
+      </w:r>
+      <w:r>
+        <w:rPr>
+          <w:lang w:val="vi-VN"/>
+        </w:rPr>
+        <w:t>Yêu cầu của khách hàng được gửi đến vị trí gần nhất thông qua Amazon CloudFront.</w:t>
+      </w:r>
+    </w:p>
+    <w:p>
+      <w:pPr>
+        <w:pStyle w:val="ListParagraph"/>
+        <w:numPr>
+          <w:ilvl w:val="0"/>
+          <w:numId w:val="4"/>
+        </w:numPr>
+        <w:rPr>
+          <w:lang w:val="vi-VN"/>
+        </w:rPr>
+      </w:pPr>
+      <w:r>
+        <w:rPr>
+          <w:lang w:val="vi-VN"/>
+        </w:rPr>
+        <w:t xml:space="preserve">B4 : </w:t>
+      </w:r>
+      <w:r>
+        <w:rPr>
+          <w:lang w:val="vi-VN"/>
+        </w:rPr>
+        <w:t xml:space="preserve">Amazon CloudFront kết nối với </w:t>
+      </w:r>
+      <w:r>
+        <w:rPr>
+          <w:lang w:val="vi-VN"/>
+        </w:rPr>
+        <w:t>Application Load Balancer</w:t>
+      </w:r>
+      <w:r>
+        <w:rPr>
+          <w:lang w:val="vi-VN"/>
+        </w:rPr>
+        <w:t>, công cụ này sẽ gửi gói đến đến một phiên bản Amazon EC2.</w:t>
+      </w:r>
     </w:p>
     <w:p>
       <w:pPr>
@@ -12478,25 +13384,375 @@
         <w:pStyle w:val="Heading2"/>
         <w:rPr>
           <w:lang w:val="vi-VN"/>
+        </w:rPr>
+      </w:pPr>
+      <w:r>
+        <w:rPr>
+          <w:lang w:val="vi-VN"/>
+        </w:rPr>
+        <w:lastRenderedPageBreak/>
+        <w:t>Module 4 summary</w:t>
+      </w:r>
+    </w:p>
+    <w:p>
+      <w:pPr>
+        <w:pStyle w:val="Heading2"/>
+        <w:rPr>
+          <w:lang w:val="vi-VN"/>
+        </w:rPr>
+      </w:pPr>
+      <w:r>
+        <w:rPr>
+          <w:lang w:val="vi-VN"/>
+        </w:rPr>
+        <w:t>Module 4 quiz</w:t>
+      </w:r>
+    </w:p>
+    <w:p>
+      <w:pPr>
+        <w:pStyle w:val="Heading3"/>
+        <w:rPr>
+          <w:lang w:val="vi-VN" w:eastAsia="en-US"/>
+        </w:rPr>
+      </w:pPr>
+      <w:r>
+        <w:rPr>
+          <w:lang w:val="vi-VN" w:eastAsia="en-US"/>
+        </w:rPr>
+        <w:t>Which component or service can be used to establish a private dedicated connection between your company’s data center and AWS?</w:t>
+      </w:r>
+    </w:p>
+    <w:p>
+      <w:pPr>
+        <w:rPr>
+          <w:lang w:val="vi-VN" w:eastAsia="en-US"/>
+        </w:rPr>
+      </w:pPr>
+      <w:r>
+        <w:rPr>
+          <w:lang w:val="vi-VN" w:eastAsia="en-US"/>
+        </w:rPr>
+        <w:t>AWS Direct Connect</w:t>
+      </w:r>
+    </w:p>
+    <w:p>
+      <w:pPr>
+        <w:pStyle w:val="Heading3"/>
+        <w:rPr>
+          <w:lang w:val="vi-VN" w:eastAsia="en-US"/>
+        </w:rPr>
+      </w:pPr>
+      <w:r>
+        <w:rPr>
+          <w:lang w:val="vi-VN" w:eastAsia="en-US"/>
+        </w:rPr>
+        <w:t>Which component is used to connect a VPC to the internet?</w:t>
+      </w:r>
+    </w:p>
+    <w:p>
+      <w:pPr>
+        <w:rPr>
+          <w:lang w:val="vi-VN" w:eastAsia="en-US"/>
+        </w:rPr>
+      </w:pPr>
+      <w:r>
+        <w:rPr>
+          <w:lang w:val="vi-VN" w:eastAsia="en-US"/>
+        </w:rPr>
+        <w:t>Internet gateway</w:t>
+      </w:r>
+    </w:p>
+    <w:p>
+      <w:pPr>
+        <w:pStyle w:val="Heading3"/>
+        <w:rPr>
+          <w:lang w:val="vi-VN" w:eastAsia="en-US"/>
+        </w:rPr>
+      </w:pPr>
+      <w:r>
+        <w:rPr>
+          <w:lang w:val="vi-VN" w:eastAsia="en-US"/>
+        </w:rPr>
+        <w:t>Which service is used to manage the DNS records for domain names?</w:t>
+      </w:r>
+    </w:p>
+    <w:p>
+      <w:pPr>
+        <w:rPr>
+          <w:lang w:val="vi-VN" w:eastAsia="en-US"/>
+        </w:rPr>
+      </w:pPr>
+      <w:r>
+        <w:rPr>
+          <w:lang w:val="vi-VN" w:eastAsia="en-US"/>
+        </w:rPr>
+        <w:t>Amazon Route 53</w:t>
+      </w:r>
+    </w:p>
+    <w:p>
+      <w:pPr>
+        <w:ind w:left="357" w:hanging="357"/>
+        <w:rPr>
+          <w:lang w:val="vi-VN" w:eastAsia="en-US"/>
+        </w:rPr>
+      </w:pPr>
+      <w:r>
+        <w:rPr>
+          <w:lang w:val="vi-VN" w:eastAsia="en-US"/>
+        </w:rPr>
+        <w:br w:type="page"/>
+      </w:r>
+    </w:p>
+    <w:p>
+      <w:pPr>
+        <w:pStyle w:val="Heading1"/>
+        <w:rPr>
+          <w:lang w:val="vi-VN"/>
+        </w:rPr>
+      </w:pPr>
+      <w:r>
+        <w:rPr>
+          <w:lang w:val="vi-VN"/>
+        </w:rPr>
+        <w:lastRenderedPageBreak/>
+        <w:t>STORAGE AND DATABASE</w:t>
+      </w:r>
+    </w:p>
+    <w:p>
+      <w:pPr>
+        <w:pStyle w:val="Heading2"/>
+        <w:rPr>
+          <w:lang w:val="vi-VN"/>
+        </w:rPr>
+      </w:pPr>
+      <w:r>
+        <w:rPr>
+          <w:lang w:val="vi-VN"/>
+        </w:rPr>
+        <w:t>Module 5 introduction</w:t>
+      </w:r>
+    </w:p>
+    <w:p>
+      <w:pPr>
+        <w:rPr>
+          <w:lang w:val="vi-VN" w:eastAsia="en-US"/>
+        </w:rPr>
+      </w:pPr>
+      <w:r>
+        <w:rPr>
+          <w:lang w:val="vi-VN" w:eastAsia="en-US"/>
+        </w:rPr>
+        <w:t>Trong mô-đun này, bạn sẽ họ</w:t>
+      </w:r>
+      <w:r>
+        <w:rPr>
+          <w:lang w:val="vi-VN" w:eastAsia="en-US"/>
+        </w:rPr>
+        <w:t>c cách:</w:t>
+      </w:r>
+    </w:p>
+    <w:p>
+      <w:pPr>
+        <w:pStyle w:val="ListParagraph"/>
+        <w:numPr>
+          <w:ilvl w:val="0"/>
+          <w:numId w:val="4"/>
+        </w:numPr>
+        <w:rPr>
+          <w:lang w:val="vi-VN" w:eastAsia="en-US"/>
+        </w:rPr>
+      </w:pPr>
+      <w:r>
+        <w:rPr>
+          <w:lang w:val="vi-VN" w:eastAsia="en-US"/>
+        </w:rPr>
+        <w:t>Tóm tắt khái niệm cơ bản về lưu trữ và cơ sở dữ liệu.</w:t>
+      </w:r>
+    </w:p>
+    <w:p>
+      <w:pPr>
+        <w:pStyle w:val="ListParagraph"/>
+        <w:numPr>
+          <w:ilvl w:val="0"/>
+          <w:numId w:val="4"/>
+        </w:numPr>
+        <w:rPr>
+          <w:lang w:val="vi-VN" w:eastAsia="en-US"/>
+        </w:rPr>
+      </w:pPr>
+      <w:r>
+        <w:rPr>
+          <w:lang w:val="vi-VN" w:eastAsia="en-US"/>
+        </w:rPr>
+        <w:t>Mô tả các lợi ích của Amazon Elastic Block Store (Amazon EBS).</w:t>
+      </w:r>
+    </w:p>
+    <w:p>
+      <w:pPr>
+        <w:pStyle w:val="ListParagraph"/>
+        <w:numPr>
+          <w:ilvl w:val="0"/>
+          <w:numId w:val="4"/>
+        </w:numPr>
+        <w:rPr>
+          <w:lang w:val="vi-VN" w:eastAsia="en-US"/>
+        </w:rPr>
+      </w:pPr>
+      <w:r>
+        <w:rPr>
+          <w:lang w:val="vi-VN" w:eastAsia="en-US"/>
+        </w:rPr>
+        <w:t xml:space="preserve">Mô tả các lợi ích của </w:t>
+      </w:r>
+      <w:r>
+        <w:rPr>
+          <w:lang w:val="vi-VN" w:eastAsia="en-US"/>
+        </w:rPr>
+        <w:t>Amazon Simple Storage Service</w:t>
+      </w:r>
+      <w:r>
+        <w:rPr>
+          <w:lang w:val="vi-VN" w:eastAsia="en-US"/>
+        </w:rPr>
+        <w:t xml:space="preserve"> </w:t>
+      </w:r>
+      <w:r>
+        <w:rPr>
+          <w:lang w:val="vi-VN" w:eastAsia="en-US"/>
+        </w:rPr>
+        <w:t>(</w:t>
+      </w:r>
+      <w:r>
+        <w:rPr>
+          <w:lang w:val="vi-VN" w:eastAsia="en-US"/>
+        </w:rPr>
+        <w:t>Amazon S3).</w:t>
+      </w:r>
+    </w:p>
+    <w:p>
+      <w:pPr>
+        <w:pStyle w:val="ListParagraph"/>
+        <w:numPr>
+          <w:ilvl w:val="0"/>
+          <w:numId w:val="4"/>
+        </w:numPr>
+        <w:rPr>
+          <w:lang w:val="vi-VN" w:eastAsia="en-US"/>
+        </w:rPr>
+      </w:pPr>
+      <w:r>
+        <w:rPr>
+          <w:lang w:val="vi-VN" w:eastAsia="en-US"/>
+        </w:rPr>
+        <w:t xml:space="preserve">Mô tả các lợi ích của </w:t>
+      </w:r>
+      <w:r>
+        <w:rPr>
+          <w:lang w:val="vi-VN" w:eastAsia="en-US"/>
+        </w:rPr>
+        <w:t>Amazon Elastic File System</w:t>
+      </w:r>
+      <w:r>
+        <w:rPr>
+          <w:lang w:val="vi-VN" w:eastAsia="en-US"/>
+        </w:rPr>
+        <w:t xml:space="preserve"> (Amazon EFS).</w:t>
+      </w:r>
+    </w:p>
+    <w:p>
+      <w:pPr>
+        <w:pStyle w:val="ListParagraph"/>
+        <w:numPr>
+          <w:ilvl w:val="0"/>
+          <w:numId w:val="4"/>
+        </w:numPr>
+        <w:rPr>
+          <w:lang w:val="vi-VN" w:eastAsia="en-US"/>
+        </w:rPr>
+      </w:pPr>
+      <w:r>
+        <w:rPr>
+          <w:lang w:val="vi-VN" w:eastAsia="en-US"/>
+        </w:rPr>
+        <w:t>Tổng hợp các giải pháp lưu trữ khác nhau.</w:t>
+      </w:r>
+    </w:p>
+    <w:p>
+      <w:pPr>
+        <w:pStyle w:val="ListParagraph"/>
+        <w:numPr>
+          <w:ilvl w:val="0"/>
+          <w:numId w:val="4"/>
+        </w:numPr>
+        <w:rPr>
+          <w:lang w:val="vi-VN" w:eastAsia="en-US"/>
+        </w:rPr>
+      </w:pPr>
+      <w:r>
+        <w:rPr>
+          <w:lang w:val="vi-VN" w:eastAsia="en-US"/>
+        </w:rPr>
+        <w:t>Mô tả các lợi ích của Dịch vụ cơ sở dữ liệu quan hệ của Amazon (Amazon RDS).</w:t>
+      </w:r>
+    </w:p>
+    <w:p>
+      <w:pPr>
+        <w:pStyle w:val="ListParagraph"/>
+        <w:numPr>
+          <w:ilvl w:val="0"/>
+          <w:numId w:val="4"/>
+        </w:numPr>
+        <w:rPr>
+          <w:lang w:val="vi-VN" w:eastAsia="en-US"/>
+        </w:rPr>
+      </w:pPr>
+      <w:r>
+        <w:rPr>
+          <w:lang w:val="vi-VN" w:eastAsia="en-US"/>
+        </w:rPr>
+        <w:t>Mô tả các lợi ích của Amazon DynamoDB.</w:t>
+      </w:r>
+    </w:p>
+    <w:p>
+      <w:pPr>
+        <w:pStyle w:val="ListParagraph"/>
+        <w:numPr>
+          <w:ilvl w:val="0"/>
+          <w:numId w:val="4"/>
+        </w:numPr>
+        <w:rPr>
+          <w:lang w:val="vi-VN" w:eastAsia="en-US"/>
+        </w:rPr>
+      </w:pPr>
+      <w:r>
+        <w:rPr>
+          <w:lang w:val="vi-VN" w:eastAsia="en-US"/>
+        </w:rPr>
+        <w:t>Tóm tắt các dịch vụ cơ sở dữ liệu khác nhau.</w:t>
+      </w:r>
+    </w:p>
+    <w:p>
+      <w:pPr>
+        <w:pStyle w:val="Heading2"/>
+        <w:rPr>
+          <w:lang w:val="vi-VN"/>
+        </w:rPr>
+      </w:pPr>
+      <w:r>
+        <w:rPr>
+          <w:lang w:val="vi-VN"/>
+        </w:rPr>
+        <w:t>Instance stores and Amazon Elastic Block Store (Amazon EBS)</w:t>
+      </w:r>
+    </w:p>
+    <w:p>
+      <w:pPr>
+        <w:rPr>
+          <w:rFonts w:hint="eastAsia"/>
         </w:rPr>
       </w:pPr>
       <w:bookmarkStart w:id="0" w:name="_GoBack"/>
       <w:bookmarkEnd w:id="0"/>
-      <w:r>
-        <w:rPr>
-          <w:lang w:val="vi-VN"/>
-        </w:rPr>
-        <w:lastRenderedPageBreak/>
-        <w:t>Global networking</w:t>
-      </w:r>
-    </w:p>
-    <w:p>
-      <w:pPr>
-        <w:rPr>
-          <w:rFonts w:hint="eastAsia"/>
-          <w:lang w:val="vi-VN"/>
-        </w:rPr>
-      </w:pPr>
     </w:p>
     <w:sectPr>
       <w:pgSz w:w="12240" w:h="15840"/>
@@ -15636,7 +16892,7 @@
 </file>
 
 <file path=customXml/itemProps1.xml><?xml version="1.0" encoding="utf-8"?>
-<ds:datastoreItem xmlns:ds="http://schemas.openxmlformats.org/officeDocument/2006/customXml" ds:itemID="{171154E0-80ED-4A2A-BB0D-9A4672ABE79B}">
+<ds:datastoreItem xmlns:ds="http://schemas.openxmlformats.org/officeDocument/2006/customXml" ds:itemID="{6B0D6D35-E216-47A6-96A6-7000B7902543}">
   <ds:schemaRefs>
     <ds:schemaRef ds:uri="http://schemas.openxmlformats.org/officeDocument/2006/bibliography"/>
   </ds:schemaRefs>

</xml_diff>

<commit_message>
Instance stores and Amazon EBS
</commit_message>
<xml_diff>
--- a/aws_base.docx
+++ b/aws_base.docx
@@ -10045,6 +10045,11 @@
       </w:r>
     </w:p>
     <w:p>
+      <w:pPr>
+        <w:rPr>
+          <w:lang w:val="vi-VN"/>
+        </w:rPr>
+      </w:pPr>
       <w:r>
         <w:rPr>
           <w:lang w:val="vi-VN"/>
@@ -13748,7 +13753,1452 @@
     <w:p>
       <w:pPr>
         <w:rPr>
+          <w:lang w:val="vi-VN"/>
+        </w:rPr>
+      </w:pPr>
+      <w:r>
+        <w:rPr>
+          <w:lang w:val="vi-VN"/>
+        </w:rPr>
+        <w:t xml:space="preserve">BỐI CẢNH : </w:t>
+      </w:r>
+      <w:r>
+        <w:rPr>
+          <w:lang w:val="vi-VN"/>
+        </w:rPr>
+        <w:t>Khi bạn đang sử dụng Amazon EC2 để chạy các ứng dụng kinh doanh của mình, các ứng dụng đó cần quyền truy cập vào CPU, bộ nhớ, mạng và bộ nhớ. Các phiên bản EC2 cung cấp cho bạn quyền truy cập vào tất cả các thành phần khác nhau đó. Khi các ứng dụng chạy, đôi khi chúng sẽ cần quyền truy cập vào bộ nhớ cấp khối</w:t>
+      </w:r>
+      <w:r>
+        <w:rPr>
+          <w:lang w:val="vi-VN"/>
+        </w:rPr>
+        <w:t xml:space="preserve"> (</w:t>
+      </w:r>
+      <w:r>
+        <w:rPr>
+          <w:lang w:val="vi-VN"/>
+        </w:rPr>
+        <w:t>block-level storage</w:t>
+      </w:r>
+      <w:r>
+        <w:rPr>
+          <w:lang w:val="vi-VN"/>
+        </w:rPr>
+        <w:t>)</w:t>
+      </w:r>
+      <w:r>
+        <w:rPr>
+          <w:lang w:val="vi-VN"/>
+        </w:rPr>
+        <w:t>.</w:t>
+      </w:r>
+    </w:p>
+    <w:p>
+      <w:pPr>
+        <w:rPr>
+          <w:lang w:val="vi-VN"/>
+        </w:rPr>
+      </w:pPr>
+      <w:r>
+        <w:rPr>
+          <w:lang w:val="vi-VN"/>
+        </w:rPr>
+        <w:t>Bạn có thể coi bộ nhớ cấp khối là nơi lưu trữ các tệp</w:t>
+      </w:r>
+      <w:r>
+        <w:rPr>
+          <w:lang w:val="vi-VN"/>
+        </w:rPr>
+        <w:t xml:space="preserve"> file</w:t>
+      </w:r>
+      <w:r>
+        <w:rPr>
+          <w:lang w:val="vi-VN"/>
+        </w:rPr>
+        <w:t>. Tệp</w:t>
+      </w:r>
+      <w:r>
+        <w:rPr>
+          <w:lang w:val="vi-VN"/>
+        </w:rPr>
+        <w:t xml:space="preserve"> file</w:t>
+      </w:r>
+      <w:r>
+        <w:rPr>
+          <w:lang w:val="vi-VN"/>
+        </w:rPr>
+        <w:t xml:space="preserve"> là một chuỗi các byte được lưu trữ trong các khối trên đĩa.</w:t>
+      </w:r>
+    </w:p>
+    <w:p>
+      <w:pPr>
+        <w:pStyle w:val="ListParagraph"/>
+        <w:numPr>
+          <w:ilvl w:val="0"/>
+          <w:numId w:val="4"/>
+        </w:numPr>
+        <w:rPr>
+          <w:lang w:val="vi-VN"/>
+        </w:rPr>
+      </w:pPr>
+      <w:r>
+        <w:rPr>
+          <w:lang w:val="vi-VN"/>
+        </w:rPr>
+        <w:t>Khi bạn sử dụng máy tính xách tay hoặc máy tính cá nhân của mình, bạn đang truy cập bộ nhớ cấp khối. Tất cả bộ nhớ cấp khối trong trường hợp này là ổ cứng của bạn. Các phiên bản EC2 cũng có ổ cứng. Và có một vài loại khác nhau.</w:t>
+      </w:r>
+    </w:p>
+    <w:p>
+      <w:pPr>
+        <w:rPr>
+          <w:lang w:val="vi-VN"/>
+        </w:rPr>
+      </w:pPr>
+      <w:r>
+        <w:rPr>
+          <w:lang w:val="vi-VN"/>
+        </w:rPr>
+        <w:t>Khi bạn khởi chạy phiên bản EC2, tùy thuộc vào loại phiên bản EC2 mà bạn đã khởi chạy, nó có thể cung cấp cho bạn bộ nhớ cục bộ</w:t>
+      </w:r>
+      <w:r>
+        <w:rPr>
+          <w:lang w:val="vi-VN"/>
+        </w:rPr>
+        <w:t xml:space="preserve"> d.g.l ổ cứng chứa của </w:t>
+      </w:r>
+      <w:r>
+        <w:rPr>
+          <w:lang w:val="vi-VN"/>
+        </w:rPr>
+        <w:t>instance -</w:t>
+      </w:r>
+      <w:r>
+        <w:rPr>
+          <w:lang w:val="vi-VN"/>
+        </w:rPr>
+        <w:t xml:space="preserve"> </w:t>
+      </w:r>
+      <w:r>
+        <w:rPr>
+          <w:lang w:val="vi-VN"/>
+        </w:rPr>
+        <w:t>instance store volumes</w:t>
+      </w:r>
+      <w:r>
+        <w:rPr>
+          <w:lang w:val="vi-VN"/>
+        </w:rPr>
+        <w:t xml:space="preserve">. Các ổ đĩa này được gắn một cách vật lý vào máy chủ lưu trữ, các phiên bản EC2 của bạn </w:t>
+      </w:r>
+      <w:r>
+        <w:rPr>
           <w:rFonts w:hint="eastAsia"/>
+          <w:lang w:val="vi-VN"/>
+        </w:rPr>
+        <w:t>đ</w:t>
+      </w:r>
+      <w:r>
+        <w:rPr>
+          <w:lang w:val="vi-VN"/>
+        </w:rPr>
+        <w:t>ang chạy trên đó.</w:t>
+      </w:r>
+    </w:p>
+    <w:p>
+      <w:pPr>
+        <w:rPr>
+          <w:lang w:val="vi-VN"/>
+        </w:rPr>
+      </w:pPr>
+      <w:r>
+        <w:rPr>
+          <w:rFonts w:hint="eastAsia"/>
+          <w:lang w:val="vi-VN"/>
+        </w:rPr>
+        <w:t>Đ</w:t>
+      </w:r>
+      <w:r>
+        <w:rPr>
+          <w:lang w:val="vi-VN"/>
+        </w:rPr>
+        <w:t>iểm bắt buộc ở đây là vì ổ đĩa này được gắn với máy chủ vật lý bên dưới, nếu bạn dừng hoặc chấm dứt phiên bản EC2 của mình, tất cả dữ liệu được ghi vào ổ đĩa lưu trữ phiên bản sẽ bị xóa. Lý do cho điều này là nếu bạn bắt đầu phiên bản của mình từ trạng th</w:t>
+      </w:r>
+      <w:r>
+        <w:rPr>
+          <w:rFonts w:hint="eastAsia"/>
+          <w:lang w:val="vi-VN"/>
+        </w:rPr>
+        <w:t>á</w:t>
+      </w:r>
+      <w:r>
+        <w:rPr>
+          <w:lang w:val="vi-VN"/>
+        </w:rPr>
+        <w:t>i dừng, có khả năng phiên bản EC2 sẽ khởi động trên một máy chủ khác. Một máy chủ lưu trữ mà khối lượng đó không tồn tại. Hãy nhớ rằng các cá thể EC2 là máy ảo, và do đó máy chủ bên dưới có thể thay đổi giữa việc dừng và bắt đầu một cá thể.</w:t>
+      </w:r>
+    </w:p>
+    <w:p>
+      <w:pPr>
+        <w:ind w:left="357" w:hanging="357"/>
+        <w:rPr>
+          <w:lang w:val="vi-VN"/>
+        </w:rPr>
+      </w:pPr>
+      <w:r>
+        <w:rPr>
+          <w:lang w:val="vi-VN"/>
+        </w:rPr>
+        <w:br w:type="page"/>
+      </w:r>
+    </w:p>
+    <w:p>
+      <w:pPr>
+        <w:pStyle w:val="Heading3"/>
+        <w:rPr>
+          <w:lang w:val="vi-VN"/>
+        </w:rPr>
+      </w:pPr>
+      <w:r>
+        <w:rPr>
+          <w:lang w:val="vi-VN"/>
+        </w:rPr>
+        <w:lastRenderedPageBreak/>
+        <w:t>Instance Store</w:t>
+      </w:r>
+      <w:r>
+        <w:rPr>
+          <w:lang w:val="vi-VN"/>
+        </w:rPr>
+        <w:t xml:space="preserve"> là gì</w:t>
+      </w:r>
+      <w:r>
+        <w:rPr>
+          <w:lang w:val="vi-VN"/>
+        </w:rPr>
+        <w:t>?</w:t>
+      </w:r>
+    </w:p>
+    <w:p>
+      <w:pPr>
+        <w:rPr>
+          <w:lang w:val="vi-VN"/>
+        </w:rPr>
+      </w:pPr>
+      <w:r>
+        <w:rPr>
+          <w:lang w:val="vi-VN"/>
+        </w:rPr>
+        <w:t xml:space="preserve">Instance Store (hay còn gọi ‘ephemeral store’) là </w:t>
+      </w:r>
+      <w:r>
+        <w:rPr>
+          <w:lang w:val="vi-VN"/>
+        </w:rPr>
+        <w:t xml:space="preserve">ổ </w:t>
+      </w:r>
+      <w:r>
+        <w:rPr>
+          <w:lang w:val="vi-VN"/>
+        </w:rPr>
+        <w:t>đĩa lưu trữ</w:t>
+      </w:r>
+      <w:r>
+        <w:rPr>
+          <w:lang w:val="vi-VN"/>
+        </w:rPr>
+        <w:t xml:space="preserve"> block-level (cấp khối) </w:t>
+      </w:r>
+      <w:r>
+        <w:rPr>
+          <w:lang w:val="vi-VN"/>
+        </w:rPr>
+        <w:t>hoạt động giống như ổ cứng vật lý</w:t>
+      </w:r>
+      <w:r>
+        <w:rPr>
+          <w:lang w:val="vi-VN"/>
+        </w:rPr>
+        <w:t xml:space="preserve"> </w:t>
+      </w:r>
+      <w:r>
+        <w:rPr>
+          <w:lang w:val="vi-VN"/>
+        </w:rPr>
+        <w:t xml:space="preserve">được gắn vào máy chủ host chứa máy chủ ảo EC2 Instance được chạy. </w:t>
+      </w:r>
+    </w:p>
+    <w:p>
+      <w:pPr>
+        <w:pStyle w:val="ListParagraph"/>
+        <w:numPr>
+          <w:ilvl w:val="0"/>
+          <w:numId w:val="4"/>
+        </w:numPr>
+        <w:rPr>
+          <w:lang w:val="vi-VN"/>
+        </w:rPr>
+      </w:pPr>
+      <w:r>
+        <w:rPr>
+          <w:lang w:val="vi-VN"/>
+        </w:rPr>
+        <w:t>Instance Store</w:t>
+      </w:r>
+      <w:r>
+        <w:rPr>
+          <w:lang w:val="vi-VN"/>
+        </w:rPr>
+        <w:t xml:space="preserve"> cung cấp khả năng đọc ghi I/O với độ trễ tốt hơn rất nhiều so với các hình thức lưu trữ dữ liệu qua mạng khác của</w:t>
+      </w:r>
+      <w:r>
+        <w:rPr>
+          <w:lang w:val="vi-VN"/>
+        </w:rPr>
+        <w:t xml:space="preserve"> AWS như Amazon S3, Amazon EBS, . . . </w:t>
+      </w:r>
+    </w:p>
+    <w:p>
+      <w:pPr>
+        <w:pStyle w:val="ListParagraph"/>
+        <w:numPr>
+          <w:ilvl w:val="0"/>
+          <w:numId w:val="4"/>
+        </w:numPr>
+        <w:rPr>
+          <w:lang w:val="vi-VN"/>
+        </w:rPr>
+      </w:pPr>
+      <w:r>
+        <w:rPr>
+          <w:lang w:val="vi-VN"/>
+        </w:rPr>
+        <w:t>Instance Store</w:t>
+      </w:r>
+      <w:r>
+        <w:rPr>
+          <w:lang w:val="vi-VN"/>
+        </w:rPr>
+        <w:t xml:space="preserve"> </w:t>
+      </w:r>
+      <w:r>
+        <w:rPr>
+          <w:lang w:val="vi-VN"/>
+        </w:rPr>
+        <w:t xml:space="preserve">là </w:t>
+      </w:r>
+      <w:r>
+        <w:rPr>
+          <w:lang w:val="vi-VN"/>
+        </w:rPr>
+        <w:t xml:space="preserve">ổ đĩa </w:t>
+      </w:r>
+      <w:r>
+        <w:rPr>
+          <w:lang w:val="vi-VN"/>
+        </w:rPr>
+        <w:t xml:space="preserve">được gắn một vật lý </w:t>
+      </w:r>
+      <w:r>
+        <w:rPr>
+          <w:lang w:val="vi-VN"/>
+        </w:rPr>
+        <w:t xml:space="preserve">vào máy chủ đang chạy EC2 instance </w:t>
+      </w:r>
+      <w:r>
+        <w:rPr>
+          <w:lang w:val="vi-VN"/>
+        </w:rPr>
+        <w:t xml:space="preserve">và do đó có cùng tuổi thọ với </w:t>
+      </w:r>
+      <w:r>
+        <w:rPr>
+          <w:lang w:val="vi-VN"/>
+        </w:rPr>
+        <w:t>EC2 instance</w:t>
+      </w:r>
+      <w:r>
+        <w:rPr>
+          <w:lang w:val="vi-VN"/>
+        </w:rPr>
+        <w:t xml:space="preserve"> </w:t>
+      </w:r>
+      <w:r>
+        <w:rPr>
+          <w:lang w:val="vi-VN"/>
+        </w:rPr>
+        <w:t>đó.</w:t>
+      </w:r>
+    </w:p>
+    <w:p>
+      <w:pPr>
+        <w:pStyle w:val="Heading3"/>
+        <w:rPr>
+          <w:lang w:val="vi-VN"/>
+        </w:rPr>
+      </w:pPr>
+      <w:r>
+        <w:rPr>
+          <w:lang w:val="vi-VN"/>
+        </w:rPr>
+        <w:t>Đ</w:t>
+      </w:r>
+      <w:r>
+        <w:rPr>
+          <w:lang w:val="vi-VN"/>
+        </w:rPr>
+        <w:t>ặc điểm quan trọ</w:t>
+      </w:r>
+      <w:r>
+        <w:rPr>
+          <w:lang w:val="vi-VN"/>
+        </w:rPr>
+        <w:t>ng</w:t>
+      </w:r>
+      <w:r>
+        <w:rPr>
+          <w:lang w:val="vi-VN"/>
+        </w:rPr>
+        <w:t xml:space="preserve"> cần lưu ý về Instance Store</w:t>
+      </w:r>
+      <w:r>
+        <w:rPr>
+          <w:lang w:val="vi-VN"/>
+        </w:rPr>
+        <w:t>?</w:t>
+      </w:r>
+    </w:p>
+    <w:p>
+      <w:pPr>
+        <w:pStyle w:val="ListParagraph"/>
+        <w:numPr>
+          <w:ilvl w:val="0"/>
+          <w:numId w:val="4"/>
+        </w:numPr>
+        <w:rPr>
+          <w:lang w:val="vi-VN"/>
+        </w:rPr>
+      </w:pPr>
+      <w:r>
+        <w:rPr>
+          <w:lang w:val="vi-VN"/>
+        </w:rPr>
+        <w:t>Instance Store cung cấp vùng dữ liệu theo dạng block-level storage mang tính tạm thời (ephemeral), không toàn vẹn dữ liệu. Các dữ liệu chứa trên Instance Store nên là những loại dữ liệu không quan trọng, cần ít an toàn, thay đổi thường xuyên như</w:t>
+      </w:r>
+      <w:r>
+        <w:rPr>
+          <w:lang w:val="vi-VN"/>
+        </w:rPr>
+        <w:t>:</w:t>
+      </w:r>
+      <w:r>
+        <w:rPr>
+          <w:lang w:val="vi-VN"/>
+        </w:rPr>
+        <w:t xml:space="preserve"> buffer, cache, nội dung tạ</w:t>
+      </w:r>
+      <w:r>
+        <w:rPr>
+          <w:lang w:val="vi-VN"/>
+        </w:rPr>
+        <w:t xml:space="preserve">m, . . . </w:t>
+      </w:r>
+    </w:p>
+    <w:p>
+      <w:pPr>
+        <w:pStyle w:val="ListParagraph"/>
+        <w:numPr>
+          <w:ilvl w:val="0"/>
+          <w:numId w:val="4"/>
+        </w:numPr>
+        <w:rPr>
+          <w:lang w:val="vi-VN"/>
+        </w:rPr>
+      </w:pPr>
+      <w:r>
+        <w:rPr>
+          <w:lang w:val="vi-VN"/>
+        </w:rPr>
+        <w:t>Một Instance Store có thể bao gồm một hoặc nhiều Instance Store Volume dưới dạng block devices.</w:t>
+      </w:r>
+    </w:p>
+    <w:p>
+      <w:pPr>
+        <w:pStyle w:val="ListParagraph"/>
+        <w:numPr>
+          <w:ilvl w:val="0"/>
+          <w:numId w:val="4"/>
+        </w:numPr>
+        <w:rPr>
+          <w:lang w:val="vi-VN"/>
+        </w:rPr>
+      </w:pPr>
+      <w:r>
+        <w:rPr>
+          <w:lang w:val="vi-VN"/>
+        </w:rPr>
+        <w:t>M</w:t>
+      </w:r>
+      <w:r>
+        <w:rPr>
+          <w:lang w:val="vi-VN"/>
+        </w:rPr>
+        <w:t>ột disk vật lý sẽ tương ứng một Instance Store.</w:t>
+      </w:r>
+    </w:p>
+    <w:p>
+      <w:pPr>
+        <w:pStyle w:val="ListParagraph"/>
+        <w:numPr>
+          <w:ilvl w:val="0"/>
+          <w:numId w:val="4"/>
+        </w:numPr>
+        <w:rPr>
+          <w:lang w:val="vi-VN"/>
+        </w:rPr>
+      </w:pPr>
+      <w:r>
+        <w:rPr>
+          <w:lang w:val="vi-VN"/>
+        </w:rPr>
+        <w:t>Các thiết bị lưu trữ ảo (virtual devices) của các Instance Store sẽ được đánh thứ tự index dưới hệ thống backend là : ephemeral[0-23]. Còn lúc hiển thị trên OS sẽ dưới dạng block-device mapping.</w:t>
+      </w:r>
+    </w:p>
+    <w:p>
+      <w:pPr>
+        <w:pStyle w:val="Heading3"/>
+        <w:rPr>
+          <w:lang w:val="vi-VN"/>
+        </w:rPr>
+      </w:pPr>
+      <w:r>
+        <w:rPr>
+          <w:lang w:val="vi-VN"/>
+        </w:rPr>
+        <w:t>Một Instance Store tương ứng với bao nhiêu disk vậy lý?</w:t>
+      </w:r>
+    </w:p>
+    <w:p>
+      <w:pPr>
+        <w:pStyle w:val="ListParagraph"/>
+        <w:numPr>
+          <w:ilvl w:val="0"/>
+          <w:numId w:val="4"/>
+        </w:numPr>
+        <w:rPr>
+          <w:lang w:val="vi-VN"/>
+        </w:rPr>
+      </w:pPr>
+      <w:r>
+        <w:rPr>
+          <w:lang w:val="vi-VN"/>
+        </w:rPr>
+        <w:t>Một disk vật lý sẽ tương ứng một Instance Store.</w:t>
+      </w:r>
+    </w:p>
+    <w:p>
+      <w:pPr>
+        <w:pStyle w:val="Heading3"/>
+        <w:rPr>
+          <w:lang w:val="vi-VN"/>
+        </w:rPr>
+      </w:pPr>
+      <w:r>
+        <w:rPr>
+          <w:lang w:val="vi-VN"/>
+        </w:rPr>
+        <w:t xml:space="preserve">Đặc điểm của </w:t>
+      </w:r>
+      <w:r>
+        <w:rPr>
+          <w:lang w:val="vi-VN"/>
+        </w:rPr>
+        <w:t xml:space="preserve">Instance Store </w:t>
+      </w:r>
+      <w:r>
+        <w:rPr>
+          <w:lang w:val="vi-VN"/>
+        </w:rPr>
+        <w:t>Lifecycle?</w:t>
+      </w:r>
+    </w:p>
+    <w:p>
+      <w:pPr>
+        <w:rPr>
+          <w:lang w:val="vi-VN"/>
+        </w:rPr>
+      </w:pPr>
+      <w:r>
+        <w:rPr>
+          <w:lang w:val="vi-VN"/>
+        </w:rPr>
+        <w:t>Những dữ liệu trên Instance Store sẽ có các đặc điểm cần lưu ý sau:</w:t>
+      </w:r>
+    </w:p>
+    <w:p>
+      <w:pPr>
+        <w:pStyle w:val="ListParagraph"/>
+        <w:numPr>
+          <w:ilvl w:val="0"/>
+          <w:numId w:val="4"/>
+        </w:numPr>
+        <w:rPr>
+          <w:lang w:val="vi-VN"/>
+        </w:rPr>
+      </w:pPr>
+      <w:r>
+        <w:rPr>
+          <w:lang w:val="vi-VN"/>
+        </w:rPr>
+        <w:t>Khi bạn chỉ reboot EC2 Instance: dữ liệu vẫn giữ nguyên.</w:t>
+      </w:r>
+    </w:p>
+    <w:p>
+      <w:pPr>
+        <w:pStyle w:val="ListParagraph"/>
+        <w:numPr>
+          <w:ilvl w:val="0"/>
+          <w:numId w:val="4"/>
+        </w:numPr>
+        <w:rPr>
+          <w:lang w:val="vi-VN"/>
+        </w:rPr>
+      </w:pPr>
+      <w:r>
+        <w:rPr>
+          <w:lang w:val="vi-VN"/>
+        </w:rPr>
+        <w:t>Khi bạn dừng máy chủ ảo EC2 Instance : dữ liệu sẽ mất.</w:t>
+      </w:r>
+    </w:p>
+    <w:p>
+      <w:pPr>
+        <w:pStyle w:val="ListParagraph"/>
+        <w:numPr>
+          <w:ilvl w:val="0"/>
+          <w:numId w:val="4"/>
+        </w:numPr>
+        <w:rPr>
+          <w:lang w:val="vi-VN"/>
+        </w:rPr>
+      </w:pPr>
+      <w:r>
+        <w:rPr>
+          <w:lang w:val="vi-VN"/>
+        </w:rPr>
+        <w:t>Khi bạn huỷ (terminate) máy chủ ảo EC2 Instance: dữ liệu sẽ mất.</w:t>
+      </w:r>
+    </w:p>
+    <w:p>
+      <w:pPr>
+        <w:pStyle w:val="ListParagraph"/>
+        <w:numPr>
+          <w:ilvl w:val="0"/>
+          <w:numId w:val="4"/>
+        </w:numPr>
+        <w:rPr>
+          <w:lang w:val="vi-VN"/>
+        </w:rPr>
+      </w:pPr>
+      <w:r>
+        <w:rPr>
+          <w:lang w:val="vi-VN"/>
+        </w:rPr>
+        <w:t>Khi ổ cứng vật lý của Host chứa EC2 Instance bị hư: dữ liệu sẽ mất.</w:t>
+      </w:r>
+    </w:p>
+    <w:p>
+      <w:pPr>
+        <w:pStyle w:val="Heading3"/>
+        <w:rPr>
+          <w:lang w:val="vi-VN"/>
+        </w:rPr>
+      </w:pPr>
+      <w:r>
+        <w:rPr>
+          <w:lang w:val="vi-VN"/>
+        </w:rPr>
+        <w:t>Vì sao khi bạn dừng (stop) hoặc huỷ (terminate) máy chủ ảo EC2 Instance thì dữ liệu sẽ mấ</w:t>
+      </w:r>
+      <w:r>
+        <w:rPr>
+          <w:lang w:val="vi-VN"/>
+        </w:rPr>
+        <w:t>t?</w:t>
+      </w:r>
+    </w:p>
+    <w:p>
+      <w:pPr>
+        <w:rPr>
+          <w:lang w:val="vi-VN"/>
+        </w:rPr>
+      </w:pPr>
+      <w:r>
+        <w:rPr>
+          <w:lang w:val="vi-VN"/>
+        </w:rPr>
+        <w:t>Phiên bản Amazon EC2 là máy chủ ảo. Nếu bạn bắt đầu một phiên bản từ trạng thái dừng, phiên bản đó có thể bắt đầu trên một máy chủ khác, nơi không tồn tại khối lượng lưu trữ phiên bản đã sử dụng trước đó.</w:t>
+      </w:r>
+    </w:p>
+    <w:p>
+      <w:pPr>
+        <w:rPr>
+          <w:lang w:val="vi-VN"/>
+        </w:rPr>
+      </w:pPr>
+      <w:r>
+        <w:rPr>
+          <w:lang w:val="vi-VN"/>
+        </w:rPr>
+        <w:t>T</w:t>
+      </w:r>
+      <w:r>
+        <w:rPr>
+          <w:lang w:val="vi-VN"/>
+        </w:rPr>
+        <w:t>heo cơ chế lưu trữ của EC2 Instance Store Storage do AWS quy định thì, mỗi block dữ liệu trên instance store sẽ bị reset khi bạn dừng hoặc huỷ EC2 Instance.</w:t>
+      </w:r>
+    </w:p>
+    <w:p>
+      <w:pPr>
+        <w:pStyle w:val="Heading3"/>
+        <w:rPr>
+          <w:lang w:val="vi-VN"/>
+        </w:rPr>
+      </w:pPr>
+      <w:r>
+        <w:rPr>
+          <w:lang w:val="vi-VN"/>
+        </w:rPr>
+        <w:lastRenderedPageBreak/>
+        <w:t>Instance Store Volumes</w:t>
+      </w:r>
+      <w:r>
+        <w:rPr>
+          <w:lang w:val="vi-VN"/>
+        </w:rPr>
+        <w:t xml:space="preserve"> là gì?</w:t>
+      </w:r>
+    </w:p>
+    <w:p>
+      <w:pPr>
+        <w:rPr>
+          <w:lang w:val="vi-VN"/>
+        </w:rPr>
+      </w:pPr>
+      <w:r>
+        <w:rPr>
+          <w:lang w:val="vi-VN"/>
+        </w:rPr>
+        <w:t xml:space="preserve">Volume là thiết bị block storage bạn có thể gắn vào cloud server để dùng như một ổ cứng cố định. </w:t>
+      </w:r>
+    </w:p>
+    <w:p>
+      <w:pPr>
+        <w:pStyle w:val="ListParagraph"/>
+        <w:numPr>
+          <w:ilvl w:val="0"/>
+          <w:numId w:val="4"/>
+        </w:numPr>
+        <w:rPr>
+          <w:lang w:val="vi-VN"/>
+        </w:rPr>
+      </w:pPr>
+      <w:r>
+        <w:rPr>
+          <w:lang w:val="vi-VN"/>
+        </w:rPr>
+        <w:t>Trên hệ điều hành Windows nhận diện là ổ D:, E:,..,hay các ổ /dev/sdb, /dev/sdc,… trên Linux.</w:t>
+      </w:r>
+    </w:p>
+    <w:p>
+      <w:pPr>
+        <w:pStyle w:val="ListParagraph"/>
+        <w:numPr>
+          <w:ilvl w:val="0"/>
+          <w:numId w:val="4"/>
+        </w:numPr>
+        <w:rPr>
+          <w:lang w:val="vi-VN"/>
+        </w:rPr>
+      </w:pPr>
+      <w:r>
+        <w:rPr>
+          <w:lang w:val="vi-VN"/>
+        </w:rPr>
+        <w:t>Bạn chỉ có thể gắn (attach) Instance Store Volume vào một máy chủ ảo EC2 khi khởi tạo. Nhưng khi đã chạy EC2 Instance thì bạn không thể tháo (deatch) vùng Instance Store Volume ra và gắn sang máy chủ ảo EC2 khác được.</w:t>
+      </w:r>
+    </w:p>
+    <w:p>
+      <w:pPr>
+        <w:pStyle w:val="Heading3"/>
+        <w:rPr>
+          <w:lang w:val="vi-VN"/>
+        </w:rPr>
+      </w:pPr>
+      <w:r>
+        <w:rPr>
+          <w:lang w:val="vi-VN"/>
+        </w:rPr>
+        <w:t xml:space="preserve">Amazon </w:t>
+      </w:r>
+      <w:r>
+        <w:rPr>
+          <w:lang w:val="vi-VN"/>
+        </w:rPr>
+        <w:t>EBS</w:t>
+      </w:r>
+      <w:r>
+        <w:rPr>
+          <w:lang w:val="vi-VN"/>
+        </w:rPr>
+        <w:t xml:space="preserve"> là gì?</w:t>
+      </w:r>
+    </w:p>
+    <w:p>
+      <w:pPr>
+        <w:rPr>
+          <w:lang w:val="vi-VN"/>
+        </w:rPr>
+      </w:pPr>
+      <w:r>
+        <w:rPr>
+          <w:lang w:val="vi-VN"/>
+        </w:rPr>
+        <w:t xml:space="preserve">Amazon Elastic Block Store (Amazon EBS) là một dịch vụ cung cấp </w:t>
+      </w:r>
+      <w:r>
+        <w:rPr>
+          <w:lang w:val="vi-VN"/>
+        </w:rPr>
+        <w:t>ổ cứng</w:t>
+      </w:r>
+      <w:r>
+        <w:rPr>
+          <w:lang w:val="vi-VN"/>
+        </w:rPr>
+        <w:t xml:space="preserve"> ảo</w:t>
+      </w:r>
+      <w:r>
+        <w:rPr>
+          <w:lang w:val="vi-VN"/>
+        </w:rPr>
+        <w:t xml:space="preserve"> </w:t>
+      </w:r>
+      <w:r>
+        <w:rPr>
+          <w:lang w:val="vi-VN"/>
+        </w:rPr>
+        <w:t>lưu trữ cấp khối</w:t>
+      </w:r>
+      <w:r>
+        <w:rPr>
+          <w:lang w:val="vi-VN"/>
+        </w:rPr>
+        <w:t xml:space="preserve"> (block-level)</w:t>
+      </w:r>
+      <w:r>
+        <w:rPr>
+          <w:lang w:val="vi-VN"/>
+        </w:rPr>
+        <w:t xml:space="preserve"> mà bạn có thể sử dụng với các phiên bản Amazon EC2. Nếu bạn dừng hoặc chấm dứt phiên bản Amazon EC2, tất cả dữ liệu trên ổ đĩa EBS đính kèm vẫn có sẵn.</w:t>
+      </w:r>
+    </w:p>
+    <w:p>
+      <w:pPr>
+        <w:pStyle w:val="ListParagraph"/>
+        <w:numPr>
+          <w:ilvl w:val="0"/>
+          <w:numId w:val="4"/>
+        </w:numPr>
+        <w:rPr>
+          <w:lang w:val="vi-VN"/>
+        </w:rPr>
+      </w:pPr>
+      <w:r>
+        <w:rPr>
+          <w:lang w:val="vi-VN"/>
+        </w:rPr>
+        <w:t>C</w:t>
+      </w:r>
+      <w:r>
+        <w:rPr>
+          <w:lang w:val="vi-VN"/>
+        </w:rPr>
+        <w:t>húng không bị ràng buộc trực tiếp với máy chủ</w:t>
+      </w:r>
+      <w:r>
+        <w:rPr>
+          <w:lang w:val="vi-VN"/>
+        </w:rPr>
+        <w:t xml:space="preserve"> host</w:t>
+      </w:r>
+      <w:r>
+        <w:rPr>
+          <w:lang w:val="vi-VN"/>
+        </w:rPr>
+        <w:t xml:space="preserve"> mà EC2 của bạn đang </w:t>
+      </w:r>
+      <w:r>
+        <w:rPr>
+          <w:lang w:val="vi-VN"/>
+        </w:rPr>
+        <w:t>chạy.</w:t>
+      </w:r>
+    </w:p>
+    <w:p>
+      <w:pPr>
+        <w:pStyle w:val="ListParagraph"/>
+        <w:numPr>
+          <w:ilvl w:val="0"/>
+          <w:numId w:val="4"/>
+        </w:numPr>
+        <w:rPr>
+          <w:lang w:val="vi-VN"/>
+        </w:rPr>
+      </w:pPr>
+      <w:r>
+        <w:rPr>
+          <w:lang w:val="vi-VN"/>
+        </w:rPr>
+        <w:t xml:space="preserve">Nên </w:t>
+      </w:r>
+      <w:r>
+        <w:rPr>
+          <w:lang w:val="vi-VN"/>
+        </w:rPr>
+        <w:t xml:space="preserve">dữ liệu mà bạn ghi vào ổ đĩa EBS có thể tồn tại giữa các lần </w:t>
+      </w:r>
+      <w:r>
+        <w:rPr>
+          <w:lang w:val="vi-VN"/>
+        </w:rPr>
+        <w:t>stop và start</w:t>
+      </w:r>
+      <w:r>
+        <w:rPr>
+          <w:lang w:val="vi-VN"/>
+        </w:rPr>
+        <w:t xml:space="preserve"> mộ</w:t>
+      </w:r>
+      <w:r>
+        <w:rPr>
+          <w:lang w:val="vi-VN"/>
+        </w:rPr>
+        <w:t>t</w:t>
+      </w:r>
+      <w:r>
+        <w:rPr>
+          <w:lang w:val="vi-VN"/>
+        </w:rPr>
+        <w:t xml:space="preserve"> EC2</w:t>
+      </w:r>
+      <w:r>
+        <w:rPr>
+          <w:lang w:val="vi-VN"/>
+        </w:rPr>
+        <w:t xml:space="preserve"> instance</w:t>
+      </w:r>
+      <w:r>
+        <w:rPr>
+          <w:lang w:val="vi-VN"/>
+        </w:rPr>
+        <w:t>.</w:t>
+      </w:r>
+    </w:p>
+    <w:p>
+      <w:pPr>
+        <w:pStyle w:val="Heading3"/>
+        <w:rPr>
+          <w:lang w:val="vi-VN"/>
+        </w:rPr>
+      </w:pPr>
+      <w:r>
+        <w:rPr>
+          <w:lang w:val="vi-VN"/>
+        </w:rPr>
+        <w:t>Amazon EBS Volume là gì?</w:t>
+      </w:r>
+    </w:p>
+    <w:p>
+      <w:pPr>
+        <w:rPr>
+          <w:lang w:val="vi-VN"/>
+        </w:rPr>
+      </w:pPr>
+      <w:r>
+        <w:rPr>
+          <w:lang w:val="vi-VN"/>
+        </w:rPr>
+        <w:t xml:space="preserve">EBS Volume là </w:t>
+      </w:r>
+      <w:r>
+        <w:rPr>
+          <w:lang w:val="vi-VN"/>
+        </w:rPr>
+        <w:t>ổ cứng ảo - virtual hard disk</w:t>
+      </w:r>
+    </w:p>
+    <w:p>
+      <w:pPr>
+        <w:pStyle w:val="Heading3"/>
+        <w:rPr>
+          <w:lang w:val="vi-VN"/>
+        </w:rPr>
+      </w:pPr>
+      <w:r>
+        <w:rPr>
+          <w:lang w:val="vi-VN"/>
+        </w:rPr>
+        <w:t>EBS có lợi thế gì mà ta phải dùng?</w:t>
+      </w:r>
+    </w:p>
+    <w:p>
+      <w:pPr>
+        <w:pStyle w:val="ListParagraph"/>
+        <w:numPr>
+          <w:ilvl w:val="0"/>
+          <w:numId w:val="4"/>
+        </w:numPr>
+        <w:rPr>
+          <w:lang w:val="vi-VN"/>
+        </w:rPr>
+      </w:pPr>
+      <w:r>
+        <w:rPr>
+          <w:lang w:val="vi-VN"/>
+        </w:rPr>
+        <w:t>Có độ trễ thấp (low-latency performance): Bằng cách sử dụng SSD EBS, nó cung cấp hiệu suất I/O đáng tin cậy, tối ưu nhu cầu khối lượng công việc và dung lượng lưu trữ.</w:t>
+      </w:r>
+    </w:p>
+    <w:p>
+      <w:pPr>
+        <w:pStyle w:val="ListParagraph"/>
+        <w:numPr>
+          <w:ilvl w:val="0"/>
+          <w:numId w:val="4"/>
+        </w:numPr>
+        <w:rPr>
+          <w:lang w:val="vi-VN"/>
+        </w:rPr>
+      </w:pPr>
+      <w:r>
+        <w:rPr>
+          <w:lang w:val="vi-VN"/>
+        </w:rPr>
+        <w:t>EBS đảm bảo tất cả dữ liệu của bạn được bảo vệ. Vì nó cho phép các instances duy trì dữ liệu, thông qua Snapshot, ngay cả khi instances đó có bị terminate đi nữa.</w:t>
+      </w:r>
+    </w:p>
+    <w:p>
+      <w:pPr>
+        <w:pStyle w:val="ListParagraph"/>
+        <w:numPr>
+          <w:ilvl w:val="0"/>
+          <w:numId w:val="4"/>
+        </w:numPr>
+        <w:rPr>
+          <w:lang w:val="vi-VN"/>
+        </w:rPr>
+      </w:pPr>
+      <w:r>
+        <w:rPr>
+          <w:lang w:val="vi-VN"/>
+        </w:rPr>
+        <w:t>Khả năng lưu trữ an toàn và khả dụng cao: EBS volumes cung cấp dung lượng dự phòng trong AZ, kiểm soát truy cập và mã hóa tăng cường bảo mật.</w:t>
+      </w:r>
+    </w:p>
+    <w:p>
+      <w:pPr>
+        <w:pStyle w:val="ListParagraph"/>
+        <w:numPr>
+          <w:ilvl w:val="0"/>
+          <w:numId w:val="4"/>
+        </w:numPr>
+        <w:rPr>
+          <w:lang w:val="vi-VN"/>
+        </w:rPr>
+      </w:pPr>
+      <w:r>
+        <w:rPr>
+          <w:lang w:val="vi-VN"/>
+        </w:rPr>
+        <w:t>Thay đổi vị trí địa lý: Với EBS, bạn có thể duplicate snapshot qua khắp các regions, có thể đặt tài nguyên và dữ liệu ở nhiều vị trí khác nhau. Phục vụ cho khôi phục data sau thảm họa, ...</w:t>
+      </w:r>
+    </w:p>
+    <w:p>
+      <w:pPr>
+        <w:pStyle w:val="ListParagraph"/>
+        <w:numPr>
+          <w:ilvl w:val="0"/>
+          <w:numId w:val="4"/>
+        </w:numPr>
+        <w:rPr>
+          <w:lang w:val="vi-VN"/>
+        </w:rPr>
+      </w:pPr>
+      <w:r>
+        <w:rPr>
+          <w:lang w:val="vi-VN"/>
+        </w:rPr>
+        <w:t>EBS có thể nhanh chóng scale up or down volumes, đảm bảo bạn sẽ nhận được hiệu suất và dung lượng phù hợp cho các nhu cầu đang thay đổi.</w:t>
+      </w:r>
+    </w:p>
+    <w:p>
+      <w:pPr>
+        <w:pStyle w:val="Heading3"/>
+        <w:rPr>
+          <w:lang w:val="vi-VN"/>
+        </w:rPr>
+      </w:pPr>
+      <w:r>
+        <w:rPr>
+          <w:lang w:val="vi-VN"/>
+        </w:rPr>
+        <w:t>Cách để tạo ra một EBS Volume?</w:t>
+      </w:r>
+    </w:p>
+    <w:p>
+      <w:pPr>
+        <w:rPr>
+          <w:lang w:val="vi-VN"/>
+        </w:rPr>
+      </w:pPr>
+      <w:r>
+        <w:rPr>
+          <w:rFonts w:hint="eastAsia"/>
+          <w:lang w:val="vi-VN"/>
+        </w:rPr>
+        <w:t>Đ</w:t>
+      </w:r>
+      <w:r>
+        <w:rPr>
+          <w:lang w:val="vi-VN"/>
+        </w:rPr>
+        <w:t>ể tạo một ổ đĩa EBS, bạn xác định cấu hình (chẳng hạn như kích thước và loại ổ đĩa) và cung cấp cho nó. Sau khi bạn tạo một EBS</w:t>
+      </w:r>
+      <w:r>
+        <w:rPr>
+          <w:lang w:val="vi-VN"/>
+        </w:rPr>
+        <w:t xml:space="preserve"> </w:t>
+      </w:r>
+      <w:r>
+        <w:rPr>
+          <w:lang w:val="vi-VN"/>
+        </w:rPr>
+        <w:t>volume, nó có thể đính kèm vào một EC2</w:t>
+      </w:r>
+      <w:r>
+        <w:rPr>
+          <w:lang w:val="vi-VN"/>
+        </w:rPr>
+        <w:t xml:space="preserve"> </w:t>
+      </w:r>
+      <w:r>
+        <w:rPr>
+          <w:lang w:val="vi-VN"/>
+        </w:rPr>
+        <w:t>instance</w:t>
+      </w:r>
+      <w:r>
+        <w:rPr>
+          <w:lang w:val="vi-VN"/>
+        </w:rPr>
+        <w:t>.</w:t>
+      </w:r>
+    </w:p>
+    <w:p>
+      <w:pPr>
+        <w:pStyle w:val="Heading3"/>
+        <w:rPr>
+          <w:lang w:val="vi-VN"/>
+        </w:rPr>
+      </w:pPr>
+      <w:r>
+        <w:rPr>
+          <w:lang w:val="vi-VN"/>
+        </w:rPr>
+        <w:lastRenderedPageBreak/>
+        <w:t>Cách để back-up data được lưu ở EBS Volume?</w:t>
+      </w:r>
+    </w:p>
+    <w:p>
+      <w:pPr>
+        <w:rPr>
+          <w:lang w:val="vi-VN"/>
+        </w:rPr>
+      </w:pPr>
+      <w:r>
+        <w:rPr>
+          <w:lang w:val="vi-VN"/>
+        </w:rPr>
+        <w:t>Tạo ra Amazon EBS snapshot.</w:t>
+      </w:r>
+    </w:p>
+    <w:p>
+      <w:pPr>
+        <w:pStyle w:val="Heading3"/>
+        <w:rPr>
+          <w:lang w:val="vi-VN"/>
+        </w:rPr>
+      </w:pPr>
+      <w:r>
+        <w:rPr>
+          <w:lang w:val="vi-VN"/>
+        </w:rPr>
+        <w:t>Amazon EBS snapshots</w:t>
+      </w:r>
+      <w:r>
+        <w:rPr>
+          <w:lang w:val="vi-VN"/>
+        </w:rPr>
+        <w:t xml:space="preserve"> là gì?</w:t>
+      </w:r>
+    </w:p>
+    <w:p>
+      <w:pPr>
+        <w:rPr>
+          <w:lang w:val="vi-VN"/>
+        </w:rPr>
+      </w:pPr>
+      <w:r>
+        <w:rPr>
+          <w:noProof/>
+        </w:rPr>
+        <w:drawing>
+          <wp:inline distT="0" distB="0" distL="0" distR="0" wp14:anchorId="4512A7FC" wp14:editId="14648CE8">
+            <wp:extent cx="5943600" cy="2461940"/>
+            <wp:effectExtent l="0" t="0" r="0" b="0"/>
+            <wp:docPr id="25" name="Picture 25" descr="The first EBS snapshot backs up all source data from the EBS volume.Additional snapshots add or remove data that has changed since the previous snapshot."/>
+            <wp:cNvGraphicFramePr>
+              <a:graphicFrameLocks xmlns:a="http://schemas.openxmlformats.org/drawingml/2006/main" noChangeAspect="1"/>
+            </wp:cNvGraphicFramePr>
+            <a:graphic xmlns:a="http://schemas.openxmlformats.org/drawingml/2006/main">
+              <a:graphicData uri="http://schemas.openxmlformats.org/drawingml/2006/picture">
+                <pic:pic xmlns:pic="http://schemas.openxmlformats.org/drawingml/2006/picture">
+                  <pic:nvPicPr>
+                    <pic:cNvPr id="0" name="Picture 1" descr="The first EBS snapshot backs up all source data from the EBS volume.Additional snapshots add or remove data that has changed since the previous snapshot."/>
+                    <pic:cNvPicPr>
+                      <a:picLocks noChangeAspect="1" noChangeArrowheads="1"/>
+                    </pic:cNvPicPr>
+                  </pic:nvPicPr>
+                  <pic:blipFill>
+                    <a:blip r:embed="rId31" cstate="print">
+                      <a:extLst>
+                        <a:ext uri="{28A0092B-C50C-407E-A947-70E740481C1C}">
+                          <a14:useLocalDpi xmlns:a14="http://schemas.microsoft.com/office/drawing/2010/main" val="0"/>
+                        </a:ext>
+                      </a:extLst>
+                    </a:blip>
+                    <a:srcRect/>
+                    <a:stretch>
+                      <a:fillRect/>
+                    </a:stretch>
+                  </pic:blipFill>
+                  <pic:spPr bwMode="auto">
+                    <a:xfrm>
+                      <a:off x="0" y="0"/>
+                      <a:ext cx="5943600" cy="2461940"/>
+                    </a:xfrm>
+                    <a:prstGeom prst="rect">
+                      <a:avLst/>
+                    </a:prstGeom>
+                    <a:noFill/>
+                    <a:ln>
+                      <a:noFill/>
+                    </a:ln>
+                  </pic:spPr>
+                </pic:pic>
+              </a:graphicData>
+            </a:graphic>
+          </wp:inline>
+        </w:drawing>
+      </w:r>
+    </w:p>
+    <w:p>
+      <w:pPr>
+        <w:rPr>
+          <w:lang w:val="vi-VN"/>
+        </w:rPr>
+      </w:pPr>
+      <w:r>
+        <w:rPr>
+          <w:lang w:val="vi-VN"/>
+        </w:rPr>
+        <w:t>EBS Snapshot là một bản back-up dạng tăng dần</w:t>
+      </w:r>
+      <w:r>
+        <w:rPr>
+          <w:lang w:val="vi-VN"/>
+        </w:rPr>
+        <w:t xml:space="preserve"> - </w:t>
+      </w:r>
+      <w:r>
+        <w:rPr>
+          <w:lang w:val="vi-VN"/>
+        </w:rPr>
+        <w:t>incremental backup</w:t>
+      </w:r>
+      <w:r>
+        <w:rPr>
+          <w:lang w:val="vi-VN"/>
+        </w:rPr>
+        <w:t>.</w:t>
+      </w:r>
+    </w:p>
+    <w:p>
+      <w:pPr>
+        <w:pStyle w:val="ListParagraph"/>
+        <w:numPr>
+          <w:ilvl w:val="0"/>
+          <w:numId w:val="4"/>
+        </w:numPr>
+        <w:rPr>
+          <w:lang w:val="vi-VN"/>
+        </w:rPr>
+      </w:pPr>
+      <w:r>
+        <w:rPr>
+          <w:lang w:val="vi-VN"/>
+        </w:rPr>
+        <w:t>Bản đầu tiên sẽ lưu lại mọi data của volume. Kể từ bản thứ 2 trở đi, chỉ những khối data có sự thay đổi mới được lưu lại.</w:t>
+      </w:r>
+    </w:p>
+    <w:p>
+      <w:pPr>
+        <w:rPr>
+          <w:lang w:val="vi-VN"/>
+        </w:rPr>
+      </w:pPr>
+      <w:r>
+        <w:rPr>
+          <w:lang w:val="vi-VN"/>
+        </w:rPr>
+        <w:t xml:space="preserve">Hay nói đơn giản, </w:t>
+      </w:r>
+      <w:r>
+        <w:rPr>
+          <w:lang w:val="vi-VN"/>
+        </w:rPr>
+        <w:t xml:space="preserve">SnapShot là bản view file của 1 EBS của bạn tại một thời điểm khi bạn muốn backup EBS của mình. </w:t>
+      </w:r>
+    </w:p>
+    <w:p>
+      <w:pPr>
+        <w:pStyle w:val="ListParagraph"/>
+        <w:numPr>
+          <w:ilvl w:val="0"/>
+          <w:numId w:val="4"/>
+        </w:numPr>
+        <w:rPr>
+          <w:lang w:val="vi-VN"/>
+        </w:rPr>
+      </w:pPr>
+      <w:r>
+        <w:rPr>
+          <w:lang w:val="vi-VN"/>
+        </w:rPr>
+        <w:t>Nhờ vào bả</w:t>
+      </w:r>
+      <w:r>
+        <w:rPr>
+          <w:lang w:val="vi-VN"/>
+        </w:rPr>
+        <w:t>n view file này</w:t>
+      </w:r>
+      <w:r>
+        <w:rPr>
+          <w:lang w:val="vi-VN"/>
+        </w:rPr>
+        <w:t>, AWS có thế build ra chính xác nội dụng của EBS tại thời điểu đó của bạn</w:t>
+      </w:r>
+    </w:p>
+    <w:p>
+      <w:pPr>
+        <w:pStyle w:val="Heading3"/>
+        <w:rPr>
+          <w:lang w:val="vi-VN"/>
+        </w:rPr>
+      </w:pPr>
+      <w:r>
+        <w:rPr>
+          <w:rFonts w:hint="eastAsia"/>
+          <w:lang w:val="vi-VN"/>
+        </w:rPr>
+        <w:t>W</w:t>
+      </w:r>
+      <w:r>
+        <w:rPr>
+          <w:lang w:val="vi-VN"/>
+        </w:rPr>
+        <w:t>hat is the difference between incremental backup and full backup?</w:t>
+      </w:r>
+    </w:p>
+    <w:p>
+      <w:pPr>
+        <w:rPr>
+          <w:lang w:val="vi-VN"/>
+        </w:rPr>
+      </w:pPr>
+      <w:r>
+        <w:rPr>
+          <w:lang w:val="vi-VN"/>
+        </w:rPr>
+        <w:t>Full backup thì sẽ lưu tất cả data, kể cả những block data không có sự thay đổi.</w:t>
+      </w:r>
+    </w:p>
+    <w:p>
+      <w:pPr>
+        <w:rPr>
+          <w:lang w:val="vi-VN"/>
+        </w:rPr>
+      </w:pPr>
+      <w:r>
+        <w:rPr>
+          <w:lang w:val="vi-VN"/>
+        </w:rPr>
+        <w:t xml:space="preserve">Incremental backup thì kể từ lần lưu thứ 2 trở đi, </w:t>
+      </w:r>
+      <w:r>
+        <w:rPr>
+          <w:lang w:val="vi-VN"/>
+        </w:rPr>
+        <w:t>chỉ những khối data có sự thay đổi mới được lưu lại.</w:t>
+      </w:r>
+    </w:p>
+    <w:p>
+      <w:pPr>
+        <w:ind w:left="357" w:hanging="357"/>
+        <w:rPr>
+          <w:lang w:val="vi-VN"/>
+        </w:rPr>
+      </w:pPr>
+      <w:r>
+        <w:rPr>
+          <w:lang w:val="vi-VN"/>
+        </w:rPr>
+        <w:br w:type="page"/>
+      </w:r>
+    </w:p>
+    <w:p>
+      <w:pPr>
+        <w:pStyle w:val="Heading2"/>
+        <w:rPr>
+          <w:lang w:val="vi-VN"/>
+        </w:rPr>
+      </w:pPr>
+      <w:r>
+        <w:rPr>
+          <w:lang w:val="vi-VN"/>
+        </w:rPr>
+        <w:lastRenderedPageBreak/>
+        <w:t>Amazon Simple Storage Service (Amazon S3)</w:t>
+      </w:r>
+    </w:p>
+    <w:p>
+      <w:pPr>
+        <w:rPr>
+          <w:rFonts w:hint="eastAsia"/>
+          <w:lang w:val="vi-VN" w:eastAsia="en-US"/>
         </w:rPr>
       </w:pPr>
       <w:bookmarkStart w:id="0" w:name="_GoBack"/>
@@ -16892,7 +18342,7 @@
 </file>
 
 <file path=customXml/itemProps1.xml><?xml version="1.0" encoding="utf-8"?>
-<ds:datastoreItem xmlns:ds="http://schemas.openxmlformats.org/officeDocument/2006/customXml" ds:itemID="{6B0D6D35-E216-47A6-96A6-7000B7902543}">
+<ds:datastoreItem xmlns:ds="http://schemas.openxmlformats.org/officeDocument/2006/customXml" ds:itemID="{91C05C19-56D1-4084-802F-DEA7B45EA224}">
   <ds:schemaRefs>
     <ds:schemaRef ds:uri="http://schemas.openxmlformats.org/officeDocument/2006/bibliography"/>
   </ds:schemaRefs>

</xml_diff>

<commit_message>
Amazon S3 and EFS
</commit_message>
<xml_diff>
--- a/aws_base.docx
+++ b/aws_base.docx
@@ -13988,7 +13988,7 @@
         <w:rPr>
           <w:lang w:val="vi-VN"/>
         </w:rPr>
-        <w:t xml:space="preserve">Instance Store (hay còn gọi ‘ephemeral store’) là </w:t>
+        <w:t xml:space="preserve">Instance Store là </w:t>
       </w:r>
       <w:r>
         <w:rPr>
@@ -14000,19 +14000,13 @@
         <w:rPr>
           <w:lang w:val="vi-VN"/>
         </w:rPr>
-        <w:t>đĩa lưu trữ</w:t>
-      </w:r>
-      <w:r>
-        <w:rPr>
-          <w:lang w:val="vi-VN"/>
-        </w:rPr>
-        <w:t xml:space="preserve"> block-level (cấp khối) </w:t>
-      </w:r>
-      <w:r>
-        <w:rPr>
-          <w:lang w:val="vi-VN"/>
-        </w:rPr>
-        <w:t>hoạt động giống như ổ cứng vật lý</w:t>
+        <w:t>đĩa vật lý, lưu trữ dữ liệu dạng-khối block-level</w:t>
+      </w:r>
+      <w:r>
+        <w:rPr>
+          <w:lang w:val="vi-VN"/>
+        </w:rPr>
+        <w:t>,</w:t>
       </w:r>
       <w:r>
         <w:rPr>
@@ -14024,7 +14018,49 @@
         <w:rPr>
           <w:lang w:val="vi-VN"/>
         </w:rPr>
-        <w:t xml:space="preserve">được gắn vào máy chủ host chứa máy chủ ảo EC2 Instance được chạy. </w:t>
+        <w:t>được gắn</w:t>
+      </w:r>
+      <w:r>
+        <w:rPr>
+          <w:lang w:val="vi-VN"/>
+        </w:rPr>
+        <w:t xml:space="preserve"> cứng</w:t>
+      </w:r>
+      <w:r>
+        <w:rPr>
+          <w:lang w:val="vi-VN"/>
+        </w:rPr>
+        <w:t xml:space="preserve"> vào máy chủ</w:t>
+      </w:r>
+      <w:r>
+        <w:rPr>
+          <w:lang w:val="vi-VN"/>
+        </w:rPr>
+        <w:t xml:space="preserve"> vật lý</w:t>
+      </w:r>
+      <w:r>
+        <w:rPr>
+          <w:lang w:val="vi-VN"/>
+        </w:rPr>
+        <w:t xml:space="preserve"> đang host</w:t>
+      </w:r>
+      <w:r>
+        <w:rPr>
+          <w:lang w:val="vi-VN"/>
+        </w:rPr>
+        <w:t xml:space="preserve"> máy chủ ả</w:t>
+      </w:r>
+      <w:r>
+        <w:rPr>
+          <w:lang w:val="vi-VN"/>
+        </w:rPr>
+        <w:t>o EC2 Instance</w:t>
+      </w:r>
+      <w:r>
+        <w:rPr>
+          <w:lang w:val="vi-VN"/>
+        </w:rPr>
+        <w:t xml:space="preserve">. </w:t>
       </w:r>
     </w:p>
     <w:p>
@@ -14048,6 +14084,86 @@
         <w:rPr>
           <w:lang w:val="vi-VN"/>
         </w:rPr>
+        <w:t xml:space="preserve"> </w:t>
+      </w:r>
+      <w:r>
+        <w:rPr>
+          <w:lang w:val="vi-VN"/>
+        </w:rPr>
+        <w:t xml:space="preserve">là </w:t>
+      </w:r>
+      <w:r>
+        <w:rPr>
+          <w:lang w:val="vi-VN"/>
+        </w:rPr>
+        <w:t xml:space="preserve">ổ đĩa </w:t>
+      </w:r>
+      <w:r>
+        <w:rPr>
+          <w:lang w:val="vi-VN"/>
+        </w:rPr>
+        <w:t xml:space="preserve">được gắn một vật lý </w:t>
+      </w:r>
+      <w:r>
+        <w:rPr>
+          <w:lang w:val="vi-VN"/>
+        </w:rPr>
+        <w:t xml:space="preserve">vào máy chủ đang chạy EC2 instance </w:t>
+      </w:r>
+      <w:r>
+        <w:rPr>
+          <w:lang w:val="vi-VN"/>
+        </w:rPr>
+        <w:t xml:space="preserve">và do đó có cùng tuổi thọ với </w:t>
+      </w:r>
+      <w:r>
+        <w:rPr>
+          <w:lang w:val="vi-VN"/>
+        </w:rPr>
+        <w:t>EC2 instance</w:t>
+      </w:r>
+      <w:r>
+        <w:rPr>
+          <w:lang w:val="vi-VN"/>
+        </w:rPr>
+        <w:t xml:space="preserve"> đó.</w:t>
+      </w:r>
+    </w:p>
+    <w:p>
+      <w:pPr>
+        <w:pStyle w:val="Heading3"/>
+        <w:rPr>
+          <w:lang w:val="vi-VN"/>
+        </w:rPr>
+      </w:pPr>
+      <w:r>
+        <w:rPr>
+          <w:lang w:val="vi-VN"/>
+        </w:rPr>
+        <w:t>So sánh tốc độ đọc/ghi I/O của Instance Store với các hình thức lưu trữ khác của AWS?</w:t>
+      </w:r>
+    </w:p>
+    <w:p>
+      <w:pPr>
+        <w:pStyle w:val="ListParagraph"/>
+        <w:numPr>
+          <w:ilvl w:val="0"/>
+          <w:numId w:val="4"/>
+        </w:numPr>
+        <w:rPr>
+          <w:lang w:val="vi-VN"/>
+        </w:rPr>
+      </w:pPr>
+      <w:r>
+        <w:rPr>
+          <w:lang w:val="vi-VN"/>
+        </w:rPr>
+        <w:t>Instance Store</w:t>
+      </w:r>
+      <w:r>
+        <w:rPr>
+          <w:lang w:val="vi-VN"/>
+        </w:rPr>
         <w:t xml:space="preserve"> cung cấp khả năng đọc ghi I/O với độ trễ tốt hơn rất nhiều so với các hình thức lưu trữ dữ liệu qua mạng khác của</w:t>
       </w:r>
       <w:r>
@@ -14059,20 +14175,611 @@
     </w:p>
     <w:p>
       <w:pPr>
-        <w:pStyle w:val="ListParagraph"/>
-        <w:numPr>
-          <w:ilvl w:val="0"/>
-          <w:numId w:val="4"/>
-        </w:numPr>
-        <w:rPr>
-          <w:lang w:val="vi-VN"/>
-        </w:rPr>
-      </w:pPr>
-      <w:r>
-        <w:rPr>
-          <w:lang w:val="vi-VN"/>
-        </w:rPr>
-        <w:t>Instance Store</w:t>
+        <w:pStyle w:val="Heading3"/>
+        <w:rPr>
+          <w:lang w:val="vi-VN"/>
+        </w:rPr>
+      </w:pPr>
+      <w:r>
+        <w:rPr>
+          <w:lang w:val="vi-VN"/>
+        </w:rPr>
+        <w:t>Đ</w:t>
+      </w:r>
+      <w:r>
+        <w:rPr>
+          <w:lang w:val="vi-VN"/>
+        </w:rPr>
+        <w:t>ặc điểm quan trọ</w:t>
+      </w:r>
+      <w:r>
+        <w:rPr>
+          <w:lang w:val="vi-VN"/>
+        </w:rPr>
+        <w:t>ng</w:t>
+      </w:r>
+      <w:r>
+        <w:rPr>
+          <w:lang w:val="vi-VN"/>
+        </w:rPr>
+        <w:t xml:space="preserve"> cần lưu ý về Instance Store</w:t>
+      </w:r>
+      <w:r>
+        <w:rPr>
+          <w:lang w:val="vi-VN"/>
+        </w:rPr>
+        <w:t>?</w:t>
+      </w:r>
+    </w:p>
+    <w:p>
+      <w:pPr>
+        <w:pStyle w:val="ListParagraph"/>
+        <w:numPr>
+          <w:ilvl w:val="0"/>
+          <w:numId w:val="4"/>
+        </w:numPr>
+        <w:rPr>
+          <w:lang w:val="vi-VN"/>
+        </w:rPr>
+      </w:pPr>
+      <w:r>
+        <w:rPr>
+          <w:lang w:val="vi-VN"/>
+        </w:rPr>
+        <w:t xml:space="preserve">Instance Store cung cấp vùng </w:t>
+      </w:r>
+      <w:r>
+        <w:rPr>
+          <w:lang w:val="vi-VN"/>
+        </w:rPr>
+        <w:t xml:space="preserve">lưu trữ </w:t>
+      </w:r>
+      <w:r>
+        <w:rPr>
+          <w:lang w:val="vi-VN"/>
+        </w:rPr>
+        <w:t>theo dạng block-level</w:t>
+      </w:r>
+      <w:r>
+        <w:rPr>
+          <w:lang w:val="vi-VN"/>
+        </w:rPr>
+        <w:t>,</w:t>
+      </w:r>
+      <w:r>
+        <w:rPr>
+          <w:lang w:val="vi-VN"/>
+        </w:rPr>
+        <w:t xml:space="preserve"> mang tính tạm thời (ephemeral), không toàn vẹn dữ liệ</w:t>
+      </w:r>
+      <w:r>
+        <w:rPr>
+          <w:lang w:val="vi-VN"/>
+        </w:rPr>
+        <w:t>u.</w:t>
+      </w:r>
+    </w:p>
+    <w:p>
+      <w:pPr>
+        <w:pStyle w:val="ListParagraph"/>
+        <w:ind w:left="360"/>
+        <w:rPr>
+          <w:lang w:val="vi-VN"/>
+        </w:rPr>
+      </w:pPr>
+      <w:r>
+        <w:rPr>
+          <w:lang w:val="vi-VN"/>
+        </w:rPr>
+        <w:t>Các dữ liệu chứa trên Instance Store nên là những loại dữ liệu không quan trọng, cần ít an toàn, thay đổi thường xuyên như</w:t>
+      </w:r>
+      <w:r>
+        <w:rPr>
+          <w:lang w:val="vi-VN"/>
+        </w:rPr>
+        <w:t>:</w:t>
+      </w:r>
+      <w:r>
+        <w:rPr>
+          <w:lang w:val="vi-VN"/>
+        </w:rPr>
+        <w:t xml:space="preserve"> buffer, cache, nội dung tạ</w:t>
+      </w:r>
+      <w:r>
+        <w:rPr>
+          <w:lang w:val="vi-VN"/>
+        </w:rPr>
+        <w:t xml:space="preserve">m, . . . </w:t>
+      </w:r>
+    </w:p>
+    <w:p>
+      <w:pPr>
+        <w:pStyle w:val="ListParagraph"/>
+        <w:numPr>
+          <w:ilvl w:val="0"/>
+          <w:numId w:val="4"/>
+        </w:numPr>
+        <w:rPr>
+          <w:lang w:val="vi-VN"/>
+        </w:rPr>
+      </w:pPr>
+      <w:r>
+        <w:rPr>
+          <w:lang w:val="vi-VN"/>
+        </w:rPr>
+        <w:t>Một Instance Store có thể bao gồm một hoặc nhiều Instance Store Volume dưới dạng block devices.</w:t>
+      </w:r>
+    </w:p>
+    <w:p>
+      <w:pPr>
+        <w:pStyle w:val="ListParagraph"/>
+        <w:numPr>
+          <w:ilvl w:val="0"/>
+          <w:numId w:val="4"/>
+        </w:numPr>
+        <w:rPr>
+          <w:lang w:val="vi-VN"/>
+        </w:rPr>
+      </w:pPr>
+      <w:r>
+        <w:rPr>
+          <w:lang w:val="vi-VN"/>
+        </w:rPr>
+        <w:t>M</w:t>
+      </w:r>
+      <w:r>
+        <w:rPr>
+          <w:lang w:val="vi-VN"/>
+        </w:rPr>
+        <w:t>ột disk vật lý sẽ tương ứng một Instance Store.</w:t>
+      </w:r>
+    </w:p>
+    <w:p>
+      <w:pPr>
+        <w:pStyle w:val="ListParagraph"/>
+        <w:numPr>
+          <w:ilvl w:val="0"/>
+          <w:numId w:val="4"/>
+        </w:numPr>
+        <w:rPr>
+          <w:lang w:val="vi-VN"/>
+        </w:rPr>
+      </w:pPr>
+      <w:r>
+        <w:rPr>
+          <w:lang w:val="vi-VN"/>
+        </w:rPr>
+        <w:t>Các thiết bị lưu trữ ảo (virtual devices) của Instance Store sẽ được đánh thứ tự index dưới hệ thống backend là : ephemeral[0-23]. Còn lúc hiển thị trên OS sẽ dưới dạng block-device mapping.</w:t>
+      </w:r>
+    </w:p>
+    <w:p>
+      <w:pPr>
+        <w:pStyle w:val="Heading3"/>
+        <w:rPr>
+          <w:lang w:val="vi-VN"/>
+        </w:rPr>
+      </w:pPr>
+      <w:r>
+        <w:rPr>
+          <w:lang w:val="vi-VN"/>
+        </w:rPr>
+        <w:t>Một Instance Store tương ứng với bao nhiêu disk vậy lý?</w:t>
+      </w:r>
+    </w:p>
+    <w:p>
+      <w:pPr>
+        <w:pStyle w:val="ListParagraph"/>
+        <w:numPr>
+          <w:ilvl w:val="0"/>
+          <w:numId w:val="4"/>
+        </w:numPr>
+        <w:rPr>
+          <w:lang w:val="vi-VN"/>
+        </w:rPr>
+      </w:pPr>
+      <w:r>
+        <w:rPr>
+          <w:lang w:val="vi-VN"/>
+        </w:rPr>
+        <w:t>Một disk vật lý sẽ tương ứng một Instance Store.</w:t>
+      </w:r>
+    </w:p>
+    <w:p>
+      <w:pPr>
+        <w:pStyle w:val="Heading3"/>
+        <w:rPr>
+          <w:lang w:val="vi-VN"/>
+        </w:rPr>
+      </w:pPr>
+      <w:r>
+        <w:rPr>
+          <w:lang w:val="vi-VN"/>
+        </w:rPr>
+        <w:t xml:space="preserve">Đặc điểm của </w:t>
+      </w:r>
+      <w:r>
+        <w:rPr>
+          <w:lang w:val="vi-VN"/>
+        </w:rPr>
+        <w:t xml:space="preserve">Instance Store </w:t>
+      </w:r>
+      <w:r>
+        <w:rPr>
+          <w:lang w:val="vi-VN"/>
+        </w:rPr>
+        <w:t>Lifecycle?</w:t>
+      </w:r>
+    </w:p>
+    <w:p>
+      <w:pPr>
+        <w:rPr>
+          <w:lang w:val="vi-VN"/>
+        </w:rPr>
+      </w:pPr>
+      <w:r>
+        <w:rPr>
+          <w:lang w:val="vi-VN"/>
+        </w:rPr>
+        <w:t>Những dữ liệu trên Instance Store sẽ có các đặc điểm cần lưu ý sau:</w:t>
+      </w:r>
+    </w:p>
+    <w:p>
+      <w:pPr>
+        <w:pStyle w:val="ListParagraph"/>
+        <w:numPr>
+          <w:ilvl w:val="0"/>
+          <w:numId w:val="4"/>
+        </w:numPr>
+        <w:rPr>
+          <w:lang w:val="vi-VN"/>
+        </w:rPr>
+      </w:pPr>
+      <w:r>
+        <w:rPr>
+          <w:lang w:val="vi-VN"/>
+        </w:rPr>
+        <w:t>Khi bạn chỉ reboot EC2 Instance: dữ liệu vẫn giữ nguyên.</w:t>
+      </w:r>
+    </w:p>
+    <w:p>
+      <w:pPr>
+        <w:pStyle w:val="ListParagraph"/>
+        <w:numPr>
+          <w:ilvl w:val="0"/>
+          <w:numId w:val="4"/>
+        </w:numPr>
+        <w:rPr>
+          <w:lang w:val="vi-VN"/>
+        </w:rPr>
+      </w:pPr>
+      <w:r>
+        <w:rPr>
+          <w:lang w:val="vi-VN"/>
+        </w:rPr>
+        <w:t>Khi bạn dừng</w:t>
+      </w:r>
+      <w:r>
+        <w:rPr>
+          <w:lang w:val="vi-VN"/>
+        </w:rPr>
+        <w:t xml:space="preserve"> (stop)</w:t>
+      </w:r>
+      <w:r>
+        <w:rPr>
+          <w:lang w:val="vi-VN"/>
+        </w:rPr>
+        <w:t xml:space="preserve"> máy chủ ảo EC2 Instance : dữ liệu sẽ mất.</w:t>
+      </w:r>
+    </w:p>
+    <w:p>
+      <w:pPr>
+        <w:pStyle w:val="ListParagraph"/>
+        <w:numPr>
+          <w:ilvl w:val="0"/>
+          <w:numId w:val="4"/>
+        </w:numPr>
+        <w:rPr>
+          <w:lang w:val="vi-VN"/>
+        </w:rPr>
+      </w:pPr>
+      <w:r>
+        <w:rPr>
+          <w:lang w:val="vi-VN"/>
+        </w:rPr>
+        <w:t>Khi bạn huỷ (terminate) máy chủ ảo EC2 Instance: dữ liệu sẽ mất.</w:t>
+      </w:r>
+    </w:p>
+    <w:p>
+      <w:pPr>
+        <w:pStyle w:val="ListParagraph"/>
+        <w:numPr>
+          <w:ilvl w:val="0"/>
+          <w:numId w:val="4"/>
+        </w:numPr>
+        <w:rPr>
+          <w:lang w:val="vi-VN"/>
+        </w:rPr>
+      </w:pPr>
+      <w:r>
+        <w:rPr>
+          <w:lang w:val="vi-VN"/>
+        </w:rPr>
+        <w:t>Khi ổ cứng vật lý của Host chứa EC2 Instance bị hư: dữ liệu sẽ mất.</w:t>
+      </w:r>
+    </w:p>
+    <w:p>
+      <w:pPr>
+        <w:pStyle w:val="Heading3"/>
+        <w:rPr>
+          <w:lang w:val="vi-VN"/>
+        </w:rPr>
+      </w:pPr>
+      <w:r>
+        <w:rPr>
+          <w:lang w:val="vi-VN"/>
+        </w:rPr>
+        <w:t>Vì sao khi bạn dừng (stop) hoặc huỷ (terminate) máy chủ ảo EC2 Instance thì dữ liệu sẽ mấ</w:t>
+      </w:r>
+      <w:r>
+        <w:rPr>
+          <w:lang w:val="vi-VN"/>
+        </w:rPr>
+        <w:t>t?</w:t>
+      </w:r>
+    </w:p>
+    <w:p>
+      <w:pPr>
+        <w:rPr>
+          <w:lang w:val="vi-VN"/>
+        </w:rPr>
+      </w:pPr>
+      <w:r>
+        <w:rPr>
+          <w:lang w:val="vi-VN"/>
+        </w:rPr>
+        <w:t xml:space="preserve">Vì </w:t>
+      </w:r>
+      <w:r>
+        <w:rPr>
+          <w:lang w:val="vi-VN"/>
+        </w:rPr>
+        <w:t xml:space="preserve">Amazon EC2 </w:t>
+      </w:r>
+      <w:r>
+        <w:rPr>
+          <w:lang w:val="vi-VN"/>
+        </w:rPr>
+        <w:t xml:space="preserve">Instance </w:t>
+      </w:r>
+      <w:r>
+        <w:rPr>
+          <w:lang w:val="vi-VN"/>
+        </w:rPr>
+        <w:t xml:space="preserve">là máy chủ </w:t>
+      </w:r>
+      <w:r>
+        <w:rPr>
+          <w:lang w:val="vi-VN"/>
+        </w:rPr>
+        <w:t>ảo, nó</w:t>
+      </w:r>
+      <w:r>
+        <w:rPr>
+          <w:lang w:val="vi-VN"/>
+        </w:rPr>
+        <w:t xml:space="preserve"> không gắn cứng với máy chủ vậy lý mà nó đang chạy</w:t>
+      </w:r>
+      <w:r>
+        <w:rPr>
+          <w:lang w:val="vi-VN"/>
+        </w:rPr>
+        <w:t xml:space="preserve">. </w:t>
+      </w:r>
+      <w:r>
+        <w:rPr>
+          <w:lang w:val="vi-VN"/>
+        </w:rPr>
+        <w:t xml:space="preserve">Nên mỗi lần ta khởi chạy lại EC2 Instance, nó có thể chạy trên các host vật lý khác nhau. </w:t>
+      </w:r>
+    </w:p>
+    <w:p>
+      <w:pPr>
+        <w:rPr>
+          <w:lang w:val="vi-VN"/>
+        </w:rPr>
+      </w:pPr>
+      <w:r>
+        <w:rPr>
+          <w:lang w:val="vi-VN"/>
+        </w:rPr>
+        <w:lastRenderedPageBreak/>
+        <w:t>Trong khi đó</w:t>
+      </w:r>
+      <w:r>
+        <w:rPr>
+          <w:lang w:val="vi-VN"/>
+        </w:rPr>
+        <w:t xml:space="preserve"> Instance Store là ổ cứng vật lý gắn kèm theo máy chủ vật </w:t>
+      </w:r>
+      <w:r>
+        <w:rPr>
+          <w:lang w:val="vi-VN"/>
+        </w:rPr>
+        <w:t xml:space="preserve">lý nên </w:t>
+      </w:r>
+      <w:r>
+        <w:rPr>
+          <w:lang w:val="vi-VN"/>
+        </w:rPr>
+        <w:t>ở</w:t>
+      </w:r>
+      <w:r>
+        <w:rPr>
+          <w:lang w:val="vi-VN"/>
+        </w:rPr>
+        <w:t xml:space="preserve"> host mới </w:t>
+      </w:r>
+      <w:r>
+        <w:rPr>
+          <w:lang w:val="vi-VN"/>
+        </w:rPr>
+        <w:t xml:space="preserve">không tồn </w:t>
+      </w:r>
+      <w:r>
+        <w:rPr>
+          <w:lang w:val="vi-VN"/>
+        </w:rPr>
+        <w:t xml:space="preserve">tại </w:t>
+      </w:r>
+      <w:r>
+        <w:rPr>
+          <w:lang w:val="vi-VN"/>
+        </w:rPr>
+        <w:t xml:space="preserve">dữ liệu đã lưu trữ trước </w:t>
+      </w:r>
+      <w:r>
+        <w:rPr>
+          <w:lang w:val="vi-VN"/>
+        </w:rPr>
+        <w:t>đó.</w:t>
+      </w:r>
+    </w:p>
+    <w:p>
+      <w:pPr>
+        <w:pStyle w:val="Heading3"/>
+        <w:rPr>
+          <w:lang w:val="vi-VN"/>
+        </w:rPr>
+      </w:pPr>
+      <w:r>
+        <w:rPr>
+          <w:lang w:val="vi-VN"/>
+        </w:rPr>
+        <w:t>Instance Store Volumes</w:t>
+      </w:r>
+      <w:r>
+        <w:rPr>
+          <w:lang w:val="vi-VN"/>
+        </w:rPr>
+        <w:t xml:space="preserve"> là gì?</w:t>
+      </w:r>
+    </w:p>
+    <w:p>
+      <w:pPr>
+        <w:rPr>
+          <w:lang w:val="vi-VN"/>
+        </w:rPr>
+      </w:pPr>
+      <w:r>
+        <w:rPr>
+          <w:lang w:val="vi-VN"/>
+        </w:rPr>
+        <w:t xml:space="preserve">Volume là </w:t>
+      </w:r>
+      <w:r>
+        <w:rPr>
+          <w:lang w:val="vi-VN"/>
+        </w:rPr>
+        <w:t>thiết bị lưu trữ dạng khối block-level</w:t>
+      </w:r>
+      <w:r>
+        <w:rPr>
+          <w:lang w:val="vi-VN"/>
+        </w:rPr>
+        <w:t xml:space="preserve"> bạn có thể gắn vào cloud server để dùng như một ổ cứng cố định. </w:t>
+      </w:r>
+    </w:p>
+    <w:p>
+      <w:pPr>
+        <w:pStyle w:val="ListParagraph"/>
+        <w:numPr>
+          <w:ilvl w:val="0"/>
+          <w:numId w:val="4"/>
+        </w:numPr>
+        <w:rPr>
+          <w:lang w:val="vi-VN"/>
+        </w:rPr>
+      </w:pPr>
+      <w:r>
+        <w:rPr>
+          <w:lang w:val="vi-VN"/>
+        </w:rPr>
+        <w:t>Trên hệ điều hành Windows nhận diện là ổ D:, E:,..,hay các ổ /dev/sdb, /dev/sdc,… trên Linux.</w:t>
+      </w:r>
+    </w:p>
+    <w:p>
+      <w:pPr>
+        <w:pStyle w:val="ListParagraph"/>
+        <w:numPr>
+          <w:ilvl w:val="0"/>
+          <w:numId w:val="4"/>
+        </w:numPr>
+        <w:rPr>
+          <w:lang w:val="vi-VN"/>
+        </w:rPr>
+      </w:pPr>
+      <w:r>
+        <w:rPr>
+          <w:lang w:val="vi-VN"/>
+        </w:rPr>
+        <w:t>Bạn chỉ có thể gắn (attach) Instance Store Volume vào một máy chủ ảo EC2 khi khởi tạo. Nhưng khi đã chạy EC2 Instance thì bạn không thể tháo (deatch) vùng Instance Store Volume ra và gắn sang máy chủ ảo EC2 khác được.</w:t>
+      </w:r>
+    </w:p>
+    <w:p>
+      <w:pPr>
+        <w:pStyle w:val="Heading3"/>
+        <w:rPr>
+          <w:lang w:val="vi-VN"/>
+        </w:rPr>
+      </w:pPr>
+      <w:r>
+        <w:rPr>
+          <w:lang w:val="vi-VN"/>
+        </w:rPr>
+        <w:t xml:space="preserve">Amazon </w:t>
+      </w:r>
+      <w:r>
+        <w:rPr>
+          <w:lang w:val="vi-VN"/>
+        </w:rPr>
+        <w:t>EBS</w:t>
+      </w:r>
+      <w:r>
+        <w:rPr>
+          <w:lang w:val="vi-VN"/>
+        </w:rPr>
+        <w:t xml:space="preserve"> là gì?</w:t>
+      </w:r>
+    </w:p>
+    <w:p>
+      <w:pPr>
+        <w:rPr>
+          <w:lang w:val="vi-VN"/>
+        </w:rPr>
+      </w:pPr>
+      <w:r>
+        <w:rPr>
+          <w:lang w:val="vi-VN"/>
+        </w:rPr>
+        <w:t xml:space="preserve">Amazon Elastic Block Store (Amazon EBS) là dịch vụ cung cấp </w:t>
+      </w:r>
+      <w:r>
+        <w:rPr>
+          <w:lang w:val="vi-VN"/>
+        </w:rPr>
+        <w:t>ổ cứng</w:t>
+      </w:r>
+      <w:r>
+        <w:rPr>
+          <w:lang w:val="vi-VN"/>
+        </w:rPr>
+        <w:t xml:space="preserve"> ảo</w:t>
+      </w:r>
+      <w:r>
+        <w:rPr>
+          <w:lang w:val="vi-VN"/>
+        </w:rPr>
+        <w:t>,</w:t>
       </w:r>
       <w:r>
         <w:rPr>
@@ -14084,37 +14791,219 @@
         <w:rPr>
           <w:lang w:val="vi-VN"/>
         </w:rPr>
-        <w:t xml:space="preserve">là </w:t>
-      </w:r>
-      <w:r>
-        <w:rPr>
-          <w:lang w:val="vi-VN"/>
-        </w:rPr>
-        <w:t xml:space="preserve">ổ đĩa </w:t>
-      </w:r>
-      <w:r>
-        <w:rPr>
-          <w:lang w:val="vi-VN"/>
-        </w:rPr>
-        <w:t xml:space="preserve">được gắn một vật lý </w:t>
-      </w:r>
-      <w:r>
-        <w:rPr>
-          <w:lang w:val="vi-VN"/>
-        </w:rPr>
-        <w:t xml:space="preserve">vào máy chủ đang chạy EC2 instance </w:t>
-      </w:r>
-      <w:r>
-        <w:rPr>
-          <w:lang w:val="vi-VN"/>
-        </w:rPr>
-        <w:t xml:space="preserve">và do đó có cùng tuổi thọ với </w:t>
-      </w:r>
-      <w:r>
-        <w:rPr>
-          <w:lang w:val="vi-VN"/>
-        </w:rPr>
-        <w:t>EC2 instance</w:t>
+        <w:t>lưu trữ</w:t>
+      </w:r>
+      <w:r>
+        <w:rPr>
+          <w:lang w:val="vi-VN"/>
+        </w:rPr>
+        <w:t xml:space="preserve"> dữ liệu</w:t>
+      </w:r>
+      <w:r>
+        <w:rPr>
+          <w:lang w:val="vi-VN"/>
+        </w:rPr>
+        <w:t xml:space="preserve"> cấp khối</w:t>
+      </w:r>
+      <w:r>
+        <w:rPr>
+          <w:lang w:val="vi-VN"/>
+        </w:rPr>
+        <w:t xml:space="preserve"> (block-level)</w:t>
+      </w:r>
+      <w:r>
+        <w:rPr>
+          <w:lang w:val="vi-VN"/>
+        </w:rPr>
+        <w:t xml:space="preserve"> mà bạn có thể sử dụng vớ</w:t>
+      </w:r>
+      <w:r>
+        <w:rPr>
+          <w:lang w:val="vi-VN"/>
+        </w:rPr>
+        <w:t>i máy chủ ảo</w:t>
+      </w:r>
+      <w:r>
+        <w:rPr>
+          <w:lang w:val="vi-VN"/>
+        </w:rPr>
+        <w:t xml:space="preserve"> EC2</w:t>
+      </w:r>
+      <w:r>
+        <w:rPr>
+          <w:lang w:val="vi-VN"/>
+        </w:rPr>
+        <w:t xml:space="preserve"> Instance</w:t>
+      </w:r>
+      <w:r>
+        <w:rPr>
+          <w:lang w:val="vi-VN"/>
+        </w:rPr>
+        <w:t xml:space="preserve">. </w:t>
+      </w:r>
+    </w:p>
+    <w:p>
+      <w:pPr>
+        <w:pStyle w:val="ListParagraph"/>
+        <w:numPr>
+          <w:ilvl w:val="0"/>
+          <w:numId w:val="4"/>
+        </w:numPr>
+        <w:rPr>
+          <w:lang w:val="vi-VN"/>
+        </w:rPr>
+      </w:pPr>
+      <w:r>
+        <w:rPr>
+          <w:lang w:val="vi-VN"/>
+        </w:rPr>
+        <w:t>Nếu bạn dừng hoặc chấm dứ</w:t>
+      </w:r>
+      <w:r>
+        <w:rPr>
+          <w:lang w:val="vi-VN"/>
+        </w:rPr>
+        <w:t xml:space="preserve">t máy chủ ảo </w:t>
+      </w:r>
+      <w:r>
+        <w:rPr>
+          <w:lang w:val="vi-VN"/>
+        </w:rPr>
+        <w:t>EC2</w:t>
+      </w:r>
+      <w:r>
+        <w:rPr>
+          <w:lang w:val="vi-VN"/>
+        </w:rPr>
+        <w:t xml:space="preserve"> Instance</w:t>
+      </w:r>
+      <w:r>
+        <w:rPr>
+          <w:lang w:val="vi-VN"/>
+        </w:rPr>
+        <w:t>, tất cả dữ liệu trên ổ đĩa EBS đính kèm vẫ</w:t>
+      </w:r>
+      <w:r>
+        <w:rPr>
+          <w:lang w:val="vi-VN"/>
+        </w:rPr>
+        <w:t>n tồn tại</w:t>
+      </w:r>
+      <w:r>
+        <w:rPr>
+          <w:lang w:val="vi-VN"/>
+        </w:rPr>
+        <w:t xml:space="preserve"> và sẵn sàng để sử dụng</w:t>
+      </w:r>
+      <w:r>
+        <w:rPr>
+          <w:lang w:val="vi-VN"/>
+        </w:rPr>
+        <w:t>.</w:t>
+      </w:r>
+    </w:p>
+    <w:p>
+      <w:pPr>
+        <w:pStyle w:val="Heading3"/>
+        <w:rPr>
+          <w:lang w:val="vi-VN"/>
+        </w:rPr>
+      </w:pPr>
+      <w:r>
+        <w:rPr>
+          <w:lang w:val="vi-VN"/>
+        </w:rPr>
+        <w:t>Tại sao dữ liệu trong EBS không bị mất đi khi ta stop/terminate máy chủ ảo EC2?</w:t>
+      </w:r>
+    </w:p>
+    <w:p>
+      <w:pPr>
+        <w:pStyle w:val="ListParagraph"/>
+        <w:numPr>
+          <w:ilvl w:val="0"/>
+          <w:numId w:val="4"/>
+        </w:numPr>
+        <w:rPr>
+          <w:lang w:val="vi-VN"/>
+        </w:rPr>
+      </w:pPr>
+      <w:r>
+        <w:rPr>
+          <w:lang w:val="vi-VN"/>
+        </w:rPr>
+        <w:t xml:space="preserve">Bởi vì EBS là ổ cứng ảo, nên </w:t>
+      </w:r>
+      <w:r>
+        <w:rPr>
+          <w:lang w:val="vi-VN"/>
+        </w:rPr>
+        <w:t>không bị ràng buộ</w:t>
+      </w:r>
+      <w:r>
+        <w:rPr>
+          <w:lang w:val="vi-VN"/>
+        </w:rPr>
+        <w:t>c cứng</w:t>
+      </w:r>
+      <w:r>
+        <w:rPr>
+          <w:lang w:val="vi-VN"/>
+        </w:rPr>
+        <w:t xml:space="preserve"> với máy chủ</w:t>
+      </w:r>
+      <w:r>
+        <w:rPr>
+          <w:lang w:val="vi-VN"/>
+        </w:rPr>
+        <w:t xml:space="preserve"> vật lý đang chạy máy chủ ảo</w:t>
+      </w:r>
+      <w:r>
+        <w:rPr>
+          <w:lang w:val="vi-VN"/>
+        </w:rPr>
+        <w:t xml:space="preserve"> EC2 của </w:t>
+      </w:r>
+      <w:r>
+        <w:rPr>
+          <w:lang w:val="vi-VN"/>
+        </w:rPr>
+        <w:t>bạn.</w:t>
+      </w:r>
+    </w:p>
+    <w:p>
+      <w:pPr>
+        <w:pStyle w:val="ListParagraph"/>
+        <w:numPr>
+          <w:ilvl w:val="0"/>
+          <w:numId w:val="4"/>
+        </w:numPr>
+        <w:rPr>
+          <w:lang w:val="vi-VN"/>
+        </w:rPr>
+      </w:pPr>
+      <w:r>
+        <w:rPr>
+          <w:lang w:val="vi-VN"/>
+        </w:rPr>
+        <w:t>N</w:t>
+      </w:r>
+      <w:r>
+        <w:rPr>
+          <w:lang w:val="vi-VN"/>
+        </w:rPr>
+        <w:t xml:space="preserve">ên </w:t>
+      </w:r>
+      <w:r>
+        <w:rPr>
+          <w:lang w:val="vi-VN"/>
+        </w:rPr>
+        <w:t xml:space="preserve">dữ liệu mà bạn ghi vào ổ đĩa EBS có thể tồn tại giữa các lần </w:t>
+      </w:r>
+      <w:r>
+        <w:rPr>
+          <w:lang w:val="vi-VN"/>
+        </w:rPr>
+        <w:t>stop và start</w:t>
       </w:r>
       <w:r>
         <w:rPr>
@@ -14126,7 +15015,31 @@
         <w:rPr>
           <w:lang w:val="vi-VN"/>
         </w:rPr>
-        <w:t>đó.</w:t>
+        <w:t xml:space="preserve">máy chủ ảo </w:t>
+      </w:r>
+      <w:r>
+        <w:rPr>
+          <w:lang w:val="vi-VN"/>
+        </w:rPr>
+        <w:t>EC2</w:t>
+      </w:r>
+      <w:r>
+        <w:rPr>
+          <w:lang w:val="vi-VN"/>
+        </w:rPr>
+        <w:t xml:space="preserve"> I</w:t>
+      </w:r>
+      <w:r>
+        <w:rPr>
+          <w:lang w:val="vi-VN"/>
+        </w:rPr>
+        <w:t>nstance</w:t>
+      </w:r>
+      <w:r>
+        <w:rPr>
+          <w:lang w:val="vi-VN"/>
+        </w:rPr>
+        <w:t>.</w:t>
       </w:r>
     </w:p>
     <w:p>
@@ -14140,49 +15053,173 @@
         <w:rPr>
           <w:lang w:val="vi-VN"/>
         </w:rPr>
+        <w:t>Amazon EBS Volume là gì?</w:t>
+      </w:r>
+    </w:p>
+    <w:p>
+      <w:pPr>
+        <w:rPr>
+          <w:lang w:val="vi-VN"/>
+        </w:rPr>
+      </w:pPr>
+      <w:r>
+        <w:rPr>
+          <w:lang w:val="vi-VN"/>
+        </w:rPr>
+        <w:t xml:space="preserve">EBS Volume là </w:t>
+      </w:r>
+      <w:r>
+        <w:rPr>
+          <w:lang w:val="vi-VN"/>
+        </w:rPr>
+        <w:t>ổ cứng ảo - virtual hard disk</w:t>
+      </w:r>
+      <w:r>
+        <w:rPr>
+          <w:lang w:val="vi-VN"/>
+        </w:rPr>
+        <w:t>.</w:t>
+      </w:r>
+    </w:p>
+    <w:p>
+      <w:pPr>
+        <w:pStyle w:val="Heading3"/>
+        <w:rPr>
+          <w:lang w:val="vi-VN"/>
+        </w:rPr>
+      </w:pPr>
+      <w:r>
+        <w:rPr>
+          <w:lang w:val="vi-VN"/>
+        </w:rPr>
+        <w:t>EBS có lợi thế gì mà ta phải dùng?</w:t>
+      </w:r>
+    </w:p>
+    <w:p>
+      <w:pPr>
+        <w:pStyle w:val="ListParagraph"/>
+        <w:numPr>
+          <w:ilvl w:val="0"/>
+          <w:numId w:val="4"/>
+        </w:numPr>
+        <w:rPr>
+          <w:lang w:val="vi-VN"/>
+        </w:rPr>
+      </w:pPr>
+      <w:r>
+        <w:rPr>
+          <w:lang w:val="vi-VN"/>
+        </w:rPr>
         <w:t>Đ</w:t>
       </w:r>
       <w:r>
         <w:rPr>
           <w:lang w:val="vi-VN"/>
         </w:rPr>
-        <w:t>ặc điểm quan trọ</w:t>
-      </w:r>
-      <w:r>
-        <w:rPr>
-          <w:lang w:val="vi-VN"/>
-        </w:rPr>
-        <w:t>ng</w:t>
-      </w:r>
-      <w:r>
-        <w:rPr>
-          <w:lang w:val="vi-VN"/>
-        </w:rPr>
-        <w:t xml:space="preserve"> cần lưu ý về Instance Store</w:t>
-      </w:r>
-      <w:r>
-        <w:rPr>
-          <w:lang w:val="vi-VN"/>
-        </w:rPr>
-        <w:t>?</w:t>
-      </w:r>
-    </w:p>
-    <w:p>
-      <w:pPr>
-        <w:pStyle w:val="ListParagraph"/>
-        <w:numPr>
-          <w:ilvl w:val="0"/>
-          <w:numId w:val="4"/>
-        </w:numPr>
-        <w:rPr>
-          <w:lang w:val="vi-VN"/>
-        </w:rPr>
-      </w:pPr>
-      <w:r>
-        <w:rPr>
-          <w:lang w:val="vi-VN"/>
-        </w:rPr>
-        <w:t>Instance Store cung cấp vùng dữ liệu theo dạng block-level storage mang tính tạm thời (ephemeral), không toàn vẹn dữ liệu. Các dữ liệu chứa trên Instance Store nên là những loại dữ liệu không quan trọng, cần ít an toàn, thay đổi thường xuyên như</w:t>
+        <w:t>ộ trễ</w:t>
+      </w:r>
+      <w:r>
+        <w:rPr>
+          <w:lang w:val="vi-VN"/>
+        </w:rPr>
+        <w:t xml:space="preserve"> thấp</w:t>
+      </w:r>
+      <w:r>
+        <w:rPr>
+          <w:lang w:val="vi-VN"/>
+        </w:rPr>
+        <w:t>.</w:t>
+      </w:r>
+    </w:p>
+    <w:p>
+      <w:pPr>
+        <w:pStyle w:val="ListParagraph"/>
+        <w:numPr>
+          <w:ilvl w:val="0"/>
+          <w:numId w:val="4"/>
+        </w:numPr>
+        <w:rPr>
+          <w:lang w:val="vi-VN"/>
+        </w:rPr>
+      </w:pPr>
+      <w:r>
+        <w:rPr>
+          <w:lang w:val="vi-VN"/>
+        </w:rPr>
+        <w:t>Dữ liệu được đảm bảo an toàn qua cơ chế SnapShot.</w:t>
+      </w:r>
+    </w:p>
+    <w:p>
+      <w:pPr>
+        <w:pStyle w:val="ListParagraph"/>
+        <w:numPr>
+          <w:ilvl w:val="0"/>
+          <w:numId w:val="4"/>
+        </w:numPr>
+        <w:rPr>
+          <w:lang w:val="vi-VN"/>
+        </w:rPr>
+      </w:pPr>
+      <w:r>
+        <w:rPr>
+          <w:lang w:val="vi-VN"/>
+        </w:rPr>
+        <w:t>EBS có kiểm soát truy cập và mã hóa tăng cường bảo mật</w:t>
+      </w:r>
+      <w:r>
+        <w:rPr>
+          <w:lang w:val="vi-VN"/>
+        </w:rPr>
+        <w:t>.</w:t>
+      </w:r>
+    </w:p>
+    <w:p>
+      <w:pPr>
+        <w:pStyle w:val="ListParagraph"/>
+        <w:numPr>
+          <w:ilvl w:val="0"/>
+          <w:numId w:val="4"/>
+        </w:numPr>
+        <w:rPr>
+          <w:lang w:val="vi-VN"/>
+        </w:rPr>
+      </w:pPr>
+      <w:r>
+        <w:rPr>
+          <w:lang w:val="vi-VN"/>
+        </w:rPr>
+        <w:t>Thay đổi vị trí địa lý: Với EBS, bạn có thể duplicate snapshot qua khắp các regions, có thể đặt tài nguyên và dữ liệu ở nhiều vị trí khác nhau. Phục vụ cho khôi phục data sau thảm họa, ...</w:t>
+      </w:r>
+    </w:p>
+    <w:p>
+      <w:pPr>
+        <w:pStyle w:val="ListParagraph"/>
+        <w:numPr>
+          <w:ilvl w:val="0"/>
+          <w:numId w:val="4"/>
+        </w:numPr>
+        <w:rPr>
+          <w:lang w:val="vi-VN"/>
+        </w:rPr>
+      </w:pPr>
+      <w:r>
+        <w:rPr>
+          <w:lang w:val="vi-VN"/>
+        </w:rPr>
+        <w:t>Khả năng scale dung lượng lưu trữ theo nhu cầu</w:t>
+      </w:r>
+      <w:r>
+        <w:rPr>
+          <w:rFonts w:hint="eastAsia"/>
+          <w:lang w:val="vi-VN"/>
+        </w:rPr>
+        <w:t xml:space="preserve"> </w:t>
+      </w:r>
+      <w:r>
+        <w:rPr>
+          <w:lang w:val="vi-VN"/>
+        </w:rPr>
+        <w:t>sử dụng</w:t>
       </w:r>
       <w:r>
         <w:rPr>
@@ -14194,73 +15231,7 @@
         <w:rPr>
           <w:lang w:val="vi-VN"/>
         </w:rPr>
-        <w:t xml:space="preserve"> buffer, cache, nội dung tạ</w:t>
-      </w:r>
-      <w:r>
-        <w:rPr>
-          <w:lang w:val="vi-VN"/>
-        </w:rPr>
-        <w:t xml:space="preserve">m, . . . </w:t>
-      </w:r>
-    </w:p>
-    <w:p>
-      <w:pPr>
-        <w:pStyle w:val="ListParagraph"/>
-        <w:numPr>
-          <w:ilvl w:val="0"/>
-          <w:numId w:val="4"/>
-        </w:numPr>
-        <w:rPr>
-          <w:lang w:val="vi-VN"/>
-        </w:rPr>
-      </w:pPr>
-      <w:r>
-        <w:rPr>
-          <w:lang w:val="vi-VN"/>
-        </w:rPr>
-        <w:t>Một Instance Store có thể bao gồm một hoặc nhiều Instance Store Volume dưới dạng block devices.</w:t>
-      </w:r>
-    </w:p>
-    <w:p>
-      <w:pPr>
-        <w:pStyle w:val="ListParagraph"/>
-        <w:numPr>
-          <w:ilvl w:val="0"/>
-          <w:numId w:val="4"/>
-        </w:numPr>
-        <w:rPr>
-          <w:lang w:val="vi-VN"/>
-        </w:rPr>
-      </w:pPr>
-      <w:r>
-        <w:rPr>
-          <w:lang w:val="vi-VN"/>
-        </w:rPr>
-        <w:t>M</w:t>
-      </w:r>
-      <w:r>
-        <w:rPr>
-          <w:lang w:val="vi-VN"/>
-        </w:rPr>
-        <w:t>ột disk vật lý sẽ tương ứng một Instance Store.</w:t>
-      </w:r>
-    </w:p>
-    <w:p>
-      <w:pPr>
-        <w:pStyle w:val="ListParagraph"/>
-        <w:numPr>
-          <w:ilvl w:val="0"/>
-          <w:numId w:val="4"/>
-        </w:numPr>
-        <w:rPr>
-          <w:lang w:val="vi-VN"/>
-        </w:rPr>
-      </w:pPr>
-      <w:r>
-        <w:rPr>
-          <w:lang w:val="vi-VN"/>
-        </w:rPr>
-        <w:t>Các thiết bị lưu trữ ảo (virtual devices) của các Instance Store sẽ được đánh thứ tự index dưới hệ thống backend là : ephemeral[0-23]. Còn lúc hiển thị trên OS sẽ dưới dạng block-device mapping.</w:t>
+        <w:t xml:space="preserve"> đảm bảo bạn sẽ nhận được hiệu suất và dung lượng phù hợp cho các nhu cầu đang thay đổi.</w:t>
       </w:r>
     </w:p>
     <w:p>
@@ -14274,25 +15245,69 @@
         <w:rPr>
           <w:lang w:val="vi-VN"/>
         </w:rPr>
-        <w:t>Một Instance Store tương ứng với bao nhiêu disk vậy lý?</w:t>
-      </w:r>
-    </w:p>
-    <w:p>
-      <w:pPr>
-        <w:pStyle w:val="ListParagraph"/>
-        <w:numPr>
-          <w:ilvl w:val="0"/>
-          <w:numId w:val="4"/>
-        </w:numPr>
-        <w:rPr>
-          <w:lang w:val="vi-VN"/>
-        </w:rPr>
-      </w:pPr>
-      <w:r>
-        <w:rPr>
-          <w:lang w:val="vi-VN"/>
-        </w:rPr>
-        <w:t>Một disk vật lý sẽ tương ứng một Instance Store.</w:t>
+        <w:t>Cách để tạo ra một EBS Volume?</w:t>
+      </w:r>
+    </w:p>
+    <w:p>
+      <w:pPr>
+        <w:rPr>
+          <w:lang w:val="vi-VN"/>
+        </w:rPr>
+      </w:pPr>
+      <w:r>
+        <w:rPr>
+          <w:lang w:val="vi-VN"/>
+        </w:rPr>
+        <w:t>X</w:t>
+      </w:r>
+      <w:r>
+        <w:rPr>
+          <w:lang w:val="vi-VN"/>
+        </w:rPr>
+        <w:t>ác định cấ</w:t>
+      </w:r>
+      <w:r>
+        <w:rPr>
+          <w:lang w:val="vi-VN"/>
+        </w:rPr>
+        <w:t>u hình (vd</w:t>
+      </w:r>
+      <w:r>
+        <w:rPr>
+          <w:lang w:val="vi-VN"/>
+        </w:rPr>
+        <w:t xml:space="preserve"> như kích thước và loại ổ đĩa) và cung cấp cho nó. </w:t>
+      </w:r>
+    </w:p>
+    <w:p>
+      <w:pPr>
+        <w:pStyle w:val="ListParagraph"/>
+        <w:numPr>
+          <w:ilvl w:val="0"/>
+          <w:numId w:val="4"/>
+        </w:numPr>
+        <w:rPr>
+          <w:lang w:val="vi-VN"/>
+        </w:rPr>
+      </w:pPr>
+      <w:r>
+        <w:rPr>
+          <w:lang w:val="vi-VN"/>
+        </w:rPr>
+        <w:lastRenderedPageBreak/>
+        <w:t>Sau khi bạn tạo một EBS volume, nó có thể đính kèm vào một EC2</w:t>
+      </w:r>
+      <w:r>
+        <w:rPr>
+          <w:lang w:val="vi-VN"/>
+        </w:rPr>
+        <w:t xml:space="preserve"> instance</w:t>
+      </w:r>
+      <w:r>
+        <w:rPr>
+          <w:lang w:val="vi-VN"/>
+        </w:rPr>
+        <w:t>.</w:t>
       </w:r>
     </w:p>
     <w:p>
@@ -14306,618 +15321,6 @@
         <w:rPr>
           <w:lang w:val="vi-VN"/>
         </w:rPr>
-        <w:t xml:space="preserve">Đặc điểm của </w:t>
-      </w:r>
-      <w:r>
-        <w:rPr>
-          <w:lang w:val="vi-VN"/>
-        </w:rPr>
-        <w:t xml:space="preserve">Instance Store </w:t>
-      </w:r>
-      <w:r>
-        <w:rPr>
-          <w:lang w:val="vi-VN"/>
-        </w:rPr>
-        <w:t>Lifecycle?</w:t>
-      </w:r>
-    </w:p>
-    <w:p>
-      <w:pPr>
-        <w:rPr>
-          <w:lang w:val="vi-VN"/>
-        </w:rPr>
-      </w:pPr>
-      <w:r>
-        <w:rPr>
-          <w:lang w:val="vi-VN"/>
-        </w:rPr>
-        <w:t>Những dữ liệu trên Instance Store sẽ có các đặc điểm cần lưu ý sau:</w:t>
-      </w:r>
-    </w:p>
-    <w:p>
-      <w:pPr>
-        <w:pStyle w:val="ListParagraph"/>
-        <w:numPr>
-          <w:ilvl w:val="0"/>
-          <w:numId w:val="4"/>
-        </w:numPr>
-        <w:rPr>
-          <w:lang w:val="vi-VN"/>
-        </w:rPr>
-      </w:pPr>
-      <w:r>
-        <w:rPr>
-          <w:lang w:val="vi-VN"/>
-        </w:rPr>
-        <w:t>Khi bạn chỉ reboot EC2 Instance: dữ liệu vẫn giữ nguyên.</w:t>
-      </w:r>
-    </w:p>
-    <w:p>
-      <w:pPr>
-        <w:pStyle w:val="ListParagraph"/>
-        <w:numPr>
-          <w:ilvl w:val="0"/>
-          <w:numId w:val="4"/>
-        </w:numPr>
-        <w:rPr>
-          <w:lang w:val="vi-VN"/>
-        </w:rPr>
-      </w:pPr>
-      <w:r>
-        <w:rPr>
-          <w:lang w:val="vi-VN"/>
-        </w:rPr>
-        <w:t>Khi bạn dừng máy chủ ảo EC2 Instance : dữ liệu sẽ mất.</w:t>
-      </w:r>
-    </w:p>
-    <w:p>
-      <w:pPr>
-        <w:pStyle w:val="ListParagraph"/>
-        <w:numPr>
-          <w:ilvl w:val="0"/>
-          <w:numId w:val="4"/>
-        </w:numPr>
-        <w:rPr>
-          <w:lang w:val="vi-VN"/>
-        </w:rPr>
-      </w:pPr>
-      <w:r>
-        <w:rPr>
-          <w:lang w:val="vi-VN"/>
-        </w:rPr>
-        <w:t>Khi bạn huỷ (terminate) máy chủ ảo EC2 Instance: dữ liệu sẽ mất.</w:t>
-      </w:r>
-    </w:p>
-    <w:p>
-      <w:pPr>
-        <w:pStyle w:val="ListParagraph"/>
-        <w:numPr>
-          <w:ilvl w:val="0"/>
-          <w:numId w:val="4"/>
-        </w:numPr>
-        <w:rPr>
-          <w:lang w:val="vi-VN"/>
-        </w:rPr>
-      </w:pPr>
-      <w:r>
-        <w:rPr>
-          <w:lang w:val="vi-VN"/>
-        </w:rPr>
-        <w:t>Khi ổ cứng vật lý của Host chứa EC2 Instance bị hư: dữ liệu sẽ mất.</w:t>
-      </w:r>
-    </w:p>
-    <w:p>
-      <w:pPr>
-        <w:pStyle w:val="Heading3"/>
-        <w:rPr>
-          <w:lang w:val="vi-VN"/>
-        </w:rPr>
-      </w:pPr>
-      <w:r>
-        <w:rPr>
-          <w:lang w:val="vi-VN"/>
-        </w:rPr>
-        <w:t>Vì sao khi bạn dừng (stop) hoặc huỷ (terminate) máy chủ ảo EC2 Instance thì dữ liệu sẽ mấ</w:t>
-      </w:r>
-      <w:r>
-        <w:rPr>
-          <w:lang w:val="vi-VN"/>
-        </w:rPr>
-        <w:t>t?</w:t>
-      </w:r>
-    </w:p>
-    <w:p>
-      <w:pPr>
-        <w:rPr>
-          <w:lang w:val="vi-VN"/>
-        </w:rPr>
-      </w:pPr>
-      <w:r>
-        <w:rPr>
-          <w:lang w:val="vi-VN"/>
-        </w:rPr>
-        <w:t>Phiên bản Amazon EC2 là máy chủ ảo. Nếu bạn bắt đầu một phiên bản từ trạng thái dừng, phiên bản đó có thể bắt đầu trên một máy chủ khác, nơi không tồn tại khối lượng lưu trữ phiên bản đã sử dụng trước đó.</w:t>
-      </w:r>
-    </w:p>
-    <w:p>
-      <w:pPr>
-        <w:rPr>
-          <w:lang w:val="vi-VN"/>
-        </w:rPr>
-      </w:pPr>
-      <w:r>
-        <w:rPr>
-          <w:lang w:val="vi-VN"/>
-        </w:rPr>
-        <w:t>T</w:t>
-      </w:r>
-      <w:r>
-        <w:rPr>
-          <w:lang w:val="vi-VN"/>
-        </w:rPr>
-        <w:t>heo cơ chế lưu trữ của EC2 Instance Store Storage do AWS quy định thì, mỗi block dữ liệu trên instance store sẽ bị reset khi bạn dừng hoặc huỷ EC2 Instance.</w:t>
-      </w:r>
-    </w:p>
-    <w:p>
-      <w:pPr>
-        <w:pStyle w:val="Heading3"/>
-        <w:rPr>
-          <w:lang w:val="vi-VN"/>
-        </w:rPr>
-      </w:pPr>
-      <w:r>
-        <w:rPr>
-          <w:lang w:val="vi-VN"/>
-        </w:rPr>
-        <w:lastRenderedPageBreak/>
-        <w:t>Instance Store Volumes</w:t>
-      </w:r>
-      <w:r>
-        <w:rPr>
-          <w:lang w:val="vi-VN"/>
-        </w:rPr>
-        <w:t xml:space="preserve"> là gì?</w:t>
-      </w:r>
-    </w:p>
-    <w:p>
-      <w:pPr>
-        <w:rPr>
-          <w:lang w:val="vi-VN"/>
-        </w:rPr>
-      </w:pPr>
-      <w:r>
-        <w:rPr>
-          <w:lang w:val="vi-VN"/>
-        </w:rPr>
-        <w:t xml:space="preserve">Volume là thiết bị block storage bạn có thể gắn vào cloud server để dùng như một ổ cứng cố định. </w:t>
-      </w:r>
-    </w:p>
-    <w:p>
-      <w:pPr>
-        <w:pStyle w:val="ListParagraph"/>
-        <w:numPr>
-          <w:ilvl w:val="0"/>
-          <w:numId w:val="4"/>
-        </w:numPr>
-        <w:rPr>
-          <w:lang w:val="vi-VN"/>
-        </w:rPr>
-      </w:pPr>
-      <w:r>
-        <w:rPr>
-          <w:lang w:val="vi-VN"/>
-        </w:rPr>
-        <w:t>Trên hệ điều hành Windows nhận diện là ổ D:, E:,..,hay các ổ /dev/sdb, /dev/sdc,… trên Linux.</w:t>
-      </w:r>
-    </w:p>
-    <w:p>
-      <w:pPr>
-        <w:pStyle w:val="ListParagraph"/>
-        <w:numPr>
-          <w:ilvl w:val="0"/>
-          <w:numId w:val="4"/>
-        </w:numPr>
-        <w:rPr>
-          <w:lang w:val="vi-VN"/>
-        </w:rPr>
-      </w:pPr>
-      <w:r>
-        <w:rPr>
-          <w:lang w:val="vi-VN"/>
-        </w:rPr>
-        <w:t>Bạn chỉ có thể gắn (attach) Instance Store Volume vào một máy chủ ảo EC2 khi khởi tạo. Nhưng khi đã chạy EC2 Instance thì bạn không thể tháo (deatch) vùng Instance Store Volume ra và gắn sang máy chủ ảo EC2 khác được.</w:t>
-      </w:r>
-    </w:p>
-    <w:p>
-      <w:pPr>
-        <w:pStyle w:val="Heading3"/>
-        <w:rPr>
-          <w:lang w:val="vi-VN"/>
-        </w:rPr>
-      </w:pPr>
-      <w:r>
-        <w:rPr>
-          <w:lang w:val="vi-VN"/>
-        </w:rPr>
-        <w:t xml:space="preserve">Amazon </w:t>
-      </w:r>
-      <w:r>
-        <w:rPr>
-          <w:lang w:val="vi-VN"/>
-        </w:rPr>
-        <w:t>EBS</w:t>
-      </w:r>
-      <w:r>
-        <w:rPr>
-          <w:lang w:val="vi-VN"/>
-        </w:rPr>
-        <w:t xml:space="preserve"> là gì?</w:t>
-      </w:r>
-    </w:p>
-    <w:p>
-      <w:pPr>
-        <w:rPr>
-          <w:lang w:val="vi-VN"/>
-        </w:rPr>
-      </w:pPr>
-      <w:r>
-        <w:rPr>
-          <w:lang w:val="vi-VN"/>
-        </w:rPr>
-        <w:t xml:space="preserve">Amazon Elastic Block Store (Amazon EBS) là một dịch vụ cung cấp </w:t>
-      </w:r>
-      <w:r>
-        <w:rPr>
-          <w:lang w:val="vi-VN"/>
-        </w:rPr>
-        <w:t>ổ cứng</w:t>
-      </w:r>
-      <w:r>
-        <w:rPr>
-          <w:lang w:val="vi-VN"/>
-        </w:rPr>
-        <w:t xml:space="preserve"> ảo</w:t>
-      </w:r>
-      <w:r>
-        <w:rPr>
-          <w:lang w:val="vi-VN"/>
-        </w:rPr>
-        <w:t xml:space="preserve"> </w:t>
-      </w:r>
-      <w:r>
-        <w:rPr>
-          <w:lang w:val="vi-VN"/>
-        </w:rPr>
-        <w:t>lưu trữ cấp khối</w:t>
-      </w:r>
-      <w:r>
-        <w:rPr>
-          <w:lang w:val="vi-VN"/>
-        </w:rPr>
-        <w:t xml:space="preserve"> (block-level)</w:t>
-      </w:r>
-      <w:r>
-        <w:rPr>
-          <w:lang w:val="vi-VN"/>
-        </w:rPr>
-        <w:t xml:space="preserve"> mà bạn có thể sử dụng với các phiên bản Amazon EC2. Nếu bạn dừng hoặc chấm dứt phiên bản Amazon EC2, tất cả dữ liệu trên ổ đĩa EBS đính kèm vẫn có sẵn.</w:t>
-      </w:r>
-    </w:p>
-    <w:p>
-      <w:pPr>
-        <w:pStyle w:val="ListParagraph"/>
-        <w:numPr>
-          <w:ilvl w:val="0"/>
-          <w:numId w:val="4"/>
-        </w:numPr>
-        <w:rPr>
-          <w:lang w:val="vi-VN"/>
-        </w:rPr>
-      </w:pPr>
-      <w:r>
-        <w:rPr>
-          <w:lang w:val="vi-VN"/>
-        </w:rPr>
-        <w:t>C</w:t>
-      </w:r>
-      <w:r>
-        <w:rPr>
-          <w:lang w:val="vi-VN"/>
-        </w:rPr>
-        <w:t>húng không bị ràng buộc trực tiếp với máy chủ</w:t>
-      </w:r>
-      <w:r>
-        <w:rPr>
-          <w:lang w:val="vi-VN"/>
-        </w:rPr>
-        <w:t xml:space="preserve"> host</w:t>
-      </w:r>
-      <w:r>
-        <w:rPr>
-          <w:lang w:val="vi-VN"/>
-        </w:rPr>
-        <w:t xml:space="preserve"> mà EC2 của bạn đang </w:t>
-      </w:r>
-      <w:r>
-        <w:rPr>
-          <w:lang w:val="vi-VN"/>
-        </w:rPr>
-        <w:t>chạy.</w:t>
-      </w:r>
-    </w:p>
-    <w:p>
-      <w:pPr>
-        <w:pStyle w:val="ListParagraph"/>
-        <w:numPr>
-          <w:ilvl w:val="0"/>
-          <w:numId w:val="4"/>
-        </w:numPr>
-        <w:rPr>
-          <w:lang w:val="vi-VN"/>
-        </w:rPr>
-      </w:pPr>
-      <w:r>
-        <w:rPr>
-          <w:lang w:val="vi-VN"/>
-        </w:rPr>
-        <w:t xml:space="preserve">Nên </w:t>
-      </w:r>
-      <w:r>
-        <w:rPr>
-          <w:lang w:val="vi-VN"/>
-        </w:rPr>
-        <w:t xml:space="preserve">dữ liệu mà bạn ghi vào ổ đĩa EBS có thể tồn tại giữa các lần </w:t>
-      </w:r>
-      <w:r>
-        <w:rPr>
-          <w:lang w:val="vi-VN"/>
-        </w:rPr>
-        <w:t>stop và start</w:t>
-      </w:r>
-      <w:r>
-        <w:rPr>
-          <w:lang w:val="vi-VN"/>
-        </w:rPr>
-        <w:t xml:space="preserve"> mộ</w:t>
-      </w:r>
-      <w:r>
-        <w:rPr>
-          <w:lang w:val="vi-VN"/>
-        </w:rPr>
-        <w:t>t</w:t>
-      </w:r>
-      <w:r>
-        <w:rPr>
-          <w:lang w:val="vi-VN"/>
-        </w:rPr>
-        <w:t xml:space="preserve"> EC2</w:t>
-      </w:r>
-      <w:r>
-        <w:rPr>
-          <w:lang w:val="vi-VN"/>
-        </w:rPr>
-        <w:t xml:space="preserve"> instance</w:t>
-      </w:r>
-      <w:r>
-        <w:rPr>
-          <w:lang w:val="vi-VN"/>
-        </w:rPr>
-        <w:t>.</w:t>
-      </w:r>
-    </w:p>
-    <w:p>
-      <w:pPr>
-        <w:pStyle w:val="Heading3"/>
-        <w:rPr>
-          <w:lang w:val="vi-VN"/>
-        </w:rPr>
-      </w:pPr>
-      <w:r>
-        <w:rPr>
-          <w:lang w:val="vi-VN"/>
-        </w:rPr>
-        <w:t>Amazon EBS Volume là gì?</w:t>
-      </w:r>
-    </w:p>
-    <w:p>
-      <w:pPr>
-        <w:rPr>
-          <w:lang w:val="vi-VN"/>
-        </w:rPr>
-      </w:pPr>
-      <w:r>
-        <w:rPr>
-          <w:lang w:val="vi-VN"/>
-        </w:rPr>
-        <w:t xml:space="preserve">EBS Volume là </w:t>
-      </w:r>
-      <w:r>
-        <w:rPr>
-          <w:lang w:val="vi-VN"/>
-        </w:rPr>
-        <w:t>ổ cứng ảo - virtual hard disk</w:t>
-      </w:r>
-    </w:p>
-    <w:p>
-      <w:pPr>
-        <w:pStyle w:val="Heading3"/>
-        <w:rPr>
-          <w:lang w:val="vi-VN"/>
-        </w:rPr>
-      </w:pPr>
-      <w:r>
-        <w:rPr>
-          <w:lang w:val="vi-VN"/>
-        </w:rPr>
-        <w:t>EBS có lợi thế gì mà ta phải dùng?</w:t>
-      </w:r>
-    </w:p>
-    <w:p>
-      <w:pPr>
-        <w:pStyle w:val="ListParagraph"/>
-        <w:numPr>
-          <w:ilvl w:val="0"/>
-          <w:numId w:val="4"/>
-        </w:numPr>
-        <w:rPr>
-          <w:lang w:val="vi-VN"/>
-        </w:rPr>
-      </w:pPr>
-      <w:r>
-        <w:rPr>
-          <w:lang w:val="vi-VN"/>
-        </w:rPr>
-        <w:t>Có độ trễ thấp (low-latency performance): Bằng cách sử dụng SSD EBS, nó cung cấp hiệu suất I/O đáng tin cậy, tối ưu nhu cầu khối lượng công việc và dung lượng lưu trữ.</w:t>
-      </w:r>
-    </w:p>
-    <w:p>
-      <w:pPr>
-        <w:pStyle w:val="ListParagraph"/>
-        <w:numPr>
-          <w:ilvl w:val="0"/>
-          <w:numId w:val="4"/>
-        </w:numPr>
-        <w:rPr>
-          <w:lang w:val="vi-VN"/>
-        </w:rPr>
-      </w:pPr>
-      <w:r>
-        <w:rPr>
-          <w:lang w:val="vi-VN"/>
-        </w:rPr>
-        <w:t>EBS đảm bảo tất cả dữ liệu của bạn được bảo vệ. Vì nó cho phép các instances duy trì dữ liệu, thông qua Snapshot, ngay cả khi instances đó có bị terminate đi nữa.</w:t>
-      </w:r>
-    </w:p>
-    <w:p>
-      <w:pPr>
-        <w:pStyle w:val="ListParagraph"/>
-        <w:numPr>
-          <w:ilvl w:val="0"/>
-          <w:numId w:val="4"/>
-        </w:numPr>
-        <w:rPr>
-          <w:lang w:val="vi-VN"/>
-        </w:rPr>
-      </w:pPr>
-      <w:r>
-        <w:rPr>
-          <w:lang w:val="vi-VN"/>
-        </w:rPr>
-        <w:t>Khả năng lưu trữ an toàn và khả dụng cao: EBS volumes cung cấp dung lượng dự phòng trong AZ, kiểm soát truy cập và mã hóa tăng cường bảo mật.</w:t>
-      </w:r>
-    </w:p>
-    <w:p>
-      <w:pPr>
-        <w:pStyle w:val="ListParagraph"/>
-        <w:numPr>
-          <w:ilvl w:val="0"/>
-          <w:numId w:val="4"/>
-        </w:numPr>
-        <w:rPr>
-          <w:lang w:val="vi-VN"/>
-        </w:rPr>
-      </w:pPr>
-      <w:r>
-        <w:rPr>
-          <w:lang w:val="vi-VN"/>
-        </w:rPr>
-        <w:t>Thay đổi vị trí địa lý: Với EBS, bạn có thể duplicate snapshot qua khắp các regions, có thể đặt tài nguyên và dữ liệu ở nhiều vị trí khác nhau. Phục vụ cho khôi phục data sau thảm họa, ...</w:t>
-      </w:r>
-    </w:p>
-    <w:p>
-      <w:pPr>
-        <w:pStyle w:val="ListParagraph"/>
-        <w:numPr>
-          <w:ilvl w:val="0"/>
-          <w:numId w:val="4"/>
-        </w:numPr>
-        <w:rPr>
-          <w:lang w:val="vi-VN"/>
-        </w:rPr>
-      </w:pPr>
-      <w:r>
-        <w:rPr>
-          <w:lang w:val="vi-VN"/>
-        </w:rPr>
-        <w:t>EBS có thể nhanh chóng scale up or down volumes, đảm bảo bạn sẽ nhận được hiệu suất và dung lượng phù hợp cho các nhu cầu đang thay đổi.</w:t>
-      </w:r>
-    </w:p>
-    <w:p>
-      <w:pPr>
-        <w:pStyle w:val="Heading3"/>
-        <w:rPr>
-          <w:lang w:val="vi-VN"/>
-        </w:rPr>
-      </w:pPr>
-      <w:r>
-        <w:rPr>
-          <w:lang w:val="vi-VN"/>
-        </w:rPr>
-        <w:t>Cách để tạo ra một EBS Volume?</w:t>
-      </w:r>
-    </w:p>
-    <w:p>
-      <w:pPr>
-        <w:rPr>
-          <w:lang w:val="vi-VN"/>
-        </w:rPr>
-      </w:pPr>
-      <w:r>
-        <w:rPr>
-          <w:rFonts w:hint="eastAsia"/>
-          <w:lang w:val="vi-VN"/>
-        </w:rPr>
-        <w:t>Đ</w:t>
-      </w:r>
-      <w:r>
-        <w:rPr>
-          <w:lang w:val="vi-VN"/>
-        </w:rPr>
-        <w:t>ể tạo một ổ đĩa EBS, bạn xác định cấu hình (chẳng hạn như kích thước và loại ổ đĩa) và cung cấp cho nó. Sau khi bạn tạo một EBS</w:t>
-      </w:r>
-      <w:r>
-        <w:rPr>
-          <w:lang w:val="vi-VN"/>
-        </w:rPr>
-        <w:t xml:space="preserve"> </w:t>
-      </w:r>
-      <w:r>
-        <w:rPr>
-          <w:lang w:val="vi-VN"/>
-        </w:rPr>
-        <w:t>volume, nó có thể đính kèm vào một EC2</w:t>
-      </w:r>
-      <w:r>
-        <w:rPr>
-          <w:lang w:val="vi-VN"/>
-        </w:rPr>
-        <w:t xml:space="preserve"> </w:t>
-      </w:r>
-      <w:r>
-        <w:rPr>
-          <w:lang w:val="vi-VN"/>
-        </w:rPr>
-        <w:t>instance</w:t>
-      </w:r>
-      <w:r>
-        <w:rPr>
-          <w:lang w:val="vi-VN"/>
-        </w:rPr>
-        <w:t>.</w:t>
-      </w:r>
-    </w:p>
-    <w:p>
-      <w:pPr>
-        <w:pStyle w:val="Heading3"/>
-        <w:rPr>
-          <w:lang w:val="vi-VN"/>
-        </w:rPr>
-      </w:pPr>
-      <w:r>
-        <w:rPr>
-          <w:lang w:val="vi-VN"/>
-        </w:rPr>
-        <w:lastRenderedPageBreak/>
         <w:t>Cách để back-up data được lưu ở EBS Volume?</w:t>
       </w:r>
     </w:p>
@@ -14931,7 +15334,19 @@
         <w:rPr>
           <w:lang w:val="vi-VN"/>
         </w:rPr>
-        <w:t>Tạo ra Amazon EBS snapshot.</w:t>
+        <w:t xml:space="preserve">Tạo ra </w:t>
+      </w:r>
+      <w:r>
+        <w:rPr>
+          <w:lang w:val="vi-VN"/>
+        </w:rPr>
+        <w:t xml:space="preserve">các bản </w:t>
+      </w:r>
+      <w:r>
+        <w:rPr>
+          <w:lang w:val="vi-VN"/>
+        </w:rPr>
+        <w:t>EBS snapshot.</w:t>
       </w:r>
     </w:p>
     <w:p>
@@ -15024,7 +15439,19 @@
         <w:rPr>
           <w:lang w:val="vi-VN"/>
         </w:rPr>
-        <w:t>EBS Snapshot là một bản back-up dạng tăng dần</w:t>
+        <w:t>EBS Snapshot là một bản back-up</w:t>
+      </w:r>
+      <w:r>
+        <w:rPr>
+          <w:lang w:val="vi-VN"/>
+        </w:rPr>
+        <w:t xml:space="preserve"> dạng</w:t>
+      </w:r>
+      <w:r>
+        <w:rPr>
+          <w:lang w:val="vi-VN"/>
+        </w:rPr>
+        <w:t xml:space="preserve"> dạng tăng dần</w:t>
       </w:r>
       <w:r>
         <w:rPr>
@@ -15073,13 +15500,31 @@
         <w:rPr>
           <w:lang w:val="vi-VN"/>
         </w:rPr>
-        <w:t xml:space="preserve">Hay nói đơn giản, </w:t>
-      </w:r>
-      <w:r>
-        <w:rPr>
-          <w:lang w:val="vi-VN"/>
-        </w:rPr>
-        <w:t xml:space="preserve">SnapShot là bản view file của 1 EBS của bạn tại một thời điểm khi bạn muốn backup EBS của mình. </w:t>
+        <w:t>N</w:t>
+      </w:r>
+      <w:r>
+        <w:rPr>
+          <w:lang w:val="vi-VN"/>
+        </w:rPr>
+        <w:t xml:space="preserve">ói đơn giản, </w:t>
+      </w:r>
+      <w:r>
+        <w:rPr>
+          <w:lang w:val="vi-VN"/>
+        </w:rPr>
+        <w:t>SnapShot là bản view file củ</w:t>
+      </w:r>
+      <w:r>
+        <w:rPr>
+          <w:lang w:val="vi-VN"/>
+        </w:rPr>
+        <w:t xml:space="preserve">a ổ cứng ảo EBS </w:t>
+      </w:r>
+      <w:r>
+        <w:rPr>
+          <w:lang w:val="vi-VN"/>
+        </w:rPr>
+        <w:t xml:space="preserve">tại một thời điểm khi bạn muốn backup EBS của mình. </w:t>
       </w:r>
     </w:p>
     <w:p>
@@ -15109,7 +15554,25 @@
         <w:rPr>
           <w:lang w:val="vi-VN"/>
         </w:rPr>
-        <w:t>, AWS có thế build ra chính xác nội dụng của EBS tại thời điểu đó của bạn</w:t>
+        <w:t xml:space="preserve">, AWS có thế build ra chính xác nội </w:t>
+      </w:r>
+      <w:r>
+        <w:rPr>
+          <w:lang w:val="vi-VN"/>
+        </w:rPr>
+        <w:t>dung dữ liệu</w:t>
+      </w:r>
+      <w:r>
+        <w:rPr>
+          <w:lang w:val="vi-VN"/>
+        </w:rPr>
+        <w:t xml:space="preserve"> </w:t>
+      </w:r>
+      <w:r>
+        <w:rPr>
+          <w:lang w:val="vi-VN"/>
+        </w:rPr>
+        <w:t>của EBS tại thời điểu đó của bạn</w:t>
       </w:r>
     </w:p>
     <w:p>
@@ -15196,13 +15659,2722 @@
     </w:p>
     <w:p>
       <w:pPr>
+        <w:pStyle w:val="Heading3"/>
+      </w:pPr>
+      <w:r>
+        <w:t>In object storage,</w:t>
+      </w:r>
+      <w:r>
         <w:rPr>
           <w:rFonts w:hint="eastAsia"/>
-          <w:lang w:val="vi-VN" w:eastAsia="en-US"/>
-        </w:rPr>
-      </w:pPr>
+          <w:lang w:val="vi-VN"/>
+        </w:rPr>
+        <w:t xml:space="preserve"> </w:t>
+      </w:r>
+      <w:r>
+        <w:rPr>
+          <w:lang w:val="vi-VN"/>
+        </w:rPr>
+        <w:t>what does</w:t>
+      </w:r>
+      <w:r>
+        <w:t xml:space="preserve"> each object</w:t>
+      </w:r>
+      <w:r>
+        <w:t xml:space="preserve"> consist?</w:t>
+      </w:r>
+    </w:p>
+    <w:p>
+      <w:r>
+        <w:t xml:space="preserve">Trong lưu trữ đối tượng - object storage, mỗi </w:t>
+      </w:r>
+      <w:r>
+        <w:t>object</w:t>
+      </w:r>
+      <w:r>
+        <w:t xml:space="preserve"> bao gồm </w:t>
+      </w:r>
+      <w:r>
+        <w:t>data</w:t>
+      </w:r>
+      <w:r>
+        <w:t xml:space="preserve">, </w:t>
+      </w:r>
+      <w:r>
+        <w:t>metadata</w:t>
+      </w:r>
+      <w:r>
+        <w:t xml:space="preserve"> và khóa.</w:t>
+      </w:r>
+    </w:p>
+    <w:p>
+      <w:pPr>
+        <w:pStyle w:val="ListParagraph"/>
+        <w:numPr>
+          <w:ilvl w:val="0"/>
+          <w:numId w:val="4"/>
+        </w:numPr>
+      </w:pPr>
+      <w:r>
+        <w:t xml:space="preserve">Data - </w:t>
+      </w:r>
+      <w:r>
+        <w:t>Dữ liệu</w:t>
+      </w:r>
+      <w:r>
+        <w:t xml:space="preserve"> :</w:t>
+      </w:r>
+      <w:r>
+        <w:t xml:space="preserve"> có thể là hình ảnh, video, tài liệu văn bản hoặc bất kỳ loại tệp nào khác. </w:t>
+      </w:r>
+    </w:p>
+    <w:p>
+      <w:pPr>
+        <w:pStyle w:val="ListParagraph"/>
+        <w:numPr>
+          <w:ilvl w:val="0"/>
+          <w:numId w:val="4"/>
+        </w:numPr>
+      </w:pPr>
+      <w:r>
+        <w:t>M</w:t>
+      </w:r>
+      <w:r>
+        <w:t>etadata</w:t>
+      </w:r>
+      <w:r>
+        <w:t xml:space="preserve"> - </w:t>
+      </w:r>
+      <w:r>
+        <w:rPr>
+          <w:lang w:val="vi-VN"/>
+        </w:rPr>
+        <w:t>Siêu dữ liệu :</w:t>
+      </w:r>
+      <w:r>
+        <w:t xml:space="preserve"> </w:t>
+      </w:r>
+      <w:r>
+        <w:t>chứ</w:t>
+      </w:r>
+      <w:r>
+        <w:t xml:space="preserve">a thông </w:t>
+      </w:r>
+      <w:r>
+        <w:rPr>
+          <w:lang w:val="vi-VN"/>
+        </w:rPr>
+        <w:t>tin mô tả về dữ liệu đang được lưu trữ</w:t>
+      </w:r>
+      <w:r>
+        <w:t xml:space="preserve">, cách nó được sử dụng, kích thước đối tượng, v.v. </w:t>
+      </w:r>
+    </w:p>
+    <w:p>
+      <w:pPr>
+        <w:pStyle w:val="ListParagraph"/>
+        <w:numPr>
+          <w:ilvl w:val="0"/>
+          <w:numId w:val="4"/>
+        </w:numPr>
+      </w:pPr>
+      <w:r>
+        <w:t xml:space="preserve">Key - </w:t>
+      </w:r>
+      <w:r>
+        <w:t>Khóa</w:t>
+      </w:r>
+      <w:r>
+        <w:t xml:space="preserve"> :</w:t>
+      </w:r>
+      <w:r>
+        <w:t xml:space="preserve"> là số nhận dạng duy nhất củ</w:t>
+      </w:r>
+      <w:r>
+        <w:t xml:space="preserve">a </w:t>
+      </w:r>
+      <w:r>
+        <w:rPr>
+          <w:lang w:val="vi-VN"/>
+        </w:rPr>
+        <w:t>object đó</w:t>
+      </w:r>
+      <w:r>
+        <w:t>.</w:t>
+      </w:r>
+    </w:p>
+    <w:p>
+      <w:r>
+        <w:rPr>
+          <w:noProof/>
+        </w:rPr>
+        <w:drawing>
+          <wp:inline distT="0" distB="0" distL="0" distR="0" wp14:anchorId="3A6E7CDA" wp14:editId="7EB684A5">
+            <wp:extent cx="5943600" cy="1979302"/>
+            <wp:effectExtent l="0" t="0" r="0" b="1905"/>
+            <wp:docPr id="26" name="Picture 26" descr="In object storage, each object consists of data, metadata, and a key."/>
+            <wp:cNvGraphicFramePr>
+              <a:graphicFrameLocks xmlns:a="http://schemas.openxmlformats.org/drawingml/2006/main" noChangeAspect="1"/>
+            </wp:cNvGraphicFramePr>
+            <a:graphic xmlns:a="http://schemas.openxmlformats.org/drawingml/2006/main">
+              <a:graphicData uri="http://schemas.openxmlformats.org/drawingml/2006/picture">
+                <pic:pic xmlns:pic="http://schemas.openxmlformats.org/drawingml/2006/picture">
+                  <pic:nvPicPr>
+                    <pic:cNvPr id="0" name="Picture 1" descr="In object storage, each object consists of data, metadata, and a key."/>
+                    <pic:cNvPicPr>
+                      <a:picLocks noChangeAspect="1" noChangeArrowheads="1"/>
+                    </pic:cNvPicPr>
+                  </pic:nvPicPr>
+                  <pic:blipFill>
+                    <a:blip r:embed="rId32" cstate="print">
+                      <a:extLst>
+                        <a:ext uri="{28A0092B-C50C-407E-A947-70E740481C1C}">
+                          <a14:useLocalDpi xmlns:a14="http://schemas.microsoft.com/office/drawing/2010/main" val="0"/>
+                        </a:ext>
+                      </a:extLst>
+                    </a:blip>
+                    <a:srcRect/>
+                    <a:stretch>
+                      <a:fillRect/>
+                    </a:stretch>
+                  </pic:blipFill>
+                  <pic:spPr bwMode="auto">
+                    <a:xfrm>
+                      <a:off x="0" y="0"/>
+                      <a:ext cx="5943600" cy="1979302"/>
+                    </a:xfrm>
+                    <a:prstGeom prst="rect">
+                      <a:avLst/>
+                    </a:prstGeom>
+                    <a:noFill/>
+                    <a:ln>
+                      <a:noFill/>
+                    </a:ln>
+                  </pic:spPr>
+                </pic:pic>
+              </a:graphicData>
+            </a:graphic>
+          </wp:inline>
+        </w:drawing>
+      </w:r>
+    </w:p>
+    <w:p>
+      <w:r>
+        <w:t>Nhớ lại rằng khi bạn sửa đổi một tệp</w:t>
+      </w:r>
+      <w:r>
+        <w:t xml:space="preserve"> file</w:t>
+      </w:r>
+      <w:r>
+        <w:t xml:space="preserve"> trong </w:t>
+      </w:r>
+      <w:r>
+        <w:t>block storage</w:t>
+      </w:r>
+      <w:r>
+        <w:t xml:space="preserve">, chỉ những phần được thay đổi mới được cập nhật. Khi một tệp </w:t>
+      </w:r>
+      <w:r>
+        <w:t xml:space="preserve">file </w:t>
+      </w:r>
+      <w:r>
+        <w:t xml:space="preserve">trong </w:t>
+      </w:r>
+      <w:r>
+        <w:t xml:space="preserve">object storage </w:t>
+      </w:r>
+      <w:r>
+        <w:t xml:space="preserve">được sửa đổi, toàn bộ </w:t>
+      </w:r>
+      <w:r>
+        <w:t xml:space="preserve">object </w:t>
+      </w:r>
+      <w:r>
+        <w:t>sẽ được cập nhật.</w:t>
+      </w:r>
+    </w:p>
+    <w:p>
+      <w:pPr>
+        <w:pStyle w:val="Heading3"/>
+        <w:rPr>
+          <w:lang w:val="vi-VN"/>
+        </w:rPr>
+      </w:pPr>
+      <w:r>
+        <w:t xml:space="preserve">Amazon </w:t>
+      </w:r>
+      <w:r>
+        <w:t>S3</w:t>
+      </w:r>
+      <w:r>
+        <w:rPr>
+          <w:lang w:val="vi-VN"/>
+        </w:rPr>
+        <w:t xml:space="preserve"> là gì?</w:t>
+      </w:r>
+    </w:p>
+    <w:p>
+      <w:pPr>
+        <w:rPr>
+          <w:lang w:val="vi-VN"/>
+        </w:rPr>
+      </w:pPr>
+      <w:r>
+        <w:rPr>
+          <w:lang w:val="vi-VN"/>
+        </w:rPr>
+        <w:t>Amazon S3</w:t>
+      </w:r>
+      <w:r>
+        <w:rPr>
+          <w:lang w:val="vi-VN"/>
+        </w:rPr>
+        <w:t xml:space="preserve"> - </w:t>
+      </w:r>
+      <w:r>
+        <w:rPr>
+          <w:lang w:val="vi-VN"/>
+        </w:rPr>
+        <w:t>Amazon Simple Stor</w:t>
+      </w:r>
+      <w:r>
+        <w:rPr>
+          <w:lang w:val="vi-VN"/>
+        </w:rPr>
+        <w:t>age Service</w:t>
+      </w:r>
+      <w:r>
+        <w:rPr>
+          <w:lang w:val="vi-VN"/>
+        </w:rPr>
+        <w:t xml:space="preserve"> là một dịch vụ cung cấp khả năng lưu trữ ở cấp độ đối tượng</w:t>
+      </w:r>
+      <w:r>
+        <w:rPr>
+          <w:lang w:val="vi-VN"/>
+        </w:rPr>
+        <w:t xml:space="preserve"> object</w:t>
+      </w:r>
+      <w:r>
+        <w:rPr>
+          <w:lang w:val="vi-VN"/>
+        </w:rPr>
+        <w:t>-level</w:t>
+      </w:r>
+      <w:r>
+        <w:rPr>
+          <w:lang w:val="vi-VN"/>
+        </w:rPr>
+        <w:t xml:space="preserve">. </w:t>
+      </w:r>
+      <w:r>
+        <w:rPr>
+          <w:lang w:val="vi-VN"/>
+        </w:rPr>
+        <w:t xml:space="preserve">Các object này được đặt </w:t>
+      </w:r>
+      <w:r>
+        <w:rPr>
+          <w:lang w:val="vi-VN"/>
+        </w:rPr>
+        <w:t>trong các bucket</w:t>
+      </w:r>
+      <w:r>
+        <w:rPr>
+          <w:lang w:val="vi-VN"/>
+        </w:rPr>
+        <w:t>.</w:t>
+      </w:r>
+    </w:p>
+    <w:p>
+      <w:pPr>
+        <w:pStyle w:val="ListParagraph"/>
+        <w:numPr>
+          <w:ilvl w:val="0"/>
+          <w:numId w:val="4"/>
+        </w:numPr>
+        <w:rPr>
+          <w:lang w:val="vi-VN"/>
+        </w:rPr>
+      </w:pPr>
+      <w:r>
+        <w:rPr>
+          <w:lang w:val="vi-VN"/>
+        </w:rPr>
+        <w:t>S3 có thể lưu trữ bất kỳ loại file gì</w:t>
+      </w:r>
+      <w:r>
+        <w:rPr>
+          <w:lang w:val="vi-VN"/>
+        </w:rPr>
+        <w:t xml:space="preserve">, chẳng hạn như hình ảnh, video, tệp văn bản, v.v. </w:t>
+      </w:r>
+    </w:p>
+    <w:p>
+      <w:pPr>
+        <w:pStyle w:val="ListParagraph"/>
+        <w:ind w:left="360"/>
+        <w:rPr>
+          <w:lang w:val="vi-VN"/>
+        </w:rPr>
+      </w:pPr>
+      <w:r>
+        <w:rPr>
+          <w:lang w:val="vi-VN"/>
+        </w:rPr>
+        <w:t xml:space="preserve">Ví dụ: bạn có thể sử dụng S3 để lưu trữ các tệp sao lưu, tệp phương tiện cho một trang web. </w:t>
+      </w:r>
+    </w:p>
+    <w:p>
+      <w:pPr>
+        <w:pStyle w:val="ListParagraph"/>
+        <w:numPr>
+          <w:ilvl w:val="0"/>
+          <w:numId w:val="4"/>
+        </w:numPr>
+        <w:rPr>
+          <w:lang w:val="vi-VN"/>
+        </w:rPr>
+      </w:pPr>
+      <w:r>
+        <w:rPr>
+          <w:lang w:val="vi-VN"/>
+        </w:rPr>
+        <w:t>Amazon S3 cung cấp không gian lưu trữ không giới hạn. Kích thước tệp tối đa cho một đối tượng trong Amazon S3 là 5 TB.</w:t>
+      </w:r>
+    </w:p>
+    <w:p>
+      <w:pPr>
+        <w:pStyle w:val="ListParagraph"/>
+        <w:numPr>
+          <w:ilvl w:val="0"/>
+          <w:numId w:val="4"/>
+        </w:numPr>
+        <w:rPr>
+          <w:lang w:val="vi-VN"/>
+        </w:rPr>
+      </w:pPr>
+      <w:r>
+        <w:rPr>
+          <w:lang w:val="vi-VN"/>
+        </w:rPr>
+        <w:t>B</w:t>
+      </w:r>
+      <w:r>
+        <w:rPr>
+          <w:lang w:val="vi-VN"/>
+        </w:rPr>
+        <w:t xml:space="preserve">ạn có thể đặt quyền để kiểm soát mức độ hiển thị và quyền truy cập vào tệp </w:t>
+      </w:r>
+      <w:r>
+        <w:rPr>
+          <w:lang w:val="vi-VN"/>
+        </w:rPr>
+        <w:t>đang lưu trữ trong S3</w:t>
+      </w:r>
+      <w:r>
+        <w:rPr>
+          <w:lang w:val="vi-VN"/>
+        </w:rPr>
+        <w:t xml:space="preserve">. </w:t>
+      </w:r>
+    </w:p>
+    <w:p>
+      <w:pPr>
+        <w:pStyle w:val="ListParagraph"/>
+        <w:numPr>
+          <w:ilvl w:val="0"/>
+          <w:numId w:val="4"/>
+        </w:numPr>
+        <w:rPr>
+          <w:lang w:val="vi-VN"/>
+        </w:rPr>
+      </w:pPr>
+      <w:r>
+        <w:rPr>
+          <w:lang w:val="vi-VN"/>
+        </w:rPr>
+        <w:t>Bạ</w:t>
+      </w:r>
+      <w:r>
+        <w:rPr>
+          <w:lang w:val="vi-VN"/>
+        </w:rPr>
+        <w:t>n</w:t>
+      </w:r>
+      <w:r>
+        <w:rPr>
+          <w:lang w:val="vi-VN"/>
+        </w:rPr>
+        <w:t xml:space="preserve"> có thể sử dụng tính năng lậ</w:t>
+      </w:r>
+      <w:r>
+        <w:rPr>
+          <w:lang w:val="vi-VN"/>
+        </w:rPr>
+        <w:t xml:space="preserve">p version </w:t>
+      </w:r>
+      <w:r>
+        <w:rPr>
+          <w:lang w:val="vi-VN"/>
+        </w:rPr>
+        <w:t xml:space="preserve">để theo dõi các thay đổi </w:t>
+      </w:r>
+      <w:r>
+        <w:rPr>
+          <w:lang w:val="vi-VN"/>
+        </w:rPr>
+        <w:t xml:space="preserve">của </w:t>
+      </w:r>
+      <w:r>
+        <w:rPr>
+          <w:lang w:val="vi-VN"/>
+        </w:rPr>
+        <w:t>đối tượ</w:t>
+      </w:r>
+      <w:r>
+        <w:rPr>
+          <w:lang w:val="vi-VN"/>
+        </w:rPr>
+        <w:t>ng dữ liệu</w:t>
+      </w:r>
+      <w:r>
+        <w:rPr>
+          <w:lang w:val="vi-VN"/>
+        </w:rPr>
+        <w:t xml:space="preserve"> theo thời gian.</w:t>
+      </w:r>
+    </w:p>
+    <w:p>
+      <w:pPr>
+        <w:pStyle w:val="ListParagraph"/>
+        <w:numPr>
+          <w:ilvl w:val="0"/>
+          <w:numId w:val="4"/>
+        </w:numPr>
+        <w:rPr>
+          <w:lang w:val="vi-VN"/>
+        </w:rPr>
+      </w:pPr>
+      <w:r>
+        <w:rPr>
+          <w:lang w:val="vi-VN"/>
+        </w:rPr>
+        <w:t>Mỗi object trong S3 đều có sẵn URL nên có thể truy cập được. Nếu object là file HTML thì nó có thể được sử dụ</w:t>
+      </w:r>
+      <w:r>
+        <w:rPr>
+          <w:lang w:val="vi-VN"/>
+        </w:rPr>
+        <w:t>ng như 1 static</w:t>
+      </w:r>
+      <w:r>
+        <w:rPr>
+          <w:lang w:val="vi-VN"/>
+        </w:rPr>
+        <w:t xml:space="preserve"> web.</w:t>
+      </w:r>
+    </w:p>
+    <w:p>
+      <w:pPr>
+        <w:pStyle w:val="Heading3"/>
+        <w:rPr>
+          <w:lang w:val="vi-VN"/>
+        </w:rPr>
+      </w:pPr>
+      <w:r>
+        <w:rPr>
+          <w:lang w:val="vi-VN"/>
+        </w:rPr>
+        <w:lastRenderedPageBreak/>
+        <w:t xml:space="preserve">Các đặc điểm của </w:t>
+      </w:r>
+      <w:r>
+        <w:rPr>
+          <w:lang w:val="vi-VN"/>
+        </w:rPr>
+        <w:t xml:space="preserve">Amazon </w:t>
+      </w:r>
+      <w:r>
+        <w:rPr>
+          <w:lang w:val="vi-VN"/>
+        </w:rPr>
+        <w:t>S3?</w:t>
+      </w:r>
+    </w:p>
+    <w:p>
+      <w:pPr>
+        <w:pStyle w:val="ListParagraph"/>
+        <w:numPr>
+          <w:ilvl w:val="0"/>
+          <w:numId w:val="4"/>
+        </w:numPr>
+        <w:rPr>
+          <w:lang w:val="vi-VN"/>
+        </w:rPr>
+      </w:pPr>
+      <w:r>
+        <w:rPr>
+          <w:lang w:val="vi-VN"/>
+        </w:rPr>
+        <w:t>Lưu trữ ở cấp độ Region</w:t>
+      </w:r>
+    </w:p>
+    <w:p>
+      <w:pPr>
+        <w:pStyle w:val="ListParagraph"/>
+        <w:numPr>
+          <w:ilvl w:val="0"/>
+          <w:numId w:val="4"/>
+        </w:numPr>
+        <w:rPr>
+          <w:lang w:val="vi-VN"/>
+        </w:rPr>
+      </w:pPr>
+      <w:r>
+        <w:rPr>
+          <w:lang w:val="vi-VN"/>
+        </w:rPr>
+        <w:t>Serverless : không cần EC2 Instance để vận hành.</w:t>
+      </w:r>
+    </w:p>
+    <w:p>
+      <w:pPr>
+        <w:pStyle w:val="ListParagraph"/>
+        <w:numPr>
+          <w:ilvl w:val="0"/>
+          <w:numId w:val="4"/>
+        </w:numPr>
+        <w:rPr>
+          <w:lang w:val="vi-VN"/>
+        </w:rPr>
+      </w:pPr>
+      <w:r>
+        <w:rPr>
+          <w:lang w:val="vi-VN"/>
+        </w:rPr>
+        <w:t>Hỗ trợ web</w:t>
+      </w:r>
+    </w:p>
+    <w:p>
+      <w:pPr>
+        <w:pStyle w:val="ListParagraph"/>
+        <w:numPr>
+          <w:ilvl w:val="0"/>
+          <w:numId w:val="4"/>
+        </w:numPr>
+        <w:rPr>
+          <w:lang w:val="vi-VN"/>
+        </w:rPr>
+      </w:pPr>
+      <w:r>
+        <w:rPr>
+          <w:lang w:val="vi-VN"/>
+        </w:rPr>
+        <w:t>Tiết kiệm chi phí</w:t>
+      </w:r>
+    </w:p>
+    <w:p>
+      <w:pPr>
+        <w:pStyle w:val="Heading3"/>
+        <w:rPr>
+          <w:lang w:val="vi-VN"/>
+        </w:rPr>
+      </w:pPr>
+      <w:r>
+        <w:rPr>
+          <w:lang w:val="vi-VN"/>
+        </w:rPr>
+        <w:t>Các đặc điểm của Amazon EBS?</w:t>
+      </w:r>
+    </w:p>
+    <w:p>
+      <w:pPr>
+        <w:pStyle w:val="ListParagraph"/>
+        <w:numPr>
+          <w:ilvl w:val="0"/>
+          <w:numId w:val="4"/>
+        </w:numPr>
+        <w:rPr>
+          <w:lang w:val="vi-VN"/>
+        </w:rPr>
+      </w:pPr>
+      <w:r>
+        <w:rPr>
+          <w:lang w:val="vi-VN"/>
+        </w:rPr>
+        <w:t xml:space="preserve">Tài nguyên ở cấp độ </w:t>
+      </w:r>
+      <w:r>
+        <w:rPr>
+          <w:lang w:val="vi-VN"/>
+        </w:rPr>
+        <w:t>Availablity Zone</w:t>
+      </w:r>
+    </w:p>
+    <w:p>
+      <w:pPr>
+        <w:pStyle w:val="ListParagraph"/>
+        <w:numPr>
+          <w:ilvl w:val="0"/>
+          <w:numId w:val="4"/>
+        </w:numPr>
+        <w:rPr>
+          <w:lang w:val="vi-VN"/>
+        </w:rPr>
+      </w:pPr>
+      <w:r>
+        <w:rPr>
+          <w:lang w:val="vi-VN"/>
+        </w:rPr>
+        <w:t>Ổ cứng volumn gắn liền với các EC2 instance.</w:t>
+      </w:r>
+    </w:p>
+    <w:p>
+      <w:pPr>
+        <w:pStyle w:val="ListParagraph"/>
+        <w:numPr>
+          <w:ilvl w:val="0"/>
+          <w:numId w:val="4"/>
+        </w:numPr>
+        <w:rPr>
+          <w:lang w:val="vi-VN"/>
+        </w:rPr>
+      </w:pPr>
+      <w:r>
+        <w:rPr>
+          <w:lang w:val="vi-VN"/>
+        </w:rPr>
+        <w:t xml:space="preserve">Cần phải nằm trong cùng </w:t>
+      </w:r>
+      <w:r>
+        <w:rPr>
+          <w:lang w:val="vi-VN"/>
+        </w:rPr>
+        <w:t>Availablity Zone</w:t>
+      </w:r>
+      <w:r>
+        <w:rPr>
+          <w:lang w:val="vi-VN"/>
+        </w:rPr>
+        <w:t xml:space="preserve"> với EC2 Instance mà nó đang gắn đến.</w:t>
+      </w:r>
+    </w:p>
+    <w:p>
+      <w:pPr>
+        <w:pStyle w:val="ListParagraph"/>
+        <w:numPr>
+          <w:ilvl w:val="0"/>
+          <w:numId w:val="4"/>
+        </w:numPr>
+        <w:rPr>
+          <w:lang w:val="vi-VN"/>
+        </w:rPr>
+      </w:pPr>
+      <w:r>
+        <w:rPr>
+          <w:lang w:val="vi-VN"/>
+        </w:rPr>
+        <w:t>Không tự động scale dung lượng lưu trữ.</w:t>
+      </w:r>
+    </w:p>
+    <w:p>
+      <w:pPr>
+        <w:pStyle w:val="Heading3"/>
+        <w:rPr>
+          <w:lang w:val="vi-VN"/>
+        </w:rPr>
+      </w:pPr>
+      <w:r>
+        <w:rPr>
+          <w:lang w:val="vi-VN"/>
+        </w:rPr>
+        <w:t>Amazon S3 được lưu trữ ở cấp độ nào: Region, Availablity Zone, Edge locations?</w:t>
+      </w:r>
+    </w:p>
+    <w:p>
+      <w:pPr>
+        <w:rPr>
+          <w:lang w:val="vi-VN"/>
+        </w:rPr>
+      </w:pPr>
+      <w:r>
+        <w:rPr>
+          <w:lang w:val="vi-VN"/>
+        </w:rPr>
+        <w:t>S3 được lưu trữ ở cấp độ Region.</w:t>
+      </w:r>
+    </w:p>
+    <w:p>
+      <w:pPr>
+        <w:pStyle w:val="Heading3"/>
+        <w:rPr>
+          <w:lang w:val="vi-VN"/>
+        </w:rPr>
+      </w:pPr>
+      <w:r>
+        <w:rPr>
+          <w:lang w:val="vi-VN"/>
+        </w:rPr>
+        <w:t xml:space="preserve">What is </w:t>
+      </w:r>
+      <w:r>
+        <w:rPr>
+          <w:lang w:val="vi-VN"/>
+        </w:rPr>
+        <w:t>t</w:t>
+      </w:r>
+      <w:r>
+        <w:rPr>
+          <w:lang w:val="vi-VN"/>
+        </w:rPr>
+        <w:t>he maximum file size for an object in Amazon S3</w:t>
+      </w:r>
+      <w:r>
+        <w:rPr>
+          <w:lang w:val="vi-VN"/>
+        </w:rPr>
+        <w:t>?</w:t>
+      </w:r>
+    </w:p>
+    <w:p>
+      <w:pPr>
+        <w:rPr>
+          <w:lang w:val="vi-VN"/>
+        </w:rPr>
+      </w:pPr>
+      <w:r>
+        <w:rPr>
+          <w:lang w:val="vi-VN"/>
+        </w:rPr>
+        <w:t>5TB</w:t>
+      </w:r>
+    </w:p>
+    <w:p>
+      <w:pPr>
+        <w:pStyle w:val="Heading3"/>
+        <w:rPr>
+          <w:lang w:val="vi-VN"/>
+        </w:rPr>
+      </w:pPr>
+      <w:r>
+        <w:rPr>
+          <w:lang w:val="vi-VN"/>
+        </w:rPr>
+        <w:t xml:space="preserve">When selecting an Amazon S3 storage class, </w:t>
+      </w:r>
+      <w:r>
+        <w:rPr>
+          <w:lang w:val="vi-VN"/>
+        </w:rPr>
+        <w:t>which factors should be consider?</w:t>
+      </w:r>
+    </w:p>
+    <w:p>
+      <w:pPr>
+        <w:pStyle w:val="ListParagraph"/>
+        <w:numPr>
+          <w:ilvl w:val="0"/>
+          <w:numId w:val="4"/>
+        </w:numPr>
+        <w:rPr>
+          <w:lang w:val="vi-VN"/>
+        </w:rPr>
+      </w:pPr>
+      <w:r>
+        <w:rPr>
+          <w:lang w:val="vi-VN"/>
+        </w:rPr>
+        <w:t>Tần suấ</w:t>
+      </w:r>
+      <w:r>
+        <w:rPr>
+          <w:lang w:val="vi-VN"/>
+        </w:rPr>
+        <w:t>t</w:t>
+      </w:r>
+      <w:r>
+        <w:rPr>
+          <w:lang w:val="vi-VN"/>
+        </w:rPr>
+        <w:t xml:space="preserve"> truy xuất dữ liệ</w:t>
+      </w:r>
+      <w:r>
+        <w:rPr>
+          <w:lang w:val="vi-VN"/>
+        </w:rPr>
+        <w:t>u</w:t>
+      </w:r>
+    </w:p>
+    <w:p>
+      <w:pPr>
+        <w:pStyle w:val="ListParagraph"/>
+        <w:numPr>
+          <w:ilvl w:val="0"/>
+          <w:numId w:val="4"/>
+        </w:numPr>
+        <w:rPr>
+          <w:lang w:val="vi-VN"/>
+        </w:rPr>
+      </w:pPr>
+      <w:r>
+        <w:rPr>
+          <w:lang w:val="vi-VN"/>
+        </w:rPr>
+        <w:t>Tốc độ truy xuất</w:t>
+      </w:r>
+    </w:p>
+    <w:p>
+      <w:pPr>
+        <w:pStyle w:val="Heading3"/>
+        <w:rPr>
+          <w:lang w:val="vi-VN"/>
+        </w:rPr>
+      </w:pPr>
+      <w:r>
+        <w:rPr>
+          <w:lang w:val="vi-VN"/>
+        </w:rPr>
+        <w:t>C</w:t>
+      </w:r>
+      <w:r>
+        <w:rPr>
+          <w:lang w:val="vi-VN"/>
+        </w:rPr>
+        <w:t>haracteristics</w:t>
+      </w:r>
+      <w:r>
+        <w:rPr>
+          <w:lang w:val="vi-VN"/>
+        </w:rPr>
+        <w:t xml:space="preserve"> of S3 Standard?</w:t>
+      </w:r>
+    </w:p>
+    <w:p>
+      <w:pPr>
+        <w:pStyle w:val="ListParagraph"/>
+        <w:numPr>
+          <w:ilvl w:val="0"/>
+          <w:numId w:val="4"/>
+        </w:numPr>
+        <w:rPr>
+          <w:lang w:val="vi-VN"/>
+        </w:rPr>
+      </w:pPr>
+      <w:r>
+        <w:rPr>
+          <w:rFonts w:hint="eastAsia"/>
+          <w:lang w:val="vi-VN"/>
+        </w:rPr>
+        <w:t>Đ</w:t>
+      </w:r>
+      <w:r>
+        <w:rPr>
+          <w:rFonts w:hint="cs"/>
+          <w:lang w:val="vi-VN"/>
+        </w:rPr>
+        <w:t>ư</w:t>
+      </w:r>
+      <w:r>
+        <w:rPr>
+          <w:lang w:val="vi-VN"/>
+        </w:rPr>
+        <w:t>ợc thiết kế cho dữ liệu được truy cập thường xuyên</w:t>
+      </w:r>
+      <w:r>
+        <w:rPr>
+          <w:lang w:val="vi-VN"/>
+        </w:rPr>
+        <w:t xml:space="preserve"> và</w:t>
+      </w:r>
+      <w:r>
+        <w:rPr>
+          <w:lang w:val="vi-VN"/>
+        </w:rPr>
+        <w:t xml:space="preserve"> tốc độ</w:t>
+      </w:r>
+      <w:r>
+        <w:rPr>
+          <w:lang w:val="vi-VN"/>
+        </w:rPr>
+        <w:t xml:space="preserve"> nhanh</w:t>
+      </w:r>
+    </w:p>
+    <w:p>
+      <w:pPr>
+        <w:pStyle w:val="ListParagraph"/>
+        <w:numPr>
+          <w:ilvl w:val="0"/>
+          <w:numId w:val="4"/>
+        </w:numPr>
+        <w:rPr>
+          <w:lang w:val="vi-VN"/>
+        </w:rPr>
+      </w:pPr>
+      <w:r>
+        <w:rPr>
+          <w:lang w:val="vi-VN"/>
+        </w:rPr>
+        <w:t>Lưu trữ dữ liệu trong tối thiểu ba Vùng khả dụng</w:t>
+      </w:r>
+    </w:p>
+    <w:p>
+      <w:pPr>
+        <w:rPr>
+          <w:lang w:val="vi-VN"/>
+        </w:rPr>
+      </w:pPr>
+      <w:r>
+        <w:rPr>
+          <w:lang w:val="vi-VN"/>
+        </w:rPr>
+        <w:t xml:space="preserve">Tiêu chuẩn S3 cung cấp tính sẵn sàng cao cho các đối tượng. Điều này làm cho nó trở thành một lựa chọn tốt cho nhiều trường hợp sử dụng, chẳng hạn như trang web, phân phối nội dung và phân tích dữ liệu. </w:t>
+      </w:r>
+    </w:p>
+    <w:p>
+      <w:pPr>
+        <w:rPr>
+          <w:lang w:val="vi-VN"/>
+        </w:rPr>
+      </w:pPr>
+      <w:r>
+        <w:rPr>
+          <w:lang w:val="vi-VN"/>
+        </w:rPr>
+        <w:t>S3 Tiêu chuẩn có chi phí cao hơn so với các lớp lưu trữ khác dành cho việc lưu trữ dữ liệu và lưu trữ được truy cập không thường xuyên.</w:t>
+      </w:r>
+    </w:p>
+    <w:p>
+      <w:pPr>
+        <w:pStyle w:val="Heading3"/>
+        <w:rPr>
+          <w:lang w:val="vi-VN"/>
+        </w:rPr>
+      </w:pPr>
+      <w:r>
+        <w:rPr>
+          <w:lang w:val="vi-VN"/>
+        </w:rPr>
+        <w:t>C</w:t>
+      </w:r>
+      <w:r>
+        <w:rPr>
+          <w:lang w:val="vi-VN"/>
+        </w:rPr>
+        <w:t>haracteristics</w:t>
+      </w:r>
+      <w:r>
+        <w:rPr>
+          <w:lang w:val="vi-VN"/>
+        </w:rPr>
+        <w:t xml:space="preserve"> of </w:t>
+      </w:r>
+      <w:r>
+        <w:rPr>
+          <w:lang w:val="vi-VN"/>
+        </w:rPr>
+        <w:t>S3 Standard-Infrequent Access (S3 Standard-IA)</w:t>
+      </w:r>
+      <w:r>
+        <w:rPr>
+          <w:lang w:val="vi-VN"/>
+        </w:rPr>
+        <w:t>?</w:t>
+      </w:r>
+    </w:p>
+    <w:p>
+      <w:pPr>
+        <w:pStyle w:val="ListParagraph"/>
+        <w:numPr>
+          <w:ilvl w:val="0"/>
+          <w:numId w:val="4"/>
+        </w:numPr>
+        <w:rPr>
+          <w:lang w:val="vi-VN"/>
+        </w:rPr>
+      </w:pPr>
+      <w:r>
+        <w:rPr>
+          <w:rFonts w:hint="eastAsia"/>
+          <w:lang w:val="vi-VN"/>
+        </w:rPr>
+        <w:t>Đ</w:t>
+      </w:r>
+      <w:r>
+        <w:rPr>
+          <w:rFonts w:hint="cs"/>
+          <w:lang w:val="vi-VN"/>
+        </w:rPr>
+        <w:t>ư</w:t>
+      </w:r>
+      <w:r>
+        <w:rPr>
+          <w:lang w:val="vi-VN"/>
+        </w:rPr>
+        <w:t>ợc thiết kế cho dữ liệu được truy cập thường xuyên</w:t>
+      </w:r>
+      <w:r>
+        <w:rPr>
+          <w:lang w:val="vi-VN"/>
+        </w:rPr>
+        <w:t xml:space="preserve"> và </w:t>
+      </w:r>
+      <w:r>
+        <w:rPr>
+          <w:lang w:val="vi-VN"/>
+        </w:rPr>
+        <w:t xml:space="preserve">tốc độ </w:t>
+      </w:r>
+      <w:r>
+        <w:rPr>
+          <w:lang w:val="vi-VN"/>
+        </w:rPr>
+        <w:t>nhanh</w:t>
+      </w:r>
+    </w:p>
+    <w:p>
+      <w:pPr>
+        <w:pStyle w:val="ListParagraph"/>
+        <w:numPr>
+          <w:ilvl w:val="0"/>
+          <w:numId w:val="4"/>
+        </w:numPr>
+        <w:rPr>
+          <w:lang w:val="vi-VN"/>
+        </w:rPr>
+      </w:pPr>
+      <w:r>
+        <w:rPr>
+          <w:lang w:val="vi-VN"/>
+        </w:rPr>
+        <w:t>Tương tự như S3 Tiêu chuẩn nhưng có giá lưu trữ thấp hơn và giá truy xuất cao hơn</w:t>
+      </w:r>
+    </w:p>
+    <w:p>
+      <w:pPr>
+        <w:rPr>
+          <w:lang w:val="vi-VN"/>
+        </w:rPr>
+      </w:pPr>
+      <w:r>
+        <w:rPr>
+          <w:lang w:val="vi-VN"/>
+        </w:rPr>
+        <w:lastRenderedPageBreak/>
+        <w:t xml:space="preserve">S3 Standard-IA lý tưởng cho dữ liệu được truy cập không thường xuyên nhưng yêu cầu tính sẵn sàng cao khi cần thiết. </w:t>
+      </w:r>
+    </w:p>
+    <w:p>
+      <w:pPr>
+        <w:rPr>
+          <w:lang w:val="vi-VN"/>
+        </w:rPr>
+      </w:pPr>
+      <w:r>
+        <w:rPr>
+          <w:lang w:val="vi-VN"/>
+        </w:rPr>
+        <w:t xml:space="preserve">Cả S3 Tiêu chuẩn và S3 Tiêu chuẩn-IA đều lưu trữ dữ liệu trong tối thiểu </w:t>
+      </w:r>
+      <w:r>
+        <w:rPr>
+          <w:lang w:val="vi-VN"/>
+        </w:rPr>
+        <w:t>3</w:t>
+      </w:r>
+      <w:r>
+        <w:rPr>
+          <w:lang w:val="vi-VN"/>
+        </w:rPr>
+        <w:t xml:space="preserve"> Vùng khả dụng. S3 Tiêu chuẩn-IA cung cấp cùng mức độ khả dụng nh</w:t>
+      </w:r>
+      <w:r>
+        <w:rPr>
+          <w:rFonts w:hint="cs"/>
+          <w:lang w:val="vi-VN"/>
+        </w:rPr>
+        <w:t>ư</w:t>
+      </w:r>
+      <w:r>
+        <w:rPr>
+          <w:lang w:val="vi-VN"/>
+        </w:rPr>
+        <w:t xml:space="preserve"> S3 Tiêu chuẩn nhưng với giá lưu trữ thấp hơn và giá truy xuấ</w:t>
+      </w:r>
+      <w:r>
+        <w:rPr>
+          <w:lang w:val="vi-VN"/>
+        </w:rPr>
+        <w:t>t cao hơn (</w:t>
+      </w:r>
+      <w:r>
+        <w:rPr>
+          <w:lang w:val="vi-VN"/>
+        </w:rPr>
+        <w:t>lower storage price and a higher retrieval price</w:t>
+      </w:r>
+      <w:r>
+        <w:rPr>
+          <w:lang w:val="vi-VN"/>
+        </w:rPr>
+        <w:t>).</w:t>
+      </w:r>
+    </w:p>
+    <w:p>
+      <w:pPr>
+        <w:pStyle w:val="Heading3"/>
+        <w:rPr>
+          <w:lang w:val="vi-VN"/>
+        </w:rPr>
+      </w:pPr>
+      <w:r>
+        <w:rPr>
+          <w:lang w:val="vi-VN"/>
+        </w:rPr>
+        <w:t>C</w:t>
+      </w:r>
+      <w:r>
+        <w:rPr>
+          <w:lang w:val="vi-VN"/>
+        </w:rPr>
+        <w:t>haracteristics</w:t>
+      </w:r>
+      <w:r>
+        <w:rPr>
+          <w:lang w:val="vi-VN"/>
+        </w:rPr>
+        <w:t xml:space="preserve"> of</w:t>
+      </w:r>
+      <w:r>
+        <w:rPr>
+          <w:lang w:val="vi-VN"/>
+        </w:rPr>
+        <w:t xml:space="preserve"> </w:t>
+      </w:r>
+      <w:r>
+        <w:rPr>
+          <w:lang w:val="vi-VN"/>
+        </w:rPr>
+        <w:t>S3 One Zone-Infrequent Access (S3 One Zone-IA)</w:t>
+      </w:r>
+      <w:r>
+        <w:rPr>
+          <w:lang w:val="vi-VN"/>
+        </w:rPr>
+        <w:t>?</w:t>
+      </w:r>
+    </w:p>
+    <w:p>
+      <w:pPr>
+        <w:pStyle w:val="ListParagraph"/>
+        <w:numPr>
+          <w:ilvl w:val="0"/>
+          <w:numId w:val="4"/>
+        </w:numPr>
+        <w:rPr>
+          <w:lang w:val="vi-VN"/>
+        </w:rPr>
+      </w:pPr>
+      <w:r>
+        <w:rPr>
+          <w:lang w:val="vi-VN"/>
+        </w:rPr>
+        <w:t>Lưu trữ dữ liệu trong một Vùng khả dụng duy nhất</w:t>
+      </w:r>
+    </w:p>
+    <w:p>
+      <w:pPr>
+        <w:pStyle w:val="ListParagraph"/>
+        <w:numPr>
+          <w:ilvl w:val="0"/>
+          <w:numId w:val="4"/>
+        </w:numPr>
+        <w:rPr>
+          <w:lang w:val="vi-VN"/>
+        </w:rPr>
+      </w:pPr>
+      <w:r>
+        <w:rPr>
+          <w:lang w:val="vi-VN"/>
+        </w:rPr>
+        <w:t>Có giá lưu trữ thấp hơn S3 Standard-IA</w:t>
+      </w:r>
+    </w:p>
+    <w:p>
+      <w:pPr>
+        <w:rPr>
+          <w:lang w:val="vi-VN"/>
+        </w:rPr>
+      </w:pPr>
+      <w:r>
+        <w:rPr>
+          <w:lang w:val="vi-VN"/>
+        </w:rPr>
+        <w:t xml:space="preserve">So với S3 Tiêu chuẩn và S3 Tiêu chuẩn-IA, lưu trữ dữ liệu trong tối thiểu </w:t>
+      </w:r>
+      <w:r>
+        <w:rPr>
+          <w:lang w:val="vi-VN"/>
+        </w:rPr>
+        <w:t>3</w:t>
+      </w:r>
+      <w:r>
+        <w:rPr>
+          <w:lang w:val="vi-VN"/>
+        </w:rPr>
+        <w:t xml:space="preserve"> Vùng khả dụng, S3 One Zone-IA lưu trữ dữ liệu trong một Vùng khả dụng duy nhất. Điều này làm cho nó trở thành một lớp lưu trữ tốt để xem xét nếu các điều kiện sau áp dụ</w:t>
+      </w:r>
+      <w:r>
+        <w:rPr>
+          <w:lang w:val="vi-VN"/>
+        </w:rPr>
+        <w:t>ng:</w:t>
+      </w:r>
+    </w:p>
+    <w:p>
+      <w:pPr>
+        <w:pStyle w:val="ListParagraph"/>
+        <w:numPr>
+          <w:ilvl w:val="0"/>
+          <w:numId w:val="4"/>
+        </w:numPr>
+        <w:rPr>
+          <w:lang w:val="vi-VN"/>
+        </w:rPr>
+      </w:pPr>
+      <w:r>
+        <w:rPr>
+          <w:lang w:val="vi-VN"/>
+        </w:rPr>
+        <w:t>Bạn muốn tiết kiệm chi phí lưu trữ.</w:t>
+      </w:r>
+    </w:p>
+    <w:p>
+      <w:pPr>
+        <w:pStyle w:val="ListParagraph"/>
+        <w:numPr>
+          <w:ilvl w:val="0"/>
+          <w:numId w:val="4"/>
+        </w:numPr>
+        <w:rPr>
+          <w:lang w:val="vi-VN"/>
+        </w:rPr>
+      </w:pPr>
+      <w:r>
+        <w:rPr>
+          <w:lang w:val="vi-VN"/>
+        </w:rPr>
+        <w:t>Bạn có thể dễ dàng tái tạo dữ liệu của mình trong trường hợp bị lỗi Vùng khả dụng.</w:t>
+      </w:r>
+    </w:p>
+    <w:p>
+      <w:pPr>
+        <w:pStyle w:val="Heading3"/>
+        <w:rPr>
+          <w:lang w:val="vi-VN"/>
+        </w:rPr>
+      </w:pPr>
+      <w:r>
+        <w:rPr>
+          <w:lang w:val="vi-VN"/>
+        </w:rPr>
+        <w:t>C</w:t>
+      </w:r>
+      <w:r>
+        <w:rPr>
+          <w:lang w:val="vi-VN"/>
+        </w:rPr>
+        <w:t>haracteristics</w:t>
+      </w:r>
+      <w:r>
+        <w:rPr>
+          <w:lang w:val="vi-VN"/>
+        </w:rPr>
+        <w:t xml:space="preserve"> of </w:t>
+      </w:r>
+      <w:r>
+        <w:rPr>
+          <w:lang w:val="vi-VN"/>
+        </w:rPr>
+        <w:t>S3 Intelligent-Tiering</w:t>
+      </w:r>
+      <w:r>
+        <w:rPr>
+          <w:lang w:val="vi-VN"/>
+        </w:rPr>
+        <w:t>?</w:t>
+      </w:r>
+    </w:p>
+    <w:p>
+      <w:pPr>
+        <w:pStyle w:val="ListParagraph"/>
+        <w:numPr>
+          <w:ilvl w:val="0"/>
+          <w:numId w:val="4"/>
+        </w:numPr>
+        <w:rPr>
+          <w:lang w:val="vi-VN"/>
+        </w:rPr>
+      </w:pPr>
+      <w:r>
+        <w:rPr>
+          <w:lang w:val="vi-VN"/>
+        </w:rPr>
+        <w:t>Lý tưởng cho dữ liệu có kiểu truy cập không xác định hoặc thay đổi</w:t>
+      </w:r>
+    </w:p>
+    <w:p>
+      <w:pPr>
+        <w:pStyle w:val="ListParagraph"/>
+        <w:numPr>
+          <w:ilvl w:val="0"/>
+          <w:numId w:val="4"/>
+        </w:numPr>
+        <w:rPr>
+          <w:lang w:val="vi-VN"/>
+        </w:rPr>
+      </w:pPr>
+      <w:r>
+        <w:rPr>
+          <w:lang w:val="vi-VN"/>
+        </w:rPr>
+        <w:t>Yêu cầu một khoản phí giám sát và tự động hóa nhỏ hàng tháng cho mỗi đối tượng</w:t>
+      </w:r>
+    </w:p>
+    <w:p>
+      <w:pPr>
+        <w:rPr>
+          <w:lang w:val="vi-VN"/>
+        </w:rPr>
+      </w:pPr>
+      <w:r>
+        <w:rPr>
+          <w:lang w:val="vi-VN"/>
+        </w:rPr>
+        <w:t xml:space="preserve">Trong lớp lưu trữ S3 Intelligent-Tiering, Amazon S3 giám sát các kiểu truy cập của đối tượng. </w:t>
+      </w:r>
+    </w:p>
+    <w:p>
+      <w:pPr>
+        <w:pStyle w:val="ListParagraph"/>
+        <w:numPr>
+          <w:ilvl w:val="0"/>
+          <w:numId w:val="4"/>
+        </w:numPr>
+        <w:rPr>
+          <w:lang w:val="vi-VN"/>
+        </w:rPr>
+      </w:pPr>
+      <w:r>
+        <w:rPr>
+          <w:lang w:val="vi-VN"/>
+        </w:rPr>
+        <w:t xml:space="preserve">Nếu bạn không truy cập một đối tượng trong 30 ngày liên tục, Amazon S3 sẽ tự động chuyển đối tượng đó sang cấp truy cập không thường xuyên, S3 Standard-IA. </w:t>
+      </w:r>
+    </w:p>
+    <w:p>
+      <w:pPr>
+        <w:pStyle w:val="ListParagraph"/>
+        <w:numPr>
+          <w:ilvl w:val="0"/>
+          <w:numId w:val="4"/>
+        </w:numPr>
+        <w:rPr>
+          <w:lang w:val="vi-VN"/>
+        </w:rPr>
+      </w:pPr>
+      <w:r>
+        <w:rPr>
+          <w:lang w:val="vi-VN"/>
+        </w:rPr>
+        <w:t>Và ngược lại, n</w:t>
+      </w:r>
+      <w:r>
+        <w:rPr>
+          <w:lang w:val="vi-VN"/>
+        </w:rPr>
+        <w:t xml:space="preserve">ếu bạn truy cập một đối tượng trong cấp </w:t>
+      </w:r>
+      <w:r>
+        <w:rPr>
+          <w:lang w:val="vi-VN"/>
+        </w:rPr>
+        <w:t>S3 Standard-IA</w:t>
+      </w:r>
+      <w:r>
+        <w:rPr>
+          <w:lang w:val="vi-VN"/>
+        </w:rPr>
+        <w:t xml:space="preserve">, Amazon S3 sẽ tự động chuyển đối tượng đó sang cấp truy cập thường xuyên, </w:t>
+      </w:r>
+      <w:r>
+        <w:rPr>
+          <w:lang w:val="vi-VN"/>
+        </w:rPr>
+        <w:t>S3 Standard</w:t>
+      </w:r>
+      <w:r>
+        <w:rPr>
+          <w:lang w:val="vi-VN"/>
+        </w:rPr>
+        <w:t>.</w:t>
+      </w:r>
+    </w:p>
+    <w:p>
+      <w:pPr>
+        <w:pStyle w:val="Heading3"/>
+        <w:rPr>
+          <w:lang w:val="vi-VN"/>
+        </w:rPr>
+      </w:pPr>
+      <w:r>
+        <w:rPr>
+          <w:lang w:val="vi-VN"/>
+        </w:rPr>
+        <w:t>C</w:t>
+      </w:r>
+      <w:r>
+        <w:rPr>
+          <w:lang w:val="vi-VN"/>
+        </w:rPr>
+        <w:t>haracteristics</w:t>
+      </w:r>
+      <w:r>
+        <w:rPr>
+          <w:lang w:val="vi-VN"/>
+        </w:rPr>
+        <w:t xml:space="preserve"> of </w:t>
+      </w:r>
+      <w:r>
+        <w:rPr>
+          <w:lang w:val="vi-VN"/>
+        </w:rPr>
+        <w:t>S3 Glacier</w:t>
+      </w:r>
+      <w:r>
+        <w:rPr>
+          <w:lang w:val="vi-VN"/>
+        </w:rPr>
+        <w:t>?</w:t>
+      </w:r>
+    </w:p>
+    <w:p>
+      <w:pPr>
+        <w:pStyle w:val="ListParagraph"/>
+        <w:numPr>
+          <w:ilvl w:val="0"/>
+          <w:numId w:val="4"/>
+        </w:numPr>
+        <w:rPr>
+          <w:lang w:val="vi-VN"/>
+        </w:rPr>
+      </w:pPr>
+      <w:r>
+        <w:rPr>
+          <w:lang w:val="vi-VN"/>
+        </w:rPr>
+        <w:t>Bộ nhớ chi phí thấp được thiết kế để lưu trữ dữ liệu</w:t>
+      </w:r>
+    </w:p>
+    <w:p>
+      <w:pPr>
+        <w:pStyle w:val="ListParagraph"/>
+        <w:numPr>
+          <w:ilvl w:val="0"/>
+          <w:numId w:val="4"/>
+        </w:numPr>
+        <w:rPr>
+          <w:lang w:val="vi-VN"/>
+        </w:rPr>
+      </w:pPr>
+      <w:r>
+        <w:rPr>
+          <w:lang w:val="vi-VN"/>
+        </w:rPr>
+        <w:t>Có thể lấy các đối tượng trong vòng vài phút đến vài giờ</w:t>
+      </w:r>
+    </w:p>
+    <w:p>
+      <w:pPr>
+        <w:rPr>
+          <w:lang w:val="vi-VN"/>
+        </w:rPr>
+      </w:pPr>
+      <w:r>
+        <w:rPr>
+          <w:lang w:val="vi-VN"/>
+        </w:rPr>
+        <w:t xml:space="preserve">S3 Glacier là lớp lưu trữ chi phí thấp, lý tưởng để lưu trữ dữ liệu. </w:t>
+      </w:r>
+    </w:p>
+    <w:p>
+      <w:pPr>
+        <w:rPr>
+          <w:lang w:val="vi-VN"/>
+        </w:rPr>
+      </w:pPr>
+      <w:r>
+        <w:rPr>
+          <w:lang w:val="vi-VN"/>
+        </w:rPr>
+        <w:t>Ví dụ: bạn có thể sử dụng lớp lưu trữ</w:t>
+      </w:r>
+      <w:r>
+        <w:rPr>
+          <w:lang w:val="vi-VN"/>
+        </w:rPr>
+        <w:t xml:space="preserve"> (</w:t>
+      </w:r>
+      <w:r>
+        <w:rPr>
+          <w:lang w:val="vi-VN"/>
+        </w:rPr>
+        <w:t>storage class</w:t>
+      </w:r>
+      <w:r>
+        <w:rPr>
+          <w:lang w:val="vi-VN"/>
+        </w:rPr>
+        <w:t>)</w:t>
+      </w:r>
+      <w:r>
+        <w:rPr>
+          <w:lang w:val="vi-VN"/>
+        </w:rPr>
+        <w:t xml:space="preserve"> này để lưu trữ hồ sơ khách hàng đã lưu trữ hoặc các tệp ảnh và video cũ hơn.</w:t>
+      </w:r>
+    </w:p>
+    <w:p>
+      <w:pPr>
+        <w:pStyle w:val="Heading3"/>
+        <w:rPr>
+          <w:lang w:val="vi-VN"/>
+        </w:rPr>
+      </w:pPr>
+      <w:r>
+        <w:rPr>
+          <w:lang w:val="vi-VN"/>
+        </w:rPr>
+        <w:t>C</w:t>
+      </w:r>
+      <w:r>
+        <w:rPr>
+          <w:lang w:val="vi-VN"/>
+        </w:rPr>
+        <w:t>haracteristics</w:t>
+      </w:r>
+      <w:r>
+        <w:rPr>
+          <w:lang w:val="vi-VN"/>
+        </w:rPr>
+        <w:t xml:space="preserve"> of </w:t>
+      </w:r>
+      <w:r>
+        <w:rPr>
+          <w:lang w:val="vi-VN"/>
+        </w:rPr>
+        <w:t>S3 Glacier Deep Archive</w:t>
+      </w:r>
+      <w:r>
+        <w:rPr>
+          <w:lang w:val="vi-VN"/>
+        </w:rPr>
+        <w:t>?</w:t>
+      </w:r>
+    </w:p>
+    <w:p>
+      <w:pPr>
+        <w:pStyle w:val="ListParagraph"/>
+        <w:numPr>
+          <w:ilvl w:val="0"/>
+          <w:numId w:val="4"/>
+        </w:numPr>
+        <w:rPr>
+          <w:lang w:val="vi-VN"/>
+        </w:rPr>
+      </w:pPr>
+      <w:r>
+        <w:rPr>
+          <w:lang w:val="vi-VN"/>
+        </w:rPr>
+        <w:t>Lớp lưu trữ đối tượng chi phí thấp nhất lý tưởng để lưu trữ</w:t>
+      </w:r>
+    </w:p>
+    <w:p>
+      <w:pPr>
+        <w:pStyle w:val="ListParagraph"/>
+        <w:numPr>
+          <w:ilvl w:val="0"/>
+          <w:numId w:val="4"/>
+        </w:numPr>
+        <w:rPr>
+          <w:lang w:val="vi-VN"/>
+        </w:rPr>
+      </w:pPr>
+      <w:r>
+        <w:rPr>
+          <w:lang w:val="vi-VN"/>
+        </w:rPr>
+        <w:t xml:space="preserve">Có thể lấy </w:t>
+      </w:r>
+      <w:r>
+        <w:rPr>
+          <w:lang w:val="vi-VN"/>
+        </w:rPr>
+        <w:t>object</w:t>
+      </w:r>
+      <w:r>
+        <w:rPr>
+          <w:lang w:val="vi-VN"/>
+        </w:rPr>
+        <w:t xml:space="preserve"> trong vòng 12 giờ</w:t>
+      </w:r>
+    </w:p>
+    <w:p>
+      <w:pPr>
+        <w:rPr>
+          <w:lang w:val="vi-VN"/>
+        </w:rPr>
+      </w:pPr>
+      <w:r>
+        <w:rPr>
+          <w:lang w:val="vi-VN"/>
+        </w:rPr>
+        <w:lastRenderedPageBreak/>
+        <w:t xml:space="preserve">Khi quyết định giữa Amazon S3 Glacier và Amazon S3 Glacier Deep Archive, hãy cân nhắc xem bạn cần truy xuất các đối tượng đã lưu trữ nhanh như thế nào. </w:t>
+      </w:r>
+    </w:p>
+    <w:p>
+      <w:pPr>
+        <w:pStyle w:val="ListParagraph"/>
+        <w:numPr>
+          <w:ilvl w:val="0"/>
+          <w:numId w:val="4"/>
+        </w:numPr>
+        <w:rPr>
+          <w:lang w:val="vi-VN"/>
+        </w:rPr>
+      </w:pPr>
+      <w:r>
+        <w:rPr>
+          <w:lang w:val="vi-VN"/>
+        </w:rPr>
+        <w:t xml:space="preserve">Bạn có thể truy xuất các đối tượng được lưu trữ trong lớp lưu trữ S3 Glacier trong vòng vài phút đến vài giờ. </w:t>
+      </w:r>
+    </w:p>
+    <w:p>
+      <w:pPr>
+        <w:pStyle w:val="ListParagraph"/>
+        <w:numPr>
+          <w:ilvl w:val="0"/>
+          <w:numId w:val="4"/>
+        </w:numPr>
+        <w:rPr>
+          <w:lang w:val="vi-VN"/>
+        </w:rPr>
+      </w:pPr>
+      <w:r>
+        <w:rPr>
+          <w:lang w:val="vi-VN"/>
+        </w:rPr>
+        <w:t>Để so sánh, bạn có thể truy xuất các đối tượng được lưu trữ trong lớp lưu trữ S3 Glacier Deep Archive trong vòng 12 giờ.</w:t>
+      </w:r>
+    </w:p>
+    <w:p>
+      <w:pPr>
+        <w:pStyle w:val="Heading3"/>
+        <w:rPr>
+          <w:lang w:val="vi-VN"/>
+        </w:rPr>
+      </w:pPr>
+      <w:r>
+        <w:rPr>
+          <w:lang w:val="vi-VN"/>
+        </w:rPr>
+        <w:t>Phân biệt điểm khác nhau lớn nhất giữa Block Storage và Object Storage?</w:t>
+      </w:r>
+    </w:p>
+    <w:p>
+      <w:pPr>
+        <w:rPr>
+          <w:lang w:val="vi-VN"/>
+        </w:rPr>
+      </w:pPr>
+      <w:r>
+        <w:rPr>
+          <w:lang w:val="vi-VN"/>
+        </w:rPr>
+        <w:t>Object storage</w:t>
+      </w:r>
+      <w:r>
+        <w:rPr>
+          <w:lang w:val="vi-VN"/>
+        </w:rPr>
+        <w:t xml:space="preserve"> coi bất kỳ file nào như là một object hoàn chỉnh, đóng kín. </w:t>
+      </w:r>
+    </w:p>
+    <w:p>
+      <w:pPr>
+        <w:pStyle w:val="ListParagraph"/>
+        <w:numPr>
+          <w:ilvl w:val="0"/>
+          <w:numId w:val="4"/>
+        </w:numPr>
+        <w:rPr>
+          <w:lang w:val="vi-VN"/>
+        </w:rPr>
+      </w:pPr>
+      <w:r>
+        <w:rPr>
+          <w:lang w:val="vi-VN"/>
+        </w:rPr>
+        <w:t xml:space="preserve">Object storage </w:t>
+      </w:r>
+      <w:r>
+        <w:rPr>
+          <w:lang w:val="vi-VN"/>
+        </w:rPr>
+        <w:t xml:space="preserve">phù hợp cho </w:t>
+      </w:r>
+      <w:r>
+        <w:rPr>
+          <w:lang w:val="vi-VN"/>
+        </w:rPr>
+        <w:t>các</w:t>
+      </w:r>
+      <w:r>
+        <w:rPr>
+          <w:lang w:val="vi-VN"/>
+        </w:rPr>
+        <w:t xml:space="preserve"> file như</w:t>
+      </w:r>
+      <w:r>
+        <w:rPr>
+          <w:lang w:val="vi-VN"/>
+        </w:rPr>
+        <w:t xml:space="preserve"> tài liệu</w:t>
+      </w:r>
+      <w:r>
+        <w:rPr>
+          <w:lang w:val="vi-VN"/>
+        </w:rPr>
+        <w:t xml:space="preserve"> document</w:t>
+      </w:r>
+      <w:r>
+        <w:rPr>
+          <w:lang w:val="vi-VN"/>
+        </w:rPr>
+        <w:t>, hình ảnh và các tệp video được tải lên và sử dụng dưới dạng toàn bộ đối tượng, nhưng mỗi khi có thay đổi đối với đối tượng, bạn phải tải lên lại toàn bộ tệp. Không có cập nhật delta.</w:t>
+      </w:r>
+    </w:p>
+    <w:p>
+      <w:pPr>
+        <w:rPr>
+          <w:lang w:val="vi-VN"/>
+        </w:rPr>
+      </w:pPr>
+      <w:r>
+        <w:rPr>
+          <w:lang w:val="vi-VN"/>
+        </w:rPr>
+        <w:t>Block Storage chia các tệp đó thành các phần hoặc khối thành phần nhỏ.</w:t>
+      </w:r>
+    </w:p>
+    <w:p>
+      <w:pPr>
+        <w:pStyle w:val="ListParagraph"/>
+        <w:numPr>
+          <w:ilvl w:val="0"/>
+          <w:numId w:val="4"/>
+        </w:numPr>
+        <w:rPr>
+          <w:lang w:val="vi-VN"/>
+        </w:rPr>
+      </w:pPr>
+      <w:r>
+        <w:rPr>
+          <w:rFonts w:hint="eastAsia"/>
+          <w:lang w:val="vi-VN"/>
+        </w:rPr>
+        <w:t>Đ</w:t>
+      </w:r>
+      <w:r>
+        <w:rPr>
+          <w:lang w:val="vi-VN"/>
+        </w:rPr>
+        <w:t xml:space="preserve">iều này có nghĩa là, đối với </w:t>
+      </w:r>
+      <w:r>
+        <w:rPr>
+          <w:lang w:val="vi-VN"/>
+        </w:rPr>
+        <w:t>video</w:t>
+      </w:r>
+      <w:r>
+        <w:rPr>
+          <w:lang w:val="vi-VN"/>
+        </w:rPr>
+        <w:t xml:space="preserve"> file nặng</w:t>
+      </w:r>
+      <w:r>
+        <w:rPr>
+          <w:lang w:val="vi-VN"/>
+        </w:rPr>
+        <w:t xml:space="preserve"> </w:t>
+      </w:r>
+      <w:r>
+        <w:rPr>
+          <w:lang w:val="vi-VN"/>
+        </w:rPr>
+        <w:t xml:space="preserve">80 </w:t>
+      </w:r>
+      <w:r>
+        <w:rPr>
+          <w:lang w:val="vi-VN"/>
+        </w:rPr>
+        <w:t>GB</w:t>
+      </w:r>
+      <w:r>
+        <w:rPr>
+          <w:lang w:val="vi-VN"/>
+        </w:rPr>
+        <w:t>, khi bạn thực hiện chỉnh sửa một cảnh trong phim và lưu thay đổi đó, công cụ chỉ cập nhật các khối nơi các bit đó tồn tại. Nếu bạn đang thực hiện một loạt các chỉnh sửa vi mô,</w:t>
+      </w:r>
+      <w:r>
+        <w:rPr>
+          <w:lang w:val="vi-VN"/>
+        </w:rPr>
+        <w:t xml:space="preserve"> thì nên</w:t>
+      </w:r>
+      <w:r>
+        <w:rPr>
+          <w:lang w:val="vi-VN"/>
+        </w:rPr>
+        <w:t xml:space="preserve"> sử dụng EBS, </w:t>
+      </w:r>
+      <w:r>
+        <w:rPr>
+          <w:lang w:val="vi-VN"/>
+        </w:rPr>
+        <w:t>elastic block storage</w:t>
+      </w:r>
+      <w:r>
+        <w:rPr>
+          <w:lang w:val="vi-VN"/>
+        </w:rPr>
+        <w:t>.</w:t>
+      </w:r>
+      <w:r>
+        <w:rPr>
+          <w:lang w:val="vi-VN"/>
+        </w:rPr>
+        <w:t xml:space="preserve"> </w:t>
+      </w:r>
+    </w:p>
+    <w:p>
+      <w:pPr>
+        <w:pStyle w:val="ListParagraph"/>
+        <w:numPr>
+          <w:ilvl w:val="0"/>
+          <w:numId w:val="4"/>
+        </w:numPr>
+        <w:rPr>
+          <w:lang w:val="vi-VN"/>
+        </w:rPr>
+      </w:pPr>
+      <w:r>
+        <w:rPr>
+          <w:lang w:val="vi-VN"/>
+        </w:rPr>
+        <w:t>Nếu bạn sử dụng S3, mỗi khi bạn lưu các thay đổi, hệ thống sẽ phải tải lên toàn bộ</w:t>
+      </w:r>
+      <w:r>
+        <w:rPr>
+          <w:lang w:val="vi-VN"/>
+        </w:rPr>
+        <w:t xml:space="preserve"> file nặng</w:t>
+      </w:r>
+      <w:r>
+        <w:rPr>
+          <w:lang w:val="vi-VN"/>
+        </w:rPr>
+        <w:t xml:space="preserve"> 80 gigabyte, mọi lúc.</w:t>
+      </w:r>
+    </w:p>
+    <w:p>
+      <w:pPr>
+        <w:ind w:left="357" w:hanging="357"/>
+        <w:rPr>
+          <w:lang w:val="vi-VN"/>
+        </w:rPr>
+      </w:pPr>
+      <w:r>
+        <w:rPr>
+          <w:lang w:val="vi-VN"/>
+        </w:rPr>
+        <w:br w:type="page"/>
+      </w:r>
+    </w:p>
+    <w:p>
+      <w:pPr>
+        <w:pStyle w:val="Heading2"/>
+        <w:rPr>
+          <w:lang w:val="vi-VN"/>
+        </w:rPr>
+      </w:pPr>
+      <w:r>
+        <w:rPr>
+          <w:lang w:val="vi-VN"/>
+        </w:rPr>
+        <w:lastRenderedPageBreak/>
+        <w:t>Amazon Elastic File System (Amazon EFS)</w:t>
+      </w:r>
+    </w:p>
+    <w:p>
+      <w:pPr>
+        <w:pStyle w:val="Heading3"/>
+        <w:rPr>
+          <w:lang w:val="vi-VN" w:eastAsia="en-US"/>
+        </w:rPr>
+      </w:pPr>
+      <w:r>
+        <w:rPr>
+          <w:lang w:val="vi-VN" w:eastAsia="en-US"/>
+        </w:rPr>
+        <w:t>Amazon EFS là gì?</w:t>
+      </w:r>
+    </w:p>
+    <w:p>
+      <w:pPr>
+        <w:rPr>
+          <w:lang w:val="vi-VN" w:eastAsia="en-US"/>
+        </w:rPr>
+      </w:pPr>
+      <w:r>
+        <w:rPr>
+          <w:lang w:val="vi-VN" w:eastAsia="en-US"/>
+        </w:rPr>
+        <w:t>Amazon Elastic File System là dịch vụ lưu trữ</w:t>
+      </w:r>
+      <w:r>
+        <w:rPr>
+          <w:lang w:val="vi-VN" w:eastAsia="en-US"/>
+        </w:rPr>
+        <w:t xml:space="preserve"> file và file đó có thể chia sẻ đồng thời </w:t>
+      </w:r>
+      <w:r>
+        <w:rPr>
+          <w:lang w:val="vi-VN" w:eastAsia="en-US"/>
+        </w:rPr>
+        <w:t xml:space="preserve">giữa các máy chủ ảo </w:t>
+      </w:r>
+      <w:r>
+        <w:rPr>
+          <w:lang w:val="vi-VN" w:eastAsia="en-US"/>
+        </w:rPr>
+        <w:t xml:space="preserve">EC2 instance hay từ các </w:t>
+      </w:r>
+      <w:r>
+        <w:rPr>
+          <w:lang w:val="vi-VN" w:eastAsia="en-US"/>
+        </w:rPr>
+        <w:t xml:space="preserve">máy chủ </w:t>
+      </w:r>
+      <w:r>
+        <w:rPr>
+          <w:lang w:val="vi-VN" w:eastAsia="en-US"/>
+        </w:rPr>
+        <w:t>on-premises instance.</w:t>
+      </w:r>
+    </w:p>
+    <w:p>
+      <w:pPr>
+        <w:pStyle w:val="ListParagraph"/>
+        <w:numPr>
+          <w:ilvl w:val="0"/>
+          <w:numId w:val="4"/>
+        </w:numPr>
+        <w:rPr>
+          <w:lang w:val="vi-VN" w:eastAsia="en-US"/>
+        </w:rPr>
+      </w:pPr>
+      <w:r>
+        <w:rPr>
+          <w:lang w:val="vi-VN" w:eastAsia="en-US"/>
+        </w:rPr>
+        <w:t>Amazon EFS là một dịch vụ serverless có quy mô linh hoạ</w:t>
+      </w:r>
+      <w:r>
+        <w:rPr>
+          <w:lang w:val="vi-VN" w:eastAsia="en-US"/>
+        </w:rPr>
+        <w:t>t :</w:t>
+      </w:r>
+      <w:r>
+        <w:rPr>
+          <w:lang w:val="vi-VN" w:eastAsia="en-US"/>
+        </w:rPr>
+        <w:t xml:space="preserve"> EFS tự động tăng và thu nhỏ quy mô tùy thuộc vào nhu cầu lưu trữ tệp của người dùng mà không cần phải cung cấp hoặc quản lý.</w:t>
+      </w:r>
+    </w:p>
+    <w:p>
+      <w:pPr>
+        <w:pStyle w:val="Heading3"/>
+        <w:rPr>
+          <w:lang w:val="vi-VN"/>
+        </w:rPr>
+      </w:pPr>
+      <w:r>
+        <w:rPr>
+          <w:lang w:val="vi-VN"/>
+        </w:rPr>
+        <w:t>Các đặc điểm của Amazon EFS?</w:t>
+      </w:r>
+    </w:p>
+    <w:p>
+      <w:pPr>
+        <w:pStyle w:val="ListParagraph"/>
+        <w:numPr>
+          <w:ilvl w:val="0"/>
+          <w:numId w:val="4"/>
+        </w:numPr>
+        <w:rPr>
+          <w:lang w:val="vi-VN"/>
+        </w:rPr>
+      </w:pPr>
+      <w:r>
+        <w:rPr>
+          <w:lang w:val="vi-VN"/>
+        </w:rPr>
+        <w:t xml:space="preserve">Hỗ trợ nhiều </w:t>
+      </w:r>
+      <w:r>
+        <w:rPr>
+          <w:lang w:val="vi-VN"/>
+        </w:rPr>
+        <w:t xml:space="preserve">máy chủ ảo </w:t>
+      </w:r>
+      <w:r>
+        <w:rPr>
+          <w:lang w:val="vi-VN"/>
+        </w:rPr>
+        <w:t>EC2 Instance đọc / ghi đồng thời</w:t>
+      </w:r>
+    </w:p>
+    <w:p>
+      <w:pPr>
+        <w:pStyle w:val="ListParagraph"/>
+        <w:numPr>
+          <w:ilvl w:val="0"/>
+          <w:numId w:val="4"/>
+        </w:numPr>
+        <w:rPr>
+          <w:lang w:val="vi-VN"/>
+        </w:rPr>
+      </w:pPr>
+      <w:r>
+        <w:rPr>
+          <w:lang w:val="vi-VN"/>
+        </w:rPr>
+        <w:t>Giống</w:t>
+      </w:r>
+      <w:r>
+        <w:rPr>
+          <w:lang w:val="vi-VN"/>
+        </w:rPr>
+        <w:t xml:space="preserve"> hệ thống file system</w:t>
+      </w:r>
+      <w:r>
+        <w:rPr>
+          <w:lang w:val="vi-VN"/>
+        </w:rPr>
+        <w:t xml:space="preserve"> </w:t>
+      </w:r>
+      <w:r>
+        <w:rPr>
+          <w:lang w:val="vi-VN"/>
+        </w:rPr>
+        <w:t xml:space="preserve">trong </w:t>
+      </w:r>
+      <w:r>
+        <w:rPr>
+          <w:lang w:val="vi-VN"/>
+        </w:rPr>
+        <w:t>Linux</w:t>
+      </w:r>
+    </w:p>
+    <w:p>
+      <w:pPr>
+        <w:pStyle w:val="ListParagraph"/>
+        <w:numPr>
+          <w:ilvl w:val="0"/>
+          <w:numId w:val="4"/>
+        </w:numPr>
+        <w:rPr>
+          <w:lang w:val="vi-VN"/>
+        </w:rPr>
+      </w:pPr>
+      <w:r>
+        <w:rPr>
+          <w:lang w:val="vi-VN"/>
+        </w:rPr>
+        <w:t>Tài nguyên cấp độ Region</w:t>
+      </w:r>
+    </w:p>
+    <w:p>
+      <w:pPr>
+        <w:pStyle w:val="ListParagraph"/>
+        <w:numPr>
+          <w:ilvl w:val="0"/>
+          <w:numId w:val="4"/>
+        </w:numPr>
+        <w:rPr>
+          <w:lang w:val="vi-VN"/>
+        </w:rPr>
+      </w:pPr>
+      <w:r>
+        <w:rPr>
+          <w:lang w:val="vi-VN"/>
+        </w:rPr>
+        <w:t>Tự động scale dung lượng</w:t>
+      </w:r>
+    </w:p>
+    <w:p>
+      <w:pPr>
+        <w:pStyle w:val="ListParagraph"/>
+        <w:numPr>
+          <w:ilvl w:val="0"/>
+          <w:numId w:val="4"/>
+        </w:numPr>
+        <w:rPr>
+          <w:lang w:val="vi-VN"/>
+        </w:rPr>
+      </w:pPr>
+      <w:r>
+        <w:rPr>
+          <w:lang w:val="vi-VN"/>
+        </w:rPr>
+        <w:t>Serverless</w:t>
+      </w:r>
+    </w:p>
+    <w:p>
+      <w:pPr>
+        <w:pStyle w:val="Heading3"/>
+        <w:rPr>
+          <w:lang w:val="vi-VN"/>
+        </w:rPr>
+      </w:pPr>
+      <w:r>
+        <w:rPr>
+          <w:lang w:val="vi-VN"/>
+        </w:rPr>
+        <w:t xml:space="preserve">Các trường hợp sử dụng Amazon </w:t>
+      </w:r>
+      <w:r>
+        <w:rPr>
+          <w:lang w:val="vi-VN"/>
+        </w:rPr>
+        <w:t>EFS?</w:t>
+      </w:r>
+    </w:p>
+    <w:p>
+      <w:pPr>
+        <w:pStyle w:val="ListParagraph"/>
+        <w:numPr>
+          <w:ilvl w:val="0"/>
+          <w:numId w:val="4"/>
+        </w:numPr>
+        <w:rPr>
+          <w:lang w:val="vi-VN"/>
+        </w:rPr>
+      </w:pPr>
+      <w:r>
+        <w:rPr>
+          <w:lang w:val="vi-VN"/>
+        </w:rPr>
+        <w:t>Máy học và Dữ liệu lớn</w:t>
+      </w:r>
+    </w:p>
+    <w:p>
+      <w:pPr>
+        <w:pStyle w:val="ListParagraph"/>
+        <w:ind w:left="360"/>
+        <w:rPr>
+          <w:lang w:val="vi-VN"/>
+        </w:rPr>
+      </w:pPr>
+      <w:r>
+        <w:rPr>
+          <w:lang w:val="vi-VN"/>
+        </w:rPr>
+        <w:t>Amazon Elastic File System (EFS) cung cấp một hệ thống tệp dễ sử dụng, hiệu suất cao và nhất quán cho các khối lượng công việc máy học (machine learning) và dữ liệu lớn (big data). Hàng triệu các nhà khoa học dữ liệu sử dụng EFS để tạo ra môi trường xử lý cho khối lượng công việc lớn của họ.</w:t>
+      </w:r>
+    </w:p>
+    <w:p>
+      <w:pPr>
+        <w:pStyle w:val="ListParagraph"/>
+        <w:numPr>
+          <w:ilvl w:val="0"/>
+          <w:numId w:val="4"/>
+        </w:numPr>
+        <w:rPr>
+          <w:lang w:val="vi-VN"/>
+        </w:rPr>
+      </w:pPr>
+      <w:r>
+        <w:rPr>
+          <w:lang w:val="vi-VN"/>
+        </w:rPr>
+        <w:t>Quản lý thông tin và ứng dụng web</w:t>
+      </w:r>
+    </w:p>
+    <w:p>
+      <w:pPr>
+        <w:pStyle w:val="ListParagraph"/>
+        <w:ind w:left="360"/>
+        <w:rPr>
+          <w:lang w:val="vi-VN"/>
+        </w:rPr>
+      </w:pPr>
+      <w:r>
+        <w:rPr>
+          <w:lang w:val="vi-VN"/>
+        </w:rPr>
+        <w:t>EFS cung cấp một phương tiện hiệu quả để quản lý nội dung và các ứng dụng web. EFS triển khai nhiều cấu trúc tệp mà các đội phát triển web thường sử dụng, giúp dễ dàng học và triển khai trong các ứng dụng web như trang web hoặc nội dung trực tuyến khác.</w:t>
+      </w:r>
+    </w:p>
+    <w:p>
+      <w:pPr>
+        <w:pStyle w:val="Heading3"/>
+        <w:rPr>
+          <w:lang w:val="vi-VN"/>
+        </w:rPr>
+      </w:pPr>
+      <w:r>
+        <w:rPr>
+          <w:lang w:val="vi-VN"/>
+        </w:rPr>
+        <w:t xml:space="preserve">Các trường hợp sử dụng Amazon </w:t>
+      </w:r>
+      <w:r>
+        <w:rPr>
+          <w:lang w:val="vi-VN"/>
+        </w:rPr>
+        <w:t>EBS?</w:t>
+      </w:r>
+    </w:p>
+    <w:p>
+      <w:pPr>
+        <w:pStyle w:val="ListParagraph"/>
+        <w:numPr>
+          <w:ilvl w:val="0"/>
+          <w:numId w:val="4"/>
+        </w:numPr>
+        <w:rPr>
+          <w:lang w:val="vi-VN"/>
+        </w:rPr>
+      </w:pPr>
+      <w:r>
+        <w:rPr>
+          <w:lang w:val="vi-VN"/>
+        </w:rPr>
+        <w:t>Tình huống 1: Đáp ứng workload cơ sở dữ liệu</w:t>
+      </w:r>
+    </w:p>
+    <w:p>
+      <w:pPr>
+        <w:pStyle w:val="ListParagraph"/>
+        <w:ind w:left="360"/>
+        <w:rPr>
+          <w:lang w:val="vi-VN"/>
+        </w:rPr>
+      </w:pPr>
+      <w:r>
+        <w:rPr>
+          <w:lang w:val="vi-VN"/>
+        </w:rPr>
+        <w:t>Nhiều công ty tìm kiếm những lựa chọn tối ưu chi phí để chạy cơ sở dữ liệu. Amazon EBS cung cấp cả Cơ sở dữ liệu quan hệ (sử dụng cho Amazon RDS) và NoSQL (sử dụng cho Amazon DynamoDB) với các giải pháp có tính linh hoạt và đảm bảo độ trễ thấp. Ứng dụng tin nhắn – Slack, đang sử dụng Amazon EBS để tăng hiệu suất cơ sở dữ liệu nhằm phục vụ khách hàng trên khắp thế giới tốt hơn.</w:t>
+      </w:r>
+    </w:p>
+    <w:p>
+      <w:pPr>
+        <w:pStyle w:val="ListParagraph"/>
+        <w:numPr>
+          <w:ilvl w:val="0"/>
+          <w:numId w:val="4"/>
+        </w:numPr>
+        <w:rPr>
+          <w:lang w:val="vi-VN"/>
+        </w:rPr>
+      </w:pPr>
+      <w:r>
+        <w:rPr>
+          <w:lang w:val="vi-VN"/>
+        </w:rPr>
+        <w:t>Tình huống 2: Sao lưu và khôi phục</w:t>
+      </w:r>
+    </w:p>
+    <w:p>
+      <w:pPr>
+        <w:pStyle w:val="ListParagraph"/>
+        <w:ind w:left="360"/>
+        <w:rPr>
+          <w:lang w:val="vi-VN"/>
+        </w:rPr>
+      </w:pPr>
+      <w:r>
+        <w:rPr>
+          <w:lang w:val="vi-VN"/>
+        </w:rPr>
+        <w:t xml:space="preserve">Một trường hợp sử dụng khác liên quan đến việc sao lưu các instance của bạn. Các bản sao lưu người dùng tạo trong EBS có thể dễ dàng được tải lên S3 để lưu trữ thuận tiện và tiết </w:t>
+      </w:r>
+      <w:r>
+        <w:rPr>
+          <w:lang w:val="vi-VN"/>
+        </w:rPr>
+        <w:lastRenderedPageBreak/>
+        <w:t>kiệm chi phí. Bằng cách này, người dùng có thể khôi phục dữ liệu tại một thời điểm nhất định nếu cần.</w:t>
+      </w:r>
+    </w:p>
+    <w:p>
+      <w:pPr>
+        <w:pStyle w:val="Heading3"/>
+        <w:rPr>
+          <w:lang w:val="vi-VN"/>
+        </w:rPr>
+      </w:pPr>
+      <w:r>
+        <w:rPr>
+          <w:lang w:val="vi-VN"/>
+        </w:rPr>
+        <w:t xml:space="preserve">Các trường hợp sử dụng Amazon </w:t>
+      </w:r>
+      <w:r>
+        <w:rPr>
+          <w:lang w:val="vi-VN"/>
+        </w:rPr>
+        <w:t>S3?</w:t>
+      </w:r>
+    </w:p>
+    <w:p>
+      <w:pPr>
+        <w:pStyle w:val="ListParagraph"/>
+        <w:numPr>
+          <w:ilvl w:val="0"/>
+          <w:numId w:val="4"/>
+        </w:numPr>
+        <w:rPr>
+          <w:lang w:val="vi-VN"/>
+        </w:rPr>
+      </w:pPr>
+      <w:r>
+        <w:rPr>
+          <w:lang w:val="vi-VN"/>
+        </w:rPr>
+        <w:t>Tính huống 1: Chống mất mát dữ liệu</w:t>
+      </w:r>
+    </w:p>
+    <w:p>
+      <w:pPr>
+        <w:pStyle w:val="ListParagraph"/>
+        <w:ind w:left="360"/>
+        <w:rPr>
+          <w:lang w:val="vi-VN"/>
+        </w:rPr>
+      </w:pPr>
+      <w:r>
+        <w:rPr>
+          <w:lang w:val="vi-VN"/>
+        </w:rPr>
+        <w:t>Với Amazon S3, khả năng sao lưu và khôi phục sẽ đảm bảo người dùng không bị mất dữ liệu thông qua bảo vệ các dữ liệu bị xóa và tạo phiên bản. Tạo phiên bản (version) có nghĩa là AWS sẽ lưu phiên bản mới của tệp mỗi khi tệp được cập nhật và tính năng bảo vệ xóa đảm bảo người dùng có quyền phù hợp trước khi xóa tệp.</w:t>
+      </w:r>
+    </w:p>
+    <w:p>
+      <w:pPr>
+        <w:pStyle w:val="ListParagraph"/>
+        <w:numPr>
+          <w:ilvl w:val="0"/>
+          <w:numId w:val="4"/>
+        </w:numPr>
+        <w:rPr>
+          <w:lang w:val="vi-VN"/>
+        </w:rPr>
+      </w:pPr>
+      <w:r>
+        <w:rPr>
+          <w:lang w:val="vi-VN"/>
+        </w:rPr>
+        <w:t>Tình huống 2: Tính khả dụng cao</w:t>
+      </w:r>
+    </w:p>
+    <w:p>
+      <w:pPr>
+        <w:pStyle w:val="ListParagraph"/>
+        <w:ind w:left="360"/>
+        <w:rPr>
+          <w:lang w:val="vi-VN"/>
+        </w:rPr>
+      </w:pPr>
+      <w:r>
+        <w:rPr>
+          <w:lang w:val="vi-VN"/>
+        </w:rPr>
+        <w:t>Một công ty sẽ làm gì khi bị cúp điện đột xuất hoặc nếu trung tâm dữ liệu tại chỗ đột ngột bị sậ</w:t>
+      </w:r>
+      <w:r>
+        <w:rPr>
+          <w:lang w:val="vi-VN"/>
+        </w:rPr>
+        <w:t>p?</w:t>
+      </w:r>
+    </w:p>
+    <w:p>
+      <w:pPr>
+        <w:pStyle w:val="ListParagraph"/>
+        <w:ind w:left="360"/>
+        <w:rPr>
+          <w:lang w:val="vi-VN"/>
+        </w:rPr>
+      </w:pPr>
+      <w:r>
+        <w:rPr>
+          <w:lang w:val="vi-VN"/>
+        </w:rPr>
+        <w:t>Dữ liệu lưu trữ trong Amazon S3 được bảo vệ trong một trung tâm dữ liệu do Amazon quản lý, tương tự như các trung tâm dữ liệu Amazon sử dụng để lưu trữ trang web mua sắm nổi tiếng của họ.</w:t>
+      </w:r>
+    </w:p>
+    <w:p>
+      <w:pPr>
+        <w:pStyle w:val="ListParagraph"/>
+        <w:numPr>
+          <w:ilvl w:val="0"/>
+          <w:numId w:val="4"/>
+        </w:numPr>
+        <w:rPr>
+          <w:lang w:val="vi-VN"/>
+        </w:rPr>
+      </w:pPr>
+      <w:r>
+        <w:rPr>
+          <w:lang w:val="vi-VN"/>
+        </w:rPr>
+        <w:t>Tình huống 3: Lưu trữ lâu dài với chi phí tiết kiệm và an toàn</w:t>
+      </w:r>
+    </w:p>
+    <w:p>
+      <w:pPr>
+        <w:pStyle w:val="ListParagraph"/>
+        <w:ind w:left="360"/>
+        <w:rPr>
+          <w:lang w:val="vi-VN"/>
+        </w:rPr>
+      </w:pPr>
+      <w:r>
+        <w:rPr>
+          <w:lang w:val="vi-VN"/>
+        </w:rPr>
+        <w:t>Một số doanh nghiệp cần lưu trữ dữ liệu tài chính, y tế hoặc dữ liệu khác trong thời gian dài theo quy định của tiêu chuẩn ngành đó, ví dụ y tế là 10 năm. AWS cho phép người dùng lưu trữ loại dữ liệu này với S3 Glacier.</w:t>
+      </w:r>
+    </w:p>
+    <w:p>
+      <w:pPr>
+        <w:pStyle w:val="Heading3"/>
+        <w:rPr>
+          <w:lang w:val="vi-VN"/>
+        </w:rPr>
+      </w:pPr>
+      <w:r>
+        <w:rPr>
+          <w:lang w:val="vi-VN"/>
+        </w:rPr>
+        <w:t>Tổng kết</w:t>
+      </w:r>
+      <w:r>
+        <w:rPr>
+          <w:lang w:val="vi-VN"/>
+        </w:rPr>
+        <w:t xml:space="preserve"> về S3, EBS và EFS?</w:t>
+      </w:r>
+    </w:p>
+    <w:p>
+      <w:pPr>
+        <w:rPr>
+          <w:lang w:val="vi-VN"/>
+        </w:rPr>
+      </w:pPr>
+      <w:r>
+        <w:rPr>
+          <w:lang w:val="vi-VN"/>
+        </w:rPr>
+        <w:t>Amazon S3 là dịch vụ lưu trữ đối tượng, như là ản</w:t>
+      </w:r>
       <w:bookmarkStart w:id="0" w:name="_GoBack"/>
       <w:bookmarkEnd w:id="0"/>
+      <w:r>
+        <w:rPr>
+          <w:lang w:val="vi-VN"/>
+        </w:rPr>
+        <w:t>h, video, file, và các trang web cơ bả</w:t>
+      </w:r>
+      <w:r>
+        <w:rPr>
+          <w:lang w:val="vi-VN"/>
+        </w:rPr>
+        <w:t>n.</w:t>
+      </w:r>
+    </w:p>
+    <w:p>
+      <w:pPr>
+        <w:rPr>
+          <w:lang w:val="vi-VN"/>
+        </w:rPr>
+      </w:pPr>
+      <w:r>
+        <w:rPr>
+          <w:lang w:val="vi-VN"/>
+        </w:rPr>
+        <w:t>Amazon EBS là dịch vụ lưu trữ khối cho các EC2 instance, đơn giản như là ổ cứng củ</w:t>
+      </w:r>
+      <w:r>
+        <w:rPr>
+          <w:lang w:val="vi-VN"/>
+        </w:rPr>
+        <w:t>a máy tính.</w:t>
+      </w:r>
+    </w:p>
+    <w:p>
+      <w:pPr>
+        <w:rPr>
+          <w:lang w:val="vi-VN"/>
+        </w:rPr>
+      </w:pPr>
+      <w:r>
+        <w:rPr>
+          <w:lang w:val="vi-VN"/>
+        </w:rPr>
+        <w:t>Amazon EFS là hệ thống lưu trữ file cho nhiều các EC2 instance.</w:t>
+      </w:r>
+    </w:p>
+    <w:p>
+      <w:pPr>
+        <w:pStyle w:val="Heading3"/>
+        <w:rPr>
+          <w:rFonts w:hint="eastAsia"/>
+          <w:lang w:val="vi-VN"/>
+        </w:rPr>
+      </w:pPr>
+      <w:r>
+        <w:rPr>
+          <w:lang w:val="vi-VN"/>
+        </w:rPr>
+        <w:t>Trong 3 loại EBS, S3, EFS; loại nào được lưu trữ ở cấp độ Region?</w:t>
+      </w:r>
+    </w:p>
+    <w:p>
+      <w:pPr>
+        <w:pStyle w:val="ListParagraph"/>
+        <w:numPr>
+          <w:ilvl w:val="0"/>
+          <w:numId w:val="4"/>
+        </w:numPr>
+        <w:rPr>
+          <w:lang w:val="vi-VN"/>
+        </w:rPr>
+      </w:pPr>
+      <w:r>
+        <w:rPr>
+          <w:lang w:val="vi-VN"/>
+        </w:rPr>
+        <w:t>S3 và EFS.</w:t>
+      </w:r>
+    </w:p>
+    <w:p>
+      <w:pPr>
+        <w:pStyle w:val="Heading3"/>
+        <w:rPr>
+          <w:rFonts w:hint="eastAsia"/>
+          <w:lang w:val="vi-VN"/>
+        </w:rPr>
+      </w:pPr>
+      <w:r>
+        <w:rPr>
+          <w:lang w:val="vi-VN"/>
+        </w:rPr>
+        <w:t xml:space="preserve">Trong 3 loại EBS, S3, EFS; loại nào </w:t>
+      </w:r>
+      <w:r>
+        <w:rPr>
+          <w:lang w:val="vi-VN"/>
+        </w:rPr>
+        <w:t>là loại server-less</w:t>
+      </w:r>
+      <w:r>
+        <w:rPr>
+          <w:lang w:val="vi-VN"/>
+        </w:rPr>
+        <w:t>?</w:t>
+      </w:r>
+    </w:p>
+    <w:p>
+      <w:pPr>
+        <w:pStyle w:val="ListParagraph"/>
+        <w:numPr>
+          <w:ilvl w:val="0"/>
+          <w:numId w:val="4"/>
+        </w:numPr>
+        <w:rPr>
+          <w:lang w:val="vi-VN"/>
+        </w:rPr>
+      </w:pPr>
+      <w:r>
+        <w:rPr>
+          <w:lang w:val="vi-VN"/>
+        </w:rPr>
+        <w:t>S3 và EFS.</w:t>
+      </w:r>
+    </w:p>
+    <w:p>
+      <w:pPr>
+        <w:ind w:left="357" w:hanging="357"/>
+        <w:rPr>
+          <w:lang w:val="vi-VN"/>
+        </w:rPr>
+      </w:pPr>
+      <w:r>
+        <w:rPr>
+          <w:lang w:val="vi-VN"/>
+        </w:rPr>
+        <w:br w:type="page"/>
+      </w:r>
+    </w:p>
+    <w:p>
+      <w:pPr>
+        <w:pStyle w:val="Heading2"/>
+        <w:rPr>
+          <w:lang w:val="vi-VN"/>
+        </w:rPr>
+      </w:pPr>
+      <w:r>
+        <w:rPr>
+          <w:lang w:val="vi-VN"/>
+        </w:rPr>
+        <w:lastRenderedPageBreak/>
+        <w:t>Amazon Relational Database Service (Amazon RDS)</w:t>
+      </w:r>
+    </w:p>
+    <w:p>
+      <w:pPr>
+        <w:rPr>
+          <w:lang w:val="vi-VN" w:eastAsia="en-US"/>
+        </w:rPr>
+      </w:pPr>
+    </w:p>
+    <w:p>
+      <w:pPr>
+        <w:rPr>
+          <w:lang w:val="vi-VN" w:eastAsia="en-US"/>
+        </w:rPr>
+      </w:pPr>
     </w:p>
     <w:sectPr>
       <w:pgSz w:w="12240" w:h="15840"/>
@@ -18342,7 +21514,7 @@
 </file>
 
 <file path=customXml/itemProps1.xml><?xml version="1.0" encoding="utf-8"?>
-<ds:datastoreItem xmlns:ds="http://schemas.openxmlformats.org/officeDocument/2006/customXml" ds:itemID="{91C05C19-56D1-4084-802F-DEA7B45EA224}">
+<ds:datastoreItem xmlns:ds="http://schemas.openxmlformats.org/officeDocument/2006/customXml" ds:itemID="{40CF4747-57EC-4AC9-ADC7-3116488075E4}">
   <ds:schemaRefs>
     <ds:schemaRef ds:uri="http://schemas.openxmlformats.org/officeDocument/2006/bibliography"/>
   </ds:schemaRefs>

</xml_diff>

<commit_message>
AWS Database Migration Service
</commit_message>
<xml_diff>
--- a/aws_base.docx
+++ b/aws_base.docx
@@ -20714,13 +20714,568 @@
     </w:p>
     <w:p>
       <w:pPr>
-        <w:rPr>
-          <w:rFonts w:hint="eastAsia"/>
-          <w:lang w:val="vi-VN"/>
-        </w:rPr>
-      </w:pPr>
+        <w:ind w:left="357" w:hanging="357"/>
+        <w:rPr>
+          <w:lang w:val="vi-VN" w:eastAsia="en-US"/>
+        </w:rPr>
+      </w:pPr>
+      <w:r>
+        <w:rPr>
+          <w:lang w:val="vi-VN" w:eastAsia="en-US"/>
+        </w:rPr>
+        <w:br w:type="page"/>
+      </w:r>
+    </w:p>
+    <w:p>
+      <w:pPr>
+        <w:pStyle w:val="Heading2"/>
+        <w:rPr>
+          <w:lang w:val="vi-VN"/>
+        </w:rPr>
+      </w:pPr>
+      <w:r>
+        <w:rPr>
+          <w:lang w:val="vi-VN"/>
+        </w:rPr>
+        <w:lastRenderedPageBreak/>
+        <w:t>AWS Database Migration Service</w:t>
+      </w:r>
+    </w:p>
+    <w:p>
+      <w:pPr>
+        <w:pStyle w:val="Heading3"/>
+        <w:rPr>
+          <w:lang w:val="vi-VN" w:eastAsia="en-US"/>
+        </w:rPr>
+      </w:pPr>
+      <w:r>
+        <w:rPr>
+          <w:lang w:val="vi-VN" w:eastAsia="en-US"/>
+        </w:rPr>
+        <w:t>What is database migration?</w:t>
+      </w:r>
+    </w:p>
+    <w:p>
+      <w:pPr>
+        <w:rPr>
+          <w:lang w:val="vi-VN" w:eastAsia="en-US"/>
+        </w:rPr>
+      </w:pPr>
+      <w:r>
+        <w:rPr>
+          <w:lang w:val="vi-VN" w:eastAsia="en-US"/>
+        </w:rPr>
+        <w:t xml:space="preserve">Di chuyển dữ liệu từ cơ sở dữ liệu nguồn sang cơ sở dữ liệu đích với mục tiêu tắt hệ thống cơ sở dữ liệu nguồn sau khi quá trình di chuyển hoàn tất. </w:t>
+      </w:r>
+    </w:p>
+    <w:p>
+      <w:pPr>
+        <w:pStyle w:val="ListParagraph"/>
+        <w:numPr>
+          <w:ilvl w:val="0"/>
+          <w:numId w:val="4"/>
+        </w:numPr>
+        <w:rPr>
+          <w:lang w:val="vi-VN" w:eastAsia="en-US"/>
+        </w:rPr>
+      </w:pPr>
+      <w:r>
+        <w:rPr>
+          <w:lang w:val="vi-VN" w:eastAsia="en-US"/>
+        </w:rPr>
+        <w:t>Toàn bộ tập dữ liệu hoặc một tập hợp con được di chuyển.</w:t>
+      </w:r>
+    </w:p>
+    <w:p>
+      <w:pPr>
+        <w:pStyle w:val="Heading3"/>
+      </w:pPr>
+      <w:r>
+        <w:t xml:space="preserve">What is </w:t>
+      </w:r>
+      <w:r>
+        <w:t xml:space="preserve">homogeneous </w:t>
+      </w:r>
+      <w:r>
+        <w:t>database migration?</w:t>
+      </w:r>
+    </w:p>
+    <w:p>
+      <w:r>
+        <w:t>Di chuyển cơ sở dữ liệu đồng nhất là sự di chuyển giữa cơ sở dữ liệu nguồn và cơ sở dữ liệu đích của cùng một công nghệ cơ sở dữ liệ</w:t>
+      </w:r>
+      <w:r>
+        <w:t>u.</w:t>
+      </w:r>
+    </w:p>
+    <w:p>
+      <w:pPr>
+        <w:pStyle w:val="ListParagraph"/>
+        <w:numPr>
+          <w:ilvl w:val="0"/>
+          <w:numId w:val="4"/>
+        </w:numPr>
+      </w:pPr>
+      <w:r>
+        <w:t>V</w:t>
+      </w:r>
+      <w:r>
+        <w:t>í dụ: di chuyển từ cơ sở dữ liệu MySQL sang cơ sở dữ liệu MySQL hoặc từ cơ sở dữ liệu Oracle® sang cơ sở dữ liệu Oracle.</w:t>
+      </w:r>
+    </w:p>
+    <w:p>
+      <w:pPr>
+        <w:pStyle w:val="Heading3"/>
+      </w:pPr>
+      <w:r>
+        <w:t xml:space="preserve">What is </w:t>
+      </w:r>
+      <w:r>
+        <w:t xml:space="preserve">heterogeneous </w:t>
+      </w:r>
+      <w:r>
+        <w:t>database migration?</w:t>
+      </w:r>
+    </w:p>
+    <w:p>
+      <w:r>
+        <w:t>Di chuyển từ cơ sở dữ liệu nguồn sang cơ sở dữ liệu đích trong đó cơ sở dữ liệu nguồn và cơ sở dữ liệu đích là của các hệ thống quản lý cơ sở dữ liệu khác nhau từ các nhà cung cấp khác nhau.</w:t>
+      </w:r>
+    </w:p>
+    <w:p>
+      <w:pPr>
+        <w:pStyle w:val="ListParagraph"/>
+        <w:numPr>
+          <w:ilvl w:val="0"/>
+          <w:numId w:val="4"/>
+        </w:numPr>
+        <w:rPr>
+          <w:lang w:val="vi-VN"/>
+        </w:rPr>
+      </w:pPr>
+      <w:r>
+        <w:rPr>
+          <w:lang w:val="vi-VN"/>
+        </w:rPr>
+        <w:t>C</w:t>
+      </w:r>
+      <w:r>
+        <w:rPr>
+          <w:lang w:val="vi-VN"/>
+        </w:rPr>
+        <w:t>ấu trúc lược đồ</w:t>
+      </w:r>
+      <w:r>
+        <w:rPr>
+          <w:lang w:val="vi-VN"/>
+        </w:rPr>
+        <w:t xml:space="preserve"> (schema structure)</w:t>
+      </w:r>
+      <w:r>
+        <w:rPr>
+          <w:lang w:val="vi-VN"/>
+        </w:rPr>
+        <w:t>, kiểu dữ liệu</w:t>
+      </w:r>
+      <w:r>
+        <w:rPr>
+          <w:lang w:val="vi-VN"/>
+        </w:rPr>
+        <w:t xml:space="preserve"> (data type)</w:t>
+      </w:r>
+      <w:r>
+        <w:rPr>
+          <w:lang w:val="vi-VN"/>
+        </w:rPr>
+        <w:t xml:space="preserve"> và </w:t>
+      </w:r>
+      <w:r>
+        <w:rPr>
+          <w:lang w:val="vi-VN"/>
+        </w:rPr>
+        <w:t>database code</w:t>
+      </w:r>
+      <w:r>
+        <w:rPr>
+          <w:lang w:val="vi-VN"/>
+        </w:rPr>
+        <w:t xml:space="preserve"> khác nhau giữa </w:t>
+      </w:r>
+      <w:r>
+        <w:rPr>
+          <w:lang w:val="vi-VN"/>
+        </w:rPr>
+        <w:t xml:space="preserve">cơ sở dữ liệu </w:t>
+      </w:r>
+      <w:r>
+        <w:rPr>
+          <w:lang w:val="vi-VN"/>
+        </w:rPr>
+        <w:t xml:space="preserve">nguồn và </w:t>
+      </w:r>
+      <w:r>
+        <w:rPr>
+          <w:lang w:val="vi-VN"/>
+        </w:rPr>
+        <w:t>đích.</w:t>
+      </w:r>
       <w:bookmarkStart w:id="0" w:name="_GoBack"/>
       <w:bookmarkEnd w:id="0"/>
+    </w:p>
+    <w:p>
+      <w:pPr>
+        <w:pStyle w:val="Heading3"/>
+      </w:pPr>
+      <w:r>
+        <w:t xml:space="preserve">What is </w:t>
+      </w:r>
+      <w:r>
+        <w:t>AWS DMS</w:t>
+      </w:r>
+      <w:r>
+        <w:t>?</w:t>
+      </w:r>
+    </w:p>
+    <w:p>
+      <w:r>
+        <w:t xml:space="preserve">AWS Database Migration Service </w:t>
+      </w:r>
+      <w:r>
+        <w:t>(AWS DMS)</w:t>
+      </w:r>
+      <w:r>
+        <w:rPr>
+          <w:lang w:val="vi-VN"/>
+        </w:rPr>
+        <w:t xml:space="preserve"> là một dịch vụ</w:t>
+      </w:r>
+      <w:r>
+        <w:t xml:space="preserve"> cho phép bạn di chuyển cơ sở dữ liệu quan hệ, cơ sở dữ liệu không quan hệ và các loại lưu trữ dữ liệu khác.</w:t>
+      </w:r>
+    </w:p>
+    <w:p>
+      <w:pPr>
+        <w:pStyle w:val="ListParagraph"/>
+        <w:numPr>
+          <w:ilvl w:val="0"/>
+          <w:numId w:val="4"/>
+        </w:numPr>
+      </w:pPr>
+      <w:r>
+        <w:t xml:space="preserve">Cơ sở dữ liệu nguồn và cơ sở dữ liệu đích có thể cùng loại hoặc khác loại. </w:t>
+      </w:r>
+    </w:p>
+    <w:p>
+      <w:pPr>
+        <w:pStyle w:val="ListParagraph"/>
+        <w:numPr>
+          <w:ilvl w:val="0"/>
+          <w:numId w:val="4"/>
+        </w:numPr>
+      </w:pPr>
+      <w:r>
+        <w:t>Trong quá trình di chuyển, cơ sở dữ liệu nguồn của bạn vẫn hoạt động, giảm thời gian chết cho bất kỳ ứng dụng nào dựa vào cơ sở dữ liệu.</w:t>
+      </w:r>
+    </w:p>
+    <w:p>
+      <w:pPr>
+        <w:pStyle w:val="Heading3"/>
+      </w:pPr>
+      <w:r>
+        <w:t>What are use cases for AWS DMS?</w:t>
+      </w:r>
+    </w:p>
+    <w:p>
+      <w:pPr>
+        <w:pStyle w:val="ListParagraph"/>
+        <w:numPr>
+          <w:ilvl w:val="0"/>
+          <w:numId w:val="4"/>
+        </w:numPr>
+        <w:rPr>
+          <w:rFonts w:hint="eastAsia"/>
+          <w:lang w:val="vi-VN"/>
+        </w:rPr>
+      </w:pPr>
+      <w:r>
+        <w:t xml:space="preserve">Database migration - </w:t>
+      </w:r>
+      <w:r>
+        <w:rPr>
+          <w:lang w:val="vi-VN"/>
+        </w:rPr>
+        <w:t>di chuyển cơ sở dữ liệu</w:t>
+      </w:r>
+    </w:p>
+    <w:p>
+      <w:pPr>
+        <w:pStyle w:val="ListParagraph"/>
+        <w:numPr>
+          <w:ilvl w:val="0"/>
+          <w:numId w:val="4"/>
+        </w:numPr>
+        <w:rPr>
+          <w:lang w:val="vi-VN"/>
+        </w:rPr>
+      </w:pPr>
+      <w:r>
+        <w:rPr>
+          <w:lang w:val="vi-VN"/>
+        </w:rPr>
+        <w:t xml:space="preserve">Development and test database migrations - </w:t>
+      </w:r>
+      <w:r>
+        <w:rPr>
+          <w:lang w:val="vi-VN"/>
+        </w:rPr>
+        <w:t>Phát triển và thử nghiệm di chuyển cơ sở dữ liệu</w:t>
+      </w:r>
+      <w:r>
+        <w:rPr>
+          <w:lang w:val="vi-VN"/>
+        </w:rPr>
+        <w:t xml:space="preserve"> : Cho phép </w:t>
+      </w:r>
+      <w:r>
+        <w:rPr>
+          <w:lang w:val="vi-VN"/>
+        </w:rPr>
+        <w:t>devs</w:t>
+      </w:r>
+      <w:r>
+        <w:rPr>
+          <w:lang w:val="vi-VN"/>
+        </w:rPr>
+        <w:t xml:space="preserve"> thử nghiệm các ứng dụng dựa trên dữ liệ</w:t>
+      </w:r>
+      <w:r>
+        <w:rPr>
+          <w:lang w:val="vi-VN"/>
+        </w:rPr>
+        <w:t>u thực</w:t>
+      </w:r>
+      <w:r>
+        <w:rPr>
+          <w:lang w:val="vi-VN"/>
+        </w:rPr>
+        <w:t xml:space="preserve"> (</w:t>
+      </w:r>
+      <w:r>
+        <w:rPr>
+          <w:lang w:val="vi-VN"/>
+        </w:rPr>
+        <w:t>production data</w:t>
+      </w:r>
+      <w:r>
+        <w:rPr>
+          <w:lang w:val="vi-VN"/>
+        </w:rPr>
+        <w:t>)</w:t>
+      </w:r>
+      <w:r>
+        <w:rPr>
+          <w:lang w:val="vi-VN"/>
+        </w:rPr>
+        <w:t xml:space="preserve"> mà không ảnh hưởng đến ngườ</w:t>
+      </w:r>
+      <w:r>
+        <w:rPr>
+          <w:lang w:val="vi-VN"/>
+        </w:rPr>
+        <w:t>i dùng thực</w:t>
+      </w:r>
+      <w:r>
+        <w:rPr>
+          <w:lang w:val="vi-VN"/>
+        </w:rPr>
+        <w:t xml:space="preserve"> (</w:t>
+      </w:r>
+      <w:r>
+        <w:rPr>
+          <w:lang w:val="vi-VN"/>
+        </w:rPr>
+        <w:t>production users</w:t>
+      </w:r>
+      <w:r>
+        <w:rPr>
+          <w:lang w:val="vi-VN"/>
+        </w:rPr>
+        <w:t>)</w:t>
+      </w:r>
+      <w:r>
+        <w:rPr>
+          <w:lang w:val="vi-VN"/>
+        </w:rPr>
+        <w:t>.</w:t>
+      </w:r>
+    </w:p>
+    <w:p>
+      <w:pPr>
+        <w:pStyle w:val="ListParagraph"/>
+        <w:numPr>
+          <w:ilvl w:val="0"/>
+          <w:numId w:val="4"/>
+        </w:numPr>
+        <w:rPr>
+          <w:lang w:val="vi-VN"/>
+        </w:rPr>
+      </w:pPr>
+      <w:r>
+        <w:rPr>
+          <w:lang w:val="vi-VN"/>
+        </w:rPr>
+        <w:t>Database consolidation - Hợp nhất cơ sở dữ liệu</w:t>
+      </w:r>
+      <w:r>
+        <w:rPr>
+          <w:lang w:val="vi-VN"/>
+        </w:rPr>
+        <w:t xml:space="preserve"> : Kết hợp nhiều cơ sở dữ liệu vào một cơ sở dữ liệu duy nhất</w:t>
+      </w:r>
+    </w:p>
+    <w:p>
+      <w:pPr>
+        <w:pStyle w:val="ListParagraph"/>
+        <w:numPr>
+          <w:ilvl w:val="0"/>
+          <w:numId w:val="4"/>
+        </w:numPr>
+        <w:rPr>
+          <w:rFonts w:hint="eastAsia"/>
+          <w:lang w:val="vi-VN"/>
+        </w:rPr>
+      </w:pPr>
+      <w:r>
+        <w:rPr>
+          <w:lang w:val="vi-VN"/>
+        </w:rPr>
+        <w:t>Continuous replication - Sao chép liên tục</w:t>
+      </w:r>
+      <w:r>
+        <w:rPr>
+          <w:lang w:val="vi-VN"/>
+        </w:rPr>
+        <w:t xml:space="preserve"> : </w:t>
+      </w:r>
+      <w:r>
+        <w:rPr>
+          <w:lang w:val="vi-VN"/>
+        </w:rPr>
+        <w:t>Gửi các bản sao liên tục của dữ liệu của bạn tới các nguồn mục tiêu khác</w:t>
+      </w:r>
+      <w:r>
+        <w:rPr>
+          <w:lang w:val="vi-VN"/>
+        </w:rPr>
+        <w:t xml:space="preserve"> (</w:t>
+      </w:r>
+      <w:r>
+        <w:rPr>
+          <w:lang w:val="vi-VN"/>
+        </w:rPr>
+        <w:t>target sources</w:t>
+      </w:r>
+      <w:r>
+        <w:rPr>
+          <w:lang w:val="vi-VN"/>
+        </w:rPr>
+        <w:t>)</w:t>
+      </w:r>
+      <w:r>
+        <w:rPr>
+          <w:lang w:val="vi-VN"/>
+        </w:rPr>
+        <w:t xml:space="preserve"> thay vì thực hiện </w:t>
+      </w:r>
+      <w:r>
+        <w:rPr>
+          <w:lang w:val="vi-VN"/>
+        </w:rPr>
+        <w:t>one-time migration</w:t>
+      </w:r>
+      <w:r>
+        <w:rPr>
+          <w:lang w:val="vi-VN"/>
+        </w:rPr>
+        <w:t>.</w:t>
+      </w:r>
+    </w:p>
+    <w:p>
+      <w:pPr>
+        <w:pStyle w:val="Heading3"/>
+        <w:rPr>
+          <w:lang w:val="vi-VN"/>
+        </w:rPr>
+      </w:pPr>
+      <w:r>
+        <w:rPr>
+          <w:lang w:val="vi-VN"/>
+        </w:rPr>
+        <w:lastRenderedPageBreak/>
+        <w:t xml:space="preserve">What is </w:t>
+      </w:r>
+      <w:r>
+        <w:rPr>
+          <w:lang w:val="vi-VN"/>
+        </w:rPr>
+        <w:t>AWS Schema Conversion Tool</w:t>
+      </w:r>
+      <w:r>
+        <w:rPr>
+          <w:lang w:val="vi-VN"/>
+        </w:rPr>
+        <w:t>?</w:t>
+      </w:r>
+    </w:p>
+    <w:p>
+      <w:pPr>
+        <w:rPr>
+          <w:lang w:val="vi-VN"/>
+        </w:rPr>
+      </w:pPr>
+      <w:r>
+        <w:rPr>
+          <w:lang w:val="vi-VN"/>
+        </w:rPr>
+        <w:t xml:space="preserve">Đây là một công cụ được sử dụng trong quá trình di chuyển database khi source database và target database không cùng loại. Nhiệm vụ chính của tool này là </w:t>
+      </w:r>
+      <w:r>
+        <w:rPr>
+          <w:lang w:val="vi-VN"/>
+        </w:rPr>
+        <w:t>sẽ chuyển đổi</w:t>
+      </w:r>
+      <w:r>
+        <w:rPr>
+          <w:lang w:val="vi-VN"/>
+        </w:rPr>
+        <w:t xml:space="preserve"> (convert)</w:t>
+      </w:r>
+      <w:r>
+        <w:rPr>
+          <w:lang w:val="vi-VN"/>
+        </w:rPr>
+        <w:t xml:space="preserve"> lược đồ nguồn</w:t>
+      </w:r>
+      <w:r>
+        <w:rPr>
+          <w:lang w:val="vi-VN"/>
+        </w:rPr>
+        <w:t xml:space="preserve"> (source schema) và code</w:t>
+      </w:r>
+      <w:r>
+        <w:rPr>
+          <w:lang w:val="vi-VN"/>
+        </w:rPr>
+        <w:t xml:space="preserve"> để khớp với lược đồ và mã của cơ sở dữ liệu đích.</w:t>
+      </w:r>
+    </w:p>
+    <w:p>
+      <w:pPr>
+        <w:rPr>
+          <w:lang w:val="vi-VN"/>
+        </w:rPr>
+      </w:pPr>
     </w:p>
     <w:sectPr>
       <w:pgSz w:w="12240" w:h="15840"/>
@@ -23874,7 +24429,7 @@
 </file>
 
 <file path=customXml/itemProps1.xml><?xml version="1.0" encoding="utf-8"?>
-<ds:datastoreItem xmlns:ds="http://schemas.openxmlformats.org/officeDocument/2006/customXml" ds:itemID="{CEEFDD26-D897-4DEB-B892-5CC918B47234}">
+<ds:datastoreItem xmlns:ds="http://schemas.openxmlformats.org/officeDocument/2006/customXml" ds:itemID="{C50BC5DF-C10C-48FE-9F9B-36523B5B1208}">
   <ds:schemaRefs>
     <ds:schemaRef ds:uri="http://schemas.openxmlformats.org/officeDocument/2006/bibliography"/>
   </ds:schemaRefs>

</xml_diff>

<commit_message>
User permissions and access (module 6)
</commit_message>
<xml_diff>
--- a/aws_base.docx
+++ b/aws_base.docx
@@ -22593,12 +22593,866 @@
     </w:p>
     <w:p>
       <w:pPr>
-        <w:rPr>
-          <w:lang w:val="vi-VN" w:eastAsia="en-US"/>
+        <w:ind w:left="357" w:hanging="357"/>
+        <w:rPr>
+          <w:lang w:val="vi-VN" w:eastAsia="en-US"/>
+        </w:rPr>
+      </w:pPr>
+      <w:r>
+        <w:rPr>
+          <w:lang w:val="vi-VN" w:eastAsia="en-US"/>
+        </w:rPr>
+        <w:br w:type="page"/>
+      </w:r>
+    </w:p>
+    <w:p>
+      <w:pPr>
+        <w:pStyle w:val="Heading2"/>
+        <w:rPr>
+          <w:lang w:val="vi-VN"/>
+        </w:rPr>
+      </w:pPr>
+      <w:r>
+        <w:rPr>
+          <w:lang w:val="vi-VN"/>
+        </w:rPr>
+        <w:lastRenderedPageBreak/>
+        <w:t>User permissions and access</w:t>
+      </w:r>
+    </w:p>
+    <w:p>
+      <w:pPr>
+        <w:pStyle w:val="Heading3"/>
+        <w:rPr>
+          <w:lang w:val="vi-VN" w:eastAsia="en-US"/>
+        </w:rPr>
+      </w:pPr>
+      <w:r>
+        <w:rPr>
+          <w:lang w:val="vi-VN" w:eastAsia="en-US"/>
+        </w:rPr>
+        <w:t xml:space="preserve">What is </w:t>
+      </w:r>
+      <w:r>
+        <w:rPr>
+          <w:lang w:val="vi-VN" w:eastAsia="en-US"/>
+        </w:rPr>
+        <w:t>AWS</w:t>
+      </w:r>
+      <w:r>
+        <w:rPr>
+          <w:lang w:val="vi-VN" w:eastAsia="en-US"/>
+        </w:rPr>
+        <w:t xml:space="preserve"> IAM?</w:t>
+      </w:r>
+    </w:p>
+    <w:p>
+      <w:pPr>
+        <w:rPr>
+          <w:lang w:val="vi-VN" w:eastAsia="en-US"/>
+        </w:rPr>
+      </w:pPr>
+      <w:r>
+        <w:rPr>
+          <w:lang w:val="vi-VN" w:eastAsia="en-US"/>
+        </w:rPr>
+        <w:t>IAM (Identity and Access Management) tạm dịch là "Quản lý truy cập và nhận dạng" là một dịch vụ</w:t>
+      </w:r>
+      <w:r>
+        <w:rPr>
+          <w:lang w:val="vi-VN" w:eastAsia="en-US"/>
+        </w:rPr>
+        <w:t xml:space="preserve"> của </w:t>
+      </w:r>
+      <w:r>
+        <w:rPr>
+          <w:rFonts w:hint="eastAsia"/>
+          <w:lang w:val="vi-VN"/>
+        </w:rPr>
+        <w:t>AWS</w:t>
+      </w:r>
+      <w:r>
+        <w:rPr>
+          <w:lang w:val="vi-VN" w:eastAsia="en-US"/>
+        </w:rPr>
+        <w:t xml:space="preserve"> giúp bạn kiểm soát truy cập an toàn vào các tài nguyên AWS. Bạn sử dụng IAM để kiểm soát ai được xác thực (đăng nhập) và được ủy quyền (có quyền) để sử dụng tài nguyên.</w:t>
+      </w:r>
+    </w:p>
+    <w:p>
+      <w:pPr>
+        <w:pStyle w:val="Heading3"/>
+        <w:rPr>
+          <w:rFonts w:hint="eastAsia"/>
+          <w:lang w:val="vi-VN"/>
+        </w:rPr>
+      </w:pPr>
+      <w:r>
+        <w:rPr>
+          <w:lang w:val="vi-VN" w:eastAsia="en-US"/>
+        </w:rPr>
+        <w:t>Kể tên các tính năng của IAM?</w:t>
+      </w:r>
+    </w:p>
+    <w:p>
+      <w:pPr>
+        <w:rPr>
+          <w:lang w:val="vi-VN" w:eastAsia="en-US"/>
+        </w:rPr>
+      </w:pPr>
+      <w:r>
+        <w:rPr>
+          <w:lang w:val="vi-VN" w:eastAsia="en-US"/>
+        </w:rPr>
+        <w:t>IAM cung cấp cho bạn một số tính năng sau:</w:t>
+      </w:r>
+    </w:p>
+    <w:p>
+      <w:pPr>
+        <w:pStyle w:val="ListParagraph"/>
+        <w:numPr>
+          <w:ilvl w:val="0"/>
+          <w:numId w:val="4"/>
+        </w:numPr>
+        <w:rPr>
+          <w:lang w:val="vi-VN" w:eastAsia="en-US"/>
+        </w:rPr>
+      </w:pPr>
+      <w:r>
+        <w:rPr>
+          <w:lang w:val="vi-VN" w:eastAsia="en-US"/>
+        </w:rPr>
+        <w:t>Chia sẻ quyền truy cập vào tài khoản AWS của bạn: Bạn có thể cấp cho người khác quyền quản trị và sử dụng tài nguyên trong tài khoản AWS của bạn mà không phải chia sẻ mật khẩu hoặc khóa truy cập.</w:t>
+      </w:r>
+    </w:p>
+    <w:p>
+      <w:pPr>
+        <w:pStyle w:val="ListParagraph"/>
+        <w:numPr>
+          <w:ilvl w:val="0"/>
+          <w:numId w:val="4"/>
+        </w:numPr>
+        <w:rPr>
+          <w:lang w:val="vi-VN" w:eastAsia="en-US"/>
+        </w:rPr>
+      </w:pPr>
+      <w:r>
+        <w:rPr>
+          <w:lang w:val="vi-VN" w:eastAsia="en-US"/>
+        </w:rPr>
+        <w:t>Cấp phép chi tiết: Bạn có thể cấp các quyền khác nhau cho những người khác nhau sử dụng các tài nguyên khác nhau.</w:t>
+      </w:r>
+    </w:p>
+    <w:p>
+      <w:pPr>
+        <w:pStyle w:val="ListParagraph"/>
+        <w:numPr>
+          <w:ilvl w:val="0"/>
+          <w:numId w:val="4"/>
+        </w:numPr>
+        <w:rPr>
+          <w:lang w:val="vi-VN" w:eastAsia="en-US"/>
+        </w:rPr>
+      </w:pPr>
+      <w:r>
+        <w:rPr>
+          <w:lang w:val="vi-VN" w:eastAsia="en-US"/>
+        </w:rPr>
+        <w:t xml:space="preserve">Truy cập an toàn vào tài nguyên AWS cho các ứng dụng chạy trên Amazon EC2 </w:t>
+      </w:r>
+      <w:r>
+        <w:rPr>
+          <w:lang w:val="vi-VN" w:eastAsia="en-US"/>
+        </w:rPr>
+        <w:t xml:space="preserve">: </w:t>
+      </w:r>
+      <w:r>
+        <w:rPr>
+          <w:lang w:val="vi-VN" w:eastAsia="en-US"/>
+        </w:rPr>
+        <w:t>Bạn có thể cung cấp thông tin đăng nhập an toàn cho các ứng dụng chạy trên các phiên bản EC2</w:t>
+      </w:r>
+    </w:p>
+    <w:p>
+      <w:pPr>
+        <w:pStyle w:val="ListParagraph"/>
+        <w:numPr>
+          <w:ilvl w:val="0"/>
+          <w:numId w:val="4"/>
+        </w:numPr>
+        <w:rPr>
+          <w:lang w:val="vi-VN" w:eastAsia="en-US"/>
+        </w:rPr>
+      </w:pPr>
+      <w:r>
+        <w:rPr>
+          <w:lang w:val="vi-VN" w:eastAsia="en-US"/>
+        </w:rPr>
+        <w:t>Xác thực đa yếu tố (MFA): Bạn có thể thêm xác thực hai yếu tố vào tài khoản của mình và cho từng người dùng để bảo mật hơn</w:t>
+      </w:r>
+    </w:p>
+    <w:p>
+      <w:pPr>
+        <w:pStyle w:val="ListParagraph"/>
+        <w:numPr>
+          <w:ilvl w:val="0"/>
+          <w:numId w:val="4"/>
+        </w:numPr>
+        <w:rPr>
+          <w:lang w:val="vi-VN" w:eastAsia="en-US"/>
+        </w:rPr>
+      </w:pPr>
+      <w:r>
+        <w:rPr>
+          <w:lang w:val="vi-VN" w:eastAsia="en-US"/>
+        </w:rPr>
+        <w:t>Thông tin nhận dạng để đảm bảo: Nếu bạn sử dụng AWS CloudTrail, bạn sẽ nhận được các bản ghi nhật ký bao gồm thông tin về những người đã yêu cầu tài nguyên trong tài khoản của bạn. Thông tin đó dựa trên danh tính IAM.</w:t>
+      </w:r>
+    </w:p>
+    <w:p>
+      <w:pPr>
+        <w:pStyle w:val="ListParagraph"/>
+        <w:numPr>
+          <w:ilvl w:val="0"/>
+          <w:numId w:val="4"/>
+        </w:numPr>
+        <w:rPr>
+          <w:lang w:val="vi-VN" w:eastAsia="en-US"/>
+        </w:rPr>
+      </w:pPr>
+      <w:r>
+        <w:rPr>
+          <w:lang w:val="vi-VN" w:eastAsia="en-US"/>
+        </w:rPr>
+        <w:t>Sử dụng miễn phí: IAM được cung cấp miễn phí. Bạn chỉ phải trả phí cho việc sử dụng các dịch vụ của AWS trên tài khoản của bạn.</w:t>
+      </w:r>
+    </w:p>
+    <w:p>
+      <w:pPr>
+        <w:jc w:val="center"/>
+        <w:rPr>
+          <w:lang w:val="vi-VN" w:eastAsia="en-US"/>
+        </w:rPr>
+      </w:pPr>
+      <w:r>
+        <w:rPr>
+          <w:noProof/>
+        </w:rPr>
+        <w:drawing>
+          <wp:inline distT="0" distB="0" distL="0" distR="0" wp14:anchorId="2E05556E" wp14:editId="6636BE13">
+            <wp:extent cx="3240000" cy="3013548"/>
+            <wp:effectExtent l="0" t="0" r="0" b="0"/>
+            <wp:docPr id="33" name="Picture 33" descr="https://cdn-ssl-devio-img.classmethod.jp/wp-content/uploads/2020/05/IAM.png"/>
+            <wp:cNvGraphicFramePr>
+              <a:graphicFrameLocks xmlns:a="http://schemas.openxmlformats.org/drawingml/2006/main" noChangeAspect="1"/>
+            </wp:cNvGraphicFramePr>
+            <a:graphic xmlns:a="http://schemas.openxmlformats.org/drawingml/2006/main">
+              <a:graphicData uri="http://schemas.openxmlformats.org/drawingml/2006/picture">
+                <pic:pic xmlns:pic="http://schemas.openxmlformats.org/drawingml/2006/picture">
+                  <pic:nvPicPr>
+                    <pic:cNvPr id="0" name="Picture 3" descr="https://cdn-ssl-devio-img.classmethod.jp/wp-content/uploads/2020/05/IAM.png"/>
+                    <pic:cNvPicPr>
+                      <a:picLocks noChangeAspect="1" noChangeArrowheads="1"/>
+                    </pic:cNvPicPr>
+                  </pic:nvPicPr>
+                  <pic:blipFill>
+                    <a:blip r:embed="rId38">
+                      <a:extLst>
+                        <a:ext uri="{28A0092B-C50C-407E-A947-70E740481C1C}">
+                          <a14:useLocalDpi xmlns:a14="http://schemas.microsoft.com/office/drawing/2010/main" val="0"/>
+                        </a:ext>
+                      </a:extLst>
+                    </a:blip>
+                    <a:srcRect/>
+                    <a:stretch>
+                      <a:fillRect/>
+                    </a:stretch>
+                  </pic:blipFill>
+                  <pic:spPr bwMode="auto">
+                    <a:xfrm>
+                      <a:off x="0" y="0"/>
+                      <a:ext cx="3240000" cy="3013548"/>
+                    </a:xfrm>
+                    <a:prstGeom prst="rect">
+                      <a:avLst/>
+                    </a:prstGeom>
+                    <a:noFill/>
+                    <a:ln>
+                      <a:noFill/>
+                    </a:ln>
+                  </pic:spPr>
+                </pic:pic>
+              </a:graphicData>
+            </a:graphic>
+          </wp:inline>
+        </w:drawing>
+      </w:r>
+    </w:p>
+    <w:p>
+      <w:pPr>
+        <w:pStyle w:val="Heading3"/>
+        <w:rPr>
+          <w:lang w:val="vi-VN" w:eastAsia="en-US"/>
+        </w:rPr>
+      </w:pPr>
+      <w:r>
+        <w:rPr>
+          <w:lang w:val="vi-VN" w:eastAsia="en-US"/>
+        </w:rPr>
+        <w:lastRenderedPageBreak/>
+        <w:t>What is best practice about using root user to create other users?</w:t>
+      </w:r>
+    </w:p>
+    <w:p>
+      <w:pPr>
+        <w:rPr>
+          <w:lang w:val="vi-VN" w:eastAsia="en-US"/>
+        </w:rPr>
+      </w:pPr>
+      <w:r>
+        <w:rPr>
+          <w:noProof/>
+        </w:rPr>
+        <w:drawing>
+          <wp:inline distT="0" distB="0" distL="0" distR="0" wp14:anchorId="158E9E09" wp14:editId="3A09EE82">
+            <wp:extent cx="5943600" cy="2599146"/>
+            <wp:effectExtent l="0" t="0" r="0" b="0"/>
+            <wp:docPr id="32" name="Picture 32" descr="Process diagram of creating and using the AWS account root user"/>
+            <wp:cNvGraphicFramePr>
+              <a:graphicFrameLocks xmlns:a="http://schemas.openxmlformats.org/drawingml/2006/main" noChangeAspect="1"/>
+            </wp:cNvGraphicFramePr>
+            <a:graphic xmlns:a="http://schemas.openxmlformats.org/drawingml/2006/main">
+              <a:graphicData uri="http://schemas.openxmlformats.org/drawingml/2006/picture">
+                <pic:pic xmlns:pic="http://schemas.openxmlformats.org/drawingml/2006/picture">
+                  <pic:nvPicPr>
+                    <pic:cNvPr id="0" name="Picture 1" descr="Process diagram of creating and using the AWS account root user"/>
+                    <pic:cNvPicPr>
+                      <a:picLocks noChangeAspect="1" noChangeArrowheads="1"/>
+                    </pic:cNvPicPr>
+                  </pic:nvPicPr>
+                  <pic:blipFill>
+                    <a:blip r:embed="rId39" cstate="print">
+                      <a:extLst>
+                        <a:ext uri="{28A0092B-C50C-407E-A947-70E740481C1C}">
+                          <a14:useLocalDpi xmlns:a14="http://schemas.microsoft.com/office/drawing/2010/main" val="0"/>
+                        </a:ext>
+                      </a:extLst>
+                    </a:blip>
+                    <a:srcRect/>
+                    <a:stretch>
+                      <a:fillRect/>
+                    </a:stretch>
+                  </pic:blipFill>
+                  <pic:spPr bwMode="auto">
+                    <a:xfrm>
+                      <a:off x="0" y="0"/>
+                      <a:ext cx="5943600" cy="2599146"/>
+                    </a:xfrm>
+                    <a:prstGeom prst="rect">
+                      <a:avLst/>
+                    </a:prstGeom>
+                    <a:noFill/>
+                    <a:ln>
+                      <a:noFill/>
+                    </a:ln>
+                  </pic:spPr>
+                </pic:pic>
+              </a:graphicData>
+            </a:graphic>
+          </wp:inline>
+        </w:drawing>
+      </w:r>
+    </w:p>
+    <w:p>
+      <w:pPr>
+        <w:rPr>
+          <w:lang w:val="vi-VN" w:eastAsia="en-US"/>
+        </w:rPr>
+      </w:pPr>
+    </w:p>
+    <w:p>
+      <w:pPr>
+        <w:pStyle w:val="Heading3"/>
+        <w:rPr>
+          <w:lang w:val="vi-VN" w:eastAsia="en-US"/>
+        </w:rPr>
+      </w:pPr>
+      <w:r>
+        <w:rPr>
+          <w:lang w:val="vi-VN" w:eastAsia="en-US"/>
+        </w:rPr>
+        <w:t>What is IAM user?</w:t>
+      </w:r>
+    </w:p>
+    <w:p>
+      <w:pPr>
+        <w:rPr>
+          <w:lang w:val="vi-VN" w:eastAsia="en-US"/>
+        </w:rPr>
+      </w:pPr>
+      <w:r>
+        <w:rPr>
+          <w:lang w:val="vi-VN" w:eastAsia="en-US"/>
+        </w:rPr>
+        <w:t xml:space="preserve">Là tài khoản với sự uỷ nhiệm (Credentials) vĩnh viễn, được tạo và cấp quyền </w:t>
+      </w:r>
+      <w:r>
+        <w:rPr>
+          <w:lang w:val="vi-VN" w:eastAsia="en-US"/>
+        </w:rPr>
+        <w:t xml:space="preserve">bởi </w:t>
+      </w:r>
+      <w:r>
+        <w:rPr>
+          <w:lang w:val="vi-VN" w:eastAsia="en-US"/>
+        </w:rPr>
+        <w:t>tài khoản root.</w:t>
+      </w:r>
+    </w:p>
+    <w:p>
+      <w:pPr>
+        <w:rPr>
+          <w:lang w:val="vi-VN"/>
+        </w:rPr>
+      </w:pPr>
+      <w:r>
+        <w:rPr>
+          <w:lang w:val="vi-VN"/>
+        </w:rPr>
+        <w:t>Nó đại diện cho người hoặc ứng dụng tương tác với các dịch vụ và tài nguyên AWS. Nó bao gồm tên và thông tin đăng nhậ</w:t>
+      </w:r>
+      <w:r>
+        <w:rPr>
+          <w:lang w:val="vi-VN"/>
+        </w:rPr>
+        <w:t>p.</w:t>
+      </w:r>
+    </w:p>
+    <w:p>
+      <w:pPr>
+        <w:pStyle w:val="ListParagraph"/>
+        <w:numPr>
+          <w:ilvl w:val="0"/>
+          <w:numId w:val="4"/>
+        </w:numPr>
+        <w:rPr>
+          <w:lang w:val="vi-VN"/>
+        </w:rPr>
+      </w:pPr>
+      <w:r>
+        <w:rPr>
+          <w:lang w:val="vi-VN"/>
+        </w:rPr>
+        <w:t>Theo mặc định, khi bạn tạo người dùng IAM mới trong AWS, người dùng đó không có quyền nào được liên kết với nó. Để cho phép người dùng IAM thực hiện các hành động cụ thể trong AWS, chẳng hạn như khởi chạy phiên bản Amazon EC2 hoặc tạo nhóm Amazon S3, bạn phải cấp người dùng IAM các quyền cần thiết.</w:t>
+      </w:r>
+    </w:p>
+    <w:p>
+      <w:pPr>
+        <w:pStyle w:val="Heading3"/>
+        <w:rPr>
+          <w:lang w:val="vi-VN"/>
+        </w:rPr>
+      </w:pPr>
+      <w:r>
+        <w:rPr>
+          <w:lang w:val="vi-VN"/>
+        </w:rPr>
+        <w:t>What is IAM policy?</w:t>
+      </w:r>
+    </w:p>
+    <w:p>
+      <w:pPr>
+        <w:rPr>
+          <w:lang w:val="vi-VN"/>
+        </w:rPr>
+      </w:pPr>
+      <w:r>
+        <w:rPr>
+          <w:lang w:val="vi-VN"/>
+        </w:rPr>
+        <w:t>IAM policy</w:t>
+      </w:r>
+      <w:r>
+        <w:rPr>
+          <w:lang w:val="vi-VN"/>
+        </w:rPr>
+        <w:t xml:space="preserve"> là</w:t>
+      </w:r>
+      <w:r>
+        <w:rPr>
+          <w:lang w:val="vi-VN"/>
+        </w:rPr>
+        <w:t xml:space="preserve"> </w:t>
+      </w:r>
+      <w:r>
+        <w:rPr>
+          <w:lang w:val="vi-VN"/>
+        </w:rPr>
+        <w:t>là những file JSON được đính kèm trực tiếp vào User, Group hoặc Role.</w:t>
+      </w:r>
+      <w:r>
+        <w:rPr>
+          <w:lang w:val="vi-VN"/>
+        </w:rPr>
+        <w:t xml:space="preserve"> Policy c</w:t>
+      </w:r>
+      <w:r>
+        <w:rPr>
+          <w:lang w:val="vi-VN"/>
+        </w:rPr>
+        <w:t>ho phép hoặc từ chối quyền đối với các dịch vụ</w:t>
+      </w:r>
+      <w:r>
+        <w:rPr>
+          <w:lang w:val="vi-VN"/>
+        </w:rPr>
+        <w:t xml:space="preserve"> và tài nguyên AWS.</w:t>
+      </w:r>
+    </w:p>
+    <w:p>
+      <w:pPr>
+        <w:pStyle w:val="ListParagraph"/>
+        <w:numPr>
+          <w:ilvl w:val="0"/>
+          <w:numId w:val="4"/>
+        </w:numPr>
+        <w:rPr>
+          <w:lang w:val="vi-VN"/>
+        </w:rPr>
+      </w:pPr>
+      <w:r>
+        <w:rPr>
+          <w:lang w:val="vi-VN"/>
+        </w:rPr>
+        <w:t xml:space="preserve">Chính sách IAM cho phép bạn tùy chỉnh mức độ truy cập của người dùng vào tài nguyên. </w:t>
+      </w:r>
+    </w:p>
+    <w:p>
+      <w:pPr>
+        <w:pStyle w:val="ListParagraph"/>
+        <w:numPr>
+          <w:ilvl w:val="0"/>
+          <w:numId w:val="4"/>
+        </w:numPr>
+        <w:rPr>
+          <w:lang w:val="vi-VN"/>
+        </w:rPr>
+      </w:pPr>
+      <w:r>
+        <w:rPr>
+          <w:lang w:val="vi-VN"/>
+        </w:rPr>
+        <w:t>Ví dụ: bạn có thể cho phép người dùng truy cập tất cả các nhóm Amazon S3 trong tài khoản AWS của bạn hoặc chỉ một nhóm cụ thể.</w:t>
+      </w:r>
+    </w:p>
+    <w:p>
+      <w:pPr>
+        <w:pStyle w:val="Heading3"/>
+        <w:rPr>
+          <w:lang w:val="vi-VN"/>
+        </w:rPr>
+      </w:pPr>
+      <w:r>
+        <w:rPr>
+          <w:lang w:val="vi-VN"/>
+        </w:rPr>
+        <w:t>What is IAM group?</w:t>
+      </w:r>
+    </w:p>
+    <w:p>
+      <w:pPr>
+        <w:rPr>
+          <w:lang w:val="vi-VN"/>
+        </w:rPr>
+      </w:pPr>
+      <w:r>
+        <w:rPr>
+          <w:lang w:val="vi-VN"/>
+        </w:rPr>
+        <w:t>Nhóm IAM là tập hợp những người dùng IAM. Khi bạn chỉ định chính sách IAM</w:t>
+      </w:r>
+      <w:r>
+        <w:rPr>
+          <w:lang w:val="vi-VN"/>
+        </w:rPr>
+        <w:t xml:space="preserve"> policy</w:t>
+      </w:r>
+      <w:r>
+        <w:rPr>
+          <w:lang w:val="vi-VN"/>
+        </w:rPr>
+        <w:t xml:space="preserve"> cho một nhóm, tất cả người dùng trong nhóm đều được cấp quyền do chính sách chỉ định.</w:t>
+      </w:r>
+    </w:p>
+    <w:p>
+      <w:pPr>
+        <w:pStyle w:val="Heading3"/>
+        <w:rPr>
+          <w:lang w:val="vi-VN"/>
+        </w:rPr>
+      </w:pPr>
+      <w:r>
+        <w:rPr>
+          <w:lang w:val="vi-VN"/>
+        </w:rPr>
+        <w:lastRenderedPageBreak/>
+        <w:t xml:space="preserve">What is </w:t>
+      </w:r>
+      <w:r>
+        <w:rPr>
+          <w:lang w:val="vi-VN"/>
+        </w:rPr>
+        <w:t>IAM role</w:t>
+      </w:r>
+      <w:r>
+        <w:rPr>
+          <w:lang w:val="vi-VN"/>
+        </w:rPr>
+        <w:t>?</w:t>
+      </w:r>
+    </w:p>
+    <w:p>
+      <w:pPr>
+        <w:rPr>
+          <w:lang w:val="vi-VN"/>
+        </w:rPr>
+      </w:pPr>
+      <w:r>
+        <w:rPr>
+          <w:lang w:val="vi-VN"/>
+        </w:rPr>
+        <w:t xml:space="preserve">Là 1 tập các quyền mà bạn có thể sử dụng để truy cập các tài nguyên AWS mà bạn cần. Tuy nhiên, bạn không đăng nhập vào role, role không có password or access keys mà bạn có thể switch sang role sau khi đăng nhập bằng user của bạn. </w:t>
+      </w:r>
+    </w:p>
+    <w:p>
+      <w:pPr>
+        <w:rPr>
+          <w:lang w:val="vi-VN"/>
+        </w:rPr>
+      </w:pPr>
+      <w:r>
+        <w:rPr>
+          <w:lang w:val="vi-VN"/>
+        </w:rPr>
+        <w:t>Có thể hiểu role là một t</w:t>
+      </w:r>
+      <w:r>
+        <w:rPr>
+          <w:rFonts w:hint="eastAsia"/>
+          <w:lang w:val="vi-VN"/>
+        </w:rPr>
+        <w:t>à</w:t>
+      </w:r>
+      <w:r>
+        <w:rPr>
+          <w:lang w:val="vi-VN"/>
+        </w:rPr>
+        <w:t>i khoản với sự uỷ nhiệm (Credentials) tạm thời để giải quyết những cồng việc khác nhau với vai trò khác nhau.</w:t>
+      </w:r>
+    </w:p>
+    <w:p>
+      <w:pPr>
+        <w:pStyle w:val="ListParagraph"/>
+        <w:numPr>
+          <w:ilvl w:val="0"/>
+          <w:numId w:val="4"/>
+        </w:numPr>
+        <w:rPr>
+          <w:lang w:val="vi-VN"/>
+        </w:rPr>
+      </w:pPr>
+      <w:r>
+        <w:rPr>
+          <w:lang w:val="vi-VN"/>
+        </w:rPr>
+        <w:t>Trước khi</w:t>
+      </w:r>
+      <w:r>
+        <w:rPr>
+          <w:lang w:val="vi-VN"/>
+        </w:rPr>
+        <w:t xml:space="preserve"> một</w:t>
+      </w:r>
+      <w:r>
+        <w:rPr>
+          <w:lang w:val="vi-VN"/>
+        </w:rPr>
+        <w:t xml:space="preserve"> </w:t>
+      </w:r>
+      <w:r>
+        <w:rPr>
+          <w:lang w:val="vi-VN"/>
+        </w:rPr>
+        <w:t>IAM user, application, or service</w:t>
+      </w:r>
+      <w:r>
+        <w:rPr>
+          <w:lang w:val="vi-VN"/>
+        </w:rPr>
+        <w:t xml:space="preserve"> có thể</w:t>
+      </w:r>
+      <w:r>
+        <w:rPr>
+          <w:lang w:val="vi-VN"/>
+        </w:rPr>
+        <w:t xml:space="preserve"> switch sang</w:t>
+      </w:r>
+      <w:r>
+        <w:rPr>
+          <w:lang w:val="vi-VN"/>
+        </w:rPr>
+        <w:t xml:space="preserve"> IAM</w:t>
+      </w:r>
+      <w:r>
+        <w:rPr>
+          <w:lang w:val="vi-VN"/>
+        </w:rPr>
+        <w:t xml:space="preserve"> role</w:t>
+      </w:r>
+      <w:r>
+        <w:rPr>
+          <w:lang w:val="vi-VN"/>
+        </w:rPr>
+        <w:t xml:space="preserve">, họ phải được cấp </w:t>
+      </w:r>
+      <w:r>
+        <w:rPr>
+          <w:lang w:val="vi-VN"/>
+        </w:rPr>
+        <w:t>quyền</w:t>
+      </w:r>
+      <w:r>
+        <w:rPr>
+          <w:lang w:val="vi-VN"/>
+        </w:rPr>
+        <w:t>. Khi ai đó đảm nhận IAM</w:t>
+      </w:r>
+      <w:r>
+        <w:rPr>
+          <w:lang w:val="vi-VN"/>
+        </w:rPr>
+        <w:t xml:space="preserve"> role</w:t>
+      </w:r>
+      <w:r>
+        <w:rPr>
+          <w:lang w:val="vi-VN"/>
+        </w:rPr>
+        <w:t xml:space="preserve">, họ sẽ bỏ tất cả các quyền trước đó mà họ có với </w:t>
+      </w:r>
+      <w:r>
+        <w:rPr>
+          <w:lang w:val="vi-VN"/>
+        </w:rPr>
+        <w:t>role</w:t>
+      </w:r>
+      <w:r>
+        <w:rPr>
+          <w:lang w:val="vi-VN"/>
+        </w:rPr>
+        <w:t xml:space="preserve"> trước đó và đảm nhận quyền của vai trò</w:t>
+      </w:r>
+      <w:r>
+        <w:rPr>
+          <w:lang w:val="vi-VN"/>
+        </w:rPr>
+        <w:t xml:space="preserve"> role</w:t>
+      </w:r>
+      <w:r>
+        <w:rPr>
+          <w:lang w:val="vi-VN"/>
+        </w:rPr>
+        <w:t xml:space="preserve"> mới.</w:t>
+      </w:r>
+    </w:p>
+    <w:p>
+      <w:pPr>
+        <w:pStyle w:val="Heading3"/>
+        <w:rPr>
+          <w:lang w:val="vi-VN"/>
+        </w:rPr>
+      </w:pPr>
+      <w:r>
+        <w:rPr>
+          <w:lang w:val="vi-VN"/>
+        </w:rPr>
+        <w:t xml:space="preserve">How multi-factor authentication </w:t>
+      </w:r>
+      <w:r>
+        <w:rPr>
+          <w:lang w:val="vi-VN"/>
+        </w:rPr>
+        <w:t>works?</w:t>
+      </w:r>
+    </w:p>
+    <w:p>
+      <w:pPr>
+        <w:pStyle w:val="ListParagraph"/>
+        <w:numPr>
+          <w:ilvl w:val="0"/>
+          <w:numId w:val="4"/>
+        </w:numPr>
+        <w:rPr>
+          <w:lang w:val="vi-VN"/>
+        </w:rPr>
+      </w:pPr>
+      <w:r>
+        <w:rPr>
+          <w:rFonts w:hint="eastAsia"/>
+          <w:lang w:val="vi-VN"/>
+        </w:rPr>
+        <w:t>Đ</w:t>
+      </w:r>
+      <w:r>
+        <w:rPr>
+          <w:lang w:val="vi-VN"/>
+        </w:rPr>
+        <w:t>ầu tiên, khi người dùng đăng nhập vào trang web AWS, họ nhập IAM user ID và mật khẩu của họ.</w:t>
+      </w:r>
+    </w:p>
+    <w:p>
+      <w:pPr>
+        <w:pStyle w:val="ListParagraph"/>
+        <w:numPr>
+          <w:ilvl w:val="0"/>
+          <w:numId w:val="4"/>
+        </w:numPr>
+        <w:rPr>
+          <w:lang w:val="vi-VN"/>
+        </w:rPr>
+      </w:pPr>
+      <w:r>
+        <w:rPr>
+          <w:lang w:val="vi-VN"/>
+        </w:rPr>
+        <w:t>Tiếp theo, người dùng được nhắc trả lời xác thực từ thiết bị AWS MFA của họ. Thiết bị này có thể là khóa bảo mật phần cứng, thiết bị phần cứng hoặc ứng dụng MFA trên thiết bị như điện thoại thông minh.</w:t>
+      </w:r>
+    </w:p>
+    <w:p>
+      <w:pPr>
+        <w:pStyle w:val="ListParagraph"/>
+        <w:numPr>
+          <w:ilvl w:val="0"/>
+          <w:numId w:val="4"/>
+        </w:numPr>
+        <w:rPr>
+          <w:lang w:val="vi-VN"/>
         </w:rPr>
       </w:pPr>
       <w:bookmarkStart w:id="0" w:name="_GoBack"/>
       <w:bookmarkEnd w:id="0"/>
+      <w:r>
+        <w:rPr>
+          <w:lang w:val="vi-VN"/>
+        </w:rPr>
+        <w:t>Khi người dùng đã được xác thực thành công, họ có thể truy cập các dịch vụ hoặc tài nguyên AWS được yêu cầu.</w:t>
+      </w:r>
+    </w:p>
+    <w:p>
+      <w:pPr>
+        <w:rPr>
+          <w:rFonts w:hint="eastAsia"/>
+          <w:lang w:val="vi-VN"/>
+        </w:rPr>
+      </w:pPr>
     </w:p>
     <w:sectPr>
       <w:pgSz w:w="12240" w:h="15840"/>
@@ -25752,7 +26606,7 @@
 </file>
 
 <file path=customXml/itemProps1.xml><?xml version="1.0" encoding="utf-8"?>
-<ds:datastoreItem xmlns:ds="http://schemas.openxmlformats.org/officeDocument/2006/customXml" ds:itemID="{2D5B3B36-7F75-4075-A96B-E54E8641E968}">
+<ds:datastoreItem xmlns:ds="http://schemas.openxmlformats.org/officeDocument/2006/customXml" ds:itemID="{4D794CB4-8761-4BEF-A509-BF30FA03CC4A}">
   <ds:schemaRefs>
     <ds:schemaRef ds:uri="http://schemas.openxmlformats.org/officeDocument/2006/bibliography"/>
   </ds:schemaRefs>

</xml_diff>

<commit_message>
Module 6 summary and quiz
</commit_message>
<xml_diff>
--- a/aws_base.docx
+++ b/aws_base.docx
@@ -26076,21 +26076,351 @@
         </w:rPr>
         <w:t>?</w:t>
       </w:r>
+    </w:p>
+    <w:p>
+      <w:pPr>
+        <w:rPr>
+          <w:lang w:val="vi-VN" w:eastAsia="en-US"/>
+        </w:rPr>
+      </w:pPr>
+      <w:r>
+        <w:rPr>
+          <w:lang w:val="vi-VN" w:eastAsia="en-US"/>
+        </w:rPr>
+        <w:t>Amazon GuardDuty là một dịch vụ cung cấp khả năng phát hiện mối đe dọa thông minh cho cơ sở hạ tầng và tài nguyên AWS của bạn. Nó xác định các mối đe dọa bằng cách liên tục theo dõi hoạt động mạng và hành vi tài khoản trong môi trường AWS của bạn.</w:t>
+      </w:r>
+    </w:p>
+    <w:p>
+      <w:pPr>
+        <w:ind w:left="357" w:hanging="357"/>
+        <w:rPr>
+          <w:lang w:val="vi-VN" w:eastAsia="en-US"/>
+        </w:rPr>
+      </w:pPr>
+      <w:r>
+        <w:rPr>
+          <w:lang w:val="vi-VN" w:eastAsia="en-US"/>
+        </w:rPr>
+        <w:br w:type="page"/>
+      </w:r>
+    </w:p>
+    <w:p>
+      <w:pPr>
+        <w:pStyle w:val="Heading2"/>
+        <w:rPr>
+          <w:lang w:val="vi-VN"/>
+        </w:rPr>
+      </w:pPr>
+      <w:r>
+        <w:rPr>
+          <w:lang w:val="vi-VN"/>
+        </w:rPr>
+        <w:lastRenderedPageBreak/>
+        <w:t>Module 6 summary</w:t>
+      </w:r>
+    </w:p>
+    <w:p>
+      <w:pPr>
+        <w:pStyle w:val="Heading3"/>
+        <w:rPr>
+          <w:lang w:val="vi-VN" w:eastAsia="en-US"/>
+        </w:rPr>
+      </w:pPr>
+      <w:r>
+        <w:rPr>
+          <w:lang w:val="vi-VN" w:eastAsia="en-US"/>
+        </w:rPr>
+        <w:t>What do you have with IAM?</w:t>
+      </w:r>
+      <w:r>
+        <w:rPr>
+          <w:lang w:val="vi-VN" w:eastAsia="en-US"/>
+        </w:rPr>
+        <w:t xml:space="preserve"> Or what are identities in IAM?</w:t>
+      </w:r>
+    </w:p>
+    <w:p>
+      <w:pPr>
+        <w:pStyle w:val="ListParagraph"/>
+        <w:numPr>
+          <w:ilvl w:val="0"/>
+          <w:numId w:val="4"/>
+        </w:numPr>
+        <w:rPr>
+          <w:lang w:val="vi-VN" w:eastAsia="en-US"/>
+        </w:rPr>
+      </w:pPr>
+      <w:r>
+        <w:rPr>
+          <w:lang w:val="vi-VN" w:eastAsia="en-US"/>
+        </w:rPr>
+        <w:t>Users</w:t>
+      </w:r>
+    </w:p>
+    <w:p>
+      <w:pPr>
+        <w:pStyle w:val="ListParagraph"/>
+        <w:numPr>
+          <w:ilvl w:val="1"/>
+          <w:numId w:val="4"/>
+        </w:numPr>
+        <w:rPr>
+          <w:lang w:val="vi-VN" w:eastAsia="en-US"/>
+        </w:rPr>
+      </w:pPr>
+      <w:r>
+        <w:rPr>
+          <w:lang w:val="vi-VN" w:eastAsia="en-US"/>
+        </w:rPr>
+        <w:t>Users log in with a username and password and by default they have no permissions.</w:t>
+      </w:r>
+    </w:p>
+    <w:p>
+      <w:pPr>
+        <w:pStyle w:val="ListParagraph"/>
+        <w:numPr>
+          <w:ilvl w:val="0"/>
+          <w:numId w:val="4"/>
+        </w:numPr>
+        <w:rPr>
+          <w:lang w:val="vi-VN" w:eastAsia="en-US"/>
+        </w:rPr>
+      </w:pPr>
+      <w:r>
+        <w:rPr>
+          <w:lang w:val="vi-VN" w:eastAsia="en-US"/>
+        </w:rPr>
+        <w:t>Groups</w:t>
+      </w:r>
+    </w:p>
+    <w:p>
+      <w:pPr>
+        <w:pStyle w:val="ListParagraph"/>
+        <w:numPr>
+          <w:ilvl w:val="1"/>
+          <w:numId w:val="4"/>
+        </w:numPr>
+        <w:rPr>
+          <w:lang w:val="vi-VN" w:eastAsia="en-US"/>
+        </w:rPr>
+      </w:pPr>
+      <w:r>
+        <w:rPr>
+          <w:lang w:val="vi-VN" w:eastAsia="en-US"/>
+        </w:rPr>
+        <w:t>Groups are groupings of users</w:t>
+      </w:r>
+    </w:p>
+    <w:p>
+      <w:pPr>
+        <w:pStyle w:val="ListParagraph"/>
+        <w:numPr>
+          <w:ilvl w:val="0"/>
+          <w:numId w:val="4"/>
+        </w:numPr>
+        <w:rPr>
+          <w:lang w:val="vi-VN" w:eastAsia="en-US"/>
+        </w:rPr>
+      </w:pPr>
+      <w:r>
+        <w:rPr>
+          <w:lang w:val="vi-VN" w:eastAsia="en-US"/>
+        </w:rPr>
+        <w:t>Roles</w:t>
+      </w:r>
+    </w:p>
+    <w:p>
+      <w:pPr>
+        <w:pStyle w:val="ListParagraph"/>
+        <w:numPr>
+          <w:ilvl w:val="1"/>
+          <w:numId w:val="4"/>
+        </w:numPr>
+        <w:rPr>
+          <w:lang w:val="vi-VN" w:eastAsia="en-US"/>
+        </w:rPr>
+      </w:pPr>
+      <w:r>
+        <w:rPr>
+          <w:lang w:val="vi-VN" w:eastAsia="en-US"/>
+        </w:rPr>
+        <w:t>R</w:t>
+      </w:r>
+      <w:r>
+        <w:rPr>
+          <w:lang w:val="vi-VN" w:eastAsia="en-US"/>
+        </w:rPr>
+        <w:t>oles are identities that you can assume to gain access to temporary credentials and permissions for a configurable amount of time.</w:t>
+      </w:r>
+    </w:p>
+    <w:p>
+      <w:pPr>
+        <w:pStyle w:val="ListParagraph"/>
+        <w:numPr>
+          <w:ilvl w:val="0"/>
+          <w:numId w:val="4"/>
+        </w:numPr>
+        <w:rPr>
+          <w:lang w:val="vi-VN" w:eastAsia="en-US"/>
+        </w:rPr>
+      </w:pPr>
+      <w:r>
+        <w:rPr>
+          <w:lang w:val="vi-VN" w:eastAsia="en-US"/>
+        </w:rPr>
+        <w:t>Policies</w:t>
+      </w:r>
+    </w:p>
+    <w:p>
+      <w:pPr>
+        <w:pStyle w:val="ListParagraph"/>
+        <w:numPr>
+          <w:ilvl w:val="1"/>
+          <w:numId w:val="4"/>
+        </w:numPr>
+        <w:rPr>
+          <w:lang w:val="vi-VN" w:eastAsia="en-US"/>
+        </w:rPr>
+      </w:pPr>
+      <w:r>
+        <w:rPr>
+          <w:lang w:val="vi-VN" w:eastAsia="en-US"/>
+        </w:rPr>
+        <w:t>In order to give permissions to an identity, you need to create policies that either explicitly allow or deny a specific action in AWS.</w:t>
+      </w:r>
+    </w:p>
+    <w:p>
+      <w:pPr>
+        <w:pStyle w:val="ListParagraph"/>
+        <w:numPr>
+          <w:ilvl w:val="0"/>
+          <w:numId w:val="4"/>
+        </w:numPr>
+        <w:rPr>
+          <w:lang w:val="vi-VN" w:eastAsia="en-US"/>
+        </w:rPr>
+      </w:pPr>
+      <w:r>
+        <w:rPr>
+          <w:lang w:val="vi-VN" w:eastAsia="en-US"/>
+        </w:rPr>
+        <w:t>Identity Federation</w:t>
+      </w:r>
+    </w:p>
+    <w:p>
+      <w:pPr>
+        <w:pStyle w:val="ListParagraph"/>
+        <w:numPr>
+          <w:ilvl w:val="1"/>
+          <w:numId w:val="4"/>
+        </w:numPr>
+        <w:rPr>
+          <w:lang w:val="vi-VN" w:eastAsia="en-US"/>
+        </w:rPr>
+      </w:pPr>
+      <w:r>
+        <w:rPr>
+          <w:lang w:val="vi-VN" w:eastAsia="en-US"/>
+        </w:rPr>
+        <w:t>Nếu bạn có một kho lưu trữ danh tính công ty hiện có, bạn có thể liên kết những người dùng đó với AWS, sử dụng quyền truy cập dựa trên vai trò, cho phép người dùng của bạn sử dụng một thông tin đăng nhập cho cả hệ thống công ty của bạn cũng như AWS.</w:t>
+      </w:r>
+    </w:p>
+    <w:p>
+      <w:pPr>
+        <w:pStyle w:val="Heading2"/>
+        <w:rPr>
+          <w:lang w:val="vi-VN"/>
+        </w:rPr>
+      </w:pPr>
+      <w:r>
+        <w:rPr>
+          <w:lang w:val="vi-VN"/>
+        </w:rPr>
+        <w:t>Module 6 quiz</w:t>
+      </w:r>
+    </w:p>
+    <w:p>
+      <w:pPr>
+        <w:pStyle w:val="Heading3"/>
+        <w:rPr>
+          <w:lang w:val="vi-VN" w:eastAsia="en-US"/>
+        </w:rPr>
+      </w:pPr>
+      <w:r>
+        <w:rPr>
+          <w:lang w:val="vi-VN" w:eastAsia="en-US"/>
+        </w:rPr>
+        <w:t>An employee requires temporary access to create several Amazon S3 buckets. Which option would be the best choice for this task?</w:t>
+      </w:r>
+    </w:p>
+    <w:p>
+      <w:pPr>
+        <w:rPr>
+          <w:lang w:val="vi-VN" w:eastAsia="en-US"/>
+        </w:rPr>
+      </w:pPr>
+      <w:r>
+        <w:rPr>
+          <w:lang w:val="vi-VN" w:eastAsia="en-US"/>
+        </w:rPr>
+        <w:t>IAM role</w:t>
+      </w:r>
+    </w:p>
+    <w:p>
+      <w:pPr>
+        <w:pStyle w:val="Heading3"/>
+        <w:rPr>
+          <w:lang w:val="vi-VN" w:eastAsia="en-US"/>
+        </w:rPr>
+      </w:pPr>
+      <w:r>
+        <w:rPr>
+          <w:lang w:val="vi-VN" w:eastAsia="en-US"/>
+        </w:rPr>
+        <w:t>Which service helps protect your applications against distributed denial-of-service (DDoS) attacks?</w:t>
+      </w:r>
+    </w:p>
+    <w:p>
+      <w:pPr>
+        <w:rPr>
+          <w:lang w:val="vi-VN" w:eastAsia="en-US"/>
+        </w:rPr>
+      </w:pPr>
+      <w:r>
+        <w:rPr>
+          <w:lang w:val="vi-VN" w:eastAsia="en-US"/>
+        </w:rPr>
+        <w:t>AWS Shield</w:t>
+      </w:r>
+    </w:p>
+    <w:p>
+      <w:pPr>
+        <w:pStyle w:val="Heading3"/>
+        <w:rPr>
+          <w:lang w:val="vi-VN" w:eastAsia="en-US"/>
+        </w:rPr>
+      </w:pPr>
+      <w:r>
+        <w:rPr>
+          <w:lang w:val="vi-VN" w:eastAsia="en-US"/>
+        </w:rPr>
+        <w:t>Which task can AWS Key Management Service (AWS KMS) perform?</w:t>
+      </w:r>
+    </w:p>
+    <w:p>
+      <w:pPr>
+        <w:rPr>
+          <w:lang w:val="vi-VN" w:eastAsia="en-US"/>
+        </w:rPr>
+      </w:pPr>
+      <w:r>
+        <w:rPr>
+          <w:lang w:val="vi-VN" w:eastAsia="en-US"/>
+        </w:rPr>
+        <w:t>Create cryptographic keys.</w:t>
+      </w:r>
       <w:bookmarkStart w:id="0" w:name="_GoBack"/>
       <w:bookmarkEnd w:id="0"/>
-    </w:p>
-    <w:p>
-      <w:pPr>
-        <w:rPr>
-          <w:lang w:val="vi-VN" w:eastAsia="en-US"/>
-        </w:rPr>
-      </w:pPr>
-      <w:r>
-        <w:rPr>
-          <w:lang w:val="vi-VN" w:eastAsia="en-US"/>
-        </w:rPr>
-        <w:t>Amazon GuardDuty là một dịch vụ cung cấp khả năng phát hiện mối đe dọa thông minh cho cơ sở hạ tầng và tài nguyên AWS của bạn. Nó xác định các mối đe dọa bằng cách liên tục theo dõi hoạt động mạng và hành vi tài khoản trong môi trường AWS của bạn.</w:t>
-      </w:r>
     </w:p>
     <w:p>
       <w:pPr>
@@ -29251,7 +29581,7 @@
 </file>
 
 <file path=customXml/itemProps1.xml><?xml version="1.0" encoding="utf-8"?>
-<ds:datastoreItem xmlns:ds="http://schemas.openxmlformats.org/officeDocument/2006/customXml" ds:itemID="{28E0BE4C-F67C-4FAB-844A-921BC1241551}">
+<ds:datastoreItem xmlns:ds="http://schemas.openxmlformats.org/officeDocument/2006/customXml" ds:itemID="{12F7D9CA-E18F-4E07-8BD1-F3A782C9FC68}">
   <ds:schemaRefs>
     <ds:schemaRef ds:uri="http://schemas.openxmlformats.org/officeDocument/2006/bibliography"/>
   </ds:schemaRefs>

</xml_diff>

<commit_message>
AWS CloudTrail and TrustedAdvisor
</commit_message>
<xml_diff>
--- a/aws_base.docx
+++ b/aws_base.docx
@@ -26721,21 +26721,39 @@
     <w:p>
       <w:pPr>
         <w:rPr>
+          <w:lang w:val="vi-VN"/>
+        </w:rPr>
+      </w:pPr>
+      <w:r>
+        <w:rPr>
+          <w:lang w:val="vi-VN" w:eastAsia="en-US"/>
+        </w:rPr>
+        <w:t>Amazon CloudWatch là một dịch vụ web cho phép bạn theo dõi và quản lý các chỉ số</w:t>
+      </w:r>
+      <w:r>
+        <w:rPr>
+          <w:lang w:val="vi-VN" w:eastAsia="en-US"/>
+        </w:rPr>
+        <w:t xml:space="preserve"> khác nhau </w:t>
+      </w:r>
+      <w:r>
+        <w:rPr>
           <w:rFonts w:hint="eastAsia"/>
           <w:lang w:val="vi-VN"/>
         </w:rPr>
-      </w:pPr>
-      <w:r>
-        <w:rPr>
-          <w:lang w:val="vi-VN" w:eastAsia="en-US"/>
-        </w:rPr>
-        <w:t>Amazon CloudWatch là một dịch vụ web cho phép bạn theo dõi và quản lý các chỉ số</w:t>
-      </w:r>
-      <w:r>
-        <w:rPr>
-          <w:lang w:val="vi-VN" w:eastAsia="en-US"/>
-        </w:rPr>
-        <w:t xml:space="preserve"> khác nhau và từ những</w:t>
+        <w:t xml:space="preserve">　</w:t>
+      </w:r>
+      <w:r>
+        <w:rPr>
+          <w:lang w:val="vi-VN"/>
+        </w:rPr>
+        <w:t xml:space="preserve">của các dịch vụ AWS mà bạn đang sử dụng </w:t>
+      </w:r>
+      <w:r>
+        <w:rPr>
+          <w:lang w:val="vi-VN" w:eastAsia="en-US"/>
+        </w:rPr>
+        <w:t>và từ những</w:t>
       </w:r>
       <w:r>
         <w:rPr>
@@ -26785,7 +26803,7 @@
         <w:rPr>
           <w:lang w:val="vi-VN" w:eastAsia="en-US"/>
         </w:rPr>
-        <w:t>CloudWatch alarms</w:t>
+        <w:t>CloudWatch alarm</w:t>
       </w:r>
       <w:r>
         <w:rPr>
@@ -26804,7 +26822,26 @@
         <w:rPr>
           <w:lang w:val="vi-VN" w:eastAsia="en-US"/>
         </w:rPr>
-        <w:t xml:space="preserve">Là các cảnh báo tự động thực hiện hành động được bạn cấu hình trước. Điều kiện để kích hoạt các cảnh báo này là nếu giá trị chỉ số </w:t>
+        <w:t>Là các cảnh báo</w:t>
+      </w:r>
+      <w:r>
+        <w:rPr>
+          <w:rFonts w:hint="eastAsia"/>
+          <w:lang w:val="vi-VN"/>
+        </w:rPr>
+        <w:t xml:space="preserve"> </w:t>
+      </w:r>
+      <w:r>
+        <w:rPr>
+          <w:lang w:val="vi-VN" w:eastAsia="en-US"/>
+        </w:rPr>
+        <w:t>sẽ</w:t>
+      </w:r>
+      <w:r>
+        <w:rPr>
+          <w:lang w:val="vi-VN" w:eastAsia="en-US"/>
+        </w:rPr>
+        <w:t xml:space="preserve"> tự động thực hiện hành động được bạn cấu hình trước. Điều kiện để kích hoạt các cảnh báo này là nếu giá trị chỉ số </w:t>
       </w:r>
       <w:r>
         <w:rPr>
@@ -26852,7 +26889,7 @@
         <w:rPr>
           <w:lang w:val="vi-VN" w:eastAsia="en-US"/>
         </w:rPr>
-        <w:t>của công ty bạn sử dụ</w:t>
+        <w:t>sử dụ</w:t>
       </w:r>
       <w:r>
         <w:rPr>
@@ -26876,25 +26913,92 @@
         <w:rPr>
           <w:lang w:val="vi-VN" w:eastAsia="en-US"/>
         </w:rPr>
-        <w:t xml:space="preserve"> cho mục đích phát triển hoặc thử nghiệm ứng dụng. Nếu các nhà phát triển đôi khi quên dừng các phiên bản, các phiên bản sẽ tiếp tục chạy và phải trả phí.</w:t>
-      </w:r>
-    </w:p>
-    <w:p>
-      <w:pPr>
-        <w:pStyle w:val="ListParagraph"/>
-        <w:numPr>
-          <w:ilvl w:val="0"/>
-          <w:numId w:val="4"/>
-        </w:numPr>
-        <w:rPr>
-          <w:lang w:val="vi-VN" w:eastAsia="en-US"/>
-        </w:rPr>
-      </w:pPr>
-      <w:r>
-        <w:rPr>
-          <w:lang w:val="vi-VN" w:eastAsia="en-US"/>
-        </w:rPr>
-        <w:t>Trong trường hợp này, bạn có thể tạo cảnh báo CloudWatch tự động dừng phiên bản Amazon EC2 khi phần trăm sử dụng CPU vẫn dưới một ngưỡng nhất định trong một khoảng thời gian nhất định. Khi định cấu hình báo thức, bạn có thể chỉ định nhận thông báo bất cứ khi nào cảnh báo này được kích hoạt.</w:t>
+        <w:t xml:space="preserve"> cho mục đích phát triển hoặc thử nghiệm ứng dụng. Nếu các </w:t>
+      </w:r>
+      <w:r>
+        <w:rPr>
+          <w:lang w:val="vi-VN" w:eastAsia="en-US"/>
+        </w:rPr>
+        <w:t>developer</w:t>
+      </w:r>
+      <w:r>
+        <w:rPr>
+          <w:lang w:val="vi-VN" w:eastAsia="en-US"/>
+        </w:rPr>
+        <w:t xml:space="preserve"> </w:t>
+      </w:r>
+      <w:r>
+        <w:rPr>
+          <w:lang w:val="vi-VN" w:eastAsia="en-US"/>
+        </w:rPr>
+        <w:t xml:space="preserve">quên dừng các </w:t>
+      </w:r>
+      <w:r>
+        <w:rPr>
+          <w:lang w:val="vi-VN" w:eastAsia="en-US"/>
+        </w:rPr>
+        <w:t>Instance</w:t>
+      </w:r>
+      <w:r>
+        <w:rPr>
+          <w:lang w:val="vi-VN" w:eastAsia="en-US"/>
+        </w:rPr>
+        <w:t>, các phiên bản sẽ tiếp tục chạy và phải trả phí.</w:t>
+      </w:r>
+    </w:p>
+    <w:p>
+      <w:pPr>
+        <w:pStyle w:val="ListParagraph"/>
+        <w:numPr>
+          <w:ilvl w:val="0"/>
+          <w:numId w:val="4"/>
+        </w:numPr>
+        <w:rPr>
+          <w:lang w:val="vi-VN" w:eastAsia="en-US"/>
+        </w:rPr>
+      </w:pPr>
+      <w:r>
+        <w:rPr>
+          <w:lang w:val="vi-VN" w:eastAsia="en-US"/>
+        </w:rPr>
+        <w:t>Trong trường hợp này, bạn có thể tạo cảnh báo CloudWatch tự động dừ</w:t>
+      </w:r>
+      <w:r>
+        <w:rPr>
+          <w:lang w:val="vi-VN" w:eastAsia="en-US"/>
+        </w:rPr>
+        <w:t xml:space="preserve">ng </w:t>
+      </w:r>
+      <w:r>
+        <w:rPr>
+          <w:lang w:val="vi-VN" w:eastAsia="en-US"/>
+        </w:rPr>
+        <w:t>Amazon EC2</w:t>
+      </w:r>
+      <w:r>
+        <w:rPr>
+          <w:lang w:val="vi-VN" w:eastAsia="en-US"/>
+        </w:rPr>
+        <w:t xml:space="preserve"> </w:t>
+      </w:r>
+      <w:r>
+        <w:rPr>
+          <w:lang w:val="vi-VN" w:eastAsia="en-US"/>
+        </w:rPr>
+        <w:t>Instance</w:t>
+      </w:r>
+      <w:r>
+        <w:rPr>
+          <w:lang w:val="vi-VN" w:eastAsia="en-US"/>
+        </w:rPr>
+        <w:t xml:space="preserve"> khi phần trăm sử dụng CPU vẫn dưới một ngưỡng nhất định trong một khoảng thời </w:t>
+      </w:r>
+      <w:r>
+        <w:rPr>
+          <w:lang w:val="vi-VN" w:eastAsia="en-US"/>
+        </w:rPr>
+        <w:lastRenderedPageBreak/>
+        <w:t>gian nhất định. Khi định cấu hình báo thức, bạn có thể chỉ định nhận thông báo bất cứ khi nào cảnh báo này được kích hoạt.</w:t>
       </w:r>
     </w:p>
     <w:p>
@@ -26908,69 +27012,483 @@
         <w:rPr>
           <w:lang w:val="vi-VN" w:eastAsia="en-US"/>
         </w:rPr>
+        <w:t>CloudWatch dashboard</w:t>
+      </w:r>
+      <w:r>
+        <w:rPr>
+          <w:lang w:val="vi-VN" w:eastAsia="en-US"/>
+        </w:rPr>
+        <w:t xml:space="preserve"> là gì?</w:t>
+      </w:r>
+    </w:p>
+    <w:p>
+      <w:pPr>
+        <w:rPr>
+          <w:lang w:val="vi-VN"/>
+        </w:rPr>
+      </w:pPr>
+      <w:r>
+        <w:rPr>
+          <w:lang w:val="vi-VN"/>
+        </w:rPr>
+        <w:t xml:space="preserve">Là nơi </w:t>
+      </w:r>
+      <w:r>
+        <w:rPr>
+          <w:lang w:val="vi-VN"/>
+        </w:rPr>
+        <w:t>cho phép bạn truy cập tất cả các chỉ số tài nguyên</w:t>
+      </w:r>
+      <w:r>
+        <w:rPr>
+          <w:lang w:val="vi-VN"/>
+        </w:rPr>
+        <w:t xml:space="preserve"> AWS</w:t>
+      </w:r>
+      <w:r>
+        <w:rPr>
+          <w:lang w:val="vi-VN"/>
+        </w:rPr>
+        <w:t xml:space="preserve"> củ</w:t>
+      </w:r>
+      <w:r>
+        <w:rPr>
+          <w:lang w:val="vi-VN"/>
+        </w:rPr>
+        <w:t>a mình.</w:t>
+      </w:r>
+    </w:p>
+    <w:p>
+      <w:pPr>
+        <w:pStyle w:val="ListParagraph"/>
+        <w:numPr>
+          <w:ilvl w:val="0"/>
+          <w:numId w:val="4"/>
+        </w:numPr>
+        <w:rPr>
+          <w:lang w:val="vi-VN"/>
+        </w:rPr>
+      </w:pPr>
+      <w:r>
+        <w:rPr>
+          <w:lang w:val="vi-VN"/>
+        </w:rPr>
+        <w:t>Ví dụ: bạn có thể sử dụng trang tổng quan CloudWatch</w:t>
+      </w:r>
+      <w:r>
+        <w:rPr>
+          <w:lang w:val="vi-VN"/>
+        </w:rPr>
+        <w:t xml:space="preserve"> </w:t>
+      </w:r>
+      <w:r>
+        <w:rPr>
+          <w:lang w:val="vi-VN"/>
+        </w:rPr>
+        <w:t>dashboard để theo dõi việc sử dụng CPU của phiên bản Amazon EC2, tổng số yêu cầu được thực hiện đối với nhóm Amazon S3, v.v. Bạn thậm chí có thể tùy chỉnh các trang tổng quan riêng biệt cho các mục đích kinh doanh, ứng dụng hoặc tài nguyên khác nhau.</w:t>
+      </w:r>
+    </w:p>
+    <w:p>
+      <w:pPr>
+        <w:pStyle w:val="Heading3"/>
+        <w:rPr>
+          <w:lang w:val="vi-VN"/>
+        </w:rPr>
+      </w:pPr>
+      <w:r>
+        <w:rPr>
+          <w:lang w:val="vi-VN"/>
+        </w:rPr>
+        <w:t>What are benefits of Amazon CloudWatch?</w:t>
+      </w:r>
+    </w:p>
+    <w:p>
+      <w:pPr>
+        <w:pStyle w:val="ListParagraph"/>
+        <w:numPr>
+          <w:ilvl w:val="0"/>
+          <w:numId w:val="4"/>
+        </w:numPr>
+        <w:rPr>
+          <w:lang w:val="vi-VN"/>
+        </w:rPr>
+      </w:pPr>
+      <w:r>
+        <w:rPr>
+          <w:lang w:val="vi-VN"/>
+        </w:rPr>
+        <w:t>Truy cập tất cả các chỉ số</w:t>
+      </w:r>
+      <w:r>
+        <w:rPr>
+          <w:lang w:val="vi-VN"/>
+        </w:rPr>
+        <w:t xml:space="preserve"> của hệ thống</w:t>
+      </w:r>
+      <w:r>
+        <w:rPr>
+          <w:lang w:val="vi-VN"/>
+        </w:rPr>
+        <w:t xml:space="preserve"> từ một nơi.</w:t>
+      </w:r>
+    </w:p>
+    <w:p>
+      <w:pPr>
+        <w:pStyle w:val="ListParagraph"/>
+        <w:numPr>
+          <w:ilvl w:val="0"/>
+          <w:numId w:val="4"/>
+        </w:numPr>
+        <w:rPr>
+          <w:lang w:val="vi-VN"/>
+        </w:rPr>
+      </w:pPr>
+      <w:r>
+        <w:rPr>
+          <w:lang w:val="vi-VN"/>
+        </w:rPr>
+        <w:t xml:space="preserve">Có cái nhìn xuyên suốt tất cả </w:t>
+      </w:r>
+      <w:r>
+        <w:rPr>
+          <w:lang w:val="vi-VN"/>
+        </w:rPr>
+        <w:t xml:space="preserve">applications, infrastructure, and </w:t>
+      </w:r>
+      <w:r>
+        <w:rPr>
+          <w:lang w:val="vi-VN"/>
+        </w:rPr>
+        <w:t>services.</w:t>
+      </w:r>
+    </w:p>
+    <w:p>
+      <w:pPr>
+        <w:pStyle w:val="ListParagraph"/>
+        <w:numPr>
+          <w:ilvl w:val="0"/>
+          <w:numId w:val="4"/>
+        </w:numPr>
+        <w:rPr>
+          <w:lang w:val="vi-VN"/>
+        </w:rPr>
+      </w:pPr>
+      <w:r>
+        <w:rPr>
+          <w:lang w:val="vi-VN"/>
+        </w:rPr>
+        <w:t>Giảm thời gian giải quyết vấn đề MTTR và cải thiện tổng chi phí TCO.</w:t>
+      </w:r>
+    </w:p>
+    <w:p>
+      <w:pPr>
+        <w:pStyle w:val="ListParagraph"/>
+        <w:numPr>
+          <w:ilvl w:val="0"/>
+          <w:numId w:val="4"/>
+        </w:numPr>
+        <w:rPr>
+          <w:lang w:val="vi-VN"/>
+        </w:rPr>
+      </w:pPr>
+      <w:r>
+        <w:rPr>
+          <w:lang w:val="vi-VN"/>
+        </w:rPr>
+        <w:t xml:space="preserve">Dựa vào thông tin </w:t>
+      </w:r>
+      <w:r>
+        <w:rPr>
+          <w:rFonts w:hint="eastAsia"/>
+          <w:lang w:val="vi-VN"/>
+        </w:rPr>
+        <w:t>đ</w:t>
+      </w:r>
+      <w:r>
+        <w:rPr>
+          <w:lang w:val="vi-VN"/>
+        </w:rPr>
+        <w:t>ể tối ưu hóa các ứng dụng và tài nguyên hoạt động.</w:t>
+      </w:r>
+    </w:p>
+    <w:p>
+      <w:pPr>
+        <w:rPr>
+          <w:lang w:val="vi-VN"/>
+        </w:rPr>
+      </w:pPr>
+    </w:p>
+    <w:p>
+      <w:pPr>
+        <w:pStyle w:val="Heading2"/>
+        <w:rPr>
+          <w:lang w:val="vi-VN"/>
+        </w:rPr>
+      </w:pPr>
+      <w:r>
+        <w:rPr>
+          <w:lang w:val="vi-VN"/>
+        </w:rPr>
+        <w:t>AWS CloudTrail</w:t>
+      </w:r>
+    </w:p>
+    <w:p>
+      <w:pPr>
+        <w:pStyle w:val="Heading3"/>
+        <w:rPr>
+          <w:lang w:val="vi-VN" w:eastAsia="en-US"/>
+        </w:rPr>
+      </w:pPr>
+      <w:r>
+        <w:rPr>
+          <w:lang w:val="vi-VN" w:eastAsia="en-US"/>
+        </w:rPr>
+        <w:t xml:space="preserve">What is </w:t>
+      </w:r>
+      <w:r>
+        <w:rPr>
+          <w:lang w:val="vi-VN" w:eastAsia="en-US"/>
+        </w:rPr>
+        <w:t>AWS CloudTrail</w:t>
+      </w:r>
+      <w:r>
+        <w:rPr>
+          <w:lang w:val="vi-VN" w:eastAsia="en-US"/>
+        </w:rPr>
+        <w:t>?</w:t>
+      </w:r>
+    </w:p>
+    <w:p>
+      <w:pPr>
+        <w:rPr>
+          <w:lang w:val="vi-VN" w:eastAsia="en-US"/>
+        </w:rPr>
+      </w:pPr>
+      <w:r>
+        <w:rPr>
+          <w:lang w:val="vi-VN" w:eastAsia="en-US"/>
+        </w:rPr>
+        <w:t xml:space="preserve">AWS CloudTrail là một công cụ kiểm kê và lưu trữ các lệnh API </w:t>
+      </w:r>
+      <w:r>
+        <w:rPr>
+          <w:lang w:val="vi-VN" w:eastAsia="en-US"/>
+        </w:rPr>
+        <w:t xml:space="preserve">đã </w:t>
+      </w:r>
+      <w:r>
+        <w:rPr>
+          <w:lang w:val="vi-VN" w:eastAsia="en-US"/>
+        </w:rPr>
+        <w:t xml:space="preserve">được gọi tới </w:t>
+      </w:r>
+      <w:r>
+        <w:rPr>
+          <w:lang w:val="vi-VN" w:eastAsia="en-US"/>
+        </w:rPr>
+        <w:t>AWS</w:t>
+      </w:r>
+      <w:r>
+        <w:rPr>
+          <w:lang w:val="vi-VN" w:eastAsia="en-US"/>
+        </w:rPr>
+        <w:t>.</w:t>
+      </w:r>
+    </w:p>
+    <w:p>
+      <w:pPr>
+        <w:pStyle w:val="ListParagraph"/>
+        <w:numPr>
+          <w:ilvl w:val="0"/>
+          <w:numId w:val="4"/>
+        </w:numPr>
+        <w:rPr>
+          <w:lang w:val="vi-VN" w:eastAsia="en-US"/>
+        </w:rPr>
+      </w:pPr>
+      <w:r>
+        <w:rPr>
+          <w:lang w:val="vi-VN" w:eastAsia="en-US"/>
+        </w:rPr>
+        <w:t>Thông tin được ghi lại bao gồm danh tính của người gọi API, thời gian của lệnh gọi API, địa chỉ IP nguồn của người gọi API, v.v.</w:t>
+      </w:r>
+    </w:p>
+    <w:p>
+      <w:pPr>
+        <w:pStyle w:val="ListParagraph"/>
+        <w:numPr>
+          <w:ilvl w:val="0"/>
+          <w:numId w:val="4"/>
+        </w:numPr>
+        <w:rPr>
+          <w:lang w:val="vi-VN" w:eastAsia="en-US"/>
+        </w:rPr>
+      </w:pPr>
+      <w:r>
+        <w:rPr>
+          <w:lang w:val="vi-VN" w:eastAsia="en-US"/>
+        </w:rPr>
+        <w:t>Với CloudTrail, bạn có thể xem toàn bộ lịch sử hoạt động của người dùng và các lệnh gọi API cho các ứng dụng và tài nguyên của bạn.</w:t>
+      </w:r>
+    </w:p>
+    <w:p>
+      <w:pPr>
+        <w:pStyle w:val="Heading3"/>
+        <w:rPr>
+          <w:lang w:val="vi-VN"/>
+        </w:rPr>
+      </w:pPr>
+      <w:r>
+        <w:rPr>
+          <w:rFonts w:hint="eastAsia"/>
+          <w:lang w:val="vi-VN"/>
+        </w:rPr>
+        <w:t>W</w:t>
+      </w:r>
+      <w:r>
+        <w:rPr>
+          <w:lang w:val="vi-VN"/>
+        </w:rPr>
+        <w:t xml:space="preserve">hich feature of AWS CloudTrail that you can use to detect </w:t>
+      </w:r>
+      <w:r>
+        <w:rPr>
+          <w:lang w:val="vi-VN"/>
+        </w:rPr>
+        <w:t>unusual API activities in your AWS account</w:t>
+      </w:r>
+      <w:r>
+        <w:rPr>
+          <w:lang w:val="vi-VN"/>
+        </w:rPr>
+        <w:t>?</w:t>
+      </w:r>
+    </w:p>
+    <w:p>
+      <w:pPr>
+        <w:rPr>
+          <w:lang w:val="vi-VN"/>
+        </w:rPr>
+      </w:pPr>
+      <w:r>
+        <w:rPr>
+          <w:lang w:val="vi-VN"/>
+        </w:rPr>
+        <w:t>CloudTrail Insights</w:t>
+      </w:r>
+    </w:p>
+    <w:p>
+      <w:pPr>
+        <w:rPr>
+          <w:lang w:val="vi-VN"/>
+        </w:rPr>
+      </w:pPr>
+    </w:p>
+    <w:p>
+      <w:pPr>
+        <w:ind w:left="357" w:hanging="357"/>
+        <w:rPr>
+          <w:rFonts w:eastAsiaTheme="majorEastAsia" w:cstheme="majorBidi"/>
+          <w:szCs w:val="26"/>
+          <w:u w:val="single"/>
+          <w:lang w:val="vi-VN" w:eastAsia="en-US"/>
+        </w:rPr>
+      </w:pPr>
+      <w:r>
+        <w:rPr>
+          <w:lang w:val="vi-VN"/>
+        </w:rPr>
+        <w:br w:type="page"/>
+      </w:r>
+    </w:p>
+    <w:p>
+      <w:pPr>
+        <w:pStyle w:val="Heading2"/>
+        <w:rPr>
+          <w:lang w:val="vi-VN"/>
+        </w:rPr>
+      </w:pPr>
+      <w:r>
+        <w:rPr>
+          <w:lang w:val="vi-VN"/>
+        </w:rPr>
         <w:lastRenderedPageBreak/>
-        <w:t>CloudWatch dashboard</w:t>
-      </w:r>
-      <w:r>
-        <w:rPr>
-          <w:lang w:val="vi-VN" w:eastAsia="en-US"/>
-        </w:rPr>
-        <w:t xml:space="preserve"> là gì?</w:t>
-      </w:r>
-    </w:p>
-    <w:p>
-      <w:pPr>
-        <w:rPr>
-          <w:lang w:val="vi-VN"/>
-        </w:rPr>
-      </w:pPr>
-      <w:r>
-        <w:rPr>
-          <w:lang w:val="vi-VN"/>
-        </w:rPr>
-        <w:t xml:space="preserve">Là nơi </w:t>
-      </w:r>
-      <w:r>
-        <w:rPr>
-          <w:lang w:val="vi-VN"/>
-        </w:rPr>
-        <w:t>cho phép bạn truy cập tất cả các chỉ số cho tài nguyên củ</w:t>
-      </w:r>
-      <w:r>
-        <w:rPr>
-          <w:lang w:val="vi-VN"/>
-        </w:rPr>
-        <w:t>a mình.</w:t>
-      </w:r>
-    </w:p>
-    <w:p>
-      <w:pPr>
-        <w:pStyle w:val="ListParagraph"/>
-        <w:numPr>
-          <w:ilvl w:val="0"/>
-          <w:numId w:val="4"/>
-        </w:numPr>
-        <w:rPr>
-          <w:lang w:val="vi-VN"/>
-        </w:rPr>
-      </w:pPr>
-      <w:r>
-        <w:rPr>
-          <w:lang w:val="vi-VN"/>
-        </w:rPr>
-        <w:t>Ví dụ: bạn có thể sử dụng trang tổng quan CloudWatch</w:t>
-      </w:r>
-      <w:r>
-        <w:rPr>
-          <w:lang w:val="vi-VN"/>
+        <w:t>AWS Trusted Advisor</w:t>
+      </w:r>
+    </w:p>
+    <w:p>
+      <w:pPr>
+        <w:pStyle w:val="Heading3"/>
+        <w:rPr>
+          <w:lang w:val="vi-VN"/>
+        </w:rPr>
+      </w:pPr>
+      <w:r>
+        <w:rPr>
+          <w:lang w:val="vi-VN"/>
+        </w:rPr>
+        <w:t xml:space="preserve">What is </w:t>
+      </w:r>
+      <w:r>
+        <w:rPr>
+          <w:lang w:val="vi-VN"/>
+        </w:rPr>
+        <w:t>AWS Trusted Advisor</w:t>
+      </w:r>
+      <w:r>
+        <w:rPr>
+          <w:lang w:val="vi-VN"/>
+        </w:rPr>
+        <w:t>?</w:t>
+      </w:r>
+    </w:p>
+    <w:p>
+      <w:pPr>
+        <w:rPr>
+          <w:lang w:val="vi-VN" w:eastAsia="en-US"/>
+        </w:rPr>
+      </w:pPr>
+      <w:r>
+        <w:rPr>
+          <w:lang w:val="vi-VN" w:eastAsia="en-US"/>
+        </w:rPr>
+        <w:t>AWS Trusted Advisor là một dịch vụ web</w:t>
+      </w:r>
+      <w:r>
+        <w:rPr>
+          <w:lang w:val="vi-VN" w:eastAsia="en-US"/>
+        </w:rPr>
+        <w:t xml:space="preserve"> để</w:t>
+      </w:r>
+      <w:r>
+        <w:rPr>
+          <w:lang w:val="vi-VN" w:eastAsia="en-US"/>
+        </w:rPr>
+        <w:t xml:space="preserve"> kiểm tra môi trường AWS của bạn và cung cấp các đề xuất</w:t>
+      </w:r>
+      <w:r>
+        <w:rPr>
+          <w:lang w:val="vi-VN" w:eastAsia="en-US"/>
+        </w:rPr>
+        <w:t xml:space="preserve"> để cấu hình tài nguyên AWS theo</w:t>
+      </w:r>
+      <w:r>
+        <w:rPr>
+          <w:lang w:val="vi-VN" w:eastAsia="en-US"/>
         </w:rPr>
         <w:t xml:space="preserve"> </w:t>
       </w:r>
       <w:r>
         <w:rPr>
-          <w:lang w:val="vi-VN"/>
-        </w:rPr>
-        <w:t>dashboard để theo dõi việc sử dụng CPU của phiên bản Amazon EC2, tổng số yêu cầu được thực hiện đối với nhóm Amazon S3, v.v. Bạn thậm chí có thể tùy chỉnh các trang tổng quan riêng biệt cho các mục đích kinh doanh, ứng dụng hoặc tài nguyên khác nhau.</w:t>
+          <w:lang w:val="vi-VN" w:eastAsia="en-US"/>
+        </w:rPr>
+        <w:t>best practices</w:t>
+      </w:r>
+      <w:r>
+        <w:rPr>
+          <w:lang w:val="vi-VN" w:eastAsia="en-US"/>
+        </w:rPr>
+        <w:t>.</w:t>
       </w:r>
     </w:p>
     <w:p>
@@ -26984,133 +27502,452 @@
         <w:rPr>
           <w:lang w:val="vi-VN"/>
         </w:rPr>
-        <w:t>What are benefits of Amazon CloudWatch?</w:t>
-      </w:r>
-    </w:p>
-    <w:p>
-      <w:pPr>
-        <w:pStyle w:val="ListParagraph"/>
-        <w:numPr>
-          <w:ilvl w:val="0"/>
-          <w:numId w:val="4"/>
-        </w:numPr>
-        <w:rPr>
-          <w:lang w:val="vi-VN"/>
-        </w:rPr>
-      </w:pPr>
-      <w:r>
-        <w:rPr>
-          <w:lang w:val="vi-VN"/>
-        </w:rPr>
-        <w:t>Truy cập tất cả các chỉ số</w:t>
-      </w:r>
-      <w:r>
-        <w:rPr>
-          <w:lang w:val="vi-VN"/>
-        </w:rPr>
-        <w:t xml:space="preserve"> của hệ thống</w:t>
-      </w:r>
-      <w:r>
-        <w:rPr>
-          <w:lang w:val="vi-VN"/>
-        </w:rPr>
-        <w:t xml:space="preserve"> từ một nơi.</w:t>
-      </w:r>
-    </w:p>
-    <w:p>
-      <w:pPr>
-        <w:pStyle w:val="ListParagraph"/>
-        <w:numPr>
-          <w:ilvl w:val="0"/>
-          <w:numId w:val="4"/>
-        </w:numPr>
-        <w:rPr>
-          <w:lang w:val="vi-VN"/>
-        </w:rPr>
-      </w:pPr>
-      <w:r>
-        <w:rPr>
-          <w:lang w:val="vi-VN"/>
-        </w:rPr>
-        <w:t xml:space="preserve">Có cái nhìn xuyên suốt tất cả </w:t>
-      </w:r>
-      <w:r>
-        <w:rPr>
-          <w:lang w:val="vi-VN"/>
-        </w:rPr>
-        <w:t xml:space="preserve">applications, infrastructure, and </w:t>
-      </w:r>
-      <w:r>
-        <w:rPr>
-          <w:lang w:val="vi-VN"/>
-        </w:rPr>
-        <w:t>services.</w:t>
-      </w:r>
-    </w:p>
-    <w:p>
-      <w:pPr>
-        <w:pStyle w:val="ListParagraph"/>
-        <w:numPr>
-          <w:ilvl w:val="0"/>
-          <w:numId w:val="4"/>
-        </w:numPr>
-        <w:rPr>
-          <w:lang w:val="vi-VN"/>
-        </w:rPr>
-      </w:pPr>
-      <w:r>
-        <w:rPr>
-          <w:lang w:val="vi-VN"/>
-        </w:rPr>
-        <w:t>Giảm thời gian giải quyết vấn đề MTTR và cải thiện tổng chi phí TCO.</w:t>
-      </w:r>
-    </w:p>
-    <w:p>
-      <w:pPr>
-        <w:pStyle w:val="ListParagraph"/>
-        <w:numPr>
-          <w:ilvl w:val="0"/>
-          <w:numId w:val="4"/>
-        </w:numPr>
-        <w:rPr>
-          <w:lang w:val="vi-VN"/>
-        </w:rPr>
-      </w:pPr>
-      <w:r>
-        <w:rPr>
-          <w:lang w:val="vi-VN"/>
-        </w:rPr>
-        <w:t xml:space="preserve">Dựa vào thông tin </w:t>
-      </w:r>
-      <w:r>
-        <w:rPr>
-          <w:rFonts w:hint="eastAsia"/>
-          <w:lang w:val="vi-VN"/>
-        </w:rPr>
-        <w:t>đ</w:t>
-      </w:r>
-      <w:r>
-        <w:rPr>
-          <w:lang w:val="vi-VN"/>
-        </w:rPr>
-        <w:t>ể tối ưu hóa các ứng dụng và tài nguyên hoạt động.</w:t>
-      </w:r>
-    </w:p>
-    <w:p>
-      <w:pPr>
-        <w:rPr>
-          <w:lang w:val="vi-VN"/>
+        <w:t xml:space="preserve">What pillars are used by </w:t>
+      </w:r>
+      <w:r>
+        <w:rPr>
+          <w:lang w:val="vi-VN"/>
+        </w:rPr>
+        <w:t>AWS Trusted Advisor</w:t>
+      </w:r>
+      <w:r>
+        <w:rPr>
+          <w:lang w:val="vi-VN"/>
+        </w:rPr>
+        <w:t>?</w:t>
+      </w:r>
+    </w:p>
+    <w:p>
+      <w:pPr>
+        <w:rPr>
+          <w:lang w:val="vi-VN"/>
+        </w:rPr>
+      </w:pPr>
+      <w:r>
+        <w:rPr>
+          <w:lang w:val="vi-VN"/>
+        </w:rPr>
+        <w:t>cost optimization</w:t>
+      </w:r>
+      <w:r>
+        <w:rPr>
+          <w:lang w:val="vi-VN"/>
+        </w:rPr>
+        <w:t xml:space="preserve"> : t</w:t>
+      </w:r>
+      <w:r>
+        <w:rPr>
+          <w:lang w:val="vi-VN"/>
+        </w:rPr>
+        <w:t>ối ưu hóa chi phí,</w:t>
+      </w:r>
+    </w:p>
+    <w:p>
+      <w:pPr>
+        <w:rPr>
+          <w:lang w:val="vi-VN"/>
+        </w:rPr>
+      </w:pPr>
+      <w:r>
+        <w:rPr>
+          <w:lang w:val="vi-VN"/>
+        </w:rPr>
+        <w:t>performance</w:t>
+      </w:r>
+    </w:p>
+    <w:p>
+      <w:pPr>
+        <w:rPr>
+          <w:lang w:val="vi-VN"/>
+        </w:rPr>
+      </w:pPr>
+      <w:r>
+        <w:rPr>
+          <w:lang w:val="vi-VN"/>
+        </w:rPr>
+        <w:t>security</w:t>
+      </w:r>
+    </w:p>
+    <w:p>
+      <w:pPr>
+        <w:rPr>
+          <w:lang w:val="vi-VN"/>
+        </w:rPr>
+      </w:pPr>
+      <w:r>
+        <w:rPr>
+          <w:lang w:val="vi-VN"/>
+        </w:rPr>
+        <w:t>fault tolerance</w:t>
+      </w:r>
+    </w:p>
+    <w:p>
+      <w:pPr>
+        <w:rPr>
+          <w:lang w:val="vi-VN"/>
+        </w:rPr>
+      </w:pPr>
+      <w:r>
+        <w:rPr>
+          <w:lang w:val="vi-VN"/>
+        </w:rPr>
+        <w:t>service limits</w:t>
+      </w:r>
+    </w:p>
+    <w:p>
+      <w:pPr>
+        <w:pStyle w:val="Heading3"/>
+        <w:rPr>
+          <w:lang w:val="vi-VN"/>
+        </w:rPr>
+      </w:pPr>
+      <w:r>
+        <w:rPr>
+          <w:lang w:val="vi-VN"/>
+        </w:rPr>
+        <w:t xml:space="preserve">What is </w:t>
+      </w:r>
+      <w:r>
+        <w:rPr>
+          <w:lang w:val="vi-VN"/>
+        </w:rPr>
+        <w:t>AWS Trusted Advisor dashboard</w:t>
+      </w:r>
+      <w:r>
+        <w:rPr>
+          <w:lang w:val="vi-VN"/>
+        </w:rPr>
+        <w:t>?</w:t>
+      </w:r>
+    </w:p>
+    <w:p>
+      <w:pPr>
+        <w:rPr>
+          <w:lang w:val="vi-VN"/>
+        </w:rPr>
+      </w:pPr>
+      <w:r>
+        <w:rPr>
+          <w:lang w:val="vi-VN"/>
+        </w:rPr>
+        <w:t xml:space="preserve">Là một trang tổng quan cho phép bạn </w:t>
+      </w:r>
+      <w:r>
+        <w:rPr>
+          <w:lang w:val="vi-VN"/>
+        </w:rPr>
+        <w:t>xem lại các lần kiểm tra đã hoàn thành để tối ưu hóa chi phí, hiệu suất, bảo mật, khả năng chịu lỗi và giới hạn dịch vụ.</w:t>
+      </w:r>
+    </w:p>
+    <w:p>
+      <w:pPr>
+        <w:rPr>
+          <w:lang w:val="vi-VN"/>
+        </w:rPr>
+      </w:pPr>
+    </w:p>
+    <w:p>
+      <w:pPr>
+        <w:pStyle w:val="Heading2"/>
+        <w:rPr>
+          <w:lang w:val="vi-VN"/>
+        </w:rPr>
+      </w:pPr>
+      <w:r>
+        <w:rPr>
+          <w:lang w:val="vi-VN"/>
+        </w:rPr>
+        <w:t>Module 7 summary</w:t>
+      </w:r>
+    </w:p>
+    <w:p>
+      <w:pPr>
+        <w:pStyle w:val="Heading2"/>
+        <w:rPr>
+          <w:lang w:val="vi-VN"/>
+        </w:rPr>
+      </w:pPr>
+      <w:r>
+        <w:rPr>
+          <w:lang w:val="vi-VN"/>
+        </w:rPr>
+        <w:t>Module 7 quiz</w:t>
+      </w:r>
+    </w:p>
+    <w:p>
+      <w:pPr>
+        <w:ind w:left="357" w:hanging="357"/>
+        <w:rPr>
+          <w:lang w:val="vi-VN" w:eastAsia="en-US"/>
+        </w:rPr>
+      </w:pPr>
+      <w:r>
+        <w:rPr>
+          <w:lang w:val="vi-VN" w:eastAsia="en-US"/>
+        </w:rPr>
+        <w:br w:type="page"/>
+      </w:r>
+    </w:p>
+    <w:p>
+      <w:pPr>
+        <w:pStyle w:val="Heading1"/>
+        <w:rPr>
+          <w:lang w:val="vi-VN" w:eastAsia="en-US"/>
+        </w:rPr>
+      </w:pPr>
+      <w:r>
+        <w:rPr>
+          <w:lang w:val="vi-VN" w:eastAsia="en-US"/>
+        </w:rPr>
+        <w:lastRenderedPageBreak/>
+        <w:t>PRICING AND SUPPORT</w:t>
+      </w:r>
+    </w:p>
+    <w:p>
+      <w:pPr>
+        <w:pStyle w:val="Heading2"/>
+        <w:rPr>
+          <w:lang w:val="vi-VN"/>
+        </w:rPr>
+      </w:pPr>
+      <w:r>
+        <w:rPr>
+          <w:lang w:val="vi-VN"/>
+        </w:rPr>
+        <w:t>Module 8 introduction</w:t>
+      </w:r>
+    </w:p>
+    <w:p>
+      <w:pPr>
+        <w:rPr>
+          <w:lang w:val="vi-VN" w:eastAsia="en-US"/>
+        </w:rPr>
+      </w:pPr>
+      <w:r>
+        <w:rPr>
+          <w:lang w:val="vi-VN" w:eastAsia="en-US"/>
+        </w:rPr>
+        <w:t>Mục tiêu học tậ</w:t>
+      </w:r>
+      <w:r>
+        <w:rPr>
+          <w:lang w:val="vi-VN" w:eastAsia="en-US"/>
+        </w:rPr>
+        <w:t>p</w:t>
+      </w:r>
+    </w:p>
+    <w:p>
+      <w:pPr>
+        <w:pStyle w:val="ListParagraph"/>
+        <w:numPr>
+          <w:ilvl w:val="0"/>
+          <w:numId w:val="4"/>
+        </w:numPr>
+        <w:rPr>
+          <w:lang w:val="vi-VN" w:eastAsia="en-US"/>
+        </w:rPr>
+      </w:pPr>
+      <w:r>
+        <w:rPr>
+          <w:lang w:val="vi-VN" w:eastAsia="en-US"/>
+        </w:rPr>
+        <w:t>Mô tả các mô hình hỗ trợ và định giá AWS.</w:t>
+      </w:r>
+    </w:p>
+    <w:p>
+      <w:pPr>
+        <w:pStyle w:val="ListParagraph"/>
+        <w:numPr>
+          <w:ilvl w:val="0"/>
+          <w:numId w:val="4"/>
+        </w:numPr>
+        <w:rPr>
+          <w:lang w:val="vi-VN" w:eastAsia="en-US"/>
+        </w:rPr>
+      </w:pPr>
+      <w:r>
+        <w:rPr>
+          <w:lang w:val="vi-VN" w:eastAsia="en-US"/>
+        </w:rPr>
+        <w:t xml:space="preserve">Mô tả </w:t>
+      </w:r>
+      <w:r>
+        <w:rPr>
+          <w:lang w:val="vi-VN" w:eastAsia="en-US"/>
+        </w:rPr>
+        <w:t>AWS Free Tier</w:t>
+      </w:r>
+      <w:r>
+        <w:rPr>
+          <w:lang w:val="vi-VN" w:eastAsia="en-US"/>
+        </w:rPr>
+        <w:t>.</w:t>
+      </w:r>
+    </w:p>
+    <w:p>
+      <w:pPr>
+        <w:pStyle w:val="ListParagraph"/>
+        <w:numPr>
+          <w:ilvl w:val="0"/>
+          <w:numId w:val="4"/>
+        </w:numPr>
+        <w:rPr>
+          <w:lang w:val="vi-VN" w:eastAsia="en-US"/>
+        </w:rPr>
+      </w:pPr>
+      <w:r>
+        <w:rPr>
+          <w:lang w:val="vi-VN" w:eastAsia="en-US"/>
+        </w:rPr>
+        <w:t xml:space="preserve">Mô tả các lợi ích chính của </w:t>
+      </w:r>
+      <w:r>
+        <w:rPr>
+          <w:lang w:val="vi-VN" w:eastAsia="en-US"/>
+        </w:rPr>
+        <w:t>AWS Organizations</w:t>
+      </w:r>
+      <w:r>
+        <w:rPr>
+          <w:lang w:val="vi-VN" w:eastAsia="en-US"/>
+        </w:rPr>
+        <w:t xml:space="preserve"> và thanh toán tổng hợp.</w:t>
+      </w:r>
+    </w:p>
+    <w:p>
+      <w:pPr>
+        <w:pStyle w:val="ListParagraph"/>
+        <w:numPr>
+          <w:ilvl w:val="0"/>
+          <w:numId w:val="4"/>
+        </w:numPr>
+        <w:rPr>
+          <w:lang w:val="vi-VN" w:eastAsia="en-US"/>
+        </w:rPr>
+      </w:pPr>
+      <w:r>
+        <w:rPr>
+          <w:lang w:val="vi-VN" w:eastAsia="en-US"/>
+        </w:rPr>
+        <w:t xml:space="preserve">Giải thích các lợi ích của </w:t>
+      </w:r>
+      <w:r>
+        <w:rPr>
+          <w:lang w:val="vi-VN" w:eastAsia="en-US"/>
+        </w:rPr>
+        <w:t>AWS Budgets</w:t>
+      </w:r>
+      <w:r>
+        <w:rPr>
+          <w:lang w:val="vi-VN" w:eastAsia="en-US"/>
+        </w:rPr>
+        <w:t>.</w:t>
+      </w:r>
+    </w:p>
+    <w:p>
+      <w:pPr>
+        <w:pStyle w:val="ListParagraph"/>
+        <w:numPr>
+          <w:ilvl w:val="0"/>
+          <w:numId w:val="4"/>
+        </w:numPr>
+        <w:rPr>
+          <w:lang w:val="vi-VN" w:eastAsia="en-US"/>
+        </w:rPr>
+      </w:pPr>
+      <w:r>
+        <w:rPr>
+          <w:lang w:val="vi-VN" w:eastAsia="en-US"/>
+        </w:rPr>
+        <w:t>Giải thích các lợi ích của AWS Cost Explorer.</w:t>
+      </w:r>
+    </w:p>
+    <w:p>
+      <w:pPr>
+        <w:pStyle w:val="ListParagraph"/>
+        <w:numPr>
+          <w:ilvl w:val="0"/>
+          <w:numId w:val="4"/>
+        </w:numPr>
+        <w:rPr>
+          <w:lang w:val="vi-VN" w:eastAsia="en-US"/>
+        </w:rPr>
+      </w:pPr>
+      <w:r>
+        <w:rPr>
+          <w:lang w:val="vi-VN" w:eastAsia="en-US"/>
+        </w:rPr>
+        <w:t xml:space="preserve">Giải thích các lợi ích chính của </w:t>
+      </w:r>
+      <w:r>
+        <w:rPr>
+          <w:lang w:val="vi-VN" w:eastAsia="en-US"/>
+        </w:rPr>
+        <w:t>AWS Pricing Calculator</w:t>
+      </w:r>
+      <w:r>
+        <w:rPr>
+          <w:lang w:val="vi-VN" w:eastAsia="en-US"/>
+        </w:rPr>
+        <w:t>.</w:t>
+      </w:r>
+    </w:p>
+    <w:p>
+      <w:pPr>
+        <w:pStyle w:val="ListParagraph"/>
+        <w:numPr>
+          <w:ilvl w:val="0"/>
+          <w:numId w:val="4"/>
+        </w:numPr>
+        <w:rPr>
+          <w:lang w:val="vi-VN" w:eastAsia="en-US"/>
+        </w:rPr>
+      </w:pPr>
+      <w:r>
+        <w:rPr>
+          <w:lang w:val="vi-VN" w:eastAsia="en-US"/>
+        </w:rPr>
+        <w:t xml:space="preserve">Phân biệt giữa các </w:t>
+      </w:r>
+      <w:r>
+        <w:rPr>
+          <w:lang w:val="vi-VN" w:eastAsia="en-US"/>
+        </w:rPr>
+        <w:t>AWS Support Plans</w:t>
+      </w:r>
+      <w:r>
+        <w:rPr>
+          <w:lang w:val="vi-VN" w:eastAsia="en-US"/>
+        </w:rPr>
+        <w:t>.</w:t>
+      </w:r>
+    </w:p>
+    <w:p>
+      <w:pPr>
+        <w:pStyle w:val="ListParagraph"/>
+        <w:numPr>
+          <w:ilvl w:val="0"/>
+          <w:numId w:val="4"/>
+        </w:numPr>
+        <w:rPr>
+          <w:lang w:val="vi-VN" w:eastAsia="en-US"/>
+        </w:rPr>
+      </w:pPr>
+      <w:r>
+        <w:rPr>
+          <w:lang w:val="vi-VN" w:eastAsia="en-US"/>
+        </w:rPr>
+        <w:t>Mô tả các lợi ích của AWS Marketplace.</w:t>
+      </w:r>
+    </w:p>
+    <w:p>
+      <w:pPr>
+        <w:rPr>
+          <w:lang w:val="vi-VN" w:eastAsia="en-US"/>
         </w:rPr>
       </w:pPr>
       <w:bookmarkStart w:id="0" w:name="_GoBack"/>
       <w:bookmarkEnd w:id="0"/>
-    </w:p>
-    <w:p>
-      <w:pPr>
-        <w:rPr>
-          <w:lang w:val="vi-VN"/>
-        </w:rPr>
-      </w:pPr>
     </w:p>
     <w:sectPr>
       <w:pgSz w:w="12240" w:h="15840"/>
@@ -30264,7 +31101,7 @@
 </file>
 
 <file path=customXml/itemProps1.xml><?xml version="1.0" encoding="utf-8"?>
-<ds:datastoreItem xmlns:ds="http://schemas.openxmlformats.org/officeDocument/2006/customXml" ds:itemID="{B9C75031-22F2-4DF9-B7D7-8AEB0D829CAB}">
+<ds:datastoreItem xmlns:ds="http://schemas.openxmlformats.org/officeDocument/2006/customXml" ds:itemID="{F55C97FD-F720-4221-851E-7E92BC912EF8}">
   <ds:schemaRefs>
     <ds:schemaRef ds:uri="http://schemas.openxmlformats.org/officeDocument/2006/bibliography"/>
   </ds:schemaRefs>

</xml_diff>

<commit_message>
AWS Marketplace, Summary and Quiz
</commit_message>
<xml_diff>
--- a/aws_base.docx
+++ b/aws_base.docx
@@ -29678,7 +29678,13 @@
         <w:rPr>
           <w:lang w:val="vi-VN"/>
         </w:rPr>
-        <w:t>AWS cung cấp bốn gói Hỗ trợ khác nhau để giúp bạn khắc phục sự cố, giảm chi phí và sử dụng hiệu quả các dịch vụ</w:t>
+        <w:t xml:space="preserve">Là các gói Hỗ Trợ Support khác nhau đến từ Amazon nhằm </w:t>
+      </w:r>
+      <w:r>
+        <w:rPr>
+          <w:lang w:val="vi-VN"/>
+        </w:rPr>
+        <w:t>giúp bạn khắc phục sự cố, giảm chi phí và sử dụng hiệu quả các dịch vụ</w:t>
       </w:r>
       <w:r>
         <w:rPr>
@@ -30229,19 +30235,7 @@
         <w:rPr>
           <w:lang w:val="vi-VN"/>
         </w:rPr>
-        <w:t xml:space="preserve">Khách hàng có gói </w:t>
-      </w:r>
-      <w:r>
-        <w:rPr>
-          <w:lang w:val="vi-VN"/>
-        </w:rPr>
-        <w:t xml:space="preserve">Business Support </w:t>
-      </w:r>
-      <w:r>
-        <w:rPr>
-          <w:lang w:val="vi-VN"/>
-        </w:rPr>
-        <w:t>có quyền truy cập vào các tính năng bổ sung, bao gồ</w:t>
+        <w:t>Khách hàng có gói Business Support có quyền truy cập vào các tính năng bổ sung, bao gồ</w:t>
       </w:r>
       <w:r>
         <w:rPr>
@@ -30265,7 +30259,13 @@
         <w:rPr>
           <w:lang w:val="vi-VN"/>
         </w:rPr>
-        <w:t>Hướng dẫn trường hợp sử dụng để xác định các dịch vụ, tính năng và dịch vụ AWS có thể hỗ trợ tốt nhất cho các nhu cầu cụ thể của bạn</w:t>
+        <w:t xml:space="preserve">Hướng dẫn trường hợp sử dụng để xác định các dịch vụ, tính năng và dịch vụ AWS có thể hỗ trợ tốt nhất cho các nhu cầu cụ thể của </w:t>
+      </w:r>
+      <w:r>
+        <w:rPr>
+          <w:lang w:val="vi-VN"/>
+        </w:rPr>
+        <w:t>bạn.</w:t>
       </w:r>
     </w:p>
     <w:p>
@@ -30421,19 +30421,7 @@
         <w:rPr>
           <w:lang w:val="vi-VN"/>
         </w:rPr>
-        <w:t xml:space="preserve">Ngoài tất cả các tính năng có trong gói </w:t>
-      </w:r>
-      <w:r>
-        <w:rPr>
-          <w:lang w:val="vi-VN"/>
-        </w:rPr>
-        <w:t>Basic</w:t>
-      </w:r>
-      <w:r>
-        <w:rPr>
-          <w:lang w:val="vi-VN"/>
-        </w:rPr>
-        <w:t xml:space="preserve">, </w:t>
+        <w:t xml:space="preserve">Ngoài tất cả các tính năng có trong gói Basic, </w:t>
       </w:r>
       <w:r>
         <w:rPr>
@@ -30634,7 +30622,19 @@
         <w:rPr>
           <w:lang w:val="vi-VN"/>
         </w:rPr>
-        <w:t>cung cấp hướng dẫn, đánh giá kiến trúc và liên lạc liên tục với công ty của bạn khi bạn lập kế hoạch, triển khai và tối ưu hóa các ứng dụng của mình.</w:t>
+        <w:t xml:space="preserve">cung cấp hướng dẫn, đánh giá kiến trúc và liên lạc liên tục với công ty của bạn </w:t>
+      </w:r>
+      <w:r>
+        <w:rPr>
+          <w:lang w:val="vi-VN"/>
+        </w:rPr>
+        <w:t>trong quá trình</w:t>
+      </w:r>
+      <w:r>
+        <w:rPr>
+          <w:lang w:val="vi-VN"/>
+        </w:rPr>
+        <w:t xml:space="preserve"> lập kế hoạch, triển khai và tối ưu hóa các ứng dụng của mình.</w:t>
       </w:r>
     </w:p>
     <w:p>
@@ -30790,9 +30790,294 @@
     </w:p>
     <w:p>
       <w:pPr>
+        <w:ind w:left="357" w:hanging="357"/>
+        <w:rPr>
+          <w:lang w:val="vi-VN"/>
+        </w:rPr>
+      </w:pPr>
+      <w:r>
+        <w:rPr>
+          <w:lang w:val="vi-VN"/>
+        </w:rPr>
+        <w:br w:type="page"/>
+      </w:r>
+    </w:p>
+    <w:p>
+      <w:pPr>
+        <w:pStyle w:val="Heading2"/>
+        <w:rPr>
+          <w:lang w:val="vi-VN"/>
+        </w:rPr>
+      </w:pPr>
+      <w:r>
+        <w:rPr>
+          <w:lang w:val="vi-VN"/>
+        </w:rPr>
+        <w:lastRenderedPageBreak/>
+        <w:t>AWS Marketplace</w:t>
+      </w:r>
+    </w:p>
+    <w:p>
+      <w:pPr>
+        <w:pStyle w:val="Heading3"/>
+        <w:rPr>
+          <w:lang w:val="vi-VN" w:eastAsia="en-US"/>
+        </w:rPr>
+      </w:pPr>
+      <w:r>
+        <w:rPr>
+          <w:lang w:val="vi-VN" w:eastAsia="en-US"/>
+        </w:rPr>
+        <w:t>AWS Marketplace</w:t>
+      </w:r>
+      <w:r>
+        <w:rPr>
+          <w:lang w:val="vi-VN" w:eastAsia="en-US"/>
+        </w:rPr>
+        <w:t xml:space="preserve"> là gì?</w:t>
+      </w:r>
+    </w:p>
+    <w:p>
+      <w:pPr>
+        <w:rPr>
+          <w:lang w:val="vi-VN" w:eastAsia="en-US"/>
+        </w:rPr>
+      </w:pPr>
+      <w:r>
+        <w:rPr>
+          <w:lang w:val="vi-VN" w:eastAsia="en-US"/>
+        </w:rPr>
+        <w:t>AWS Marketplace là một danh mục kỹ thuật số bao gồm hàng nghìn danh sách phần mềm</w:t>
+      </w:r>
+      <w:r>
+        <w:rPr>
+          <w:lang w:val="vi-VN" w:eastAsia="en-US"/>
+        </w:rPr>
+        <w:t xml:space="preserve"> software</w:t>
+      </w:r>
+      <w:r>
+        <w:rPr>
+          <w:lang w:val="vi-VN" w:eastAsia="en-US"/>
+        </w:rPr>
+        <w:t xml:space="preserve"> từ các nhà cung cấp phần mềm độc lập. Bạn có thể sử dụng AWS Marketplace để tìm, kiểm tra và mua phần mềm chạy trên AWS.</w:t>
+      </w:r>
+    </w:p>
+    <w:p>
+      <w:pPr>
+        <w:rPr>
+          <w:lang w:val="vi-VN" w:eastAsia="en-US"/>
+        </w:rPr>
+      </w:pPr>
+      <w:r>
         <w:rPr>
           <w:rFonts w:hint="eastAsia"/>
-          <w:lang w:val="vi-VN"/>
+          <w:lang w:val="vi-VN" w:eastAsia="en-US"/>
+        </w:rPr>
+        <w:t>Đ</w:t>
+      </w:r>
+      <w:r>
+        <w:rPr>
+          <w:lang w:val="vi-VN" w:eastAsia="en-US"/>
+        </w:rPr>
+        <w:t>ối với mỗi danh sách trong AWS Marketplace, bạn có thể truy cập thông tin chi tiết về các tùy chọn giá cả, hỗ trợ sẵn có và đánh giá từ các khách hàng AWS khác.</w:t>
+      </w:r>
+    </w:p>
+    <w:p>
+      <w:pPr>
+        <w:pStyle w:val="Heading3"/>
+        <w:rPr>
+          <w:lang w:val="vi-VN" w:eastAsia="en-US"/>
+        </w:rPr>
+      </w:pPr>
+      <w:r>
+        <w:rPr>
+          <w:lang w:val="vi-VN" w:eastAsia="en-US"/>
+        </w:rPr>
+        <w:t>Mục đích chính của AWS Marketplace?</w:t>
+      </w:r>
+    </w:p>
+    <w:p>
+      <w:pPr>
+        <w:rPr>
+          <w:lang w:val="vi-VN" w:eastAsia="en-US"/>
+        </w:rPr>
+      </w:pPr>
+      <w:r>
+        <w:rPr>
+          <w:lang w:val="vi-VN" w:eastAsia="en-US"/>
+        </w:rPr>
+        <w:t>S</w:t>
+      </w:r>
+      <w:r>
+        <w:rPr>
+          <w:lang w:val="vi-VN" w:eastAsia="en-US"/>
+        </w:rPr>
+        <w:t>ử dụng để tìm phần mềm của bên thứ ba chạy trên AWS</w:t>
+      </w:r>
+    </w:p>
+    <w:p>
+      <w:pPr>
+        <w:pStyle w:val="Heading3"/>
+        <w:rPr>
+          <w:rFonts w:hint="eastAsia"/>
+          <w:lang w:val="vi-VN"/>
+        </w:rPr>
+      </w:pPr>
+      <w:r>
+        <w:rPr>
+          <w:lang w:val="vi-VN" w:eastAsia="en-US"/>
+        </w:rPr>
+        <w:t>Cho một ví dụ về sử dụng AWS Marketplace?</w:t>
+      </w:r>
+    </w:p>
+    <w:p>
+      <w:pPr>
+        <w:rPr>
+          <w:lang w:val="vi-VN" w:eastAsia="en-US"/>
+        </w:rPr>
+      </w:pPr>
+      <w:r>
+        <w:rPr>
+          <w:lang w:val="vi-VN" w:eastAsia="en-US"/>
+        </w:rPr>
+        <w:t>Ví dụ: giả sử rằng công ty của bạn hoạt động trong ngành chăm sóc sức khỏe. Trong AWS Marketplace, bạn có thể xem xét các trường hợp sử dụng mà phần mềm giúp bạn giải quyết, chẳng hạn như triển khai các giải pháp bảo vệ hồ sơ bệnh nhân hoặc sử dụng mô hình học máy để phân tích tiền sử bệnh của bệnh nhân và dự đoán các rủi ro sức khỏe có thể xảy ra.</w:t>
+      </w:r>
+    </w:p>
+    <w:p>
+      <w:pPr>
+        <w:rPr>
+          <w:lang w:val="vi-VN" w:eastAsia="en-US"/>
+        </w:rPr>
+      </w:pPr>
+    </w:p>
+    <w:p>
+      <w:pPr>
+        <w:pStyle w:val="Heading2"/>
+        <w:rPr>
+          <w:lang w:val="vi-VN"/>
+        </w:rPr>
+      </w:pPr>
+      <w:r>
+        <w:rPr>
+          <w:lang w:val="vi-VN"/>
+        </w:rPr>
+        <w:t>Module 8 summary</w:t>
+      </w:r>
+    </w:p>
+    <w:p>
+      <w:pPr>
+        <w:pStyle w:val="Heading2"/>
+        <w:rPr>
+          <w:lang w:val="vi-VN"/>
+        </w:rPr>
+      </w:pPr>
+      <w:r>
+        <w:rPr>
+          <w:lang w:val="vi-VN"/>
+        </w:rPr>
+        <w:t>Module 8 quiz</w:t>
+      </w:r>
+    </w:p>
+    <w:p>
+      <w:pPr>
+        <w:pStyle w:val="Heading3"/>
+        <w:rPr>
+          <w:lang w:val="vi-VN" w:eastAsia="en-US"/>
+        </w:rPr>
+      </w:pPr>
+      <w:r>
+        <w:rPr>
+          <w:lang w:val="vi-VN" w:eastAsia="en-US"/>
+        </w:rPr>
+        <w:t>Which pricing tool is used to visualize, understand, and manage your AWS costs and usage over time?</w:t>
+      </w:r>
+    </w:p>
+    <w:p>
+      <w:pPr>
+        <w:rPr>
+          <w:lang w:val="vi-VN" w:eastAsia="en-US"/>
+        </w:rPr>
+      </w:pPr>
+      <w:r>
+        <w:rPr>
+          <w:lang w:val="vi-VN" w:eastAsia="en-US"/>
+        </w:rPr>
+        <w:t>AWS Cost Explorer</w:t>
+      </w:r>
+    </w:p>
+    <w:p>
+      <w:pPr>
+        <w:pStyle w:val="Heading3"/>
+        <w:rPr>
+          <w:lang w:val="vi-VN" w:eastAsia="en-US"/>
+        </w:rPr>
+      </w:pPr>
+      <w:r>
+        <w:rPr>
+          <w:lang w:val="vi-VN" w:eastAsia="en-US"/>
+        </w:rPr>
+        <w:t>Which pricing tool enables you to receive alerts when your service usage exceeds a threshold that you have defined?</w:t>
+      </w:r>
+    </w:p>
+    <w:p>
+      <w:pPr>
+        <w:rPr>
+          <w:lang w:val="vi-VN" w:eastAsia="en-US"/>
+        </w:rPr>
+      </w:pPr>
+      <w:r>
+        <w:rPr>
+          <w:lang w:val="vi-VN" w:eastAsia="en-US"/>
+        </w:rPr>
+        <w:t>AWS Budgets</w:t>
+      </w:r>
+    </w:p>
+    <w:p>
+      <w:pPr>
+        <w:pStyle w:val="Heading3"/>
+        <w:rPr>
+          <w:lang w:val="vi-VN" w:eastAsia="en-US"/>
+        </w:rPr>
+      </w:pPr>
+      <w:r>
+        <w:rPr>
+          <w:lang w:val="vi-VN" w:eastAsia="en-US"/>
+        </w:rPr>
+        <w:t>Your company wants to receive support from an AWS Technical Account Manager (TAM). Which support plan should you choose?</w:t>
+      </w:r>
+    </w:p>
+    <w:p>
+      <w:pPr>
+        <w:rPr>
+          <w:lang w:val="vi-VN" w:eastAsia="en-US"/>
+        </w:rPr>
+      </w:pPr>
+      <w:r>
+        <w:rPr>
+          <w:lang w:val="vi-VN" w:eastAsia="en-US"/>
+        </w:rPr>
+        <w:t>Enterprise</w:t>
+      </w:r>
+    </w:p>
+    <w:p>
+      <w:pPr>
+        <w:pStyle w:val="Heading3"/>
+        <w:rPr>
+          <w:lang w:val="vi-VN" w:eastAsia="en-US"/>
+        </w:rPr>
+      </w:pPr>
+      <w:r>
+        <w:rPr>
+          <w:lang w:val="vi-VN" w:eastAsia="en-US"/>
+        </w:rPr>
+        <w:t>Which service or resource is used to find third-party software that runs on AWS?</w:t>
+      </w:r>
+    </w:p>
+    <w:p>
+      <w:pPr>
+        <w:rPr>
+          <w:rFonts w:hint="eastAsia"/>
+          <w:lang w:val="vi-VN" w:eastAsia="en-US"/>
         </w:rPr>
       </w:pPr>
       <w:bookmarkStart w:id="0" w:name="_GoBack"/>
@@ -33950,7 +34235,7 @@
 </file>
 
 <file path=customXml/itemProps1.xml><?xml version="1.0" encoding="utf-8"?>
-<ds:datastoreItem xmlns:ds="http://schemas.openxmlformats.org/officeDocument/2006/customXml" ds:itemID="{17E407B6-992B-4C8D-8D9B-72A3CE31ADA7}">
+<ds:datastoreItem xmlns:ds="http://schemas.openxmlformats.org/officeDocument/2006/customXml" ds:itemID="{0BA9BB88-0CBC-4718-A16D-4F3A98F5D1FA}">
   <ds:schemaRefs>
     <ds:schemaRef ds:uri="http://schemas.openxmlformats.org/officeDocument/2006/bibliography"/>
   </ds:schemaRefs>

</xml_diff>

<commit_message>
Module 9 Summary and Quiz
</commit_message>
<xml_diff>
--- a/aws_base.docx
+++ b/aws_base.docx
@@ -31638,6 +31638,19 @@
         <w:rPr>
           <w:lang w:val="vi-VN"/>
         </w:rPr>
+        <w:t>Quan điểm Kinh doanh giúp bạn chuyển từ mô hình tách biệt chiến lược kinh doanh và CNTT thành mô hình kinh doanh tích hợp chiến lược CNTT.</w:t>
+      </w:r>
+    </w:p>
+    <w:p>
+      <w:pPr>
+        <w:rPr>
+          <w:lang w:val="vi-VN"/>
+        </w:rPr>
+      </w:pPr>
+      <w:r>
+        <w:rPr>
+          <w:lang w:val="vi-VN"/>
+        </w:rPr>
         <w:t>Các vai trò phổ biến trong Quan điểm kinh doanh bao gồ</w:t>
       </w:r>
       <w:r>
@@ -31965,6 +31978,25 @@
         <w:rPr>
           <w:lang w:val="vi-VN"/>
         </w:rPr>
+        <w:t xml:space="preserve">Governance Perspective </w:t>
+      </w:r>
+      <w:r>
+        <w:rPr>
+          <w:lang w:val="vi-VN"/>
+        </w:rPr>
+        <w:t>giúp bạn xác định và thực hiện các phương pháp hay nhất để quản trị CNTT và hỗ trợ các quy trình kinh doanh bằng công nghệ.</w:t>
+      </w:r>
+    </w:p>
+    <w:p>
+      <w:pPr>
+        <w:rPr>
+          <w:lang w:val="vi-VN"/>
+        </w:rPr>
+      </w:pPr>
+      <w:r>
+        <w:rPr>
+          <w:lang w:val="vi-VN"/>
+        </w:rPr>
         <w:t xml:space="preserve">Sử dụng Quan điểm </w:t>
       </w:r>
       <w:r>
@@ -32278,6 +32310,7 @@
         <w:rPr>
           <w:lang w:val="vi-VN"/>
         </w:rPr>
+        <w:lastRenderedPageBreak/>
         <w:t xml:space="preserve">Details of </w:t>
       </w:r>
       <w:r>
@@ -32370,7 +32403,6 @@
         <w:rPr>
           <w:lang w:val="vi-VN"/>
         </w:rPr>
-        <w:lastRenderedPageBreak/>
         <w:t>Giám đốc An ninh Thông tin (CISO)</w:t>
       </w:r>
     </w:p>
@@ -33703,35 +33735,143 @@
         </w:rPr>
         <w:t>, một thùng vận chuyển bền bỉ dài 45 foot, được kéo bởi một xe tải sơ mi rơ moóc.</w:t>
       </w:r>
+    </w:p>
+    <w:p>
+      <w:pPr>
+        <w:pStyle w:val="Heading3"/>
+        <w:rPr>
+          <w:lang w:val="vi-VN" w:eastAsia="en-US"/>
+        </w:rPr>
+      </w:pPr>
+      <w:r>
+        <w:rPr>
+          <w:lang w:val="vi-VN" w:eastAsia="en-US"/>
+        </w:rPr>
+        <w:t>What is the storage capacity of Snowball Edge Storage Optimized?</w:t>
+      </w:r>
+    </w:p>
+    <w:p>
+      <w:pPr>
+        <w:rPr>
+          <w:lang w:val="vi-VN" w:eastAsia="en-US"/>
+        </w:rPr>
+      </w:pPr>
+      <w:r>
+        <w:rPr>
+          <w:lang w:val="vi-VN" w:eastAsia="en-US"/>
+        </w:rPr>
+        <w:t>80TB</w:t>
+      </w:r>
+    </w:p>
+    <w:p>
+      <w:pPr>
+        <w:pStyle w:val="Heading2"/>
+        <w:rPr>
+          <w:lang w:val="vi-VN"/>
+        </w:rPr>
+      </w:pPr>
+      <w:r>
+        <w:rPr>
+          <w:lang w:val="vi-VN"/>
+        </w:rPr>
+        <w:t>Innovation with AWS</w:t>
+      </w:r>
+    </w:p>
+    <w:p>
+      <w:pPr>
+        <w:pStyle w:val="Heading2"/>
+        <w:rPr>
+          <w:lang w:val="vi-VN"/>
+        </w:rPr>
+      </w:pPr>
+      <w:r>
+        <w:rPr>
+          <w:lang w:val="vi-VN"/>
+        </w:rPr>
+        <w:t>Module 9 summary</w:t>
+      </w:r>
+    </w:p>
+    <w:p>
+      <w:pPr>
+        <w:pStyle w:val="Heading2"/>
+        <w:rPr>
+          <w:lang w:val="vi-VN"/>
+        </w:rPr>
+      </w:pPr>
+      <w:r>
+        <w:rPr>
+          <w:lang w:val="vi-VN"/>
+        </w:rPr>
+        <w:t>Module 9 quiz</w:t>
+      </w:r>
+    </w:p>
+    <w:p>
+      <w:pPr>
+        <w:pStyle w:val="Heading3"/>
+        <w:rPr>
+          <w:lang w:val="vi-VN" w:eastAsia="en-US"/>
+        </w:rPr>
+      </w:pPr>
+      <w:r>
+        <w:rPr>
+          <w:lang w:val="vi-VN" w:eastAsia="en-US"/>
+        </w:rPr>
+        <w:t>Which Perspective of the AWS Cloud Adoption Framework helps you structure the selection and implementation of permissions?</w:t>
+      </w:r>
+    </w:p>
+    <w:p>
+      <w:pPr>
+        <w:rPr>
+          <w:lang w:val="vi-VN" w:eastAsia="en-US"/>
+        </w:rPr>
+      </w:pPr>
+      <w:r>
+        <w:rPr>
+          <w:lang w:val="vi-VN" w:eastAsia="en-US"/>
+        </w:rPr>
+        <w:t xml:space="preserve">Quan điểm bảo mật </w:t>
+      </w:r>
+      <w:r>
+        <w:rPr>
+          <w:lang w:val="vi-VN" w:eastAsia="en-US"/>
+        </w:rPr>
+        <w:t xml:space="preserve">AWS Cloud Adoption Framework </w:t>
+      </w:r>
+      <w:r>
+        <w:rPr>
+          <w:lang w:val="vi-VN" w:eastAsia="en-US"/>
+        </w:rPr>
+        <w:t>giúp bạn xác định các khu vực không tuân thủ và lập kế hoạch cho các sáng kiến bảo mật đang diễn ra.</w:t>
+      </w:r>
+    </w:p>
+    <w:p>
+      <w:pPr>
+        <w:pStyle w:val="Heading3"/>
+        <w:rPr>
+          <w:lang w:val="vi-VN" w:eastAsia="en-US"/>
+        </w:rPr>
+      </w:pPr>
+      <w:r>
+        <w:rPr>
+          <w:lang w:val="vi-VN" w:eastAsia="en-US"/>
+        </w:rPr>
+        <w:t>What is the storage capacity of AWS Snowmobile?</w:t>
+      </w:r>
+    </w:p>
+    <w:p>
+      <w:pPr>
+        <w:rPr>
+          <w:lang w:val="vi-VN" w:eastAsia="en-US"/>
+        </w:rPr>
+      </w:pPr>
+      <w:r>
+        <w:rPr>
+          <w:lang w:val="vi-VN" w:eastAsia="en-US"/>
+        </w:rPr>
+        <w:t>100 PB</w:t>
+      </w:r>
       <w:bookmarkStart w:id="0" w:name="_GoBack"/>
       <w:bookmarkEnd w:id="0"/>
-    </w:p>
-    <w:p>
-      <w:pPr>
-        <w:pStyle w:val="Heading3"/>
-        <w:rPr>
-          <w:lang w:val="vi-VN" w:eastAsia="en-US"/>
-        </w:rPr>
-      </w:pPr>
-      <w:r>
-        <w:rPr>
-          <w:lang w:val="vi-VN" w:eastAsia="en-US"/>
-        </w:rPr>
-        <w:t>What is the storage capacity of Snowball Edge Storage Optimized?</w:t>
-      </w:r>
-    </w:p>
-    <w:p>
-      <w:pPr>
-        <w:rPr>
-          <w:lang w:val="vi-VN" w:eastAsia="en-US"/>
-        </w:rPr>
-      </w:pPr>
-      <w:r>
-        <w:rPr>
-          <w:lang w:val="vi-VN" w:eastAsia="en-US"/>
-        </w:rPr>
-        <w:t>80TB</w:t>
-      </w:r>
     </w:p>
     <w:sectPr>
       <w:pgSz w:w="12240" w:h="15840"/>
@@ -36885,7 +37025,7 @@
 </file>
 
 <file path=customXml/itemProps1.xml><?xml version="1.0" encoding="utf-8"?>
-<ds:datastoreItem xmlns:ds="http://schemas.openxmlformats.org/officeDocument/2006/customXml" ds:itemID="{9789A51D-38B7-4421-AD25-43EF80A33B76}">
+<ds:datastoreItem xmlns:ds="http://schemas.openxmlformats.org/officeDocument/2006/customXml" ds:itemID="{897ABC74-7A15-4C62-A1C8-8B1EE173F300}">
   <ds:schemaRefs>
     <ds:schemaRef ds:uri="http://schemas.openxmlformats.org/officeDocument/2006/bibliography"/>
   </ds:schemaRefs>

</xml_diff>

<commit_message>
The AWS Well-Architected Framework
</commit_message>
<xml_diff>
--- a/aws_base.docx
+++ b/aws_base.docx
@@ -33870,6 +33870,906 @@
         </w:rPr>
         <w:t>100 PB</w:t>
       </w:r>
+    </w:p>
+    <w:p>
+      <w:pPr>
+        <w:ind w:left="357" w:hanging="357"/>
+        <w:rPr>
+          <w:lang w:val="vi-VN" w:eastAsia="en-US"/>
+        </w:rPr>
+      </w:pPr>
+      <w:r>
+        <w:rPr>
+          <w:lang w:val="vi-VN" w:eastAsia="en-US"/>
+        </w:rPr>
+        <w:br w:type="page"/>
+      </w:r>
+    </w:p>
+    <w:p>
+      <w:pPr>
+        <w:pStyle w:val="Heading1"/>
+        <w:rPr>
+          <w:lang w:val="vi-VN" w:eastAsia="en-US"/>
+        </w:rPr>
+      </w:pPr>
+      <w:r>
+        <w:rPr>
+          <w:lang w:val="vi-VN" w:eastAsia="en-US"/>
+        </w:rPr>
+        <w:lastRenderedPageBreak/>
+        <w:t>THE CLOUD JOURNEY</w:t>
+      </w:r>
+    </w:p>
+    <w:p>
+      <w:pPr>
+        <w:pStyle w:val="Heading2"/>
+        <w:rPr>
+          <w:lang w:val="vi-VN"/>
+        </w:rPr>
+      </w:pPr>
+      <w:r>
+        <w:rPr>
+          <w:lang w:val="vi-VN"/>
+        </w:rPr>
+        <w:t>Module 10 introduction</w:t>
+      </w:r>
+    </w:p>
+    <w:p>
+      <w:pPr>
+        <w:rPr>
+          <w:lang w:val="vi-VN" w:eastAsia="en-US"/>
+        </w:rPr>
+      </w:pPr>
+      <w:r>
+        <w:rPr>
+          <w:lang w:val="vi-VN" w:eastAsia="en-US"/>
+        </w:rPr>
+        <w:t>Trong mô-đun này, bạn sẽ họ</w:t>
+      </w:r>
+      <w:r>
+        <w:rPr>
+          <w:lang w:val="vi-VN" w:eastAsia="en-US"/>
+        </w:rPr>
+        <w:t>c cách:</w:t>
+      </w:r>
+    </w:p>
+    <w:p>
+      <w:pPr>
+        <w:pStyle w:val="ListParagraph"/>
+        <w:numPr>
+          <w:ilvl w:val="0"/>
+          <w:numId w:val="4"/>
+        </w:numPr>
+        <w:rPr>
+          <w:lang w:val="vi-VN" w:eastAsia="en-US"/>
+        </w:rPr>
+      </w:pPr>
+      <w:r>
+        <w:rPr>
+          <w:lang w:val="vi-VN" w:eastAsia="en-US"/>
+        </w:rPr>
+        <w:t xml:space="preserve">Tóm tắt năm trụ cột của </w:t>
+      </w:r>
+      <w:r>
+        <w:rPr>
+          <w:lang w:val="vi-VN" w:eastAsia="en-US"/>
+        </w:rPr>
+        <w:t>Well-Architected Framework</w:t>
+      </w:r>
+      <w:r>
+        <w:rPr>
+          <w:lang w:val="vi-VN" w:eastAsia="en-US"/>
+        </w:rPr>
+        <w:t>.</w:t>
+      </w:r>
+    </w:p>
+    <w:p>
+      <w:pPr>
+        <w:pStyle w:val="ListParagraph"/>
+        <w:numPr>
+          <w:ilvl w:val="0"/>
+          <w:numId w:val="4"/>
+        </w:numPr>
+        <w:rPr>
+          <w:lang w:val="vi-VN" w:eastAsia="en-US"/>
+        </w:rPr>
+      </w:pPr>
+      <w:r>
+        <w:rPr>
+          <w:lang w:val="vi-VN" w:eastAsia="en-US"/>
+        </w:rPr>
+        <w:t>Giải thích sáu lợi ích của điện toán đám mây.</w:t>
+      </w:r>
+    </w:p>
+    <w:p>
+      <w:pPr>
+        <w:pStyle w:val="Heading2"/>
+        <w:rPr>
+          <w:lang w:val="vi-VN"/>
+        </w:rPr>
+      </w:pPr>
+      <w:r>
+        <w:rPr>
+          <w:lang w:val="vi-VN"/>
+        </w:rPr>
+        <w:t>The AWS Well-Architected Framework</w:t>
+      </w:r>
+    </w:p>
+    <w:p>
+      <w:pPr>
+        <w:pStyle w:val="Heading3"/>
+        <w:rPr>
+          <w:lang w:val="vi-VN" w:eastAsia="en-US"/>
+        </w:rPr>
+      </w:pPr>
+      <w:r>
+        <w:rPr>
+          <w:lang w:val="vi-VN" w:eastAsia="en-US"/>
+        </w:rPr>
+        <w:t xml:space="preserve">What is </w:t>
+      </w:r>
+      <w:r>
+        <w:rPr>
+          <w:lang w:val="vi-VN" w:eastAsia="en-US"/>
+        </w:rPr>
+        <w:t>The AWS Well-Architected Framework</w:t>
+      </w:r>
+      <w:r>
+        <w:rPr>
+          <w:lang w:val="vi-VN" w:eastAsia="en-US"/>
+        </w:rPr>
+        <w:t>?</w:t>
+      </w:r>
+    </w:p>
+    <w:p>
+      <w:pPr>
+        <w:rPr>
+          <w:lang w:val="vi-VN" w:eastAsia="en-US"/>
+        </w:rPr>
+      </w:pPr>
+      <w:r>
+        <w:rPr>
+          <w:lang w:val="vi-VN" w:eastAsia="en-US"/>
+        </w:rPr>
+        <w:t xml:space="preserve">Là tài liệu hướng dẫn của </w:t>
+      </w:r>
+      <w:r>
+        <w:rPr>
+          <w:lang w:val="vi-VN" w:eastAsia="en-US"/>
+        </w:rPr>
+        <w:t>AWS</w:t>
+      </w:r>
+      <w:r>
+        <w:rPr>
+          <w:lang w:val="vi-VN" w:eastAsia="en-US"/>
+        </w:rPr>
+        <w:t xml:space="preserve"> giúp bạn hiểu cách thiết kế và vận hành các hệ thống đáng tin cậy, an toàn, hiệu quả và tiết kiệm chi phí trong Đám mây AWS. </w:t>
+      </w:r>
+    </w:p>
+    <w:p>
+      <w:pPr>
+        <w:rPr>
+          <w:lang w:val="vi-VN" w:eastAsia="en-US"/>
+        </w:rPr>
+      </w:pPr>
+      <w:r>
+        <w:rPr>
+          <w:lang w:val="vi-VN" w:eastAsia="en-US"/>
+        </w:rPr>
+        <w:t>Nó cung cấp một cách để bạn đo lường kiến trúc của mình một cách nhất quán dựa trên các phương pháp hay nhất và các nguyên tắc thiết kế, đồng thời xác định các khu vực cần cải tiến.</w:t>
+      </w:r>
+    </w:p>
+    <w:p>
+      <w:pPr>
+        <w:pStyle w:val="Heading3"/>
+        <w:rPr>
+          <w:lang w:val="vi-VN"/>
+        </w:rPr>
+      </w:pPr>
+      <w:r>
+        <w:rPr>
+          <w:rFonts w:hint="eastAsia"/>
+          <w:lang w:val="vi-VN"/>
+        </w:rPr>
+        <w:t>W</w:t>
+      </w:r>
+      <w:r>
+        <w:rPr>
+          <w:lang w:val="vi-VN"/>
+        </w:rPr>
+        <w:t xml:space="preserve">hat are pillars of </w:t>
+      </w:r>
+      <w:r>
+        <w:rPr>
+          <w:lang w:val="vi-VN"/>
+        </w:rPr>
+        <w:t>The AWS Well-Architected Framework</w:t>
+      </w:r>
+      <w:r>
+        <w:rPr>
+          <w:lang w:val="vi-VN"/>
+        </w:rPr>
+        <w:t>?</w:t>
+      </w:r>
+    </w:p>
+    <w:p>
+      <w:pPr>
+        <w:pStyle w:val="ListParagraph"/>
+        <w:numPr>
+          <w:ilvl w:val="0"/>
+          <w:numId w:val="4"/>
+        </w:numPr>
+        <w:rPr>
+          <w:lang w:val="vi-VN"/>
+        </w:rPr>
+      </w:pPr>
+      <w:r>
+        <w:rPr>
+          <w:lang w:val="vi-VN"/>
+        </w:rPr>
+        <w:t>Operational excellence</w:t>
+      </w:r>
+      <w:r>
+        <w:rPr>
+          <w:lang w:val="vi-VN"/>
+        </w:rPr>
+        <w:t xml:space="preserve"> : vận hành</w:t>
+      </w:r>
+    </w:p>
+    <w:p>
+      <w:pPr>
+        <w:pStyle w:val="ListParagraph"/>
+        <w:numPr>
+          <w:ilvl w:val="0"/>
+          <w:numId w:val="4"/>
+        </w:numPr>
+        <w:rPr>
+          <w:lang w:val="vi-VN"/>
+        </w:rPr>
+      </w:pPr>
+      <w:r>
+        <w:rPr>
+          <w:lang w:val="vi-VN"/>
+        </w:rPr>
+        <w:t>Security</w:t>
+      </w:r>
+      <w:r>
+        <w:rPr>
+          <w:lang w:val="vi-VN"/>
+        </w:rPr>
+        <w:t xml:space="preserve"> : bảo mật </w:t>
+      </w:r>
+    </w:p>
+    <w:p>
+      <w:pPr>
+        <w:pStyle w:val="ListParagraph"/>
+        <w:numPr>
+          <w:ilvl w:val="0"/>
+          <w:numId w:val="4"/>
+        </w:numPr>
+        <w:rPr>
+          <w:lang w:val="vi-VN"/>
+        </w:rPr>
+      </w:pPr>
+      <w:r>
+        <w:rPr>
+          <w:lang w:val="vi-VN"/>
+        </w:rPr>
+        <w:t>Reliability</w:t>
+      </w:r>
+      <w:r>
+        <w:rPr>
+          <w:lang w:val="vi-VN"/>
+        </w:rPr>
+        <w:t xml:space="preserve"> : tin cậy</w:t>
+      </w:r>
+    </w:p>
+    <w:p>
+      <w:pPr>
+        <w:pStyle w:val="ListParagraph"/>
+        <w:numPr>
+          <w:ilvl w:val="0"/>
+          <w:numId w:val="4"/>
+        </w:numPr>
+        <w:rPr>
+          <w:lang w:val="vi-VN"/>
+        </w:rPr>
+      </w:pPr>
+      <w:r>
+        <w:rPr>
+          <w:lang w:val="vi-VN"/>
+        </w:rPr>
+        <w:t>Performance efficiency</w:t>
+      </w:r>
+      <w:r>
+        <w:rPr>
+          <w:lang w:val="vi-VN"/>
+        </w:rPr>
+        <w:t xml:space="preserve"> : hiệu suất</w:t>
+      </w:r>
+    </w:p>
+    <w:p>
+      <w:pPr>
+        <w:pStyle w:val="ListParagraph"/>
+        <w:numPr>
+          <w:ilvl w:val="0"/>
+          <w:numId w:val="4"/>
+        </w:numPr>
+        <w:rPr>
+          <w:lang w:val="vi-VN"/>
+        </w:rPr>
+      </w:pPr>
+      <w:r>
+        <w:rPr>
+          <w:lang w:val="vi-VN"/>
+        </w:rPr>
+        <w:t>Cost optimization</w:t>
+      </w:r>
+      <w:r>
+        <w:rPr>
+          <w:lang w:val="vi-VN"/>
+        </w:rPr>
+        <w:t xml:space="preserve"> : tối ưu chi phí</w:t>
+      </w:r>
+    </w:p>
+    <w:p>
+      <w:pPr>
+        <w:pStyle w:val="Heading3"/>
+        <w:rPr>
+          <w:lang w:val="vi-VN"/>
+        </w:rPr>
+      </w:pPr>
+      <w:r>
+        <w:rPr>
+          <w:lang w:val="vi-VN"/>
+        </w:rPr>
+        <w:t xml:space="preserve">Details </w:t>
+      </w:r>
+      <w:r>
+        <w:rPr>
+          <w:rFonts w:hint="eastAsia"/>
+          <w:lang w:val="vi-VN"/>
+        </w:rPr>
+        <w:t>o</w:t>
+      </w:r>
+      <w:r>
+        <w:rPr>
+          <w:lang w:val="vi-VN"/>
+        </w:rPr>
+        <w:t>f “</w:t>
+      </w:r>
+      <w:r>
+        <w:rPr>
+          <w:lang w:val="vi-VN"/>
+        </w:rPr>
+        <w:t xml:space="preserve">Operational </w:t>
+      </w:r>
+      <w:r>
+        <w:rPr>
+          <w:lang w:val="vi-VN"/>
+        </w:rPr>
+        <w:t>E</w:t>
+      </w:r>
+      <w:r>
+        <w:rPr>
+          <w:lang w:val="vi-VN"/>
+        </w:rPr>
+        <w:t>xcellence”</w:t>
+      </w:r>
+      <w:r>
+        <w:rPr>
+          <w:lang w:val="vi-VN"/>
+        </w:rPr>
+        <w:t xml:space="preserve"> pillar?</w:t>
+      </w:r>
+    </w:p>
+    <w:p>
+      <w:pPr>
+        <w:rPr>
+          <w:lang w:val="vi-VN"/>
+        </w:rPr>
+      </w:pPr>
+      <w:r>
+        <w:rPr>
+          <w:lang w:val="vi-VN"/>
+        </w:rPr>
+        <w:t>Operational Excellence</w:t>
+      </w:r>
+      <w:r>
+        <w:rPr>
+          <w:lang w:val="vi-VN"/>
+        </w:rPr>
+        <w:t xml:space="preserve"> là </w:t>
+      </w:r>
+      <w:r>
+        <w:rPr>
+          <w:lang w:val="vi-VN"/>
+        </w:rPr>
+        <w:t xml:space="preserve">Khả năng hỗ trợ phát triển và điều hành khối lượng công việc một cách hiệu quả, hiểu rõ hơn về hoạt động của họ và liên tục cải tiến các quy trình và thủ tục hỗ trợ để mang lại giá trị kinh doanh. </w:t>
+      </w:r>
+    </w:p>
+    <w:p>
+      <w:pPr>
+        <w:pStyle w:val="Heading3"/>
+        <w:rPr>
+          <w:lang w:val="vi-VN"/>
+        </w:rPr>
+      </w:pPr>
+      <w:r>
+        <w:rPr>
+          <w:lang w:val="vi-VN"/>
+        </w:rPr>
+        <w:t xml:space="preserve">Details </w:t>
+      </w:r>
+      <w:r>
+        <w:rPr>
+          <w:rFonts w:hint="eastAsia"/>
+          <w:lang w:val="vi-VN"/>
+        </w:rPr>
+        <w:t>o</w:t>
+      </w:r>
+      <w:r>
+        <w:rPr>
+          <w:lang w:val="vi-VN"/>
+        </w:rPr>
+        <w:t>f “</w:t>
+      </w:r>
+      <w:r>
+        <w:rPr>
+          <w:lang w:val="vi-VN"/>
+        </w:rPr>
+        <w:t>Security</w:t>
+      </w:r>
+      <w:r>
+        <w:rPr>
+          <w:lang w:val="vi-VN"/>
+        </w:rPr>
+        <w:t>”</w:t>
+      </w:r>
+      <w:r>
+        <w:rPr>
+          <w:lang w:val="vi-VN"/>
+        </w:rPr>
+        <w:t xml:space="preserve"> pillar?</w:t>
+      </w:r>
+    </w:p>
+    <w:p>
+      <w:pPr>
+        <w:rPr>
+          <w:lang w:val="vi-VN"/>
+        </w:rPr>
+      </w:pPr>
+      <w:r>
+        <w:rPr>
+          <w:rFonts w:hint="eastAsia"/>
+          <w:lang w:val="vi-VN"/>
+        </w:rPr>
+        <w:t>“</w:t>
+      </w:r>
+      <w:r>
+        <w:rPr>
+          <w:lang w:val="vi-VN"/>
+        </w:rPr>
+        <w:t>Security” pillar mô tả cách tận dụng các công nghệ đám mây để bảo vệ dữ liệu, hệ thống và tài sản theo cách có thể cải thiện tình hình bảo mật của bạn.</w:t>
+      </w:r>
+    </w:p>
+    <w:p>
+      <w:pPr>
+        <w:rPr>
+          <w:lang w:val="vi-VN"/>
+        </w:rPr>
+      </w:pPr>
+      <w:r>
+        <w:rPr>
+          <w:lang w:val="vi-VN"/>
+        </w:rPr>
+        <w:t>Khi xem xét tính bảo mật cho kiến trúc của bạn, hãy áp dụng các phương pháp hay nhất sau:</w:t>
+      </w:r>
+    </w:p>
+    <w:p>
+      <w:pPr>
+        <w:pStyle w:val="ListParagraph"/>
+        <w:numPr>
+          <w:ilvl w:val="0"/>
+          <w:numId w:val="4"/>
+        </w:numPr>
+        <w:rPr>
+          <w:lang w:val="vi-VN"/>
+        </w:rPr>
+      </w:pPr>
+      <w:r>
+        <w:rPr>
+          <w:lang w:val="vi-VN"/>
+        </w:rPr>
+        <w:t>Tự động hóa các phương pháp hay nhất về bảo mật khi có thể.</w:t>
+      </w:r>
+    </w:p>
+    <w:p>
+      <w:pPr>
+        <w:pStyle w:val="ListParagraph"/>
+        <w:numPr>
+          <w:ilvl w:val="0"/>
+          <w:numId w:val="4"/>
+        </w:numPr>
+        <w:rPr>
+          <w:lang w:val="vi-VN"/>
+        </w:rPr>
+      </w:pPr>
+      <w:r>
+        <w:rPr>
+          <w:rFonts w:hint="eastAsia"/>
+          <w:lang w:val="vi-VN"/>
+        </w:rPr>
+        <w:t>Á</w:t>
+      </w:r>
+      <w:r>
+        <w:rPr>
+          <w:lang w:val="vi-VN"/>
+        </w:rPr>
+        <w:t>p dụng bảo mật ở tất cả các lớp.</w:t>
+      </w:r>
+    </w:p>
+    <w:p>
+      <w:pPr>
+        <w:pStyle w:val="ListParagraph"/>
+        <w:numPr>
+          <w:ilvl w:val="0"/>
+          <w:numId w:val="4"/>
+        </w:numPr>
+        <w:rPr>
+          <w:lang w:val="vi-VN"/>
+        </w:rPr>
+      </w:pPr>
+      <w:r>
+        <w:rPr>
+          <w:lang w:val="vi-VN"/>
+        </w:rPr>
+        <w:t>Bảo vệ dữ liệu trong quá trình truyền và ở trạng thái nghỉ.</w:t>
+      </w:r>
+    </w:p>
+    <w:p>
+      <w:pPr>
+        <w:pStyle w:val="Heading3"/>
+        <w:rPr>
+          <w:lang w:val="vi-VN"/>
+        </w:rPr>
+      </w:pPr>
+      <w:r>
+        <w:rPr>
+          <w:lang w:val="vi-VN"/>
+        </w:rPr>
+        <w:lastRenderedPageBreak/>
+        <w:t xml:space="preserve">Details </w:t>
+      </w:r>
+      <w:r>
+        <w:rPr>
+          <w:rFonts w:hint="eastAsia"/>
+          <w:lang w:val="vi-VN"/>
+        </w:rPr>
+        <w:t>o</w:t>
+      </w:r>
+      <w:r>
+        <w:rPr>
+          <w:lang w:val="vi-VN"/>
+        </w:rPr>
+        <w:t>f “</w:t>
+      </w:r>
+      <w:r>
+        <w:rPr>
+          <w:lang w:val="vi-VN"/>
+        </w:rPr>
+        <w:t>Reliability</w:t>
+      </w:r>
+      <w:r>
+        <w:rPr>
+          <w:lang w:val="vi-VN"/>
+        </w:rPr>
+        <w:t>”</w:t>
+      </w:r>
+      <w:r>
+        <w:rPr>
+          <w:lang w:val="vi-VN"/>
+        </w:rPr>
+        <w:t xml:space="preserve"> pillar?</w:t>
+      </w:r>
+    </w:p>
+    <w:p>
+      <w:pPr>
+        <w:rPr>
+          <w:lang w:val="vi-VN"/>
+        </w:rPr>
+      </w:pPr>
+      <w:r>
+        <w:rPr>
+          <w:rFonts w:hint="eastAsia"/>
+          <w:lang w:val="vi-VN"/>
+        </w:rPr>
+        <w:t>Đ</w:t>
+      </w:r>
+      <w:r>
+        <w:rPr>
+          <w:lang w:val="vi-VN"/>
+        </w:rPr>
+        <w:t>ộ tin cậy là khả năng của một hệ thống để thực hiện những điề</w:t>
+      </w:r>
+      <w:r>
+        <w:rPr>
+          <w:lang w:val="vi-VN"/>
+        </w:rPr>
+        <w:t>u sau:</w:t>
+      </w:r>
+    </w:p>
+    <w:p>
+      <w:pPr>
+        <w:pStyle w:val="ListParagraph"/>
+        <w:numPr>
+          <w:ilvl w:val="0"/>
+          <w:numId w:val="4"/>
+        </w:numPr>
+        <w:rPr>
+          <w:lang w:val="vi-VN"/>
+        </w:rPr>
+      </w:pPr>
+      <w:r>
+        <w:rPr>
+          <w:lang w:val="vi-VN"/>
+        </w:rPr>
+        <w:t>Phục hồi từ cơ sở hạ tầng hoặc gián đoạn dịch vụ</w:t>
+      </w:r>
+    </w:p>
+    <w:p>
+      <w:pPr>
+        <w:pStyle w:val="ListParagraph"/>
+        <w:numPr>
+          <w:ilvl w:val="0"/>
+          <w:numId w:val="4"/>
+        </w:numPr>
+        <w:rPr>
+          <w:lang w:val="vi-VN"/>
+        </w:rPr>
+      </w:pPr>
+      <w:r>
+        <w:rPr>
+          <w:lang w:val="vi-VN"/>
+        </w:rPr>
+        <w:t>Năng động thu được các tài nguyên máy tính để đáp ứng nhu cầu</w:t>
+      </w:r>
+    </w:p>
+    <w:p>
+      <w:pPr>
+        <w:pStyle w:val="ListParagraph"/>
+        <w:numPr>
+          <w:ilvl w:val="0"/>
+          <w:numId w:val="4"/>
+        </w:numPr>
+        <w:rPr>
+          <w:lang w:val="vi-VN"/>
+        </w:rPr>
+      </w:pPr>
+      <w:r>
+        <w:rPr>
+          <w:lang w:val="vi-VN"/>
+        </w:rPr>
+        <w:t>Giảm thiểu sự gián đoạn chẳng hạn như cấu hình sai hoặc các sự cố mạng tạm thời</w:t>
+      </w:r>
+    </w:p>
+    <w:p>
+      <w:pPr>
+        <w:rPr>
+          <w:lang w:val="vi-VN"/>
+        </w:rPr>
+      </w:pPr>
+      <w:r>
+        <w:rPr>
+          <w:rFonts w:hint="eastAsia"/>
+          <w:lang w:val="vi-VN"/>
+        </w:rPr>
+        <w:t>Đ</w:t>
+      </w:r>
+      <w:r>
+        <w:rPr>
+          <w:lang w:val="vi-VN"/>
+        </w:rPr>
+        <w:t>ộ tin cậy bao gồm kiểm tra các quy trình khôi phục, mở rộng quy mô theo chiều ngang để tăng tính khả dụng của hệ thống tổng hợp và tự động khôi phục sau lỗi.</w:t>
+      </w:r>
+    </w:p>
+    <w:p>
+      <w:pPr>
+        <w:pStyle w:val="Heading3"/>
+        <w:rPr>
+          <w:lang w:val="vi-VN"/>
+        </w:rPr>
+      </w:pPr>
+      <w:r>
+        <w:rPr>
+          <w:lang w:val="vi-VN"/>
+        </w:rPr>
+        <w:t xml:space="preserve">Details </w:t>
+      </w:r>
+      <w:r>
+        <w:rPr>
+          <w:rFonts w:hint="eastAsia"/>
+          <w:lang w:val="vi-VN"/>
+        </w:rPr>
+        <w:t>o</w:t>
+      </w:r>
+      <w:r>
+        <w:rPr>
+          <w:lang w:val="vi-VN"/>
+        </w:rPr>
+        <w:t>f “</w:t>
+      </w:r>
+      <w:r>
+        <w:rPr>
+          <w:lang w:val="vi-VN"/>
+        </w:rPr>
+        <w:t xml:space="preserve">Performance </w:t>
+      </w:r>
+      <w:r>
+        <w:rPr>
+          <w:lang w:val="vi-VN"/>
+        </w:rPr>
+        <w:t>E</w:t>
+      </w:r>
+      <w:r>
+        <w:rPr>
+          <w:lang w:val="vi-VN"/>
+        </w:rPr>
+        <w:t>fficiency</w:t>
+      </w:r>
+      <w:r>
+        <w:rPr>
+          <w:lang w:val="vi-VN"/>
+        </w:rPr>
+        <w:t>”</w:t>
+      </w:r>
+      <w:r>
+        <w:rPr>
+          <w:lang w:val="vi-VN"/>
+        </w:rPr>
+        <w:t xml:space="preserve"> pillar?</w:t>
+      </w:r>
+    </w:p>
+    <w:p>
+      <w:pPr>
+        <w:rPr>
+          <w:lang w:val="vi-VN"/>
+        </w:rPr>
+      </w:pPr>
+      <w:r>
+        <w:rPr>
+          <w:lang w:val="vi-VN"/>
+        </w:rPr>
+        <w:t xml:space="preserve">Performance </w:t>
+      </w:r>
+      <w:r>
+        <w:rPr>
+          <w:lang w:val="vi-VN"/>
+        </w:rPr>
+        <w:t>E</w:t>
+      </w:r>
+      <w:r>
+        <w:rPr>
+          <w:lang w:val="vi-VN"/>
+        </w:rPr>
+        <w:t>fficiency</w:t>
+      </w:r>
+      <w:r>
+        <w:rPr>
+          <w:lang w:val="vi-VN"/>
+        </w:rPr>
+        <w:t xml:space="preserve"> là khả năng sử dụng tài nguyên máy tính một cách hiệu quả để đáp ứng các yêu cầu của hệ thống và duy trì hiệu quả đó khi nhu cầu thay đổi và công nghệ phát triể</w:t>
+      </w:r>
+      <w:r>
+        <w:rPr>
+          <w:lang w:val="vi-VN"/>
+        </w:rPr>
+        <w:t>n.</w:t>
+      </w:r>
+    </w:p>
+    <w:p>
+      <w:pPr>
+        <w:rPr>
+          <w:lang w:val="vi-VN"/>
+        </w:rPr>
+      </w:pPr>
+      <w:r>
+        <w:rPr>
+          <w:rFonts w:hint="eastAsia"/>
+          <w:lang w:val="vi-VN"/>
+        </w:rPr>
+        <w:t>Đá</w:t>
+      </w:r>
+      <w:r>
+        <w:rPr>
+          <w:lang w:val="vi-VN"/>
+        </w:rPr>
+        <w:t>nh giá hiệu quả hoạt động của kiến trúc của bạn bao gồm thử nghiệm thường xuyên hơn, sử dụng kiến trúc không máy chủ và thiết kế hệ thống để có thể phát triển toàn cầu trong vài phút</w:t>
+      </w:r>
+    </w:p>
+    <w:p>
+      <w:pPr>
+        <w:pStyle w:val="Heading3"/>
+        <w:rPr>
+          <w:lang w:val="vi-VN"/>
+        </w:rPr>
+      </w:pPr>
+      <w:r>
+        <w:rPr>
+          <w:lang w:val="vi-VN"/>
+        </w:rPr>
+        <w:t xml:space="preserve">Details </w:t>
+      </w:r>
+      <w:r>
+        <w:rPr>
+          <w:rFonts w:hint="eastAsia"/>
+          <w:lang w:val="vi-VN"/>
+        </w:rPr>
+        <w:t>o</w:t>
+      </w:r>
+      <w:r>
+        <w:rPr>
+          <w:lang w:val="vi-VN"/>
+        </w:rPr>
+        <w:t>f “</w:t>
+      </w:r>
+      <w:r>
+        <w:rPr>
+          <w:lang w:val="vi-VN"/>
+        </w:rPr>
+        <w:t>Cost optimization</w:t>
+      </w:r>
+      <w:r>
+        <w:rPr>
+          <w:lang w:val="vi-VN"/>
+        </w:rPr>
+        <w:t>”</w:t>
+      </w:r>
+      <w:r>
+        <w:rPr>
+          <w:lang w:val="vi-VN"/>
+        </w:rPr>
+        <w:t xml:space="preserve"> pillar?</w:t>
+      </w:r>
+    </w:p>
+    <w:p>
+      <w:pPr>
+        <w:rPr>
+          <w:lang w:val="vi-VN"/>
+        </w:rPr>
+      </w:pPr>
+      <w:r>
+        <w:rPr>
+          <w:lang w:val="vi-VN"/>
+        </w:rPr>
+        <w:t>Tối ưu hóa chi phí là khả năng vận hành các hệ thống để mang lại giá trị kinh doanh ở mức giá thấp nhấ</w:t>
+      </w:r>
+      <w:r>
+        <w:rPr>
+          <w:lang w:val="vi-VN"/>
+        </w:rPr>
+        <w:t>t.</w:t>
+      </w:r>
+    </w:p>
+    <w:p>
+      <w:pPr>
+        <w:rPr>
+          <w:lang w:val="vi-VN"/>
+        </w:rPr>
+      </w:pPr>
+      <w:r>
+        <w:rPr>
+          <w:lang w:val="vi-VN"/>
+        </w:rPr>
+        <w:t>Tối ưu hóa chi phí bao gồm áp dụng mô hình tiêu dùng, phân tích và phân bổ chi tiêu và sử dụng các dịch vụ được quản lý để giảm chi phí sở hữu.</w:t>
+      </w:r>
+    </w:p>
+    <w:p>
+      <w:pPr>
+        <w:rPr>
+          <w:lang w:val="vi-VN"/>
+        </w:rPr>
+      </w:pPr>
       <w:bookmarkStart w:id="0" w:name="_GoBack"/>
       <w:bookmarkEnd w:id="0"/>
     </w:p>
@@ -37025,7 +37925,7 @@
 </file>
 
 <file path=customXml/itemProps1.xml><?xml version="1.0" encoding="utf-8"?>
-<ds:datastoreItem xmlns:ds="http://schemas.openxmlformats.org/officeDocument/2006/customXml" ds:itemID="{897ABC74-7A15-4C62-A1C8-8B1EE173F300}">
+<ds:datastoreItem xmlns:ds="http://schemas.openxmlformats.org/officeDocument/2006/customXml" ds:itemID="{9C981215-3F43-4CA4-BB09-2C23C9F5CE0A}">
   <ds:schemaRefs>
     <ds:schemaRef ds:uri="http://schemas.openxmlformats.org/officeDocument/2006/bibliography"/>
   </ds:schemaRefs>

</xml_diff>

<commit_message>
Module 10 Summary and Quiz
</commit_message>
<xml_diff>
--- a/aws_base.docx
+++ b/aws_base.docx
@@ -34766,8 +34766,233 @@
     </w:p>
     <w:p>
       <w:pPr>
-        <w:rPr>
-          <w:lang w:val="vi-VN"/>
+        <w:ind w:left="357" w:hanging="357"/>
+        <w:rPr>
+          <w:lang w:val="vi-VN"/>
+        </w:rPr>
+      </w:pPr>
+      <w:r>
+        <w:rPr>
+          <w:lang w:val="vi-VN"/>
+        </w:rPr>
+        <w:br w:type="page"/>
+      </w:r>
+    </w:p>
+    <w:p>
+      <w:pPr>
+        <w:pStyle w:val="Heading2"/>
+        <w:rPr>
+          <w:lang w:val="vi-VN"/>
+        </w:rPr>
+      </w:pPr>
+      <w:r>
+        <w:rPr>
+          <w:lang w:val="vi-VN"/>
+        </w:rPr>
+        <w:lastRenderedPageBreak/>
+        <w:t>Benefits of the AWS Cloud</w:t>
+      </w:r>
+    </w:p>
+    <w:p>
+      <w:pPr>
+        <w:pStyle w:val="Heading3"/>
+        <w:rPr>
+          <w:lang w:val="vi-VN" w:eastAsia="en-US"/>
+        </w:rPr>
+      </w:pPr>
+      <w:r>
+        <w:rPr>
+          <w:lang w:val="vi-VN" w:eastAsia="en-US"/>
+        </w:rPr>
+        <w:t xml:space="preserve">What are </w:t>
+      </w:r>
+      <w:r>
+        <w:rPr>
+          <w:lang w:val="vi-VN" w:eastAsia="en-US"/>
+        </w:rPr>
+        <w:t>a</w:t>
+      </w:r>
+      <w:r>
+        <w:rPr>
+          <w:lang w:val="vi-VN" w:eastAsia="en-US"/>
+        </w:rPr>
+        <w:t>dvantages of cloud computing</w:t>
+      </w:r>
+      <w:r>
+        <w:rPr>
+          <w:lang w:val="vi-VN" w:eastAsia="en-US"/>
+        </w:rPr>
+        <w:t>?</w:t>
+      </w:r>
+    </w:p>
+    <w:p>
+      <w:pPr>
+        <w:pStyle w:val="ListParagraph"/>
+        <w:numPr>
+          <w:ilvl w:val="0"/>
+          <w:numId w:val="4"/>
+        </w:numPr>
+        <w:rPr>
+          <w:lang w:val="vi-VN" w:eastAsia="en-US"/>
+        </w:rPr>
+      </w:pPr>
+      <w:r>
+        <w:rPr>
+          <w:rFonts w:hint="eastAsia"/>
+          <w:lang w:val="vi-VN" w:eastAsia="en-US"/>
+        </w:rPr>
+        <w:t>Đá</w:t>
+      </w:r>
+      <w:r>
+        <w:rPr>
+          <w:lang w:val="vi-VN" w:eastAsia="en-US"/>
+        </w:rPr>
+        <w:t>nh đổi chi phí trả trước cho chi phí biến đổi.</w:t>
+      </w:r>
+    </w:p>
+    <w:p>
+      <w:pPr>
+        <w:pStyle w:val="ListParagraph"/>
+        <w:numPr>
+          <w:ilvl w:val="0"/>
+          <w:numId w:val="4"/>
+        </w:numPr>
+        <w:rPr>
+          <w:lang w:val="vi-VN" w:eastAsia="en-US"/>
+        </w:rPr>
+      </w:pPr>
+      <w:r>
+        <w:rPr>
+          <w:lang w:val="vi-VN" w:eastAsia="en-US"/>
+        </w:rPr>
+        <w:t>Hưởng lợi từ quy mô kinh tế lớn.</w:t>
+      </w:r>
+    </w:p>
+    <w:p>
+      <w:pPr>
+        <w:pStyle w:val="ListParagraph"/>
+        <w:numPr>
+          <w:ilvl w:val="0"/>
+          <w:numId w:val="4"/>
+        </w:numPr>
+        <w:rPr>
+          <w:lang w:val="vi-VN" w:eastAsia="en-US"/>
+        </w:rPr>
+      </w:pPr>
+      <w:r>
+        <w:rPr>
+          <w:lang w:val="vi-VN" w:eastAsia="en-US"/>
+        </w:rPr>
+        <w:t>Ngừng đoán công suất.</w:t>
+      </w:r>
+    </w:p>
+    <w:p>
+      <w:pPr>
+        <w:pStyle w:val="ListParagraph"/>
+        <w:numPr>
+          <w:ilvl w:val="0"/>
+          <w:numId w:val="4"/>
+        </w:numPr>
+        <w:rPr>
+          <w:lang w:val="vi-VN" w:eastAsia="en-US"/>
+        </w:rPr>
+      </w:pPr>
+      <w:r>
+        <w:rPr>
+          <w:lang w:val="vi-VN" w:eastAsia="en-US"/>
+        </w:rPr>
+        <w:t>Tăng tốc độ và sự nhanh nhẹn.</w:t>
+      </w:r>
+    </w:p>
+    <w:p>
+      <w:pPr>
+        <w:pStyle w:val="ListParagraph"/>
+        <w:numPr>
+          <w:ilvl w:val="0"/>
+          <w:numId w:val="4"/>
+        </w:numPr>
+        <w:rPr>
+          <w:lang w:val="vi-VN" w:eastAsia="en-US"/>
+        </w:rPr>
+      </w:pPr>
+      <w:r>
+        <w:rPr>
+          <w:lang w:val="vi-VN" w:eastAsia="en-US"/>
+        </w:rPr>
+        <w:t>Ngừng chi tiền để chạy và bảo trì các trung tâm dữ liệu.</w:t>
+      </w:r>
+    </w:p>
+    <w:p>
+      <w:pPr>
+        <w:pStyle w:val="ListParagraph"/>
+        <w:numPr>
+          <w:ilvl w:val="0"/>
+          <w:numId w:val="4"/>
+        </w:numPr>
+        <w:rPr>
+          <w:lang w:val="vi-VN" w:eastAsia="en-US"/>
+        </w:rPr>
+      </w:pPr>
+      <w:r>
+        <w:rPr>
+          <w:lang w:val="vi-VN" w:eastAsia="en-US"/>
+        </w:rPr>
+        <w:t>Phát triển toàn cầu trong vài phút.</w:t>
+      </w:r>
+    </w:p>
+    <w:p>
+      <w:pPr>
+        <w:rPr>
+          <w:lang w:val="vi-VN" w:eastAsia="en-US"/>
+        </w:rPr>
+      </w:pPr>
+    </w:p>
+    <w:p>
+      <w:pPr>
+        <w:pStyle w:val="Heading2"/>
+        <w:rPr>
+          <w:lang w:val="vi-VN"/>
+        </w:rPr>
+      </w:pPr>
+      <w:r>
+        <w:rPr>
+          <w:lang w:val="vi-VN"/>
+        </w:rPr>
+        <w:t>Module 10 summary</w:t>
+      </w:r>
+    </w:p>
+    <w:p>
+      <w:pPr>
+        <w:pStyle w:val="Heading2"/>
+        <w:rPr>
+          <w:lang w:val="vi-VN"/>
+        </w:rPr>
+      </w:pPr>
+      <w:r>
+        <w:rPr>
+          <w:lang w:val="vi-VN"/>
+        </w:rPr>
+        <w:t>Module 10 quiz</w:t>
+      </w:r>
+    </w:p>
+    <w:p>
+      <w:pPr>
+        <w:pStyle w:val="Heading3"/>
+        <w:rPr>
+          <w:lang w:val="vi-VN" w:eastAsia="en-US"/>
+        </w:rPr>
+      </w:pPr>
+      <w:r>
+        <w:rPr>
+          <w:lang w:val="vi-VN" w:eastAsia="en-US"/>
+        </w:rPr>
+        <w:t>Which pillar of the AWS Well-Architected Framework includes the ability to run workloads effectively and gain insights into their operations?</w:t>
+      </w:r>
+    </w:p>
+    <w:p>
+      <w:pPr>
+        <w:rPr>
+          <w:lang w:val="vi-VN" w:eastAsia="en-US"/>
         </w:rPr>
       </w:pPr>
       <w:bookmarkStart w:id="0" w:name="_GoBack"/>
@@ -37925,7 +38150,7 @@
 </file>
 
 <file path=customXml/itemProps1.xml><?xml version="1.0" encoding="utf-8"?>
-<ds:datastoreItem xmlns:ds="http://schemas.openxmlformats.org/officeDocument/2006/customXml" ds:itemID="{9C981215-3F43-4CA4-BB09-2C23C9F5CE0A}">
+<ds:datastoreItem xmlns:ds="http://schemas.openxmlformats.org/officeDocument/2006/customXml" ds:itemID="{A521AE19-B030-4110-859D-83529A6A90B3}">
   <ds:schemaRefs>
     <ds:schemaRef ds:uri="http://schemas.openxmlformats.org/officeDocument/2006/bibliography"/>
   </ds:schemaRefs>

</xml_diff>